<commit_message>
Poursuite du rapport de conception et mise à jour du schéma réseau.
</commit_message>
<xml_diff>
--- a/Commun/Rapports/SFL6 - Conception - GUIGAND Nathan.docx
+++ b/Commun/Rapports/SFL6 - Conception - GUIGAND Nathan.docx
@@ -563,12 +563,7 @@
       <w:bookmarkStart w:id="0" w:name="_Toc37240065"/>
       <w:r>
         <w:lastRenderedPageBreak/>
-        <w:t>Introductio</w:t>
-      </w:r>
-      <w:bookmarkStart w:id="1" w:name="_GoBack"/>
-      <w:bookmarkEnd w:id="1"/>
-      <w:r>
-        <w:t>n :</w:t>
+        <w:t>Introduction :</w:t>
       </w:r>
       <w:bookmarkEnd w:id="0"/>
     </w:p>
@@ -804,12 +799,12 @@
       <w:pPr>
         <w:pStyle w:val="Titre1"/>
       </w:pPr>
-      <w:bookmarkStart w:id="2" w:name="_Toc37240066"/>
+      <w:bookmarkStart w:id="1" w:name="_Toc37240066"/>
       <w:r>
         <w:lastRenderedPageBreak/>
         <w:t>Réalisation du projet :</w:t>
       </w:r>
-      <w:bookmarkEnd w:id="2"/>
+      <w:bookmarkEnd w:id="1"/>
     </w:p>
     <w:p>
       <w:pPr>
@@ -822,7 +817,7 @@
       <w:pPr>
         <w:pStyle w:val="Titre2"/>
       </w:pPr>
-      <w:bookmarkStart w:id="3" w:name="_Toc37240067"/>
+      <w:bookmarkStart w:id="2" w:name="_Toc37240067"/>
       <w:proofErr w:type="gramStart"/>
       <w:r>
         <w:t>Tâches étudiant</w:t>
@@ -831,7 +826,7 @@
       <w:r>
         <w:t> :</w:t>
       </w:r>
-      <w:bookmarkEnd w:id="3"/>
+      <w:bookmarkEnd w:id="2"/>
     </w:p>
     <w:p>
       <w:pPr>
@@ -885,6 +880,9 @@
       <w:r>
         <w:t>de l’application doit être pour un ordinateur sous Windows. J’ai ainsi choisi le langage C# et l’IDE Visual Studio comme environnement de développement.</w:t>
       </w:r>
+      <w:r>
+        <w:t xml:space="preserve"> Le choix de ces deux derniers m’était libre.</w:t>
+      </w:r>
     </w:p>
     <w:p>
       <w:pPr>
@@ -895,17 +893,122 @@
       <w:r>
         <w:t>La communication réseau doit être en Wi-Fi. L’afficheur LCD ne comportant pas de carte Wi-Fi, je vais ajouter un adaptateur RS232 / Wi-Fi de type SOLLAE CSW-H85K présent en nombre suffisant au sein de la section.</w:t>
       </w:r>
-    </w:p>
-    <w:p>
-      <w:pPr>
-        <w:tabs>
-          <w:tab w:val="left" w:pos="1999"/>
-        </w:tabs>
-      </w:pPr>
+      <w:r>
+        <w:t xml:space="preserve"> </w:t>
+      </w:r>
+    </w:p>
+    <w:p>
+      <w:pPr>
+        <w:pStyle w:val="Titre2"/>
+      </w:pPr>
+      <w:r>
+        <w:rPr>
+          <w:noProof/>
+        </w:rPr>
+        <w:drawing>
+          <wp:anchor distT="0" distB="0" distL="114300" distR="114300" simplePos="0" relativeHeight="251660288" behindDoc="0" locked="0" layoutInCell="1" allowOverlap="1" wp14:anchorId="7C8A1F3F" wp14:editId="0E245767">
+            <wp:simplePos x="0" y="0"/>
+            <wp:positionH relativeFrom="margin">
+              <wp:align>center</wp:align>
+            </wp:positionH>
+            <wp:positionV relativeFrom="paragraph">
+              <wp:posOffset>267970</wp:posOffset>
+            </wp:positionV>
+            <wp:extent cx="6956369" cy="3952875"/>
+            <wp:effectExtent l="0" t="0" r="0" b="0"/>
+            <wp:wrapNone/>
+            <wp:docPr id="3" name="Image 3"/>
+            <wp:cNvGraphicFramePr>
+              <a:graphicFrameLocks xmlns:a="http://schemas.openxmlformats.org/drawingml/2006/main" noChangeAspect="1"/>
+            </wp:cNvGraphicFramePr>
+            <a:graphic xmlns:a="http://schemas.openxmlformats.org/drawingml/2006/main">
+              <a:graphicData uri="http://schemas.openxmlformats.org/drawingml/2006/picture">
+                <pic:pic xmlns:pic="http://schemas.openxmlformats.org/drawingml/2006/picture">
+                  <pic:nvPicPr>
+                    <pic:cNvPr id="1" name=""/>
+                    <pic:cNvPicPr/>
+                  </pic:nvPicPr>
+                  <pic:blipFill rotWithShape="1">
+                    <a:blip r:embed="rId11">
+                      <a:extLst>
+                        <a:ext uri="{28A0092B-C50C-407E-A947-70E740481C1C}">
+                          <a14:useLocalDpi xmlns:a14="http://schemas.microsoft.com/office/drawing/2010/main" val="0"/>
+                        </a:ext>
+                      </a:extLst>
+                    </a:blip>
+                    <a:srcRect l="19239" t="25734" r="18736" b="11572"/>
+                    <a:stretch/>
+                  </pic:blipFill>
+                  <pic:spPr bwMode="auto">
+                    <a:xfrm>
+                      <a:off x="0" y="0"/>
+                      <a:ext cx="6956369" cy="3952875"/>
+                    </a:xfrm>
+                    <a:prstGeom prst="rect">
+                      <a:avLst/>
+                    </a:prstGeom>
+                    <a:ln>
+                      <a:noFill/>
+                    </a:ln>
+                    <a:extLst>
+                      <a:ext uri="{53640926-AAD7-44D8-BBD7-CCE9431645EC}">
+                        <a14:shadowObscured xmlns:a14="http://schemas.microsoft.com/office/drawing/2010/main"/>
+                      </a:ext>
+                    </a:extLst>
+                  </pic:spPr>
+                </pic:pic>
+              </a:graphicData>
+            </a:graphic>
+            <wp14:sizeRelH relativeFrom="margin">
+              <wp14:pctWidth>0</wp14:pctWidth>
+            </wp14:sizeRelH>
+            <wp14:sizeRelV relativeFrom="margin">
+              <wp14:pctHeight>0</wp14:pctHeight>
+            </wp14:sizeRelV>
+          </wp:anchor>
+        </w:drawing>
+      </w:r>
+      <w:r>
+        <w:t>Intercommunication du réseau :</w:t>
+      </w:r>
+    </w:p>
+    <w:p>
+      <w:pPr>
+        <w:tabs>
+          <w:tab w:val="left" w:pos="1999"/>
+        </w:tabs>
+      </w:pPr>
+    </w:p>
+    <w:p/>
+    <w:p/>
+    <w:p/>
+    <w:p/>
+    <w:p/>
+    <w:p/>
+    <w:p/>
+    <w:p/>
+    <w:p/>
+    <w:p/>
+    <w:p/>
+    <w:p/>
+    <w:p/>
+    <w:p/>
+    <w:p/>
+    <w:p>
+      <w:pPr>
+        <w:tabs>
+          <w:tab w:val="left" w:pos="4215"/>
+        </w:tabs>
+      </w:pPr>
+      <w:r>
+        <w:t xml:space="preserve">L’intégralité des matériels ci-dessus doivent être adressés en IP statiques. </w:t>
+      </w:r>
+      <w:bookmarkStart w:id="3" w:name="_GoBack"/>
+      <w:bookmarkEnd w:id="3"/>
     </w:p>
     <w:sectPr>
-      <w:headerReference w:type="default" r:id="rId11"/>
-      <w:footerReference w:type="default" r:id="rId12"/>
+      <w:headerReference w:type="default" r:id="rId12"/>
+      <w:footerReference w:type="default" r:id="rId13"/>
       <w:pgSz w:w="11906" w:h="16838"/>
       <w:pgMar w:top="1440" w:right="1080" w:bottom="1440" w:left="1080" w:header="510" w:footer="567" w:gutter="0"/>
       <w:cols w:space="708"/>
@@ -992,7 +1095,7 @@
         <w:i/>
         <w:noProof/>
       </w:rPr>
-      <w:t>08/04/2020</w:t>
+      <w:t>09/04/2020</w:t>
     </w:r>
     <w:r>
       <w:rPr>
@@ -2951,9 +3054,12 @@
 </file>
 
 <file path=customXml/item1.xml><?xml version="1.0" encoding="utf-8"?>
-<p:properties xmlns:p="http://schemas.microsoft.com/office/2006/metadata/properties" xmlns:xsi="http://www.w3.org/2001/XMLSchema-instance" xmlns:pc="http://schemas.microsoft.com/office/infopath/2007/PartnerControls">
-  <documentManagement/>
-</p:properties>
+<?mso-contentType ?>
+<FormTemplates xmlns="http://schemas.microsoft.com/sharepoint/v3/contenttype/forms">
+  <Display>DocumentLibraryForm</Display>
+  <Edit>DocumentLibraryForm</Edit>
+  <New>DocumentLibraryForm</New>
+</FormTemplates>
 </file>
 
 <file path=customXml/item2.xml><?xml version="1.0" encoding="utf-8"?>
@@ -3160,12 +3266,9 @@
 </file>
 
 <file path=customXml/item3.xml><?xml version="1.0" encoding="utf-8"?>
-<?mso-contentType ?>
-<FormTemplates xmlns="http://schemas.microsoft.com/sharepoint/v3/contenttype/forms">
-  <Display>DocumentLibraryForm</Display>
-  <Edit>DocumentLibraryForm</Edit>
-  <New>DocumentLibraryForm</New>
-</FormTemplates>
+<p:properties xmlns:p="http://schemas.microsoft.com/office/2006/metadata/properties" xmlns:xsi="http://www.w3.org/2001/XMLSchema-instance" xmlns:pc="http://schemas.microsoft.com/office/infopath/2007/PartnerControls">
+  <documentManagement/>
+</p:properties>
 </file>
 
 <file path=customXml/item4.xml><?xml version="1.0" encoding="utf-8"?>
@@ -3173,10 +3276,9 @@
 </file>
 
 <file path=customXml/itemProps1.xml><?xml version="1.0" encoding="utf-8"?>
-<ds:datastoreItem xmlns:ds="http://schemas.openxmlformats.org/officeDocument/2006/customXml" ds:itemID="{D5C41169-7482-4FDB-88D8-F4CA27DA2671}">
+<ds:datastoreItem xmlns:ds="http://schemas.openxmlformats.org/officeDocument/2006/customXml" ds:itemID="{C3B4C523-687B-4FDC-8E12-B9F6D57800C8}">
   <ds:schemaRefs>
-    <ds:schemaRef ds:uri="http://schemas.microsoft.com/office/2006/metadata/properties"/>
-    <ds:schemaRef ds:uri="http://schemas.microsoft.com/office/infopath/2007/PartnerControls"/>
+    <ds:schemaRef ds:uri="http://schemas.microsoft.com/sharepoint/v3/contenttype/forms"/>
   </ds:schemaRefs>
 </ds:datastoreItem>
 </file>
@@ -3201,15 +3303,16 @@
 </file>
 
 <file path=customXml/itemProps3.xml><?xml version="1.0" encoding="utf-8"?>
-<ds:datastoreItem xmlns:ds="http://schemas.openxmlformats.org/officeDocument/2006/customXml" ds:itemID="{C3B4C523-687B-4FDC-8E12-B9F6D57800C8}">
+<ds:datastoreItem xmlns:ds="http://schemas.openxmlformats.org/officeDocument/2006/customXml" ds:itemID="{D5C41169-7482-4FDB-88D8-F4CA27DA2671}">
   <ds:schemaRefs>
-    <ds:schemaRef ds:uri="http://schemas.microsoft.com/sharepoint/v3/contenttype/forms"/>
+    <ds:schemaRef ds:uri="http://schemas.microsoft.com/office/2006/metadata/properties"/>
+    <ds:schemaRef ds:uri="http://schemas.microsoft.com/office/infopath/2007/PartnerControls"/>
   </ds:schemaRefs>
 </ds:datastoreItem>
 </file>
 
 <file path=customXml/itemProps4.xml><?xml version="1.0" encoding="utf-8"?>
-<ds:datastoreItem xmlns:ds="http://schemas.openxmlformats.org/officeDocument/2006/customXml" ds:itemID="{75159DE7-C653-42F9-AA32-680614E28034}">
+<ds:datastoreItem xmlns:ds="http://schemas.openxmlformats.org/officeDocument/2006/customXml" ds:itemID="{7F9F2AC6-6D3A-4E1A-8C18-0E3401B5B6F8}">
   <ds:schemaRefs>
     <ds:schemaRef ds:uri="http://schemas.openxmlformats.org/officeDocument/2006/bibliography"/>
   </ds:schemaRefs>

</xml_diff>

<commit_message>
Application de supervision : Poursuite de la fenêtre d'envoi des indices avec ses fonctions + Poursuite de rapport de conception.
</commit_message>
<xml_diff>
--- a/Commun/Rapports/SFL6 - Conception - GUIGAND Nathan.docx
+++ b/Commun/Rapports/SFL6 - Conception - GUIGAND Nathan.docx
@@ -969,7 +969,13 @@
         </w:drawing>
       </w:r>
       <w:r>
-        <w:t>Intercommunication du réseau :</w:t>
+        <w:t>Interco</w:t>
+      </w:r>
+      <w:r>
+        <w:t>nnexion</w:t>
+      </w:r>
+      <w:r>
+        <w:t xml:space="preserve"> du réseau :</w:t>
       </w:r>
     </w:p>
     <w:p>
@@ -1003,9 +1009,131 @@
       <w:r>
         <w:t xml:space="preserve">L’intégralité des matériels ci-dessus doivent être adressés en IP statiques. </w:t>
       </w:r>
-      <w:bookmarkStart w:id="3" w:name="_GoBack"/>
-      <w:bookmarkEnd w:id="3"/>
-    </w:p>
+    </w:p>
+    <w:p>
+      <w:pPr>
+        <w:tabs>
+          <w:tab w:val="left" w:pos="4215"/>
+        </w:tabs>
+      </w:pPr>
+    </w:p>
+    <w:p>
+      <w:pPr>
+        <w:pStyle w:val="Titre2"/>
+      </w:pPr>
+      <w:r>
+        <w:t>Communication :</w:t>
+      </w:r>
+    </w:p>
+    <w:p>
+      <w:r>
+        <w:t>La communication réseau entre les différents matériels se fera par le Wi-Fi en utilisant le protocole TCP/IP.</w:t>
+      </w:r>
+    </w:p>
+    <w:p>
+      <w:r>
+        <w:lastRenderedPageBreak/>
+        <w:t xml:space="preserve">La communication entre l’adaptateur SOLLAE RS232/Wi-Fi et l’afficheur LCD se fera grâce au protocole RS232. </w:t>
+      </w:r>
+    </w:p>
+    <w:p>
+      <w:r>
+        <w:t>Enfin, la communication entre la base de données hébergeant les indices et les équipes avec l’application de supervision se fera par l’intermédiaire de localhost (127.0.0.1). En effet, la base de données MySQL sera installée localement sur le même poste que l’application de supervision.</w:t>
+      </w:r>
+    </w:p>
+    <w:p/>
+    <w:p>
+      <w:pPr>
+        <w:pStyle w:val="Titre2"/>
+      </w:pPr>
+      <w:r>
+        <w:t>Informations de connexion au serveur BDD :</w:t>
+      </w:r>
+    </w:p>
+    <w:p>
+      <w:r>
+        <w:t>Pour se connecter au serveur de base de données hébergé en local sur l’ordinateur, les informations suivantes sont requises :</w:t>
+      </w:r>
+    </w:p>
+    <w:p>
+      <w:pPr>
+        <w:pStyle w:val="Paragraphedeliste"/>
+        <w:numPr>
+          <w:ilvl w:val="1"/>
+          <w:numId w:val="7"/>
+        </w:numPr>
+      </w:pPr>
+      <w:r>
+        <w:t xml:space="preserve">Adresse IP : </w:t>
+      </w:r>
+      <w:r>
+        <w:rPr>
+          <w:b/>
+          <w:bCs/>
+        </w:rPr>
+        <w:t>127.0.0.1</w:t>
+      </w:r>
+    </w:p>
+    <w:p>
+      <w:pPr>
+        <w:pStyle w:val="Paragraphedeliste"/>
+        <w:numPr>
+          <w:ilvl w:val="1"/>
+          <w:numId w:val="7"/>
+        </w:numPr>
+      </w:pPr>
+      <w:r>
+        <w:t xml:space="preserve">Base de données : </w:t>
+      </w:r>
+      <w:proofErr w:type="spellStart"/>
+      <w:r>
+        <w:rPr>
+          <w:b/>
+          <w:bCs/>
+        </w:rPr>
+        <w:t>dbsupervision</w:t>
+      </w:r>
+      <w:proofErr w:type="spellEnd"/>
+    </w:p>
+    <w:p>
+      <w:pPr>
+        <w:pStyle w:val="Paragraphedeliste"/>
+        <w:numPr>
+          <w:ilvl w:val="1"/>
+          <w:numId w:val="7"/>
+        </w:numPr>
+      </w:pPr>
+      <w:r>
+        <w:t xml:space="preserve">Utilisateur : </w:t>
+      </w:r>
+      <w:r>
+        <w:rPr>
+          <w:b/>
+          <w:bCs/>
+        </w:rPr>
+        <w:t>superviseur</w:t>
+      </w:r>
+    </w:p>
+    <w:p>
+      <w:pPr>
+        <w:pStyle w:val="Paragraphedeliste"/>
+        <w:numPr>
+          <w:ilvl w:val="1"/>
+          <w:numId w:val="7"/>
+        </w:numPr>
+      </w:pPr>
+      <w:r>
+        <w:t xml:space="preserve">Mot de passe : </w:t>
+      </w:r>
+      <w:r>
+        <w:rPr>
+          <w:b/>
+          <w:bCs/>
+        </w:rPr>
+        <w:t>Nantes44</w:t>
+      </w:r>
+    </w:p>
+    <w:p/>
     <w:sectPr>
       <w:headerReference w:type="default" r:id="rId12"/>
       <w:footerReference w:type="default" r:id="rId13"/>
@@ -1095,7 +1223,7 @@
         <w:i/>
         <w:noProof/>
       </w:rPr>
-      <w:t>09/04/2020</w:t>
+      <w:t>15/04/2020</w:t>
     </w:r>
     <w:r>
       <w:rPr>
@@ -1495,6 +1623,119 @@
     </w:lvl>
   </w:abstractNum>
   <w:abstractNum w:abstractNumId="1" w15:restartNumberingAfterBreak="0">
+    <w:nsid w:val="0BD80DCD"/>
+    <w:multiLevelType w:val="hybridMultilevel"/>
+    <w:tmpl w:val="B8F89BD4"/>
+    <w:lvl w:ilvl="0" w:tplc="040C0005">
+      <w:start w:val="1"/>
+      <w:numFmt w:val="bullet"/>
+      <w:lvlText w:val=""/>
+      <w:lvlJc w:val="left"/>
+      <w:pPr>
+        <w:ind w:left="720" w:hanging="360"/>
+      </w:pPr>
+      <w:rPr>
+        <w:rFonts w:ascii="Wingdings" w:hAnsi="Wingdings" w:hint="default"/>
+      </w:rPr>
+    </w:lvl>
+    <w:lvl w:ilvl="1" w:tplc="040C0001">
+      <w:start w:val="1"/>
+      <w:numFmt w:val="bullet"/>
+      <w:lvlText w:val=""/>
+      <w:lvlJc w:val="left"/>
+      <w:pPr>
+        <w:ind w:left="1440" w:hanging="360"/>
+      </w:pPr>
+      <w:rPr>
+        <w:rFonts w:ascii="Symbol" w:hAnsi="Symbol" w:hint="default"/>
+      </w:rPr>
+    </w:lvl>
+    <w:lvl w:ilvl="2" w:tplc="040C0005" w:tentative="1">
+      <w:start w:val="1"/>
+      <w:numFmt w:val="bullet"/>
+      <w:lvlText w:val=""/>
+      <w:lvlJc w:val="left"/>
+      <w:pPr>
+        <w:ind w:left="2160" w:hanging="360"/>
+      </w:pPr>
+      <w:rPr>
+        <w:rFonts w:ascii="Wingdings" w:hAnsi="Wingdings" w:cs="Wingdings" w:hint="default"/>
+      </w:rPr>
+    </w:lvl>
+    <w:lvl w:ilvl="3" w:tplc="040C0001" w:tentative="1">
+      <w:start w:val="1"/>
+      <w:numFmt w:val="bullet"/>
+      <w:lvlText w:val=""/>
+      <w:lvlJc w:val="left"/>
+      <w:pPr>
+        <w:ind w:left="2880" w:hanging="360"/>
+      </w:pPr>
+      <w:rPr>
+        <w:rFonts w:ascii="Symbol" w:hAnsi="Symbol" w:cs="Symbol" w:hint="default"/>
+      </w:rPr>
+    </w:lvl>
+    <w:lvl w:ilvl="4" w:tplc="040C0003" w:tentative="1">
+      <w:start w:val="1"/>
+      <w:numFmt w:val="bullet"/>
+      <w:lvlText w:val="o"/>
+      <w:lvlJc w:val="left"/>
+      <w:pPr>
+        <w:ind w:left="3600" w:hanging="360"/>
+      </w:pPr>
+      <w:rPr>
+        <w:rFonts w:ascii="Courier New" w:hAnsi="Courier New" w:cs="Courier New" w:hint="default"/>
+      </w:rPr>
+    </w:lvl>
+    <w:lvl w:ilvl="5" w:tplc="040C0005" w:tentative="1">
+      <w:start w:val="1"/>
+      <w:numFmt w:val="bullet"/>
+      <w:lvlText w:val=""/>
+      <w:lvlJc w:val="left"/>
+      <w:pPr>
+        <w:ind w:left="4320" w:hanging="360"/>
+      </w:pPr>
+      <w:rPr>
+        <w:rFonts w:ascii="Wingdings" w:hAnsi="Wingdings" w:cs="Wingdings" w:hint="default"/>
+      </w:rPr>
+    </w:lvl>
+    <w:lvl w:ilvl="6" w:tplc="040C0001" w:tentative="1">
+      <w:start w:val="1"/>
+      <w:numFmt w:val="bullet"/>
+      <w:lvlText w:val=""/>
+      <w:lvlJc w:val="left"/>
+      <w:pPr>
+        <w:ind w:left="5040" w:hanging="360"/>
+      </w:pPr>
+      <w:rPr>
+        <w:rFonts w:ascii="Symbol" w:hAnsi="Symbol" w:cs="Symbol" w:hint="default"/>
+      </w:rPr>
+    </w:lvl>
+    <w:lvl w:ilvl="7" w:tplc="040C0003" w:tentative="1">
+      <w:start w:val="1"/>
+      <w:numFmt w:val="bullet"/>
+      <w:lvlText w:val="o"/>
+      <w:lvlJc w:val="left"/>
+      <w:pPr>
+        <w:ind w:left="5760" w:hanging="360"/>
+      </w:pPr>
+      <w:rPr>
+        <w:rFonts w:ascii="Courier New" w:hAnsi="Courier New" w:cs="Courier New" w:hint="default"/>
+      </w:rPr>
+    </w:lvl>
+    <w:lvl w:ilvl="8" w:tplc="040C0005" w:tentative="1">
+      <w:start w:val="1"/>
+      <w:numFmt w:val="bullet"/>
+      <w:lvlText w:val=""/>
+      <w:lvlJc w:val="left"/>
+      <w:pPr>
+        <w:ind w:left="6480" w:hanging="360"/>
+      </w:pPr>
+      <w:rPr>
+        <w:rFonts w:ascii="Wingdings" w:hAnsi="Wingdings" w:cs="Wingdings" w:hint="default"/>
+      </w:rPr>
+    </w:lvl>
+  </w:abstractNum>
+  <w:abstractNum w:abstractNumId="2" w15:restartNumberingAfterBreak="0">
     <w:nsid w:val="14BD49B8"/>
     <w:multiLevelType w:val="hybridMultilevel"/>
     <w:tmpl w:val="B068F2E2"/>
@@ -1607,7 +1848,7 @@
       </w:rPr>
     </w:lvl>
   </w:abstractNum>
-  <w:abstractNum w:abstractNumId="2" w15:restartNumberingAfterBreak="0">
+  <w:abstractNum w:abstractNumId="3" w15:restartNumberingAfterBreak="0">
     <w:nsid w:val="32813D2F"/>
     <w:multiLevelType w:val="hybridMultilevel"/>
     <w:tmpl w:val="0B9CB12A"/>
@@ -1719,7 +1960,7 @@
       </w:rPr>
     </w:lvl>
   </w:abstractNum>
-  <w:abstractNum w:abstractNumId="3" w15:restartNumberingAfterBreak="0">
+  <w:abstractNum w:abstractNumId="4" w15:restartNumberingAfterBreak="0">
     <w:nsid w:val="51A32F0A"/>
     <w:multiLevelType w:val="hybridMultilevel"/>
     <w:tmpl w:val="AA7CF5A6"/>
@@ -1832,10 +2073,10 @@
       </w:rPr>
     </w:lvl>
   </w:abstractNum>
-  <w:abstractNum w:abstractNumId="4" w15:restartNumberingAfterBreak="0">
+  <w:abstractNum w:abstractNumId="5" w15:restartNumberingAfterBreak="0">
     <w:nsid w:val="570522A9"/>
     <w:multiLevelType w:val="hybridMultilevel"/>
-    <w:tmpl w:val="66E26A6C"/>
+    <w:tmpl w:val="FF66724C"/>
     <w:lvl w:ilvl="0" w:tplc="3D6E23F8">
       <w:start w:val="1"/>
       <w:numFmt w:val="lowerLetter"/>
@@ -1846,14 +2087,16 @@
         <w:ind w:left="720" w:hanging="360"/>
       </w:pPr>
     </w:lvl>
-    <w:lvl w:ilvl="1" w:tplc="040C0019" w:tentative="1">
-      <w:start w:val="1"/>
-      <w:numFmt w:val="lowerLetter"/>
-      <w:lvlText w:val="%2."/>
+    <w:lvl w:ilvl="1" w:tplc="6C28C73C">
+      <w:numFmt w:val="bullet"/>
+      <w:lvlText w:val="-"/>
       <w:lvlJc w:val="left"/>
       <w:pPr>
         <w:ind w:left="1440" w:hanging="360"/>
       </w:pPr>
+      <w:rPr>
+        <w:rFonts w:ascii="Calibri" w:eastAsiaTheme="minorHAnsi" w:hAnsi="Calibri" w:cs="Calibri" w:hint="default"/>
+      </w:rPr>
     </w:lvl>
     <w:lvl w:ilvl="2" w:tplc="040C001B" w:tentative="1">
       <w:start w:val="1"/>
@@ -1919,7 +2162,7 @@
       </w:pPr>
     </w:lvl>
   </w:abstractNum>
-  <w:abstractNum w:abstractNumId="5" w15:restartNumberingAfterBreak="0">
+  <w:abstractNum w:abstractNumId="6" w15:restartNumberingAfterBreak="0">
     <w:nsid w:val="61C4559E"/>
     <w:multiLevelType w:val="hybridMultilevel"/>
     <w:tmpl w:val="D0D2B2D4"/>
@@ -2007,21 +2250,24 @@
     </w:lvl>
   </w:abstractNum>
   <w:num w:numId="1">
+    <w:abstractNumId w:val="6"/>
+  </w:num>
+  <w:num w:numId="2">
     <w:abstractNumId w:val="5"/>
   </w:num>
-  <w:num w:numId="2">
-    <w:abstractNumId w:val="4"/>
-  </w:num>
   <w:num w:numId="3">
-    <w:abstractNumId w:val="2"/>
+    <w:abstractNumId w:val="3"/>
   </w:num>
   <w:num w:numId="4">
-    <w:abstractNumId w:val="3"/>
+    <w:abstractNumId w:val="4"/>
   </w:num>
   <w:num w:numId="5">
     <w:abstractNumId w:val="0"/>
   </w:num>
   <w:num w:numId="6">
+    <w:abstractNumId w:val="2"/>
+  </w:num>
+  <w:num w:numId="7">
     <w:abstractNumId w:val="1"/>
   </w:num>
 </w:numbering>
@@ -3054,12 +3300,9 @@
 </file>
 
 <file path=customXml/item1.xml><?xml version="1.0" encoding="utf-8"?>
-<?mso-contentType ?>
-<FormTemplates xmlns="http://schemas.microsoft.com/sharepoint/v3/contenttype/forms">
-  <Display>DocumentLibraryForm</Display>
-  <Edit>DocumentLibraryForm</Edit>
-  <New>DocumentLibraryForm</New>
-</FormTemplates>
+<p:properties xmlns:p="http://schemas.microsoft.com/office/2006/metadata/properties" xmlns:xsi="http://www.w3.org/2001/XMLSchema-instance" xmlns:pc="http://schemas.microsoft.com/office/infopath/2007/PartnerControls">
+  <documentManagement/>
+</p:properties>
 </file>
 
 <file path=customXml/item2.xml><?xml version="1.0" encoding="utf-8"?>
@@ -3266,9 +3509,12 @@
 </file>
 
 <file path=customXml/item3.xml><?xml version="1.0" encoding="utf-8"?>
-<p:properties xmlns:p="http://schemas.microsoft.com/office/2006/metadata/properties" xmlns:xsi="http://www.w3.org/2001/XMLSchema-instance" xmlns:pc="http://schemas.microsoft.com/office/infopath/2007/PartnerControls">
-  <documentManagement/>
-</p:properties>
+<?mso-contentType ?>
+<FormTemplates xmlns="http://schemas.microsoft.com/sharepoint/v3/contenttype/forms">
+  <Display>DocumentLibraryForm</Display>
+  <Edit>DocumentLibraryForm</Edit>
+  <New>DocumentLibraryForm</New>
+</FormTemplates>
 </file>
 
 <file path=customXml/item4.xml><?xml version="1.0" encoding="utf-8"?>
@@ -3276,9 +3522,10 @@
 </file>
 
 <file path=customXml/itemProps1.xml><?xml version="1.0" encoding="utf-8"?>
-<ds:datastoreItem xmlns:ds="http://schemas.openxmlformats.org/officeDocument/2006/customXml" ds:itemID="{C3B4C523-687B-4FDC-8E12-B9F6D57800C8}">
+<ds:datastoreItem xmlns:ds="http://schemas.openxmlformats.org/officeDocument/2006/customXml" ds:itemID="{D5C41169-7482-4FDB-88D8-F4CA27DA2671}">
   <ds:schemaRefs>
-    <ds:schemaRef ds:uri="http://schemas.microsoft.com/sharepoint/v3/contenttype/forms"/>
+    <ds:schemaRef ds:uri="http://schemas.microsoft.com/office/2006/metadata/properties"/>
+    <ds:schemaRef ds:uri="http://schemas.microsoft.com/office/infopath/2007/PartnerControls"/>
   </ds:schemaRefs>
 </ds:datastoreItem>
 </file>
@@ -3303,16 +3550,15 @@
 </file>
 
 <file path=customXml/itemProps3.xml><?xml version="1.0" encoding="utf-8"?>
-<ds:datastoreItem xmlns:ds="http://schemas.openxmlformats.org/officeDocument/2006/customXml" ds:itemID="{D5C41169-7482-4FDB-88D8-F4CA27DA2671}">
+<ds:datastoreItem xmlns:ds="http://schemas.openxmlformats.org/officeDocument/2006/customXml" ds:itemID="{C3B4C523-687B-4FDC-8E12-B9F6D57800C8}">
   <ds:schemaRefs>
-    <ds:schemaRef ds:uri="http://schemas.microsoft.com/office/2006/metadata/properties"/>
-    <ds:schemaRef ds:uri="http://schemas.microsoft.com/office/infopath/2007/PartnerControls"/>
+    <ds:schemaRef ds:uri="http://schemas.microsoft.com/sharepoint/v3/contenttype/forms"/>
   </ds:schemaRefs>
 </ds:datastoreItem>
 </file>
 
 <file path=customXml/itemProps4.xml><?xml version="1.0" encoding="utf-8"?>
-<ds:datastoreItem xmlns:ds="http://schemas.openxmlformats.org/officeDocument/2006/customXml" ds:itemID="{7F9F2AC6-6D3A-4E1A-8C18-0E3401B5B6F8}">
+<ds:datastoreItem xmlns:ds="http://schemas.openxmlformats.org/officeDocument/2006/customXml" ds:itemID="{976179C4-BF83-40B2-AC69-89C8652A22AE}">
   <ds:schemaRefs>
     <ds:schemaRef ds:uri="http://schemas.openxmlformats.org/officeDocument/2006/bibliography"/>
   </ds:schemaRefs>

</xml_diff>

<commit_message>
Application de supervision : Nouveau test du chronometre sur 30min. Poursuite du rapport de conception.
</commit_message>
<xml_diff>
--- a/Commun/Rapports/SFL6 - Conception - GUIGAND Nathan.docx
+++ b/Commun/Rapports/SFL6 - Conception - GUIGAND Nathan.docx
@@ -1133,10 +1133,380 @@
         <w:t>Nantes44</w:t>
       </w:r>
     </w:p>
+    <w:p>
+      <w:pPr>
+        <w:pStyle w:val="Titre2"/>
+      </w:pPr>
+      <w:r>
+        <w:t>Code de connexion à la base de données :</w:t>
+      </w:r>
+    </w:p>
+    <w:p>
+      <w:r>
+        <w:t>Afin que l’application puisse communiquée avec la base de données, il est nécessaire d’employé le code suivant (C#) :</w:t>
+      </w:r>
+    </w:p>
+    <w:p>
+      <w:r>
+        <w:drawing>
+          <wp:inline distT="0" distB="0" distL="0" distR="0" wp14:anchorId="12EA40B6" wp14:editId="19E1CBB6">
+            <wp:extent cx="6567510" cy="847725"/>
+            <wp:effectExtent l="0" t="0" r="5080" b="0"/>
+            <wp:docPr id="6" name="Image 6"/>
+            <wp:cNvGraphicFramePr>
+              <a:graphicFrameLocks xmlns:a="http://schemas.openxmlformats.org/drawingml/2006/main" noChangeAspect="1"/>
+            </wp:cNvGraphicFramePr>
+            <a:graphic xmlns:a="http://schemas.openxmlformats.org/drawingml/2006/main">
+              <a:graphicData uri="http://schemas.openxmlformats.org/drawingml/2006/picture">
+                <pic:pic xmlns:pic="http://schemas.openxmlformats.org/drawingml/2006/picture">
+                  <pic:nvPicPr>
+                    <pic:cNvPr id="1" name=""/>
+                    <pic:cNvPicPr/>
+                  </pic:nvPicPr>
+                  <pic:blipFill>
+                    <a:blip r:embed="rId12"/>
+                    <a:stretch>
+                      <a:fillRect/>
+                    </a:stretch>
+                  </pic:blipFill>
+                  <pic:spPr>
+                    <a:xfrm>
+                      <a:off x="0" y="0"/>
+                      <a:ext cx="6575056" cy="848699"/>
+                    </a:xfrm>
+                    <a:prstGeom prst="rect">
+                      <a:avLst/>
+                    </a:prstGeom>
+                  </pic:spPr>
+                </pic:pic>
+              </a:graphicData>
+            </a:graphic>
+          </wp:inline>
+        </w:drawing>
+      </w:r>
+    </w:p>
+    <w:p>
+      <w:r>
+        <w:t xml:space="preserve">La méthode d’initialisation de connexion ci-dessus permet de renseigner l’adresse du serveur MySQL, l’utilisateur et le mot de passe nécessaire pour la connexion avec la base de données. Je définie ensuite l’élément </w:t>
+      </w:r>
+      <w:proofErr w:type="spellStart"/>
+      <w:r>
+        <w:t>connection</w:t>
+      </w:r>
+      <w:proofErr w:type="spellEnd"/>
+      <w:r>
+        <w:t xml:space="preserve"> étant un type </w:t>
+      </w:r>
+      <w:proofErr w:type="spellStart"/>
+      <w:r>
+        <w:t>MySqlConnection</w:t>
+      </w:r>
+      <w:proofErr w:type="spellEnd"/>
+      <w:r>
+        <w:t>.</w:t>
+      </w:r>
+    </w:p>
+    <w:p/>
+    <w:p>
+      <w:r>
+        <w:t xml:space="preserve">La méthode suivante permet quant à elle l’exécution de la requête SQL depuis l’application. Cette méthode est identique qu’il s’agisse de l’envoi de données ou de la récupération. </w:t>
+      </w:r>
+    </w:p>
+    <w:p>
+      <w:r>
+        <w:t>L’exemple suivant permet l’ajout d’un indice dans la base de données, donc un envoi depuis l’application.</w:t>
+      </w:r>
+    </w:p>
+    <w:p/>
+    <w:p>
+      <w:r>
+        <w:t xml:space="preserve">L’utilisation des objets passés en paramètres varie en fonction des paramètres renseignés dans la requête SQL. </w:t>
+      </w:r>
+    </w:p>
+    <w:p>
+      <w:r>
+        <w:t>En cas de problème, il est judicieux de mettre en place un message d’information en cas de mauvais envoi. Celui-ci s’effectue donc avec la condition « </w:t>
+      </w:r>
+      <w:proofErr w:type="spellStart"/>
+      <w:r>
+        <w:t>try</w:t>
+      </w:r>
+      <w:proofErr w:type="spellEnd"/>
+      <w:r>
+        <w:t> » / « catch ». On essaye ainsi l’exécution de la requête dans le « </w:t>
+      </w:r>
+      <w:proofErr w:type="spellStart"/>
+      <w:r>
+        <w:t>try</w:t>
+      </w:r>
+      <w:proofErr w:type="spellEnd"/>
+      <w:r>
+        <w:t xml:space="preserve"> ». Si cette action est impossible, on entre dans le « catch ». L’élément « catch » contient un élément de type </w:t>
+      </w:r>
+      <w:proofErr w:type="spellStart"/>
+      <w:r>
+        <w:t>MessageBox.Show</w:t>
+      </w:r>
+      <w:proofErr w:type="spellEnd"/>
+      <w:r>
+        <w:t xml:space="preserve"> qui permet d’afficher, dans une nouvelle vignette, du texte à l’utilisateur.</w:t>
+      </w:r>
+    </w:p>
+    <w:p>
+      <w:r>
+        <w:drawing>
+          <wp:anchor distT="0" distB="0" distL="114300" distR="114300" simplePos="0" relativeHeight="251661312" behindDoc="0" locked="0" layoutInCell="1" allowOverlap="1" wp14:anchorId="63ECE098" wp14:editId="498D9BE3">
+            <wp:simplePos x="0" y="0"/>
+            <wp:positionH relativeFrom="margin">
+              <wp:align>center</wp:align>
+            </wp:positionH>
+            <wp:positionV relativeFrom="paragraph">
+              <wp:posOffset>8255</wp:posOffset>
+            </wp:positionV>
+            <wp:extent cx="3190875" cy="1230879"/>
+            <wp:effectExtent l="0" t="0" r="0" b="7620"/>
+            <wp:wrapNone/>
+            <wp:docPr id="9" name="Image 9"/>
+            <wp:cNvGraphicFramePr>
+              <a:graphicFrameLocks xmlns:a="http://schemas.openxmlformats.org/drawingml/2006/main" noChangeAspect="1"/>
+            </wp:cNvGraphicFramePr>
+            <a:graphic xmlns:a="http://schemas.openxmlformats.org/drawingml/2006/main">
+              <a:graphicData uri="http://schemas.openxmlformats.org/drawingml/2006/picture">
+                <pic:pic xmlns:pic="http://schemas.openxmlformats.org/drawingml/2006/picture">
+                  <pic:nvPicPr>
+                    <pic:cNvPr id="1" name=""/>
+                    <pic:cNvPicPr/>
+                  </pic:nvPicPr>
+                  <pic:blipFill>
+                    <a:blip r:embed="rId13">
+                      <a:extLst>
+                        <a:ext uri="{28A0092B-C50C-407E-A947-70E740481C1C}">
+                          <a14:useLocalDpi xmlns:a14="http://schemas.microsoft.com/office/drawing/2010/main" val="0"/>
+                        </a:ext>
+                      </a:extLst>
+                    </a:blip>
+                    <a:stretch>
+                      <a:fillRect/>
+                    </a:stretch>
+                  </pic:blipFill>
+                  <pic:spPr>
+                    <a:xfrm>
+                      <a:off x="0" y="0"/>
+                      <a:ext cx="3190875" cy="1230879"/>
+                    </a:xfrm>
+                    <a:prstGeom prst="rect">
+                      <a:avLst/>
+                    </a:prstGeom>
+                  </pic:spPr>
+                </pic:pic>
+              </a:graphicData>
+            </a:graphic>
+            <wp14:sizeRelH relativeFrom="margin">
+              <wp14:pctWidth>0</wp14:pctWidth>
+            </wp14:sizeRelH>
+            <wp14:sizeRelV relativeFrom="margin">
+              <wp14:pctHeight>0</wp14:pctHeight>
+            </wp14:sizeRelV>
+          </wp:anchor>
+        </w:drawing>
+      </w:r>
+    </w:p>
+    <w:p>
+      <w:pPr>
+        <w:tabs>
+          <w:tab w:val="left" w:pos="1950"/>
+        </w:tabs>
+      </w:pPr>
+      <w:r>
+        <w:tab/>
+      </w:r>
+    </w:p>
+    <w:p>
+      <w:r>
+        <w:lastRenderedPageBreak/>
+        <w:drawing>
+          <wp:inline distT="0" distB="0" distL="0" distR="0" wp14:anchorId="7C5B08FA" wp14:editId="4598E15D">
+            <wp:extent cx="5079555" cy="3314700"/>
+            <wp:effectExtent l="0" t="0" r="6985" b="0"/>
+            <wp:docPr id="7" name="Image 7"/>
+            <wp:cNvGraphicFramePr>
+              <a:graphicFrameLocks xmlns:a="http://schemas.openxmlformats.org/drawingml/2006/main" noChangeAspect="1"/>
+            </wp:cNvGraphicFramePr>
+            <a:graphic xmlns:a="http://schemas.openxmlformats.org/drawingml/2006/main">
+              <a:graphicData uri="http://schemas.openxmlformats.org/drawingml/2006/picture">
+                <pic:pic xmlns:pic="http://schemas.openxmlformats.org/drawingml/2006/picture">
+                  <pic:nvPicPr>
+                    <pic:cNvPr id="1" name=""/>
+                    <pic:cNvPicPr/>
+                  </pic:nvPicPr>
+                  <pic:blipFill>
+                    <a:blip r:embed="rId14"/>
+                    <a:stretch>
+                      <a:fillRect/>
+                    </a:stretch>
+                  </pic:blipFill>
+                  <pic:spPr>
+                    <a:xfrm>
+                      <a:off x="0" y="0"/>
+                      <a:ext cx="5111964" cy="3335849"/>
+                    </a:xfrm>
+                    <a:prstGeom prst="rect">
+                      <a:avLst/>
+                    </a:prstGeom>
+                  </pic:spPr>
+                </pic:pic>
+              </a:graphicData>
+            </a:graphic>
+          </wp:inline>
+        </w:drawing>
+      </w:r>
+    </w:p>
+    <w:p>
+      <w:r>
+        <w:drawing>
+          <wp:inline distT="0" distB="0" distL="0" distR="0" wp14:anchorId="362358D6" wp14:editId="5E9F9B50">
+            <wp:extent cx="6191250" cy="880471"/>
+            <wp:effectExtent l="0" t="0" r="0" b="0"/>
+            <wp:docPr id="8" name="Image 8"/>
+            <wp:cNvGraphicFramePr>
+              <a:graphicFrameLocks xmlns:a="http://schemas.openxmlformats.org/drawingml/2006/main" noChangeAspect="1"/>
+            </wp:cNvGraphicFramePr>
+            <a:graphic xmlns:a="http://schemas.openxmlformats.org/drawingml/2006/main">
+              <a:graphicData uri="http://schemas.openxmlformats.org/drawingml/2006/picture">
+                <pic:pic xmlns:pic="http://schemas.openxmlformats.org/drawingml/2006/picture">
+                  <pic:nvPicPr>
+                    <pic:cNvPr id="1" name=""/>
+                    <pic:cNvPicPr/>
+                  </pic:nvPicPr>
+                  <pic:blipFill>
+                    <a:blip r:embed="rId15"/>
+                    <a:stretch>
+                      <a:fillRect/>
+                    </a:stretch>
+                  </pic:blipFill>
+                  <pic:spPr>
+                    <a:xfrm>
+                      <a:off x="0" y="0"/>
+                      <a:ext cx="6229096" cy="885853"/>
+                    </a:xfrm>
+                    <a:prstGeom prst="rect">
+                      <a:avLst/>
+                    </a:prstGeom>
+                  </pic:spPr>
+                </pic:pic>
+              </a:graphicData>
+            </a:graphic>
+          </wp:inline>
+        </w:drawing>
+      </w:r>
+    </w:p>
+    <w:p/>
+    <w:p/>
+    <w:p/>
+    <w:p/>
+    <w:p/>
+    <w:p/>
+    <w:p/>
+    <w:p/>
+    <w:p/>
+    <w:p/>
+    <w:p/>
+    <w:p/>
+    <w:p/>
+    <w:p/>
+    <w:p>
+      <w:pPr>
+        <w:pStyle w:val="Titre1"/>
+      </w:pPr>
+      <w:r>
+        <w:lastRenderedPageBreak/>
+        <w:t>Réalisation de l’application de supervision :</w:t>
+      </w:r>
+    </w:p>
+    <w:p/>
+    <w:p>
+      <w:r>
+        <w:t>Afin que le superviseur de la partie puisse visualiser et aiguiller l’équipe qui joue, il est nécessaire d’avoir une application dédiée qui communique entre les éléments d’interactions utilisateur et superviseur.</w:t>
+      </w:r>
+    </w:p>
+    <w:p>
+      <w:pPr>
+        <w:pStyle w:val="Titre2"/>
+        <w:numPr>
+          <w:ilvl w:val="0"/>
+          <w:numId w:val="8"/>
+        </w:numPr>
+      </w:pPr>
+      <w:r>
+        <w:t>Lancement :</w:t>
+      </w:r>
+    </w:p>
+    <w:p/>
+    <w:p>
+      <w:r>
+        <w:t>Dès le lancement de l’application par double-clique sur l’icône, cette page s’affiche :</w:t>
+      </w:r>
+    </w:p>
+    <w:p>
+      <w:pPr>
+        <w:jc w:val="center"/>
+      </w:pPr>
+      <w:r>
+        <w:drawing>
+          <wp:inline distT="0" distB="0" distL="0" distR="0" wp14:anchorId="34FBDD2E" wp14:editId="4400F399">
+            <wp:extent cx="2873712" cy="3686175"/>
+            <wp:effectExtent l="0" t="0" r="3175" b="0"/>
+            <wp:docPr id="5" name="Image 5"/>
+            <wp:cNvGraphicFramePr>
+              <a:graphicFrameLocks xmlns:a="http://schemas.openxmlformats.org/drawingml/2006/main" noChangeAspect="1"/>
+            </wp:cNvGraphicFramePr>
+            <a:graphic xmlns:a="http://schemas.openxmlformats.org/drawingml/2006/main">
+              <a:graphicData uri="http://schemas.openxmlformats.org/drawingml/2006/picture">
+                <pic:pic xmlns:pic="http://schemas.openxmlformats.org/drawingml/2006/picture">
+                  <pic:nvPicPr>
+                    <pic:cNvPr id="1" name=""/>
+                    <pic:cNvPicPr/>
+                  </pic:nvPicPr>
+                  <pic:blipFill>
+                    <a:blip r:embed="rId16"/>
+                    <a:stretch>
+                      <a:fillRect/>
+                    </a:stretch>
+                  </pic:blipFill>
+                  <pic:spPr>
+                    <a:xfrm>
+                      <a:off x="0" y="0"/>
+                      <a:ext cx="2889140" cy="3705965"/>
+                    </a:xfrm>
+                    <a:prstGeom prst="rect">
+                      <a:avLst/>
+                    </a:prstGeom>
+                  </pic:spPr>
+                </pic:pic>
+              </a:graphicData>
+            </a:graphic>
+          </wp:inline>
+        </w:drawing>
+      </w:r>
+    </w:p>
+    <w:p>
+      <w:r>
+        <w:t xml:space="preserve">Le superviseur est invité à saisir le nom choisi par l’équipe dans le champ correspondant. Ensuite, </w:t>
+      </w:r>
+      <w:proofErr w:type="gramStart"/>
+      <w:r>
+        <w:t>le clique sur</w:t>
+      </w:r>
+      <w:proofErr w:type="gramEnd"/>
+      <w:r>
+        <w:t xml:space="preserve"> « Lancer la partie ! » permet d’enregistrer l’équipe dans la base de données et d’appeler la fenêtre principale de l’application. Pour ce faire, j’utilise le code suivant :</w:t>
+      </w:r>
+    </w:p>
+    <w:p/>
     <w:p/>
     <w:sectPr>
-      <w:headerReference w:type="default" r:id="rId12"/>
-      <w:footerReference w:type="default" r:id="rId13"/>
+      <w:headerReference w:type="default" r:id="rId17"/>
+      <w:footerReference w:type="default" r:id="rId18"/>
       <w:pgSz w:w="11906" w:h="16838"/>
       <w:pgMar w:top="1440" w:right="1080" w:bottom="1440" w:left="1080" w:header="510" w:footer="567" w:gutter="0"/>
       <w:cols w:space="708"/>
@@ -1223,7 +1593,7 @@
         <w:i/>
         <w:noProof/>
       </w:rPr>
-      <w:t>15/04/2020</w:t>
+      <w:t>20/04/2020</w:t>
     </w:r>
     <w:r>
       <w:rPr>
@@ -2269,6 +2639,12 @@
   </w:num>
   <w:num w:numId="7">
     <w:abstractNumId w:val="1"/>
+  </w:num>
+  <w:num w:numId="8">
+    <w:abstractNumId w:val="5"/>
+    <w:lvlOverride w:ilvl="0">
+      <w:startOverride w:val="1"/>
+    </w:lvlOverride>
   </w:num>
 </w:numbering>
 </file>
@@ -3300,9 +3676,12 @@
 </file>
 
 <file path=customXml/item1.xml><?xml version="1.0" encoding="utf-8"?>
-<p:properties xmlns:p="http://schemas.microsoft.com/office/2006/metadata/properties" xmlns:xsi="http://www.w3.org/2001/XMLSchema-instance" xmlns:pc="http://schemas.microsoft.com/office/infopath/2007/PartnerControls">
-  <documentManagement/>
-</p:properties>
+<?mso-contentType ?>
+<FormTemplates xmlns="http://schemas.microsoft.com/sharepoint/v3/contenttype/forms">
+  <Display>DocumentLibraryForm</Display>
+  <Edit>DocumentLibraryForm</Edit>
+  <New>DocumentLibraryForm</New>
+</FormTemplates>
 </file>
 
 <file path=customXml/item2.xml><?xml version="1.0" encoding="utf-8"?>
@@ -3509,12 +3888,9 @@
 </file>
 
 <file path=customXml/item3.xml><?xml version="1.0" encoding="utf-8"?>
-<?mso-contentType ?>
-<FormTemplates xmlns="http://schemas.microsoft.com/sharepoint/v3/contenttype/forms">
-  <Display>DocumentLibraryForm</Display>
-  <Edit>DocumentLibraryForm</Edit>
-  <New>DocumentLibraryForm</New>
-</FormTemplates>
+<p:properties xmlns:p="http://schemas.microsoft.com/office/2006/metadata/properties" xmlns:xsi="http://www.w3.org/2001/XMLSchema-instance" xmlns:pc="http://schemas.microsoft.com/office/infopath/2007/PartnerControls">
+  <documentManagement/>
+</p:properties>
 </file>
 
 <file path=customXml/item4.xml><?xml version="1.0" encoding="utf-8"?>
@@ -3522,10 +3898,9 @@
 </file>
 
 <file path=customXml/itemProps1.xml><?xml version="1.0" encoding="utf-8"?>
-<ds:datastoreItem xmlns:ds="http://schemas.openxmlformats.org/officeDocument/2006/customXml" ds:itemID="{D5C41169-7482-4FDB-88D8-F4CA27DA2671}">
+<ds:datastoreItem xmlns:ds="http://schemas.openxmlformats.org/officeDocument/2006/customXml" ds:itemID="{C3B4C523-687B-4FDC-8E12-B9F6D57800C8}">
   <ds:schemaRefs>
-    <ds:schemaRef ds:uri="http://schemas.microsoft.com/office/2006/metadata/properties"/>
-    <ds:schemaRef ds:uri="http://schemas.microsoft.com/office/infopath/2007/PartnerControls"/>
+    <ds:schemaRef ds:uri="http://schemas.microsoft.com/sharepoint/v3/contenttype/forms"/>
   </ds:schemaRefs>
 </ds:datastoreItem>
 </file>
@@ -3550,15 +3925,16 @@
 </file>
 
 <file path=customXml/itemProps3.xml><?xml version="1.0" encoding="utf-8"?>
-<ds:datastoreItem xmlns:ds="http://schemas.openxmlformats.org/officeDocument/2006/customXml" ds:itemID="{C3B4C523-687B-4FDC-8E12-B9F6D57800C8}">
+<ds:datastoreItem xmlns:ds="http://schemas.openxmlformats.org/officeDocument/2006/customXml" ds:itemID="{D5C41169-7482-4FDB-88D8-F4CA27DA2671}">
   <ds:schemaRefs>
-    <ds:schemaRef ds:uri="http://schemas.microsoft.com/sharepoint/v3/contenttype/forms"/>
+    <ds:schemaRef ds:uri="http://schemas.microsoft.com/office/2006/metadata/properties"/>
+    <ds:schemaRef ds:uri="http://schemas.microsoft.com/office/infopath/2007/PartnerControls"/>
   </ds:schemaRefs>
 </ds:datastoreItem>
 </file>
 
 <file path=customXml/itemProps4.xml><?xml version="1.0" encoding="utf-8"?>
-<ds:datastoreItem xmlns:ds="http://schemas.openxmlformats.org/officeDocument/2006/customXml" ds:itemID="{976179C4-BF83-40B2-AC69-89C8652A22AE}">
+<ds:datastoreItem xmlns:ds="http://schemas.openxmlformats.org/officeDocument/2006/customXml" ds:itemID="{2C094821-9AF4-45A7-A8F8-8BFA6A1F88C0}">
   <ds:schemaRefs>
     <ds:schemaRef ds:uri="http://schemas.openxmlformats.org/officeDocument/2006/bibliography"/>
   </ds:schemaRefs>

</xml_diff>

<commit_message>
Application de supervision : Création d'une fenêtre de confirmation avant l'annulation volontaire de la partie. & Poursuite du rapport de conception.
</commit_message>
<xml_diff>
--- a/Commun/Rapports/SFL6 - Conception - GUIGAND Nathan.docx
+++ b/Commun/Rapports/SFL6 - Conception - GUIGAND Nathan.docx
@@ -273,7 +273,7 @@
           <w:r>
             <w:fldChar w:fldCharType="separate"/>
           </w:r>
-          <w:hyperlink w:anchor="_Toc37240065" w:history="1">
+          <w:hyperlink w:anchor="_Toc38358362" w:history="1">
             <w:r>
               <w:rPr>
                 <w:rStyle w:val="Lienhypertexte"/>
@@ -315,7 +315,7 @@
                 <w:noProof/>
                 <w:webHidden/>
               </w:rPr>
-              <w:instrText xml:space="preserve"> PAGEREF _Toc37240065 \h </w:instrText>
+              <w:instrText xml:space="preserve"> PAGEREF _Toc38358362 \h </w:instrText>
             </w:r>
             <w:r>
               <w:rPr>
@@ -355,7 +355,7 @@
               <w:lang w:eastAsia="fr-FR"/>
             </w:rPr>
           </w:pPr>
-          <w:hyperlink w:anchor="_Toc37240066" w:history="1">
+          <w:hyperlink w:anchor="_Toc38358363" w:history="1">
             <w:r>
               <w:rPr>
                 <w:rStyle w:val="Lienhypertexte"/>
@@ -397,7 +397,7 @@
                 <w:noProof/>
                 <w:webHidden/>
               </w:rPr>
-              <w:instrText xml:space="preserve"> PAGEREF _Toc37240066 \h </w:instrText>
+              <w:instrText xml:space="preserve"> PAGEREF _Toc38358363 \h </w:instrText>
             </w:r>
             <w:r>
               <w:rPr>
@@ -441,7 +441,7 @@
               <w:lang w:eastAsia="fr-FR"/>
             </w:rPr>
           </w:pPr>
-          <w:hyperlink w:anchor="_Toc37240067" w:history="1">
+          <w:hyperlink w:anchor="_Toc38358364" w:history="1">
             <w:r>
               <w:rPr>
                 <w:rStyle w:val="Lienhypertexte"/>
@@ -483,7 +483,7 @@
                 <w:noProof/>
                 <w:webHidden/>
               </w:rPr>
-              <w:instrText xml:space="preserve"> PAGEREF _Toc37240067 \h </w:instrText>
+              <w:instrText xml:space="preserve"> PAGEREF _Toc38358364 \h </w:instrText>
             </w:r>
             <w:r>
               <w:rPr>
@@ -504,6 +504,518 @@
                 <w:webHidden/>
               </w:rPr>
               <w:t>3</w:t>
+            </w:r>
+            <w:r>
+              <w:rPr>
+                <w:noProof/>
+                <w:webHidden/>
+              </w:rPr>
+              <w:fldChar w:fldCharType="end"/>
+            </w:r>
+          </w:hyperlink>
+        </w:p>
+        <w:p>
+          <w:pPr>
+            <w:pStyle w:val="TM2"/>
+            <w:tabs>
+              <w:tab w:val="left" w:pos="660"/>
+              <w:tab w:val="right" w:leader="dot" w:pos="9736"/>
+            </w:tabs>
+            <w:rPr>
+              <w:rFonts w:eastAsiaTheme="minorEastAsia"/>
+              <w:noProof/>
+              <w:lang w:eastAsia="fr-FR"/>
+            </w:rPr>
+          </w:pPr>
+          <w:hyperlink w:anchor="_Toc38358365" w:history="1">
+            <w:r>
+              <w:rPr>
+                <w:rStyle w:val="Lienhypertexte"/>
+                <w:noProof/>
+              </w:rPr>
+              <w:t>b)</w:t>
+            </w:r>
+            <w:r>
+              <w:rPr>
+                <w:rFonts w:eastAsiaTheme="minorEastAsia"/>
+                <w:noProof/>
+                <w:lang w:eastAsia="fr-FR"/>
+              </w:rPr>
+              <w:tab/>
+            </w:r>
+            <w:r>
+              <w:rPr>
+                <w:rStyle w:val="Lienhypertexte"/>
+                <w:noProof/>
+              </w:rPr>
+              <w:t>Interconnexion du réseau :</w:t>
+            </w:r>
+            <w:r>
+              <w:rPr>
+                <w:noProof/>
+                <w:webHidden/>
+              </w:rPr>
+              <w:tab/>
+            </w:r>
+            <w:r>
+              <w:rPr>
+                <w:noProof/>
+                <w:webHidden/>
+              </w:rPr>
+              <w:fldChar w:fldCharType="begin"/>
+            </w:r>
+            <w:r>
+              <w:rPr>
+                <w:noProof/>
+                <w:webHidden/>
+              </w:rPr>
+              <w:instrText xml:space="preserve"> PAGEREF _Toc38358365 \h </w:instrText>
+            </w:r>
+            <w:r>
+              <w:rPr>
+                <w:noProof/>
+                <w:webHidden/>
+              </w:rPr>
+            </w:r>
+            <w:r>
+              <w:rPr>
+                <w:noProof/>
+                <w:webHidden/>
+              </w:rPr>
+              <w:fldChar w:fldCharType="separate"/>
+            </w:r>
+            <w:r>
+              <w:rPr>
+                <w:noProof/>
+                <w:webHidden/>
+              </w:rPr>
+              <w:t>3</w:t>
+            </w:r>
+            <w:r>
+              <w:rPr>
+                <w:noProof/>
+                <w:webHidden/>
+              </w:rPr>
+              <w:fldChar w:fldCharType="end"/>
+            </w:r>
+          </w:hyperlink>
+        </w:p>
+        <w:p>
+          <w:pPr>
+            <w:pStyle w:val="TM2"/>
+            <w:tabs>
+              <w:tab w:val="left" w:pos="660"/>
+              <w:tab w:val="right" w:leader="dot" w:pos="9736"/>
+            </w:tabs>
+            <w:rPr>
+              <w:rFonts w:eastAsiaTheme="minorEastAsia"/>
+              <w:noProof/>
+              <w:lang w:eastAsia="fr-FR"/>
+            </w:rPr>
+          </w:pPr>
+          <w:hyperlink w:anchor="_Toc38358366" w:history="1">
+            <w:r>
+              <w:rPr>
+                <w:rStyle w:val="Lienhypertexte"/>
+                <w:noProof/>
+              </w:rPr>
+              <w:t>c)</w:t>
+            </w:r>
+            <w:r>
+              <w:rPr>
+                <w:rFonts w:eastAsiaTheme="minorEastAsia"/>
+                <w:noProof/>
+                <w:lang w:eastAsia="fr-FR"/>
+              </w:rPr>
+              <w:tab/>
+            </w:r>
+            <w:r>
+              <w:rPr>
+                <w:rStyle w:val="Lienhypertexte"/>
+                <w:noProof/>
+              </w:rPr>
+              <w:t>Communication :</w:t>
+            </w:r>
+            <w:r>
+              <w:rPr>
+                <w:noProof/>
+                <w:webHidden/>
+              </w:rPr>
+              <w:tab/>
+            </w:r>
+            <w:r>
+              <w:rPr>
+                <w:noProof/>
+                <w:webHidden/>
+              </w:rPr>
+              <w:fldChar w:fldCharType="begin"/>
+            </w:r>
+            <w:r>
+              <w:rPr>
+                <w:noProof/>
+                <w:webHidden/>
+              </w:rPr>
+              <w:instrText xml:space="preserve"> PAGEREF _Toc38358366 \h </w:instrText>
+            </w:r>
+            <w:r>
+              <w:rPr>
+                <w:noProof/>
+                <w:webHidden/>
+              </w:rPr>
+            </w:r>
+            <w:r>
+              <w:rPr>
+                <w:noProof/>
+                <w:webHidden/>
+              </w:rPr>
+              <w:fldChar w:fldCharType="separate"/>
+            </w:r>
+            <w:r>
+              <w:rPr>
+                <w:noProof/>
+                <w:webHidden/>
+              </w:rPr>
+              <w:t>4</w:t>
+            </w:r>
+            <w:r>
+              <w:rPr>
+                <w:noProof/>
+                <w:webHidden/>
+              </w:rPr>
+              <w:fldChar w:fldCharType="end"/>
+            </w:r>
+          </w:hyperlink>
+        </w:p>
+        <w:p>
+          <w:pPr>
+            <w:pStyle w:val="TM2"/>
+            <w:tabs>
+              <w:tab w:val="left" w:pos="660"/>
+              <w:tab w:val="right" w:leader="dot" w:pos="9736"/>
+            </w:tabs>
+            <w:rPr>
+              <w:rFonts w:eastAsiaTheme="minorEastAsia"/>
+              <w:noProof/>
+              <w:lang w:eastAsia="fr-FR"/>
+            </w:rPr>
+          </w:pPr>
+          <w:hyperlink w:anchor="_Toc38358367" w:history="1">
+            <w:r>
+              <w:rPr>
+                <w:rStyle w:val="Lienhypertexte"/>
+                <w:noProof/>
+              </w:rPr>
+              <w:t>d)</w:t>
+            </w:r>
+            <w:r>
+              <w:rPr>
+                <w:rFonts w:eastAsiaTheme="minorEastAsia"/>
+                <w:noProof/>
+                <w:lang w:eastAsia="fr-FR"/>
+              </w:rPr>
+              <w:tab/>
+            </w:r>
+            <w:r>
+              <w:rPr>
+                <w:rStyle w:val="Lienhypertexte"/>
+                <w:noProof/>
+              </w:rPr>
+              <w:t>Informations de connexion au serveur BDD :</w:t>
+            </w:r>
+            <w:r>
+              <w:rPr>
+                <w:noProof/>
+                <w:webHidden/>
+              </w:rPr>
+              <w:tab/>
+            </w:r>
+            <w:r>
+              <w:rPr>
+                <w:noProof/>
+                <w:webHidden/>
+              </w:rPr>
+              <w:fldChar w:fldCharType="begin"/>
+            </w:r>
+            <w:r>
+              <w:rPr>
+                <w:noProof/>
+                <w:webHidden/>
+              </w:rPr>
+              <w:instrText xml:space="preserve"> PAGEREF _Toc38358367 \h </w:instrText>
+            </w:r>
+            <w:r>
+              <w:rPr>
+                <w:noProof/>
+                <w:webHidden/>
+              </w:rPr>
+            </w:r>
+            <w:r>
+              <w:rPr>
+                <w:noProof/>
+                <w:webHidden/>
+              </w:rPr>
+              <w:fldChar w:fldCharType="separate"/>
+            </w:r>
+            <w:r>
+              <w:rPr>
+                <w:noProof/>
+                <w:webHidden/>
+              </w:rPr>
+              <w:t>4</w:t>
+            </w:r>
+            <w:r>
+              <w:rPr>
+                <w:noProof/>
+                <w:webHidden/>
+              </w:rPr>
+              <w:fldChar w:fldCharType="end"/>
+            </w:r>
+          </w:hyperlink>
+        </w:p>
+        <w:p>
+          <w:pPr>
+            <w:pStyle w:val="TM2"/>
+            <w:tabs>
+              <w:tab w:val="left" w:pos="660"/>
+              <w:tab w:val="right" w:leader="dot" w:pos="9736"/>
+            </w:tabs>
+            <w:rPr>
+              <w:rFonts w:eastAsiaTheme="minorEastAsia"/>
+              <w:noProof/>
+              <w:lang w:eastAsia="fr-FR"/>
+            </w:rPr>
+          </w:pPr>
+          <w:hyperlink w:anchor="_Toc38358368" w:history="1">
+            <w:r>
+              <w:rPr>
+                <w:rStyle w:val="Lienhypertexte"/>
+                <w:noProof/>
+              </w:rPr>
+              <w:t>e)</w:t>
+            </w:r>
+            <w:r>
+              <w:rPr>
+                <w:rFonts w:eastAsiaTheme="minorEastAsia"/>
+                <w:noProof/>
+                <w:lang w:eastAsia="fr-FR"/>
+              </w:rPr>
+              <w:tab/>
+            </w:r>
+            <w:r>
+              <w:rPr>
+                <w:rStyle w:val="Lienhypertexte"/>
+                <w:noProof/>
+              </w:rPr>
+              <w:t>Code de connexion à la base de données :</w:t>
+            </w:r>
+            <w:r>
+              <w:rPr>
+                <w:noProof/>
+                <w:webHidden/>
+              </w:rPr>
+              <w:tab/>
+            </w:r>
+            <w:r>
+              <w:rPr>
+                <w:noProof/>
+                <w:webHidden/>
+              </w:rPr>
+              <w:fldChar w:fldCharType="begin"/>
+            </w:r>
+            <w:r>
+              <w:rPr>
+                <w:noProof/>
+                <w:webHidden/>
+              </w:rPr>
+              <w:instrText xml:space="preserve"> PAGEREF _Toc38358368 \h </w:instrText>
+            </w:r>
+            <w:r>
+              <w:rPr>
+                <w:noProof/>
+                <w:webHidden/>
+              </w:rPr>
+            </w:r>
+            <w:r>
+              <w:rPr>
+                <w:noProof/>
+                <w:webHidden/>
+              </w:rPr>
+              <w:fldChar w:fldCharType="separate"/>
+            </w:r>
+            <w:r>
+              <w:rPr>
+                <w:noProof/>
+                <w:webHidden/>
+              </w:rPr>
+              <w:t>4</w:t>
+            </w:r>
+            <w:r>
+              <w:rPr>
+                <w:noProof/>
+                <w:webHidden/>
+              </w:rPr>
+              <w:fldChar w:fldCharType="end"/>
+            </w:r>
+          </w:hyperlink>
+        </w:p>
+        <w:p>
+          <w:pPr>
+            <w:pStyle w:val="TM1"/>
+            <w:rPr>
+              <w:rFonts w:eastAsiaTheme="minorEastAsia"/>
+              <w:noProof/>
+              <w:lang w:eastAsia="fr-FR"/>
+            </w:rPr>
+          </w:pPr>
+          <w:hyperlink w:anchor="_Toc38358369" w:history="1">
+            <w:r>
+              <w:rPr>
+                <w:rStyle w:val="Lienhypertexte"/>
+                <w:noProof/>
+              </w:rPr>
+              <w:t>III.</w:t>
+            </w:r>
+            <w:r>
+              <w:rPr>
+                <w:rFonts w:eastAsiaTheme="minorEastAsia"/>
+                <w:noProof/>
+                <w:lang w:eastAsia="fr-FR"/>
+              </w:rPr>
+              <w:tab/>
+            </w:r>
+            <w:r>
+              <w:rPr>
+                <w:rStyle w:val="Lienhypertexte"/>
+                <w:noProof/>
+              </w:rPr>
+              <w:t>Réalisation de l’application de supervision :</w:t>
+            </w:r>
+            <w:r>
+              <w:rPr>
+                <w:noProof/>
+                <w:webHidden/>
+              </w:rPr>
+              <w:tab/>
+            </w:r>
+            <w:r>
+              <w:rPr>
+                <w:noProof/>
+                <w:webHidden/>
+              </w:rPr>
+              <w:fldChar w:fldCharType="begin"/>
+            </w:r>
+            <w:r>
+              <w:rPr>
+                <w:noProof/>
+                <w:webHidden/>
+              </w:rPr>
+              <w:instrText xml:space="preserve"> PAGEREF _Toc38358369 \h </w:instrText>
+            </w:r>
+            <w:r>
+              <w:rPr>
+                <w:noProof/>
+                <w:webHidden/>
+              </w:rPr>
+            </w:r>
+            <w:r>
+              <w:rPr>
+                <w:noProof/>
+                <w:webHidden/>
+              </w:rPr>
+              <w:fldChar w:fldCharType="separate"/>
+            </w:r>
+            <w:r>
+              <w:rPr>
+                <w:noProof/>
+                <w:webHidden/>
+              </w:rPr>
+              <w:t>6</w:t>
+            </w:r>
+            <w:r>
+              <w:rPr>
+                <w:noProof/>
+                <w:webHidden/>
+              </w:rPr>
+              <w:fldChar w:fldCharType="end"/>
+            </w:r>
+          </w:hyperlink>
+        </w:p>
+        <w:p>
+          <w:pPr>
+            <w:pStyle w:val="TM2"/>
+            <w:tabs>
+              <w:tab w:val="left" w:pos="660"/>
+              <w:tab w:val="right" w:leader="dot" w:pos="9736"/>
+            </w:tabs>
+            <w:rPr>
+              <w:rFonts w:eastAsiaTheme="minorEastAsia"/>
+              <w:noProof/>
+              <w:lang w:eastAsia="fr-FR"/>
+            </w:rPr>
+          </w:pPr>
+          <w:hyperlink w:anchor="_Toc38358370" w:history="1">
+            <w:r>
+              <w:rPr>
+                <w:rStyle w:val="Lienhypertexte"/>
+                <w:noProof/>
+              </w:rPr>
+              <w:t>a)</w:t>
+            </w:r>
+            <w:r>
+              <w:rPr>
+                <w:rFonts w:eastAsiaTheme="minorEastAsia"/>
+                <w:noProof/>
+                <w:lang w:eastAsia="fr-FR"/>
+              </w:rPr>
+              <w:tab/>
+            </w:r>
+            <w:r>
+              <w:rPr>
+                <w:rStyle w:val="Lienhypertexte"/>
+                <w:noProof/>
+              </w:rPr>
+              <w:t>Lancement :</w:t>
+            </w:r>
+            <w:r>
+              <w:rPr>
+                <w:noProof/>
+                <w:webHidden/>
+              </w:rPr>
+              <w:tab/>
+            </w:r>
+            <w:r>
+              <w:rPr>
+                <w:noProof/>
+                <w:webHidden/>
+              </w:rPr>
+              <w:fldChar w:fldCharType="begin"/>
+            </w:r>
+            <w:r>
+              <w:rPr>
+                <w:noProof/>
+                <w:webHidden/>
+              </w:rPr>
+              <w:instrText xml:space="preserve"> PAGEREF _Toc38358370 \h </w:instrText>
+            </w:r>
+            <w:r>
+              <w:rPr>
+                <w:noProof/>
+                <w:webHidden/>
+              </w:rPr>
+            </w:r>
+            <w:r>
+              <w:rPr>
+                <w:noProof/>
+                <w:webHidden/>
+              </w:rPr>
+              <w:fldChar w:fldCharType="separate"/>
+            </w:r>
+            <w:r>
+              <w:rPr>
+                <w:noProof/>
+                <w:webHidden/>
+              </w:rPr>
+              <w:t>6</w:t>
             </w:r>
             <w:r>
               <w:rPr>
@@ -532,9 +1044,6 @@
     <w:p/>
     <w:p/>
     <w:p/>
-    <w:p/>
-    <w:p/>
-    <w:p/>
     <w:p>
       <w:pPr>
         <w:tabs>
@@ -544,23 +1053,9 @@
     </w:p>
     <w:p>
       <w:pPr>
-        <w:tabs>
-          <w:tab w:val="left" w:pos="1999"/>
-        </w:tabs>
-      </w:pPr>
-    </w:p>
-    <w:p>
-      <w:pPr>
-        <w:tabs>
-          <w:tab w:val="left" w:pos="1999"/>
-        </w:tabs>
-      </w:pPr>
-    </w:p>
-    <w:p>
-      <w:pPr>
         <w:pStyle w:val="Titre1"/>
       </w:pPr>
-      <w:bookmarkStart w:id="0" w:name="_Toc37240065"/>
+      <w:bookmarkStart w:id="0" w:name="_Toc38358362"/>
       <w:r>
         <w:lastRenderedPageBreak/>
         <w:t>Introduction :</w:t>
@@ -799,7 +1294,7 @@
       <w:pPr>
         <w:pStyle w:val="Titre1"/>
       </w:pPr>
-      <w:bookmarkStart w:id="1" w:name="_Toc37240066"/>
+      <w:bookmarkStart w:id="1" w:name="_Toc38358363"/>
       <w:r>
         <w:lastRenderedPageBreak/>
         <w:t>Réalisation du projet :</w:t>
@@ -817,7 +1312,7 @@
       <w:pPr>
         <w:pStyle w:val="Titre2"/>
       </w:pPr>
-      <w:bookmarkStart w:id="2" w:name="_Toc37240067"/>
+      <w:bookmarkStart w:id="2" w:name="_Toc38358364"/>
       <w:proofErr w:type="gramStart"/>
       <w:r>
         <w:t>Tâches étudiant</w:t>
@@ -901,6 +1396,7 @@
       <w:pPr>
         <w:pStyle w:val="Titre2"/>
       </w:pPr>
+      <w:bookmarkStart w:id="3" w:name="_Toc38358365"/>
       <w:r>
         <w:rPr>
           <w:noProof/>
@@ -977,6 +1473,7 @@
       <w:r>
         <w:t xml:space="preserve"> du réseau :</w:t>
       </w:r>
+      <w:bookmarkEnd w:id="3"/>
     </w:p>
     <w:p>
       <w:pPr>
@@ -1021,9 +1518,11 @@
       <w:pPr>
         <w:pStyle w:val="Titre2"/>
       </w:pPr>
+      <w:bookmarkStart w:id="4" w:name="_Toc38358366"/>
       <w:r>
         <w:t>Communication :</w:t>
       </w:r>
+      <w:bookmarkEnd w:id="4"/>
     </w:p>
     <w:p>
       <w:r>
@@ -1046,9 +1545,11 @@
       <w:pPr>
         <w:pStyle w:val="Titre2"/>
       </w:pPr>
+      <w:bookmarkStart w:id="5" w:name="_Toc38358367"/>
       <w:r>
         <w:t>Informations de connexion au serveur BDD :</w:t>
       </w:r>
+      <w:bookmarkEnd w:id="5"/>
     </w:p>
     <w:p>
       <w:r>
@@ -1137,9 +1638,11 @@
       <w:pPr>
         <w:pStyle w:val="Titre2"/>
       </w:pPr>
+      <w:bookmarkStart w:id="6" w:name="_Toc38358368"/>
       <w:r>
         <w:t>Code de connexion à la base de données :</w:t>
       </w:r>
+      <w:bookmarkEnd w:id="6"/>
     </w:p>
     <w:p>
       <w:r>
@@ -1148,6 +1651,9 @@
     </w:p>
     <w:p>
       <w:r>
+        <w:rPr>
+          <w:noProof/>
+        </w:rPr>
         <w:drawing>
           <wp:inline distT="0" distB="0" distL="0" distR="0" wp14:anchorId="12EA40B6" wp14:editId="19E1CBB6">
             <wp:extent cx="6567510" cy="847725"/>
@@ -1254,6 +1760,9 @@
     </w:p>
     <w:p>
       <w:r>
+        <w:rPr>
+          <w:noProof/>
+        </w:rPr>
         <w:drawing>
           <wp:anchor distT="0" distB="0" distL="114300" distR="114300" simplePos="0" relativeHeight="251661312" behindDoc="0" locked="0" layoutInCell="1" allowOverlap="1" wp14:anchorId="63ECE098" wp14:editId="498D9BE3">
             <wp:simplePos x="0" y="0"/>
@@ -1323,6 +1832,9 @@
     </w:p>
     <w:p>
       <w:r>
+        <w:rPr>
+          <w:noProof/>
+        </w:rPr>
         <w:lastRenderedPageBreak/>
         <w:drawing>
           <wp:inline distT="0" distB="0" distL="0" distR="0" wp14:anchorId="7C5B08FA" wp14:editId="4598E15D">
@@ -1363,6 +1875,9 @@
     </w:p>
     <w:p>
       <w:r>
+        <w:rPr>
+          <w:noProof/>
+        </w:rPr>
         <w:drawing>
           <wp:inline distT="0" distB="0" distL="0" distR="0" wp14:anchorId="362358D6" wp14:editId="5E9F9B50">
             <wp:extent cx="6191250" cy="880471"/>
@@ -1418,10 +1933,12 @@
       <w:pPr>
         <w:pStyle w:val="Titre1"/>
       </w:pPr>
+      <w:bookmarkStart w:id="7" w:name="_Toc38358369"/>
       <w:r>
         <w:lastRenderedPageBreak/>
         <w:t>Réalisation de l’application de supervision :</w:t>
       </w:r>
+      <w:bookmarkEnd w:id="7"/>
     </w:p>
     <w:p/>
     <w:p>
@@ -1437,9 +1954,11 @@
           <w:numId w:val="8"/>
         </w:numPr>
       </w:pPr>
+      <w:bookmarkStart w:id="8" w:name="_Toc38358370"/>
       <w:r>
         <w:t>Lancement :</w:t>
       </w:r>
+      <w:bookmarkEnd w:id="8"/>
     </w:p>
     <w:p/>
     <w:p>
@@ -1452,10 +1971,13 @@
         <w:jc w:val="center"/>
       </w:pPr>
       <w:r>
+        <w:rPr>
+          <w:noProof/>
+        </w:rPr>
         <w:drawing>
-          <wp:inline distT="0" distB="0" distL="0" distR="0" wp14:anchorId="34FBDD2E" wp14:editId="4400F399">
+          <wp:inline distT="0" distB="0" distL="0" distR="0" wp14:anchorId="34FBDD2E" wp14:editId="6971CBB1">
             <wp:extent cx="2873712" cy="3686175"/>
-            <wp:effectExtent l="0" t="0" r="3175" b="0"/>
+            <wp:effectExtent l="152400" t="152400" r="365125" b="352425"/>
             <wp:docPr id="5" name="Image 5"/>
             <wp:cNvGraphicFramePr>
               <a:graphicFrameLocks xmlns:a="http://schemas.openxmlformats.org/drawingml/2006/main" noChangeAspect="1"/>
@@ -1481,6 +2003,16 @@
                     <a:prstGeom prst="rect">
                       <a:avLst/>
                     </a:prstGeom>
+                    <a:ln>
+                      <a:noFill/>
+                    </a:ln>
+                    <a:effectLst>
+                      <a:outerShdw blurRad="292100" dist="139700" dir="2700000" algn="tl" rotWithShape="0">
+                        <a:srgbClr val="333333">
+                          <a:alpha val="65000"/>
+                        </a:srgbClr>
+                      </a:outerShdw>
+                    </a:effectLst>
                   </pic:spPr>
                 </pic:pic>
               </a:graphicData>
@@ -1504,9 +2036,90 @@
     </w:p>
     <w:p/>
     <w:p/>
+    <w:p/>
+    <w:p/>
+    <w:p/>
+    <w:p/>
+    <w:p/>
+    <w:p>
+      <w:pPr>
+        <w:pStyle w:val="Titre2"/>
+      </w:pPr>
+      <w:r>
+        <w:lastRenderedPageBreak/>
+        <w:t>Superviser :</w:t>
+      </w:r>
+    </w:p>
+    <w:p>
+      <w:r>
+        <w:t xml:space="preserve">La fenêtre principale de l’application est celle de supervision. Depuis celle-ci, ont peut visualiser l’image en direct provenant de la caméra IP (située dans la salle de l’escape </w:t>
+      </w:r>
+      <w:proofErr w:type="spellStart"/>
+      <w:r>
+        <w:t>game</w:t>
+      </w:r>
+      <w:proofErr w:type="spellEnd"/>
+      <w:r>
+        <w:t xml:space="preserve">), appeler la fenêtre d’envoi d’indice afin d’envoyer un indice à l’afficheur. Le superviseur a également la possibilité de surveiller le </w:t>
+      </w:r>
+      <w:r>
+        <w:t xml:space="preserve">chronomètre. </w:t>
+      </w:r>
+    </w:p>
+    <w:p>
+      <w:r>
+        <w:drawing>
+          <wp:inline distT="0" distB="0" distL="0" distR="0" wp14:anchorId="3F091EC6" wp14:editId="17227ACA">
+            <wp:extent cx="6188710" cy="4523105"/>
+            <wp:effectExtent l="152400" t="152400" r="364490" b="353695"/>
+            <wp:docPr id="10" name="Image 10"/>
+            <wp:cNvGraphicFramePr>
+              <a:graphicFrameLocks xmlns:a="http://schemas.openxmlformats.org/drawingml/2006/main" noChangeAspect="1"/>
+            </wp:cNvGraphicFramePr>
+            <a:graphic xmlns:a="http://schemas.openxmlformats.org/drawingml/2006/main">
+              <a:graphicData uri="http://schemas.openxmlformats.org/drawingml/2006/picture">
+                <pic:pic xmlns:pic="http://schemas.openxmlformats.org/drawingml/2006/picture">
+                  <pic:nvPicPr>
+                    <pic:cNvPr id="1" name=""/>
+                    <pic:cNvPicPr/>
+                  </pic:nvPicPr>
+                  <pic:blipFill>
+                    <a:blip r:embed="rId17"/>
+                    <a:stretch>
+                      <a:fillRect/>
+                    </a:stretch>
+                  </pic:blipFill>
+                  <pic:spPr>
+                    <a:xfrm>
+                      <a:off x="0" y="0"/>
+                      <a:ext cx="6188710" cy="4523105"/>
+                    </a:xfrm>
+                    <a:prstGeom prst="rect">
+                      <a:avLst/>
+                    </a:prstGeom>
+                    <a:ln>
+                      <a:noFill/>
+                    </a:ln>
+                    <a:effectLst>
+                      <a:outerShdw blurRad="292100" dist="139700" dir="2700000" algn="tl" rotWithShape="0">
+                        <a:srgbClr val="333333">
+                          <a:alpha val="65000"/>
+                        </a:srgbClr>
+                      </a:outerShdw>
+                    </a:effectLst>
+                  </pic:spPr>
+                </pic:pic>
+              </a:graphicData>
+            </a:graphic>
+          </wp:inline>
+        </w:drawing>
+      </w:r>
+    </w:p>
+    <w:p/>
+    <w:p/>
     <w:sectPr>
-      <w:headerReference w:type="default" r:id="rId17"/>
-      <w:footerReference w:type="default" r:id="rId18"/>
+      <w:headerReference w:type="default" r:id="rId18"/>
+      <w:footerReference w:type="default" r:id="rId19"/>
       <w:pgSz w:w="11906" w:h="16838"/>
       <w:pgMar w:top="1440" w:right="1080" w:bottom="1440" w:left="1080" w:header="510" w:footer="567" w:gutter="0"/>
       <w:cols w:space="708"/>
@@ -1593,7 +2206,7 @@
         <w:i/>
         <w:noProof/>
       </w:rPr>
-      <w:t>20/04/2020</w:t>
+      <w:t>21/04/2020</w:t>
     </w:r>
     <w:r>
       <w:rPr>
@@ -3685,6 +4298,12 @@
 </file>
 
 <file path=customXml/item2.xml><?xml version="1.0" encoding="utf-8"?>
+<p:properties xmlns:p="http://schemas.microsoft.com/office/2006/metadata/properties" xmlns:xsi="http://www.w3.org/2001/XMLSchema-instance" xmlns:pc="http://schemas.microsoft.com/office/infopath/2007/PartnerControls">
+  <documentManagement/>
+</p:properties>
+</file>
+
+<file path=customXml/item3.xml><?xml version="1.0" encoding="utf-8"?>
 <ct:contentTypeSchema xmlns:ct="http://schemas.microsoft.com/office/2006/metadata/contentType" xmlns:ma="http://schemas.microsoft.com/office/2006/metadata/properties/metaAttributes" ct:_="" ma:_="" ma:contentTypeName="Document" ma:contentTypeID="0x01010078E12B7ED4F45F469A3BB4708EBA1047" ma:contentTypeVersion="10" ma:contentTypeDescription="Crée un document." ma:contentTypeScope="" ma:versionID="605e75f0a715e9af5c8f2e8e9084a287">
   <xsd:schema xmlns:xsd="http://www.w3.org/2001/XMLSchema" xmlns:xs="http://www.w3.org/2001/XMLSchema" xmlns:p="http://schemas.microsoft.com/office/2006/metadata/properties" xmlns:ns3="e2792e6f-ab6b-465c-b2e9-dbb542980a21" xmlns:ns4="2d532438-4350-4d82-8e3a-4f3dad757230" targetNamespace="http://schemas.microsoft.com/office/2006/metadata/properties" ma:root="true" ma:fieldsID="8c216af3487f2b5fdbd477b05d214516" ns3:_="" ns4:_="">
     <xsd:import namespace="e2792e6f-ab6b-465c-b2e9-dbb542980a21"/>
@@ -3887,12 +4506,6 @@
 </ct:contentTypeSchema>
 </file>
 
-<file path=customXml/item3.xml><?xml version="1.0" encoding="utf-8"?>
-<p:properties xmlns:p="http://schemas.microsoft.com/office/2006/metadata/properties" xmlns:xsi="http://www.w3.org/2001/XMLSchema-instance" xmlns:pc="http://schemas.microsoft.com/office/infopath/2007/PartnerControls">
-  <documentManagement/>
-</p:properties>
-</file>
-
 <file path=customXml/item4.xml><?xml version="1.0" encoding="utf-8"?>
 <b:Sources xmlns:b="http://schemas.openxmlformats.org/officeDocument/2006/bibliography" xmlns="http://schemas.openxmlformats.org/officeDocument/2006/bibliography" SelectedStyle="\APASixthEditionOfficeOnline.xsl" StyleName="APA" Version="6"/>
 </file>
@@ -3906,6 +4519,15 @@
 </file>
 
 <file path=customXml/itemProps2.xml><?xml version="1.0" encoding="utf-8"?>
+<ds:datastoreItem xmlns:ds="http://schemas.openxmlformats.org/officeDocument/2006/customXml" ds:itemID="{D5C41169-7482-4FDB-88D8-F4CA27DA2671}">
+  <ds:schemaRefs>
+    <ds:schemaRef ds:uri="http://schemas.microsoft.com/office/2006/metadata/properties"/>
+    <ds:schemaRef ds:uri="http://schemas.microsoft.com/office/infopath/2007/PartnerControls"/>
+  </ds:schemaRefs>
+</ds:datastoreItem>
+</file>
+
+<file path=customXml/itemProps3.xml><?xml version="1.0" encoding="utf-8"?>
 <ds:datastoreItem xmlns:ds="http://schemas.openxmlformats.org/officeDocument/2006/customXml" ds:itemID="{29070C2F-6E54-466C-95B6-A2E6097255B1}">
   <ds:schemaRefs>
     <ds:schemaRef ds:uri="http://schemas.microsoft.com/office/2006/metadata/contentType"/>
@@ -3924,17 +4546,8 @@
 </ds:datastoreItem>
 </file>
 
-<file path=customXml/itemProps3.xml><?xml version="1.0" encoding="utf-8"?>
-<ds:datastoreItem xmlns:ds="http://schemas.openxmlformats.org/officeDocument/2006/customXml" ds:itemID="{D5C41169-7482-4FDB-88D8-F4CA27DA2671}">
-  <ds:schemaRefs>
-    <ds:schemaRef ds:uri="http://schemas.microsoft.com/office/2006/metadata/properties"/>
-    <ds:schemaRef ds:uri="http://schemas.microsoft.com/office/infopath/2007/PartnerControls"/>
-  </ds:schemaRefs>
-</ds:datastoreItem>
-</file>
-
 <file path=customXml/itemProps4.xml><?xml version="1.0" encoding="utf-8"?>
-<ds:datastoreItem xmlns:ds="http://schemas.openxmlformats.org/officeDocument/2006/customXml" ds:itemID="{2C094821-9AF4-45A7-A8F8-8BFA6A1F88C0}">
+<ds:datastoreItem xmlns:ds="http://schemas.openxmlformats.org/officeDocument/2006/customXml" ds:itemID="{0EC5C422-F8CC-4CB9-AA7D-024F326403A0}">
   <ds:schemaRefs>
     <ds:schemaRef ds:uri="http://schemas.openxmlformats.org/officeDocument/2006/bibliography"/>
   </ds:schemaRefs>

</xml_diff>

<commit_message>
Poursuite du rapport de conception.
</commit_message>
<xml_diff>
--- a/Commun/Rapports/SFL6 - Conception - GUIGAND Nathan.docx
+++ b/Commun/Rapports/SFL6 - Conception - GUIGAND Nathan.docx
@@ -1313,13 +1313,8 @@
         <w:pStyle w:val="Titre2"/>
       </w:pPr>
       <w:bookmarkStart w:id="2" w:name="_Toc38358364"/>
-      <w:proofErr w:type="gramStart"/>
-      <w:r>
-        <w:t>Tâches étudiant</w:t>
-      </w:r>
-      <w:proofErr w:type="gramEnd"/>
-      <w:r>
-        <w:t> :</w:t>
+      <w:r>
+        <w:t>Tâches étudiant :</w:t>
       </w:r>
       <w:bookmarkEnd w:id="2"/>
     </w:p>
@@ -1586,7 +1581,6 @@
       <w:r>
         <w:t xml:space="preserve">Base de données : </w:t>
       </w:r>
-      <w:proofErr w:type="spellStart"/>
       <w:r>
         <w:rPr>
           <w:b/>
@@ -1594,7 +1588,6 @@
         </w:rPr>
         <w:t>dbsupervision</w:t>
       </w:r>
-      <w:proofErr w:type="spellEnd"/>
     </w:p>
     <w:p>
       <w:pPr>
@@ -1693,21 +1686,11 @@
     </w:p>
     <w:p>
       <w:r>
-        <w:t xml:space="preserve">La méthode d’initialisation de connexion ci-dessus permet de renseigner l’adresse du serveur MySQL, l’utilisateur et le mot de passe nécessaire pour la connexion avec la base de données. Je définie ensuite l’élément </w:t>
-      </w:r>
-      <w:proofErr w:type="spellStart"/>
-      <w:r>
-        <w:t>connection</w:t>
-      </w:r>
-      <w:proofErr w:type="spellEnd"/>
-      <w:r>
-        <w:t xml:space="preserve"> étant un type </w:t>
-      </w:r>
-      <w:proofErr w:type="spellStart"/>
-      <w:r>
-        <w:t>MySqlConnection</w:t>
-      </w:r>
-      <w:proofErr w:type="spellEnd"/>
+        <w:t>La méthode d’initialisation de connexion ci-dessus permet de renseigner l’adresse du serveur MySQL, l’utilisateur et le mot de passe nécessaire pour la connexion avec la base de données. Je définie ensuite l’élément connection étant un type MySqlConnection</w:t>
+      </w:r>
+      <w:r>
+        <w:t xml:space="preserve"> (déclarer au préalable </w:t>
+      </w:r>
       <w:r>
         <w:t>.</w:t>
       </w:r>
@@ -1731,31 +1714,7 @@
     </w:p>
     <w:p>
       <w:r>
-        <w:t>En cas de problème, il est judicieux de mettre en place un message d’information en cas de mauvais envoi. Celui-ci s’effectue donc avec la condition « </w:t>
-      </w:r>
-      <w:proofErr w:type="spellStart"/>
-      <w:r>
-        <w:t>try</w:t>
-      </w:r>
-      <w:proofErr w:type="spellEnd"/>
-      <w:r>
-        <w:t> » / « catch ». On essaye ainsi l’exécution de la requête dans le « </w:t>
-      </w:r>
-      <w:proofErr w:type="spellStart"/>
-      <w:r>
-        <w:t>try</w:t>
-      </w:r>
-      <w:proofErr w:type="spellEnd"/>
-      <w:r>
-        <w:t xml:space="preserve"> ». Si cette action est impossible, on entre dans le « catch ». L’élément « catch » contient un élément de type </w:t>
-      </w:r>
-      <w:proofErr w:type="spellStart"/>
-      <w:r>
-        <w:t>MessageBox.Show</w:t>
-      </w:r>
-      <w:proofErr w:type="spellEnd"/>
-      <w:r>
-        <w:t xml:space="preserve"> qui permet d’afficher, dans une nouvelle vignette, du texte à l’utilisateur.</w:t>
+        <w:t>En cas de problème, il est judicieux de mettre en place un message d’information en cas de mauvais envoi. Celui-ci s’effectue donc avec la condition « try » / « catch ». On essaye ainsi l’exécution de la requête dans le « try ». Si cette action est impossible, on entre dans le « catch ». L’élément « catch » contient un élément de type MessageBox.Show qui permet d’afficher, dans une nouvelle vignette, du texte à l’utilisateur.</w:t>
       </w:r>
     </w:p>
     <w:p>
@@ -1915,7 +1874,16 @@
         </w:drawing>
       </w:r>
     </w:p>
-    <w:p/>
+    <w:p>
+      <w:r>
+        <w:t xml:space="preserve">L’ouverture de la connexion SQL par la méthode Open() exécute la chaine de connexion. </w:t>
+      </w:r>
+    </w:p>
+    <w:p>
+      <w:r>
+        <w:t>A l’inverse, ma méthode Close() ferme la connexion établie avec la base de données.</w:t>
+      </w:r>
+    </w:p>
     <w:p/>
     <w:p/>
     <w:p/>
@@ -2023,56 +1991,19 @@
     </w:p>
     <w:p>
       <w:r>
-        <w:t xml:space="preserve">Le superviseur est invité à saisir le nom choisi par l’équipe dans le champ correspondant. Ensuite, </w:t>
-      </w:r>
-      <w:proofErr w:type="gramStart"/>
-      <w:r>
-        <w:t>le clique sur</w:t>
-      </w:r>
-      <w:proofErr w:type="gramEnd"/>
-      <w:r>
-        <w:t xml:space="preserve"> « Lancer la partie ! » permet d’enregistrer l’équipe dans la base de données et d’appeler la fenêtre principale de l’application. Pour ce faire, j’utilise le code suivant :</w:t>
-      </w:r>
-    </w:p>
-    <w:p/>
-    <w:p/>
-    <w:p/>
-    <w:p/>
-    <w:p/>
-    <w:p/>
-    <w:p/>
-    <w:p>
-      <w:pPr>
-        <w:pStyle w:val="Titre2"/>
-      </w:pPr>
-      <w:r>
-        <w:lastRenderedPageBreak/>
-        <w:t>Superviser :</w:t>
-      </w:r>
-    </w:p>
-    <w:p>
-      <w:r>
-        <w:t xml:space="preserve">La fenêtre principale de l’application est celle de supervision. Depuis celle-ci, ont peut visualiser l’image en direct provenant de la caméra IP (située dans la salle de l’escape </w:t>
-      </w:r>
-      <w:proofErr w:type="spellStart"/>
-      <w:r>
-        <w:t>game</w:t>
-      </w:r>
-      <w:proofErr w:type="spellEnd"/>
-      <w:r>
-        <w:t xml:space="preserve">), appeler la fenêtre d’envoi d’indice afin d’envoyer un indice à l’afficheur. Le superviseur a également la possibilité de surveiller le </w:t>
-      </w:r>
-      <w:r>
-        <w:t xml:space="preserve">chronomètre. </w:t>
-      </w:r>
-    </w:p>
-    <w:p>
-      <w:r>
         <w:drawing>
-          <wp:inline distT="0" distB="0" distL="0" distR="0" wp14:anchorId="3F091EC6" wp14:editId="17227ACA">
-            <wp:extent cx="6188710" cy="4523105"/>
-            <wp:effectExtent l="152400" t="152400" r="364490" b="353695"/>
-            <wp:docPr id="10" name="Image 10"/>
+          <wp:anchor distT="0" distB="0" distL="114300" distR="114300" simplePos="0" relativeHeight="251662336" behindDoc="0" locked="0" layoutInCell="1" allowOverlap="1" wp14:anchorId="3AD48B80" wp14:editId="08D16873">
+            <wp:simplePos x="0" y="0"/>
+            <wp:positionH relativeFrom="margin">
+              <wp:align>left</wp:align>
+            </wp:positionH>
+            <wp:positionV relativeFrom="paragraph">
+              <wp:posOffset>590550</wp:posOffset>
+            </wp:positionV>
+            <wp:extent cx="4592506" cy="2428875"/>
+            <wp:effectExtent l="0" t="0" r="0" b="0"/>
+            <wp:wrapNone/>
+            <wp:docPr id="11" name="Image 11"/>
             <wp:cNvGraphicFramePr>
               <a:graphicFrameLocks xmlns:a="http://schemas.openxmlformats.org/drawingml/2006/main" noChangeAspect="1"/>
             </wp:cNvGraphicFramePr>
@@ -2084,7 +2015,13 @@
                     <pic:cNvPicPr/>
                   </pic:nvPicPr>
                   <pic:blipFill>
-                    <a:blip r:embed="rId17"/>
+                    <a:blip r:embed="rId17">
+                      <a:extLst>
+                        <a:ext uri="{28A0092B-C50C-407E-A947-70E740481C1C}">
+                          <a14:useLocalDpi xmlns:a14="http://schemas.microsoft.com/office/drawing/2010/main" val="0"/>
+                        </a:ext>
+                      </a:extLst>
+                    </a:blip>
                     <a:stretch>
                       <a:fillRect/>
                     </a:stretch>
@@ -2092,7 +2029,843 @@
                   <pic:spPr>
                     <a:xfrm>
                       <a:off x="0" y="0"/>
-                      <a:ext cx="6188710" cy="4523105"/>
+                      <a:ext cx="4592506" cy="2428875"/>
+                    </a:xfrm>
+                    <a:prstGeom prst="rect">
+                      <a:avLst/>
+                    </a:prstGeom>
+                  </pic:spPr>
+                </pic:pic>
+              </a:graphicData>
+            </a:graphic>
+            <wp14:sizeRelH relativeFrom="margin">
+              <wp14:pctWidth>0</wp14:pctWidth>
+            </wp14:sizeRelH>
+            <wp14:sizeRelV relativeFrom="margin">
+              <wp14:pctHeight>0</wp14:pctHeight>
+            </wp14:sizeRelV>
+          </wp:anchor>
+        </w:drawing>
+      </w:r>
+      <w:r>
+        <w:t>Le superviseur est invité à saisir le nom choisi par l’équipe dans le champ correspondant. Ensuite, le clique sur « Lancer la partie ! » permet d’enregistrer l’équipe dans la base de données et d’appeler la fenêtre principale de l’application. Pour ce faire, j’utilise le code suivant :</w:t>
+      </w:r>
+    </w:p>
+    <w:p/>
+    <w:p/>
+    <w:p/>
+    <w:p/>
+    <w:p/>
+    <w:p/>
+    <w:p/>
+    <w:p>
+      <w:pPr>
+        <w:pStyle w:val="Titre2"/>
+      </w:pPr>
+      <w:r>
+        <w:lastRenderedPageBreak/>
+        <w:t>Superviser :</w:t>
+      </w:r>
+    </w:p>
+    <w:p>
+      <w:r>
+        <w:drawing>
+          <wp:anchor distT="0" distB="0" distL="114300" distR="114300" simplePos="0" relativeHeight="251663360" behindDoc="0" locked="0" layoutInCell="1" allowOverlap="1" wp14:anchorId="5A1A6059" wp14:editId="4C5E3795">
+            <wp:simplePos x="0" y="0"/>
+            <wp:positionH relativeFrom="margin">
+              <wp:posOffset>-270165</wp:posOffset>
+            </wp:positionH>
+            <wp:positionV relativeFrom="paragraph">
+              <wp:posOffset>642480</wp:posOffset>
+            </wp:positionV>
+            <wp:extent cx="6716405" cy="4902835"/>
+            <wp:effectExtent l="152400" t="152400" r="370205" b="354965"/>
+            <wp:wrapNone/>
+            <wp:docPr id="12" name="Image 12"/>
+            <wp:cNvGraphicFramePr>
+              <a:graphicFrameLocks xmlns:a="http://schemas.openxmlformats.org/drawingml/2006/main" noChangeAspect="1"/>
+            </wp:cNvGraphicFramePr>
+            <a:graphic xmlns:a="http://schemas.openxmlformats.org/drawingml/2006/main">
+              <a:graphicData uri="http://schemas.openxmlformats.org/drawingml/2006/picture">
+                <pic:pic xmlns:pic="http://schemas.openxmlformats.org/drawingml/2006/picture">
+                  <pic:nvPicPr>
+                    <pic:cNvPr id="1" name=""/>
+                    <pic:cNvPicPr/>
+                  </pic:nvPicPr>
+                  <pic:blipFill rotWithShape="1">
+                    <a:blip r:embed="rId18">
+                      <a:extLst>
+                        <a:ext uri="{28A0092B-C50C-407E-A947-70E740481C1C}">
+                          <a14:useLocalDpi xmlns:a14="http://schemas.microsoft.com/office/drawing/2010/main" val="0"/>
+                        </a:ext>
+                      </a:extLst>
+                    </a:blip>
+                    <a:srcRect l="118"/>
+                    <a:stretch/>
+                  </pic:blipFill>
+                  <pic:spPr bwMode="auto">
+                    <a:xfrm>
+                      <a:off x="0" y="0"/>
+                      <a:ext cx="6716405" cy="4902835"/>
+                    </a:xfrm>
+                    <a:prstGeom prst="rect">
+                      <a:avLst/>
+                    </a:prstGeom>
+                    <a:ln>
+                      <a:noFill/>
+                    </a:ln>
+                    <a:effectLst>
+                      <a:outerShdw blurRad="292100" dist="139700" dir="2700000" algn="tl" rotWithShape="0">
+                        <a:srgbClr val="333333">
+                          <a:alpha val="65000"/>
+                        </a:srgbClr>
+                      </a:outerShdw>
+                    </a:effectLst>
+                    <a:extLst>
+                      <a:ext uri="{53640926-AAD7-44D8-BBD7-CCE9431645EC}">
+                        <a14:shadowObscured xmlns:a14="http://schemas.microsoft.com/office/drawing/2010/main"/>
+                      </a:ext>
+                    </a:extLst>
+                  </pic:spPr>
+                </pic:pic>
+              </a:graphicData>
+            </a:graphic>
+            <wp14:sizeRelH relativeFrom="margin">
+              <wp14:pctWidth>0</wp14:pctWidth>
+            </wp14:sizeRelH>
+            <wp14:sizeRelV relativeFrom="margin">
+              <wp14:pctHeight>0</wp14:pctHeight>
+            </wp14:sizeRelV>
+          </wp:anchor>
+        </w:drawing>
+      </w:r>
+      <w:r>
+        <w:t xml:space="preserve">La fenêtre principale de l’application est celle de supervision. Depuis celle-ci, ont peut visualiser l’image en direct provenant de la caméra IP (située dans la salle de l’escape game), appeler la fenêtre d’envoi d’indice afin d’envoyer un indice à l’afficheur. Le superviseur a également la possibilité de surveiller le </w:t>
+      </w:r>
+      <w:r>
+        <w:t xml:space="preserve">chronomètre. </w:t>
+      </w:r>
+    </w:p>
+    <w:p/>
+    <w:p/>
+    <w:p>
+      <w:r>
+        <w:rPr>
+          <w:noProof/>
+        </w:rPr>
+        <mc:AlternateContent>
+          <mc:Choice Requires="wps">
+            <w:drawing>
+              <wp:anchor distT="0" distB="0" distL="114300" distR="114300" simplePos="0" relativeHeight="251664384" behindDoc="0" locked="0" layoutInCell="1" allowOverlap="1" wp14:anchorId="2E20BEB0" wp14:editId="385E9FFB">
+                <wp:simplePos x="0" y="0"/>
+                <wp:positionH relativeFrom="column">
+                  <wp:posOffset>1689265</wp:posOffset>
+                </wp:positionH>
+                <wp:positionV relativeFrom="paragraph">
+                  <wp:posOffset>494261</wp:posOffset>
+                </wp:positionV>
+                <wp:extent cx="4743640" cy="2648197"/>
+                <wp:effectExtent l="0" t="0" r="19050" b="19050"/>
+                <wp:wrapNone/>
+                <wp:docPr id="13" name="Rectangle 13"/>
+                <wp:cNvGraphicFramePr/>
+                <a:graphic xmlns:a="http://schemas.openxmlformats.org/drawingml/2006/main">
+                  <a:graphicData uri="http://schemas.microsoft.com/office/word/2010/wordprocessingShape">
+                    <wps:wsp>
+                      <wps:cNvSpPr/>
+                      <wps:spPr>
+                        <a:xfrm>
+                          <a:off x="0" y="0"/>
+                          <a:ext cx="4743640" cy="2648197"/>
+                        </a:xfrm>
+                        <a:prstGeom prst="rect">
+                          <a:avLst/>
+                        </a:prstGeom>
+                      </wps:spPr>
+                      <wps:style>
+                        <a:lnRef idx="2">
+                          <a:schemeClr val="accent1">
+                            <a:shade val="50000"/>
+                          </a:schemeClr>
+                        </a:lnRef>
+                        <a:fillRef idx="1">
+                          <a:schemeClr val="accent1"/>
+                        </a:fillRef>
+                        <a:effectRef idx="0">
+                          <a:schemeClr val="accent1"/>
+                        </a:effectRef>
+                        <a:fontRef idx="minor">
+                          <a:schemeClr val="lt1"/>
+                        </a:fontRef>
+                      </wps:style>
+                      <wps:txbx>
+                        <w:txbxContent>
+                          <w:p>
+                            <w:pPr>
+                              <w:jc w:val="center"/>
+                              <w:rPr>
+                                <w:i/>
+                                <w:iCs/>
+                                <w:sz w:val="36"/>
+                                <w:szCs w:val="36"/>
+                              </w:rPr>
+                            </w:pPr>
+                            <w:r>
+                              <w:rPr>
+                                <w:i/>
+                                <w:iCs/>
+                                <w:sz w:val="36"/>
+                                <w:szCs w:val="36"/>
+                              </w:rPr>
+                              <w:t>*Image de la caméra IP*</w:t>
+                            </w:r>
+                          </w:p>
+                        </w:txbxContent>
+                      </wps:txbx>
+                      <wps:bodyPr rot="0" spcFirstLastPara="0" vertOverflow="overflow" horzOverflow="overflow" vert="horz" wrap="square" lIns="91440" tIns="45720" rIns="91440" bIns="45720" numCol="1" spcCol="0" rtlCol="0" fromWordArt="0" anchor="ctr" anchorCtr="0" forceAA="0" compatLnSpc="1">
+                        <a:prstTxWarp prst="textNoShape">
+                          <a:avLst/>
+                        </a:prstTxWarp>
+                        <a:noAutofit/>
+                      </wps:bodyPr>
+                    </wps:wsp>
+                  </a:graphicData>
+                </a:graphic>
+                <wp14:sizeRelH relativeFrom="margin">
+                  <wp14:pctWidth>0</wp14:pctWidth>
+                </wp14:sizeRelH>
+              </wp:anchor>
+            </w:drawing>
+          </mc:Choice>
+          <mc:Fallback>
+            <w:pict>
+              <v:rect w14:anchorId="2E20BEB0" id="Rectangle 13" o:spid="_x0000_s1027" style="position:absolute;margin-left:133pt;margin-top:38.9pt;width:373.5pt;height:208.5pt;z-index:251664384;visibility:visible;mso-wrap-style:square;mso-width-percent:0;mso-wrap-distance-left:9pt;mso-wrap-distance-top:0;mso-wrap-distance-right:9pt;mso-wrap-distance-bottom:0;mso-position-horizontal:absolute;mso-position-horizontal-relative:text;mso-position-vertical:absolute;mso-position-vertical-relative:text;mso-width-percent:0;mso-width-relative:margin;v-text-anchor:middle" o:gfxdata="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" fillcolor="#4472c4 [3204]" strokecolor="#1f3763 [1604]" strokeweight="1pt">
+                <v:textbox>
+                  <w:txbxContent>
+                    <w:p>
+                      <w:pPr>
+                        <w:jc w:val="center"/>
+                        <w:rPr>
+                          <w:i/>
+                          <w:iCs/>
+                          <w:sz w:val="36"/>
+                          <w:szCs w:val="36"/>
+                        </w:rPr>
+                      </w:pPr>
+                      <w:r>
+                        <w:rPr>
+                          <w:i/>
+                          <w:iCs/>
+                          <w:sz w:val="36"/>
+                          <w:szCs w:val="36"/>
+                        </w:rPr>
+                        <w:t>*Image de la caméra IP*</w:t>
+                      </w:r>
+                    </w:p>
+                  </w:txbxContent>
+                </v:textbox>
+              </v:rect>
+            </w:pict>
+          </mc:Fallback>
+        </mc:AlternateContent>
+      </w:r>
+    </w:p>
+    <w:p/>
+    <w:p/>
+    <w:p/>
+    <w:p/>
+    <w:p/>
+    <w:p/>
+    <w:p/>
+    <w:p/>
+    <w:p/>
+    <w:p/>
+    <w:p/>
+    <w:p/>
+    <w:p/>
+    <w:p/>
+    <w:p/>
+    <w:p>
+      <w:pPr>
+        <w:tabs>
+          <w:tab w:val="left" w:pos="1978"/>
+        </w:tabs>
+      </w:pPr>
+      <w:r>
+        <w:t>Premièrement, j’utilise l’élément WebBrowser pour récupérer l’image de la caméra IP :</w:t>
+      </w:r>
+    </w:p>
+    <w:p>
+      <w:pPr>
+        <w:tabs>
+          <w:tab w:val="left" w:pos="1978"/>
+        </w:tabs>
+      </w:pPr>
+      <w:r>
+        <w:drawing>
+          <wp:inline distT="0" distB="0" distL="0" distR="0" wp14:anchorId="4C0A80D2" wp14:editId="3A4B8912">
+            <wp:extent cx="4325510" cy="156841"/>
+            <wp:effectExtent l="0" t="0" r="0" b="0"/>
+            <wp:docPr id="14" name="Image 14"/>
+            <wp:cNvGraphicFramePr>
+              <a:graphicFrameLocks xmlns:a="http://schemas.openxmlformats.org/drawingml/2006/main" noChangeAspect="1"/>
+            </wp:cNvGraphicFramePr>
+            <a:graphic xmlns:a="http://schemas.openxmlformats.org/drawingml/2006/main">
+              <a:graphicData uri="http://schemas.openxmlformats.org/drawingml/2006/picture">
+                <pic:pic xmlns:pic="http://schemas.openxmlformats.org/drawingml/2006/picture">
+                  <pic:nvPicPr>
+                    <pic:cNvPr id="1" name=""/>
+                    <pic:cNvPicPr/>
+                  </pic:nvPicPr>
+                  <pic:blipFill>
+                    <a:blip r:embed="rId19"/>
+                    <a:stretch>
+                      <a:fillRect/>
+                    </a:stretch>
+                  </pic:blipFill>
+                  <pic:spPr>
+                    <a:xfrm>
+                      <a:off x="0" y="0"/>
+                      <a:ext cx="4856140" cy="176081"/>
+                    </a:xfrm>
+                    <a:prstGeom prst="rect">
+                      <a:avLst/>
+                    </a:prstGeom>
+                  </pic:spPr>
+                </pic:pic>
+              </a:graphicData>
+            </a:graphic>
+          </wp:inline>
+        </w:drawing>
+      </w:r>
+    </w:p>
+    <w:p>
+      <w:pPr>
+        <w:tabs>
+          <w:tab w:val="left" w:pos="1978"/>
+        </w:tabs>
+      </w:pPr>
+      <w:r>
+        <w:t>L’image fournie étant fixe, il est nécessaire d’utiliser une fonction de rafraichissement pour que celle-ci soit fluide :</w:t>
+      </w:r>
+    </w:p>
+    <w:p>
+      <w:pPr>
+        <w:tabs>
+          <w:tab w:val="left" w:pos="1978"/>
+        </w:tabs>
+      </w:pPr>
+      <w:r>
+        <w:drawing>
+          <wp:inline distT="0" distB="0" distL="0" distR="0" wp14:anchorId="5D97D989" wp14:editId="1E655C2F">
+            <wp:extent cx="4405023" cy="153070"/>
+            <wp:effectExtent l="0" t="0" r="0" b="0"/>
+            <wp:docPr id="15" name="Image 15"/>
+            <wp:cNvGraphicFramePr>
+              <a:graphicFrameLocks xmlns:a="http://schemas.openxmlformats.org/drawingml/2006/main" noChangeAspect="1"/>
+            </wp:cNvGraphicFramePr>
+            <a:graphic xmlns:a="http://schemas.openxmlformats.org/drawingml/2006/main">
+              <a:graphicData uri="http://schemas.openxmlformats.org/drawingml/2006/picture">
+                <pic:pic xmlns:pic="http://schemas.openxmlformats.org/drawingml/2006/picture">
+                  <pic:nvPicPr>
+                    <pic:cNvPr id="1" name=""/>
+                    <pic:cNvPicPr/>
+                  </pic:nvPicPr>
+                  <pic:blipFill>
+                    <a:blip r:embed="rId20"/>
+                    <a:stretch>
+                      <a:fillRect/>
+                    </a:stretch>
+                  </pic:blipFill>
+                  <pic:spPr>
+                    <a:xfrm>
+                      <a:off x="0" y="0"/>
+                      <a:ext cx="4803198" cy="166906"/>
+                    </a:xfrm>
+                    <a:prstGeom prst="rect">
+                      <a:avLst/>
+                    </a:prstGeom>
+                  </pic:spPr>
+                </pic:pic>
+              </a:graphicData>
+            </a:graphic>
+          </wp:inline>
+        </w:drawing>
+      </w:r>
+    </w:p>
+    <w:p>
+      <w:pPr>
+        <w:tabs>
+          <w:tab w:val="left" w:pos="1978"/>
+        </w:tabs>
+      </w:pPr>
+      <w:r>
+        <w:drawing>
+          <wp:inline distT="0" distB="0" distL="0" distR="0" wp14:anchorId="56465765" wp14:editId="73CC11A0">
+            <wp:extent cx="3983604" cy="770758"/>
+            <wp:effectExtent l="0" t="0" r="0" b="0"/>
+            <wp:docPr id="16" name="Image 16"/>
+            <wp:cNvGraphicFramePr>
+              <a:graphicFrameLocks xmlns:a="http://schemas.openxmlformats.org/drawingml/2006/main" noChangeAspect="1"/>
+            </wp:cNvGraphicFramePr>
+            <a:graphic xmlns:a="http://schemas.openxmlformats.org/drawingml/2006/main">
+              <a:graphicData uri="http://schemas.openxmlformats.org/drawingml/2006/picture">
+                <pic:pic xmlns:pic="http://schemas.openxmlformats.org/drawingml/2006/picture">
+                  <pic:nvPicPr>
+                    <pic:cNvPr id="1" name=""/>
+                    <pic:cNvPicPr/>
+                  </pic:nvPicPr>
+                  <pic:blipFill>
+                    <a:blip r:embed="rId21"/>
+                    <a:stretch>
+                      <a:fillRect/>
+                    </a:stretch>
+                  </pic:blipFill>
+                  <pic:spPr>
+                    <a:xfrm>
+                      <a:off x="0" y="0"/>
+                      <a:ext cx="4068204" cy="787127"/>
+                    </a:xfrm>
+                    <a:prstGeom prst="rect">
+                      <a:avLst/>
+                    </a:prstGeom>
+                  </pic:spPr>
+                </pic:pic>
+              </a:graphicData>
+            </a:graphic>
+          </wp:inline>
+        </w:drawing>
+      </w:r>
+    </w:p>
+    <w:p>
+      <w:pPr>
+        <w:tabs>
+          <w:tab w:val="left" w:pos="1978"/>
+        </w:tabs>
+      </w:pPr>
+      <w:r>
+        <w:t xml:space="preserve">Dans l’exemple précédent, le </w:t>
+      </w:r>
+      <w:r>
+        <w:t>rafraîchissement</w:t>
+      </w:r>
+      <w:r>
+        <w:t xml:space="preserve"> de l’image s’effectuait toutes les cinq secondes. Pour une utilisation optimale, je programme celui-ci toute les secondes.</w:t>
+      </w:r>
+    </w:p>
+    <w:p>
+      <w:pPr>
+        <w:tabs>
+          <w:tab w:val="left" w:pos="1978"/>
+        </w:tabs>
+      </w:pPr>
+      <w:r>
+        <w:lastRenderedPageBreak/>
+        <w:t>En second lieu, le chronomètre utilise également la minuterie DispatcherTimer. Voici le code qui permet de faire fonctionner le chronomètre de la partie et qui y met fin lorsque celui-ci arrive à son terme :</w:t>
+      </w:r>
+    </w:p>
+    <w:p>
+      <w:pPr>
+        <w:tabs>
+          <w:tab w:val="left" w:pos="1978"/>
+        </w:tabs>
+      </w:pPr>
+      <w:r>
+        <w:drawing>
+          <wp:inline distT="0" distB="0" distL="0" distR="0" wp14:anchorId="660D23C7" wp14:editId="6C7B48C6">
+            <wp:extent cx="4898004" cy="502359"/>
+            <wp:effectExtent l="0" t="0" r="0" b="0"/>
+            <wp:docPr id="17" name="Image 17"/>
+            <wp:cNvGraphicFramePr>
+              <a:graphicFrameLocks xmlns:a="http://schemas.openxmlformats.org/drawingml/2006/main" noChangeAspect="1"/>
+            </wp:cNvGraphicFramePr>
+            <a:graphic xmlns:a="http://schemas.openxmlformats.org/drawingml/2006/main">
+              <a:graphicData uri="http://schemas.openxmlformats.org/drawingml/2006/picture">
+                <pic:pic xmlns:pic="http://schemas.openxmlformats.org/drawingml/2006/picture">
+                  <pic:nvPicPr>
+                    <pic:cNvPr id="1" name=""/>
+                    <pic:cNvPicPr/>
+                  </pic:nvPicPr>
+                  <pic:blipFill>
+                    <a:blip r:embed="rId22"/>
+                    <a:stretch>
+                      <a:fillRect/>
+                    </a:stretch>
+                  </pic:blipFill>
+                  <pic:spPr>
+                    <a:xfrm>
+                      <a:off x="0" y="0"/>
+                      <a:ext cx="4964519" cy="509181"/>
+                    </a:xfrm>
+                    <a:prstGeom prst="rect">
+                      <a:avLst/>
+                    </a:prstGeom>
+                  </pic:spPr>
+                </pic:pic>
+              </a:graphicData>
+            </a:graphic>
+          </wp:inline>
+        </w:drawing>
+      </w:r>
+    </w:p>
+    <w:p>
+      <w:pPr>
+        <w:tabs>
+          <w:tab w:val="left" w:pos="1978"/>
+        </w:tabs>
+      </w:pPr>
+      <w:r>
+        <w:drawing>
+          <wp:inline distT="0" distB="0" distL="0" distR="0" wp14:anchorId="4C237220" wp14:editId="2D671D0E">
+            <wp:extent cx="3188473" cy="794958"/>
+            <wp:effectExtent l="0" t="0" r="0" b="5715"/>
+            <wp:docPr id="18" name="Image 18"/>
+            <wp:cNvGraphicFramePr>
+              <a:graphicFrameLocks xmlns:a="http://schemas.openxmlformats.org/drawingml/2006/main" noChangeAspect="1"/>
+            </wp:cNvGraphicFramePr>
+            <a:graphic xmlns:a="http://schemas.openxmlformats.org/drawingml/2006/main">
+              <a:graphicData uri="http://schemas.openxmlformats.org/drawingml/2006/picture">
+                <pic:pic xmlns:pic="http://schemas.openxmlformats.org/drawingml/2006/picture">
+                  <pic:nvPicPr>
+                    <pic:cNvPr id="1" name=""/>
+                    <pic:cNvPicPr/>
+                  </pic:nvPicPr>
+                  <pic:blipFill>
+                    <a:blip r:embed="rId23"/>
+                    <a:stretch>
+                      <a:fillRect/>
+                    </a:stretch>
+                  </pic:blipFill>
+                  <pic:spPr>
+                    <a:xfrm>
+                      <a:off x="0" y="0"/>
+                      <a:ext cx="3210408" cy="800427"/>
+                    </a:xfrm>
+                    <a:prstGeom prst="rect">
+                      <a:avLst/>
+                    </a:prstGeom>
+                  </pic:spPr>
+                </pic:pic>
+              </a:graphicData>
+            </a:graphic>
+          </wp:inline>
+        </w:drawing>
+      </w:r>
+    </w:p>
+    <w:p>
+      <w:pPr>
+        <w:tabs>
+          <w:tab w:val="left" w:pos="1978"/>
+        </w:tabs>
+      </w:pPr>
+      <w:r>
+        <w:drawing>
+          <wp:inline distT="0" distB="0" distL="0" distR="0" wp14:anchorId="08BC4F0B" wp14:editId="74E6D09A">
+            <wp:extent cx="5295569" cy="2221071"/>
+            <wp:effectExtent l="0" t="0" r="635" b="8255"/>
+            <wp:docPr id="19" name="Image 19"/>
+            <wp:cNvGraphicFramePr>
+              <a:graphicFrameLocks xmlns:a="http://schemas.openxmlformats.org/drawingml/2006/main" noChangeAspect="1"/>
+            </wp:cNvGraphicFramePr>
+            <a:graphic xmlns:a="http://schemas.openxmlformats.org/drawingml/2006/main">
+              <a:graphicData uri="http://schemas.openxmlformats.org/drawingml/2006/picture">
+                <pic:pic xmlns:pic="http://schemas.openxmlformats.org/drawingml/2006/picture">
+                  <pic:nvPicPr>
+                    <pic:cNvPr id="1" name=""/>
+                    <pic:cNvPicPr/>
+                  </pic:nvPicPr>
+                  <pic:blipFill rotWithShape="1">
+                    <a:blip r:embed="rId24"/>
+                    <a:srcRect b="1604"/>
+                    <a:stretch/>
+                  </pic:blipFill>
+                  <pic:spPr bwMode="auto">
+                    <a:xfrm>
+                      <a:off x="0" y="0"/>
+                      <a:ext cx="5314113" cy="2228849"/>
+                    </a:xfrm>
+                    <a:prstGeom prst="rect">
+                      <a:avLst/>
+                    </a:prstGeom>
+                    <a:ln>
+                      <a:noFill/>
+                    </a:ln>
+                    <a:extLst>
+                      <a:ext uri="{53640926-AAD7-44D8-BBD7-CCE9431645EC}">
+                        <a14:shadowObscured xmlns:a14="http://schemas.microsoft.com/office/drawing/2010/main"/>
+                      </a:ext>
+                    </a:extLst>
+                  </pic:spPr>
+                </pic:pic>
+              </a:graphicData>
+            </a:graphic>
+          </wp:inline>
+        </w:drawing>
+      </w:r>
+    </w:p>
+    <w:p>
+      <w:pPr>
+        <w:tabs>
+          <w:tab w:val="left" w:pos="1978"/>
+        </w:tabs>
+      </w:pPr>
+    </w:p>
+    <w:p>
+      <w:pPr>
+        <w:tabs>
+          <w:tab w:val="left" w:pos="1978"/>
+        </w:tabs>
+      </w:pPr>
+      <w:r>
+        <w:t>Ensuite, le bouton « Envoyer un indice » appel une nouvelle fenêtre qui elle permet de sélectionner un indice prédéfini ou d’en saisir un nouveau. Se référer à la partie « Envoi d’indice ».</w:t>
+      </w:r>
+    </w:p>
+    <w:p>
+      <w:pPr>
+        <w:tabs>
+          <w:tab w:val="left" w:pos="1978"/>
+        </w:tabs>
+      </w:pPr>
+      <w:r>
+        <w:t>Ci-dessous le code qui est appelé lors du clic sur ce bouton :</w:t>
+      </w:r>
+    </w:p>
+    <w:p>
+      <w:pPr>
+        <w:tabs>
+          <w:tab w:val="left" w:pos="1978"/>
+        </w:tabs>
+      </w:pPr>
+      <w:r>
+        <w:drawing>
+          <wp:inline distT="0" distB="0" distL="0" distR="0" wp14:anchorId="7D4953F8" wp14:editId="5015827C">
+            <wp:extent cx="4284921" cy="1081879"/>
+            <wp:effectExtent l="0" t="0" r="1905" b="4445"/>
+            <wp:docPr id="20" name="Image 20"/>
+            <wp:cNvGraphicFramePr>
+              <a:graphicFrameLocks xmlns:a="http://schemas.openxmlformats.org/drawingml/2006/main" noChangeAspect="1"/>
+            </wp:cNvGraphicFramePr>
+            <a:graphic xmlns:a="http://schemas.openxmlformats.org/drawingml/2006/main">
+              <a:graphicData uri="http://schemas.openxmlformats.org/drawingml/2006/picture">
+                <pic:pic xmlns:pic="http://schemas.openxmlformats.org/drawingml/2006/picture">
+                  <pic:nvPicPr>
+                    <pic:cNvPr id="1" name=""/>
+                    <pic:cNvPicPr/>
+                  </pic:nvPicPr>
+                  <pic:blipFill>
+                    <a:blip r:embed="rId25"/>
+                    <a:stretch>
+                      <a:fillRect/>
+                    </a:stretch>
+                  </pic:blipFill>
+                  <pic:spPr>
+                    <a:xfrm>
+                      <a:off x="0" y="0"/>
+                      <a:ext cx="4326831" cy="1092461"/>
+                    </a:xfrm>
+                    <a:prstGeom prst="rect">
+                      <a:avLst/>
+                    </a:prstGeom>
+                  </pic:spPr>
+                </pic:pic>
+              </a:graphicData>
+            </a:graphic>
+          </wp:inline>
+        </w:drawing>
+      </w:r>
+    </w:p>
+    <w:p>
+      <w:pPr>
+        <w:tabs>
+          <w:tab w:val="left" w:pos="1978"/>
+        </w:tabs>
+      </w:pPr>
+      <w:r>
+        <w:t>Sous ce bouton, se trouve une zone qui permet d’afficher le dernier indice envoyé à l’afficheur. Le code est présent ci-dessous :</w:t>
+      </w:r>
+    </w:p>
+    <w:p>
+      <w:pPr>
+        <w:tabs>
+          <w:tab w:val="left" w:pos="1978"/>
+        </w:tabs>
+      </w:pPr>
+    </w:p>
+    <w:p>
+      <w:pPr>
+        <w:tabs>
+          <w:tab w:val="left" w:pos="1978"/>
+        </w:tabs>
+      </w:pPr>
+    </w:p>
+    <w:p>
+      <w:pPr>
+        <w:tabs>
+          <w:tab w:val="left" w:pos="1978"/>
+        </w:tabs>
+      </w:pPr>
+    </w:p>
+    <w:p>
+      <w:pPr>
+        <w:tabs>
+          <w:tab w:val="left" w:pos="1978"/>
+        </w:tabs>
+      </w:pPr>
+      <w:r>
+        <w:t>* CODE RECUPERATION DE L’INDICE ENVOYE *</w:t>
+      </w:r>
+    </w:p>
+    <w:p>
+      <w:pPr>
+        <w:tabs>
+          <w:tab w:val="left" w:pos="1978"/>
+        </w:tabs>
+      </w:pPr>
+    </w:p>
+    <w:p>
+      <w:pPr>
+        <w:tabs>
+          <w:tab w:val="left" w:pos="1978"/>
+        </w:tabs>
+      </w:pPr>
+    </w:p>
+    <w:p>
+      <w:pPr>
+        <w:tabs>
+          <w:tab w:val="left" w:pos="1978"/>
+        </w:tabs>
+      </w:pPr>
+      <w:r>
+        <w:lastRenderedPageBreak/>
+        <w:t>De même, le nom de l’équipe est récupéré en haut de la fenêtre. Pour ce faire, j’utilise la communication avec la base de données suivante :</w:t>
+      </w:r>
+    </w:p>
+    <w:p>
+      <w:pPr>
+        <w:tabs>
+          <w:tab w:val="left" w:pos="1978"/>
+        </w:tabs>
+      </w:pPr>
+      <w:r>
+        <w:drawing>
+          <wp:inline distT="0" distB="0" distL="0" distR="0" wp14:anchorId="6F7720F3" wp14:editId="4837EBFC">
+            <wp:extent cx="4858428" cy="781159"/>
+            <wp:effectExtent l="0" t="0" r="0" b="0"/>
+            <wp:docPr id="21" name="Image 21"/>
+            <wp:cNvGraphicFramePr>
+              <a:graphicFrameLocks xmlns:a="http://schemas.openxmlformats.org/drawingml/2006/main" noChangeAspect="1"/>
+            </wp:cNvGraphicFramePr>
+            <a:graphic xmlns:a="http://schemas.openxmlformats.org/drawingml/2006/main">
+              <a:graphicData uri="http://schemas.openxmlformats.org/drawingml/2006/picture">
+                <pic:pic xmlns:pic="http://schemas.openxmlformats.org/drawingml/2006/picture">
+                  <pic:nvPicPr>
+                    <pic:cNvPr id="1" name=""/>
+                    <pic:cNvPicPr/>
+                  </pic:nvPicPr>
+                  <pic:blipFill>
+                    <a:blip r:embed="rId26"/>
+                    <a:stretch>
+                      <a:fillRect/>
+                    </a:stretch>
+                  </pic:blipFill>
+                  <pic:spPr>
+                    <a:xfrm>
+                      <a:off x="0" y="0"/>
+                      <a:ext cx="4858428" cy="781159"/>
+                    </a:xfrm>
+                    <a:prstGeom prst="rect">
+                      <a:avLst/>
+                    </a:prstGeom>
+                  </pic:spPr>
+                </pic:pic>
+              </a:graphicData>
+            </a:graphic>
+          </wp:inline>
+        </w:drawing>
+      </w:r>
+    </w:p>
+    <w:p>
+      <w:pPr>
+        <w:tabs>
+          <w:tab w:val="left" w:pos="1978"/>
+        </w:tabs>
+      </w:pPr>
+      <w:r>
+        <w:drawing>
+          <wp:inline distT="0" distB="0" distL="0" distR="0" wp14:anchorId="22CA0DBB" wp14:editId="3C7D951B">
+            <wp:extent cx="5087060" cy="619211"/>
+            <wp:effectExtent l="0" t="0" r="0" b="9525"/>
+            <wp:docPr id="22" name="Image 22"/>
+            <wp:cNvGraphicFramePr>
+              <a:graphicFrameLocks xmlns:a="http://schemas.openxmlformats.org/drawingml/2006/main" noChangeAspect="1"/>
+            </wp:cNvGraphicFramePr>
+            <a:graphic xmlns:a="http://schemas.openxmlformats.org/drawingml/2006/main">
+              <a:graphicData uri="http://schemas.openxmlformats.org/drawingml/2006/picture">
+                <pic:pic xmlns:pic="http://schemas.openxmlformats.org/drawingml/2006/picture">
+                  <pic:nvPicPr>
+                    <pic:cNvPr id="1" name=""/>
+                    <pic:cNvPicPr/>
+                  </pic:nvPicPr>
+                  <pic:blipFill>
+                    <a:blip r:embed="rId27"/>
+                    <a:stretch>
+                      <a:fillRect/>
+                    </a:stretch>
+                  </pic:blipFill>
+                  <pic:spPr>
+                    <a:xfrm>
+                      <a:off x="0" y="0"/>
+                      <a:ext cx="5087060" cy="619211"/>
+                    </a:xfrm>
+                    <a:prstGeom prst="rect">
+                      <a:avLst/>
+                    </a:prstGeom>
+                  </pic:spPr>
+                </pic:pic>
+              </a:graphicData>
+            </a:graphic>
+          </wp:inline>
+        </w:drawing>
+      </w:r>
+    </w:p>
+    <w:p>
+      <w:r>
+        <w:t xml:space="preserve">Enfin, </w:t>
+      </w:r>
+      <w:r>
+        <w:t>si le superviseur souhaite, pour quelconques raisons, mettre fin prématurément à la partie, il suffit de cliquer sur l’option « Stopper la partie ». Le clic sur celle-ci ouvre la fenêtre suivante :</w:t>
+      </w:r>
+    </w:p>
+    <w:p>
+      <w:pPr>
+        <w:jc w:val="center"/>
+      </w:pPr>
+      <w:r>
+        <w:drawing>
+          <wp:inline distT="0" distB="0" distL="0" distR="0" wp14:anchorId="7D6FD56A" wp14:editId="30528FD1">
+            <wp:extent cx="3705742" cy="1857634"/>
+            <wp:effectExtent l="152400" t="152400" r="371475" b="371475"/>
+            <wp:docPr id="23" name="Image 23"/>
+            <wp:cNvGraphicFramePr>
+              <a:graphicFrameLocks xmlns:a="http://schemas.openxmlformats.org/drawingml/2006/main" noChangeAspect="1"/>
+            </wp:cNvGraphicFramePr>
+            <a:graphic xmlns:a="http://schemas.openxmlformats.org/drawingml/2006/main">
+              <a:graphicData uri="http://schemas.openxmlformats.org/drawingml/2006/picture">
+                <pic:pic xmlns:pic="http://schemas.openxmlformats.org/drawingml/2006/picture">
+                  <pic:nvPicPr>
+                    <pic:cNvPr id="1" name=""/>
+                    <pic:cNvPicPr/>
+                  </pic:nvPicPr>
+                  <pic:blipFill>
+                    <a:blip r:embed="rId28"/>
+                    <a:stretch>
+                      <a:fillRect/>
+                    </a:stretch>
+                  </pic:blipFill>
+                  <pic:spPr>
+                    <a:xfrm>
+                      <a:off x="0" y="0"/>
+                      <a:ext cx="3705742" cy="1857634"/>
                     </a:xfrm>
                     <a:prstGeom prst="rect">
                       <a:avLst/>
@@ -2115,11 +2888,17 @@
         </w:drawing>
       </w:r>
     </w:p>
-    <w:p/>
-    <w:p/>
+    <w:p>
+      <w:r>
+        <w:t xml:space="preserve">L’option « Annuler » ferme la fenêtre ci-dessus et reviens à la fenêtre de supervision sans avoir le moindre effet sur la partie en cours. L’option « Stopper la partie » </w:t>
+      </w:r>
+      <w:r>
+        <w:t>met quant à elle fin à la partie en appelant la fenêtre de fin de partie.</w:t>
+      </w:r>
+    </w:p>
     <w:sectPr>
-      <w:headerReference w:type="default" r:id="rId18"/>
-      <w:footerReference w:type="default" r:id="rId19"/>
+      <w:headerReference w:type="default" r:id="rId29"/>
+      <w:footerReference w:type="default" r:id="rId30"/>
       <w:pgSz w:w="11906" w:h="16838"/>
       <w:pgMar w:top="1440" w:right="1080" w:bottom="1440" w:left="1080" w:header="510" w:footer="567" w:gutter="0"/>
       <w:cols w:space="708"/>
@@ -2170,15 +2949,7 @@
       <w:jc w:val="center"/>
     </w:pPr>
     <w:r>
-      <w:t xml:space="preserve">C.DOHIN, </w:t>
-    </w:r>
-    <w:proofErr w:type="gramStart"/>
-    <w:r>
-      <w:t>G.MONVOISIN</w:t>
-    </w:r>
-    <w:proofErr w:type="gramEnd"/>
-    <w:r>
-      <w:t xml:space="preserve">, N.GUIGAND                   </w:t>
+      <w:t xml:space="preserve">C.DOHIN, G.MONVOISIN, N.GUIGAND                   </w:t>
     </w:r>
     <w:r>
       <w:tab/>
@@ -2206,7 +2977,7 @@
         <w:i/>
         <w:noProof/>
       </w:rPr>
-      <w:t>21/04/2020</w:t>
+      <w:t>29/04/2020</w:t>
     </w:r>
     <w:r>
       <w:rPr>
@@ -4298,12 +5069,6 @@
 </file>
 
 <file path=customXml/item2.xml><?xml version="1.0" encoding="utf-8"?>
-<p:properties xmlns:p="http://schemas.microsoft.com/office/2006/metadata/properties" xmlns:xsi="http://www.w3.org/2001/XMLSchema-instance" xmlns:pc="http://schemas.microsoft.com/office/infopath/2007/PartnerControls">
-  <documentManagement/>
-</p:properties>
-</file>
-
-<file path=customXml/item3.xml><?xml version="1.0" encoding="utf-8"?>
 <ct:contentTypeSchema xmlns:ct="http://schemas.microsoft.com/office/2006/metadata/contentType" xmlns:ma="http://schemas.microsoft.com/office/2006/metadata/properties/metaAttributes" ct:_="" ma:_="" ma:contentTypeName="Document" ma:contentTypeID="0x01010078E12B7ED4F45F469A3BB4708EBA1047" ma:contentTypeVersion="10" ma:contentTypeDescription="Crée un document." ma:contentTypeScope="" ma:versionID="605e75f0a715e9af5c8f2e8e9084a287">
   <xsd:schema xmlns:xsd="http://www.w3.org/2001/XMLSchema" xmlns:xs="http://www.w3.org/2001/XMLSchema" xmlns:p="http://schemas.microsoft.com/office/2006/metadata/properties" xmlns:ns3="e2792e6f-ab6b-465c-b2e9-dbb542980a21" xmlns:ns4="2d532438-4350-4d82-8e3a-4f3dad757230" targetNamespace="http://schemas.microsoft.com/office/2006/metadata/properties" ma:root="true" ma:fieldsID="8c216af3487f2b5fdbd477b05d214516" ns3:_="" ns4:_="">
     <xsd:import namespace="e2792e6f-ab6b-465c-b2e9-dbb542980a21"/>
@@ -4506,6 +5271,12 @@
 </ct:contentTypeSchema>
 </file>
 
+<file path=customXml/item3.xml><?xml version="1.0" encoding="utf-8"?>
+<p:properties xmlns:p="http://schemas.microsoft.com/office/2006/metadata/properties" xmlns:xsi="http://www.w3.org/2001/XMLSchema-instance" xmlns:pc="http://schemas.microsoft.com/office/infopath/2007/PartnerControls">
+  <documentManagement/>
+</p:properties>
+</file>
+
 <file path=customXml/item4.xml><?xml version="1.0" encoding="utf-8"?>
 <b:Sources xmlns:b="http://schemas.openxmlformats.org/officeDocument/2006/bibliography" xmlns="http://schemas.openxmlformats.org/officeDocument/2006/bibliography" SelectedStyle="\APASixthEditionOfficeOnline.xsl" StyleName="APA" Version="6"/>
 </file>
@@ -4519,15 +5290,6 @@
 </file>
 
 <file path=customXml/itemProps2.xml><?xml version="1.0" encoding="utf-8"?>
-<ds:datastoreItem xmlns:ds="http://schemas.openxmlformats.org/officeDocument/2006/customXml" ds:itemID="{D5C41169-7482-4FDB-88D8-F4CA27DA2671}">
-  <ds:schemaRefs>
-    <ds:schemaRef ds:uri="http://schemas.microsoft.com/office/2006/metadata/properties"/>
-    <ds:schemaRef ds:uri="http://schemas.microsoft.com/office/infopath/2007/PartnerControls"/>
-  </ds:schemaRefs>
-</ds:datastoreItem>
-</file>
-
-<file path=customXml/itemProps3.xml><?xml version="1.0" encoding="utf-8"?>
 <ds:datastoreItem xmlns:ds="http://schemas.openxmlformats.org/officeDocument/2006/customXml" ds:itemID="{29070C2F-6E54-466C-95B6-A2E6097255B1}">
   <ds:schemaRefs>
     <ds:schemaRef ds:uri="http://schemas.microsoft.com/office/2006/metadata/contentType"/>
@@ -4546,8 +5308,17 @@
 </ds:datastoreItem>
 </file>
 
+<file path=customXml/itemProps3.xml><?xml version="1.0" encoding="utf-8"?>
+<ds:datastoreItem xmlns:ds="http://schemas.openxmlformats.org/officeDocument/2006/customXml" ds:itemID="{D5C41169-7482-4FDB-88D8-F4CA27DA2671}">
+  <ds:schemaRefs>
+    <ds:schemaRef ds:uri="http://schemas.microsoft.com/office/2006/metadata/properties"/>
+    <ds:schemaRef ds:uri="http://schemas.microsoft.com/office/infopath/2007/PartnerControls"/>
+  </ds:schemaRefs>
+</ds:datastoreItem>
+</file>
+
 <file path=customXml/itemProps4.xml><?xml version="1.0" encoding="utf-8"?>
-<ds:datastoreItem xmlns:ds="http://schemas.openxmlformats.org/officeDocument/2006/customXml" ds:itemID="{0EC5C422-F8CC-4CB9-AA7D-024F326403A0}">
+<ds:datastoreItem xmlns:ds="http://schemas.openxmlformats.org/officeDocument/2006/customXml" ds:itemID="{2A92FC15-839C-4F84-A86E-5B19342B48BC}">
   <ds:schemaRefs>
     <ds:schemaRef ds:uri="http://schemas.openxmlformats.org/officeDocument/2006/bibliography"/>
   </ds:schemaRefs>

</xml_diff>

<commit_message>
Poursuite du rapport de conception avec la partie physique appliquée.
</commit_message>
<xml_diff>
--- a/Commun/Rapports/SFL6 - Conception - GUIGAND Nathan.docx
+++ b/Commun/Rapports/SFL6 - Conception - GUIGAND Nathan.docx
@@ -1179,7 +1179,15 @@
         <w:jc w:val="both"/>
       </w:pPr>
       <w:r>
-        <w:t>L’installation de celle-ci sera sur un ordinateur situé en dehors de la salle de l’escape game.</w:t>
+        <w:t xml:space="preserve">L’installation de celle-ci sera sur un ordinateur situé en dehors de la salle de l’escape </w:t>
+      </w:r>
+      <w:proofErr w:type="spellStart"/>
+      <w:r>
+        <w:t>game</w:t>
+      </w:r>
+      <w:proofErr w:type="spellEnd"/>
+      <w:r>
+        <w:t>.</w:t>
       </w:r>
     </w:p>
     <w:p>
@@ -1279,7 +1287,15 @@
         <w:jc w:val="both"/>
       </w:pPr>
       <w:r>
-        <w:t>La communication entre les différents équipements locaux nécessaires à l’escape game se fera grâce à une intercommunication locale basée sur le protocole IP et gérée par un routeur Wi-Fi.</w:t>
+        <w:t xml:space="preserve">La communication entre les différents équipements locaux nécessaires à l’escape </w:t>
+      </w:r>
+      <w:proofErr w:type="spellStart"/>
+      <w:r>
+        <w:t>game</w:t>
+      </w:r>
+      <w:proofErr w:type="spellEnd"/>
+      <w:r>
+        <w:t xml:space="preserve"> se fera grâce à une intercommunication locale basée sur le protocole IP et gérée par un routeur Wi-Fi.</w:t>
       </w:r>
     </w:p>
     <w:p>
@@ -1703,6 +1719,7 @@
       <w:r>
         <w:t xml:space="preserve">Base de données : </w:t>
       </w:r>
+      <w:proofErr w:type="spellStart"/>
       <w:r>
         <w:rPr>
           <w:b/>
@@ -1710,6 +1727,7 @@
         </w:rPr>
         <w:t>dbsupervision</w:t>
       </w:r>
+      <w:proofErr w:type="spellEnd"/>
     </w:p>
     <w:p>
       <w:pPr>
@@ -1813,6 +1831,7 @@
       <w:r>
         <w:t xml:space="preserve">La méthode d’initialisation de connexion ci-dessus permet de renseigner l’adresse du serveur MySQL, l’utilisateur et le mot de passe nécessaire pour la connexion avec la base de données. Je définie ensuite l’élément </w:t>
       </w:r>
+      <w:proofErr w:type="spellStart"/>
       <w:r>
         <w:rPr>
           <w:i/>
@@ -1821,9 +1840,12 @@
         </w:rPr>
         <w:t>connection</w:t>
       </w:r>
+      <w:proofErr w:type="spellEnd"/>
       <w:r>
         <w:t xml:space="preserve"> étant un type </w:t>
       </w:r>
+      <w:proofErr w:type="spellStart"/>
+      <w:proofErr w:type="gramStart"/>
       <w:r>
         <w:rPr>
           <w:i/>
@@ -1832,13 +1854,23 @@
         </w:rPr>
         <w:t>MySqlConnection</w:t>
       </w:r>
+      <w:proofErr w:type="spellEnd"/>
       <w:r>
         <w:rPr>
           <w:i/>
           <w:iCs/>
           <w:color w:val="002060"/>
         </w:rPr>
-        <w:t>()</w:t>
+        <w:t>(</w:t>
+      </w:r>
+      <w:proofErr w:type="gramEnd"/>
+      <w:r>
+        <w:rPr>
+          <w:i/>
+          <w:iCs/>
+          <w:color w:val="002060"/>
+        </w:rPr>
+        <w:t>)</w:t>
       </w:r>
       <w:r>
         <w:t xml:space="preserve"> (déclarer au préalable</w:t>
@@ -1891,12 +1923,14 @@
       <w:r>
         <w:t>En cas de problème, il est judicieux de mettre en place un message d’information en cas de mauvais envoi. Celui-ci s’effectue donc avec la condition « </w:t>
       </w:r>
+      <w:proofErr w:type="spellStart"/>
       <w:r>
         <w:rPr>
           <w:color w:val="00B050"/>
         </w:rPr>
         <w:t>try</w:t>
       </w:r>
+      <w:proofErr w:type="spellEnd"/>
       <w:r>
         <w:t> » / « </w:t>
       </w:r>
@@ -1909,11 +1943,19 @@
       <w:r>
         <w:t> ». On essaye ainsi l’exécution de la requête dans le « </w:t>
       </w:r>
+      <w:proofErr w:type="spellStart"/>
       <w:r>
         <w:rPr>
           <w:color w:val="00B050"/>
         </w:rPr>
-        <w:t>try </w:t>
+        <w:t>try</w:t>
+      </w:r>
+      <w:proofErr w:type="spellEnd"/>
+      <w:r>
+        <w:rPr>
+          <w:color w:val="00B050"/>
+        </w:rPr>
+        <w:t> </w:t>
       </w:r>
       <w:r>
         <w:t>». Si cette action est impossible, on entre dans le « </w:t>
@@ -1936,6 +1978,7 @@
       <w:r>
         <w:t xml:space="preserve">» contient un élément de type </w:t>
       </w:r>
+      <w:proofErr w:type="spellStart"/>
       <w:r>
         <w:rPr>
           <w:i/>
@@ -1944,6 +1987,7 @@
         </w:rPr>
         <w:t>MessageBox.Show</w:t>
       </w:r>
+      <w:proofErr w:type="spellEnd"/>
       <w:r>
         <w:t xml:space="preserve"> qui permet d’afficher, dans une nouvelle vignette, du texte à l’utilisateur.</w:t>
       </w:r>
@@ -2112,32 +2156,52 @@
       <w:r>
         <w:t xml:space="preserve">L’ouverture de la connexion SQL par la méthode </w:t>
       </w:r>
+      <w:proofErr w:type="gramStart"/>
       <w:r>
         <w:rPr>
           <w:i/>
           <w:iCs/>
           <w:color w:val="002060"/>
         </w:rPr>
-        <w:t>Open()</w:t>
-      </w:r>
-      <w:r>
-        <w:t xml:space="preserve"> exécute la chaine de connexion. </w:t>
-      </w:r>
-    </w:p>
-    <w:p>
-      <w:pPr>
-        <w:jc w:val="both"/>
-      </w:pPr>
-      <w:r>
-        <w:t xml:space="preserve">A l’inverse, ma méthode </w:t>
-      </w:r>
+        <w:t>Open(</w:t>
+      </w:r>
+      <w:proofErr w:type="gramEnd"/>
       <w:r>
         <w:rPr>
           <w:i/>
           <w:iCs/>
           <w:color w:val="002060"/>
         </w:rPr>
-        <w:t>Close()</w:t>
+        <w:t>)</w:t>
+      </w:r>
+      <w:r>
+        <w:t xml:space="preserve"> exécute la chaine de connexion. </w:t>
+      </w:r>
+    </w:p>
+    <w:p>
+      <w:pPr>
+        <w:jc w:val="both"/>
+      </w:pPr>
+      <w:r>
+        <w:t xml:space="preserve">A l’inverse, ma méthode </w:t>
+      </w:r>
+      <w:proofErr w:type="gramStart"/>
+      <w:r>
+        <w:rPr>
+          <w:i/>
+          <w:iCs/>
+          <w:color w:val="002060"/>
+        </w:rPr>
+        <w:t>Close(</w:t>
+      </w:r>
+      <w:proofErr w:type="gramEnd"/>
+      <w:r>
+        <w:rPr>
+          <w:i/>
+          <w:iCs/>
+          <w:color w:val="002060"/>
+        </w:rPr>
+        <w:t>)</w:t>
       </w:r>
       <w:r>
         <w:t xml:space="preserve"> ferme la connexion établie avec la base de données.</w:t>
@@ -2156,6 +2220,1586 @@
     <w:p/>
     <w:p/>
     <w:p/>
+    <w:p>
+      <w:pPr>
+        <w:pStyle w:val="Titre1"/>
+      </w:pPr>
+      <w:r>
+        <w:lastRenderedPageBreak/>
+        <w:t>Étude du Wi-Fi :</w:t>
+      </w:r>
+    </w:p>
+    <w:p/>
+    <w:p>
+      <w:r>
+        <w:t>Dans l’objectif d’intégrer les différents domaines scolaires au sein du projet, il m’est demandé de réaliser une étude du réseau Wi-Fi que je vais devoir mettre en place.</w:t>
+      </w:r>
+    </w:p>
+    <w:p>
+      <w:r>
+        <w:t>La référence du routeur Wi-Fi auquel sera connecté : l’ordinateur de supervision, la caméra IP, l’adaptateur SOLLAE (afficheur LCD géant) et le Raspberry (sous-système médaillons) est Netgear WRN612.</w:t>
+      </w:r>
+    </w:p>
+    <w:p>
+      <w:r>
+        <w:t>Je vais donc présenter ci-dessous le descriptif technique de l’antenne intégrée à ce matériel :</w:t>
+      </w:r>
+    </w:p>
+    <w:p>
+      <w:pPr>
+        <w:pStyle w:val="Paragraphedeliste"/>
+        <w:numPr>
+          <w:ilvl w:val="0"/>
+          <w:numId w:val="9"/>
+        </w:numPr>
+        <w:rPr>
+          <w:i/>
+          <w:iCs/>
+        </w:rPr>
+      </w:pPr>
+      <w:r>
+        <w:t>Normes Wi-Fi prises en charge </w:t>
+      </w:r>
+      <w:r>
+        <w:rPr>
+          <w:i/>
+          <w:iCs/>
+        </w:rPr>
+        <w:t xml:space="preserve">: </w:t>
+      </w:r>
+      <w:r>
+        <w:rPr>
+          <w:i/>
+          <w:iCs/>
+        </w:rPr>
+        <w:t>IEEE 802.11n version 2.0</w:t>
+      </w:r>
+      <w:r>
+        <w:rPr>
+          <w:i/>
+          <w:iCs/>
+        </w:rPr>
+        <w:t xml:space="preserve">, </w:t>
+      </w:r>
+      <w:r>
+        <w:rPr>
+          <w:i/>
+          <w:iCs/>
+        </w:rPr>
+        <w:t>IEEE 802.11n, IEEE 802.11g, IEEE 802.11b 2.4 GHz</w:t>
+      </w:r>
+    </w:p>
+    <w:p>
+      <w:pPr>
+        <w:pStyle w:val="Paragraphedeliste"/>
+        <w:numPr>
+          <w:ilvl w:val="0"/>
+          <w:numId w:val="9"/>
+        </w:numPr>
+        <w:rPr>
+          <w:i/>
+          <w:iCs/>
+        </w:rPr>
+      </w:pPr>
+      <w:r>
+        <w:t xml:space="preserve">Intervalles de fréquences : </w:t>
+      </w:r>
+      <w:r>
+        <w:rPr>
+          <w:i/>
+          <w:iCs/>
+        </w:rPr>
+        <w:t>2.412–2.462 GHz (US)</w:t>
+      </w:r>
+      <w:r>
+        <w:rPr>
+          <w:i/>
+          <w:iCs/>
+        </w:rPr>
+        <w:t xml:space="preserve">, </w:t>
+      </w:r>
+      <w:r>
+        <w:rPr>
+          <w:i/>
+          <w:iCs/>
+        </w:rPr>
+        <w:t>2.412–2.472 GHz (Europe ETSI)</w:t>
+      </w:r>
+    </w:p>
+    <w:p/>
+    <w:p>
+      <w:r>
+        <w:t xml:space="preserve">Afin de limiter les interférences </w:t>
+      </w:r>
+      <w:r>
+        <w:t>dues</w:t>
+      </w:r>
+      <w:r>
+        <w:t xml:space="preserve"> aux autres ondes possiblement émises, </w:t>
+      </w:r>
+      <w:r>
+        <w:t>ci-dessous un tableau d’écartement conseillé par le constructeur. L’écart est compris entre l’appareil émettant les interférences et l’enveloppe externe du routeur Wi-Fi.</w:t>
+      </w:r>
+    </w:p>
+    <w:tbl>
+      <w:tblPr>
+        <w:tblStyle w:val="Grilledutableau"/>
+        <w:tblW w:w="0" w:type="auto"/>
+        <w:tblInd w:w="1696" w:type="dxa"/>
+        <w:tblLook w:val="04A0" w:firstRow="1" w:lastRow="0" w:firstColumn="1" w:lastColumn="0" w:noHBand="0" w:noVBand="1"/>
+      </w:tblPr>
+      <w:tblGrid>
+        <w:gridCol w:w="4962"/>
+        <w:gridCol w:w="1984"/>
+      </w:tblGrid>
+      <w:tr>
+        <w:tc>
+          <w:tcPr>
+            <w:tcW w:w="4962" w:type="dxa"/>
+            <w:shd w:val="clear" w:color="auto" w:fill="8496B0" w:themeFill="text2" w:themeFillTint="99"/>
+          </w:tcPr>
+          <w:p>
+            <w:pPr>
+              <w:jc w:val="center"/>
+              <w:rPr>
+                <w:b/>
+                <w:bCs/>
+                <w:i/>
+                <w:iCs/>
+              </w:rPr>
+            </w:pPr>
+            <w:r>
+              <w:rPr>
+                <w:b/>
+                <w:bCs/>
+                <w:i/>
+                <w:iCs/>
+              </w:rPr>
+              <w:t>Périphérique :</w:t>
+            </w:r>
+          </w:p>
+        </w:tc>
+        <w:tc>
+          <w:tcPr>
+            <w:tcW w:w="1984" w:type="dxa"/>
+            <w:shd w:val="clear" w:color="auto" w:fill="8496B0" w:themeFill="text2" w:themeFillTint="99"/>
+          </w:tcPr>
+          <w:p>
+            <w:pPr>
+              <w:jc w:val="center"/>
+              <w:rPr>
+                <w:b/>
+                <w:bCs/>
+                <w:i/>
+                <w:iCs/>
+              </w:rPr>
+            </w:pPr>
+            <w:r>
+              <w:rPr>
+                <w:b/>
+                <w:bCs/>
+                <w:i/>
+                <w:iCs/>
+              </w:rPr>
+              <w:t>Distance minimale conseillée :</w:t>
+            </w:r>
+          </w:p>
+        </w:tc>
+      </w:tr>
+      <w:tr>
+        <w:tc>
+          <w:tcPr>
+            <w:tcW w:w="4962" w:type="dxa"/>
+          </w:tcPr>
+          <w:p>
+            <w:r>
+              <w:t>Four à micro-ondes</w:t>
+            </w:r>
+          </w:p>
+        </w:tc>
+        <w:tc>
+          <w:tcPr>
+            <w:tcW w:w="1984" w:type="dxa"/>
+          </w:tcPr>
+          <w:p>
+            <w:pPr>
+              <w:rPr>
+                <w:i/>
+                <w:iCs/>
+              </w:rPr>
+            </w:pPr>
+            <w:r>
+              <w:rPr>
+                <w:i/>
+                <w:iCs/>
+              </w:rPr>
+              <w:t xml:space="preserve">9 mètres </w:t>
+            </w:r>
+          </w:p>
+        </w:tc>
+      </w:tr>
+      <w:tr>
+        <w:tc>
+          <w:tcPr>
+            <w:tcW w:w="4962" w:type="dxa"/>
+          </w:tcPr>
+          <w:p>
+            <w:r>
+              <w:t>Moniteur pour bébé (analogique)</w:t>
+            </w:r>
+          </w:p>
+        </w:tc>
+        <w:tc>
+          <w:tcPr>
+            <w:tcW w:w="1984" w:type="dxa"/>
+          </w:tcPr>
+          <w:p>
+            <w:pPr>
+              <w:rPr>
+                <w:i/>
+                <w:iCs/>
+              </w:rPr>
+            </w:pPr>
+            <w:r>
+              <w:rPr>
+                <w:i/>
+                <w:iCs/>
+              </w:rPr>
+              <w:t>6 mètres</w:t>
+            </w:r>
+          </w:p>
+        </w:tc>
+      </w:tr>
+      <w:tr>
+        <w:tc>
+          <w:tcPr>
+            <w:tcW w:w="4962" w:type="dxa"/>
+          </w:tcPr>
+          <w:p>
+            <w:r>
+              <w:t>Moniteur pour bébé (numérique)</w:t>
+            </w:r>
+          </w:p>
+        </w:tc>
+        <w:tc>
+          <w:tcPr>
+            <w:tcW w:w="1984" w:type="dxa"/>
+          </w:tcPr>
+          <w:p>
+            <w:pPr>
+              <w:rPr>
+                <w:i/>
+                <w:iCs/>
+              </w:rPr>
+            </w:pPr>
+            <w:r>
+              <w:rPr>
+                <w:i/>
+                <w:iCs/>
+              </w:rPr>
+              <w:t>12 mètres</w:t>
+            </w:r>
+          </w:p>
+        </w:tc>
+      </w:tr>
+      <w:tr>
+        <w:tc>
+          <w:tcPr>
+            <w:tcW w:w="4962" w:type="dxa"/>
+          </w:tcPr>
+          <w:p>
+            <w:r>
+              <w:t>Téléphone filaire (analogique)</w:t>
+            </w:r>
+          </w:p>
+        </w:tc>
+        <w:tc>
+          <w:tcPr>
+            <w:tcW w:w="1984" w:type="dxa"/>
+          </w:tcPr>
+          <w:p>
+            <w:pPr>
+              <w:rPr>
+                <w:i/>
+                <w:iCs/>
+              </w:rPr>
+            </w:pPr>
+            <w:r>
+              <w:rPr>
+                <w:i/>
+                <w:iCs/>
+              </w:rPr>
+              <w:t>6 mètres</w:t>
+            </w:r>
+          </w:p>
+        </w:tc>
+      </w:tr>
+      <w:tr>
+        <w:tc>
+          <w:tcPr>
+            <w:tcW w:w="4962" w:type="dxa"/>
+          </w:tcPr>
+          <w:p>
+            <w:r>
+              <w:t>Téléphone filaire (numérique)</w:t>
+            </w:r>
+          </w:p>
+        </w:tc>
+        <w:tc>
+          <w:tcPr>
+            <w:tcW w:w="1984" w:type="dxa"/>
+          </w:tcPr>
+          <w:p>
+            <w:pPr>
+              <w:rPr>
+                <w:i/>
+                <w:iCs/>
+              </w:rPr>
+            </w:pPr>
+            <w:r>
+              <w:rPr>
+                <w:i/>
+                <w:iCs/>
+              </w:rPr>
+              <w:t>9 mètres</w:t>
+            </w:r>
+          </w:p>
+        </w:tc>
+      </w:tr>
+      <w:tr>
+        <w:tc>
+          <w:tcPr>
+            <w:tcW w:w="4962" w:type="dxa"/>
+          </w:tcPr>
+          <w:p>
+            <w:r>
+              <w:t>Périphériques Bluetooth</w:t>
+            </w:r>
+          </w:p>
+        </w:tc>
+        <w:tc>
+          <w:tcPr>
+            <w:tcW w:w="1984" w:type="dxa"/>
+          </w:tcPr>
+          <w:p>
+            <w:pPr>
+              <w:rPr>
+                <w:i/>
+                <w:iCs/>
+              </w:rPr>
+            </w:pPr>
+            <w:r>
+              <w:rPr>
+                <w:i/>
+                <w:iCs/>
+              </w:rPr>
+              <w:t>6 mètres</w:t>
+            </w:r>
+          </w:p>
+        </w:tc>
+      </w:tr>
+      <w:tr>
+        <w:tc>
+          <w:tcPr>
+            <w:tcW w:w="4962" w:type="dxa"/>
+          </w:tcPr>
+          <w:p>
+            <w:r>
+              <w:t xml:space="preserve">Périphériques </w:t>
+            </w:r>
+            <w:proofErr w:type="spellStart"/>
+            <w:r>
+              <w:t>ZigBee</w:t>
+            </w:r>
+            <w:proofErr w:type="spellEnd"/>
+            <w:r>
+              <w:t xml:space="preserve"> (électroménager connecté) </w:t>
+            </w:r>
+          </w:p>
+        </w:tc>
+        <w:tc>
+          <w:tcPr>
+            <w:tcW w:w="1984" w:type="dxa"/>
+          </w:tcPr>
+          <w:p>
+            <w:pPr>
+              <w:rPr>
+                <w:i/>
+                <w:iCs/>
+              </w:rPr>
+            </w:pPr>
+            <w:r>
+              <w:rPr>
+                <w:i/>
+                <w:iCs/>
+              </w:rPr>
+              <w:t>6 mètres</w:t>
+            </w:r>
+          </w:p>
+        </w:tc>
+      </w:tr>
+    </w:tbl>
+    <w:p/>
+    <w:p>
+      <w:r>
+        <w:t xml:space="preserve">En principe, aucun de ces éléments ne devrait </w:t>
+      </w:r>
+      <w:r>
+        <w:t>se</w:t>
+      </w:r>
+      <w:r>
+        <w:t xml:space="preserve"> trouver dans le champ </w:t>
+      </w:r>
+      <w:r>
+        <w:t>des ondes Wi-Fi. Cependant, il est important de prendre en compte les différentes perturbations provoquées par la salle et sa configuration.</w:t>
+      </w:r>
+    </w:p>
+    <w:p>
+      <w:r>
+        <w:t>Un plan de la salle a donc été établi, celui-ci devrait être relativement proche de la réalité :</w:t>
+      </w:r>
+    </w:p>
+    <w:p>
+      <w:r>
+        <w:rPr>
+          <w:noProof/>
+        </w:rPr>
+        <mc:AlternateContent>
+          <mc:Choice Requires="wps">
+            <w:drawing>
+              <wp:anchor distT="0" distB="0" distL="114300" distR="114300" simplePos="0" relativeHeight="251672576" behindDoc="0" locked="0" layoutInCell="1" allowOverlap="1" wp14:anchorId="49F7597B" wp14:editId="2D1372D9">
+                <wp:simplePos x="0" y="0"/>
+                <wp:positionH relativeFrom="margin">
+                  <wp:posOffset>4149090</wp:posOffset>
+                </wp:positionH>
+                <wp:positionV relativeFrom="paragraph">
+                  <wp:posOffset>6350</wp:posOffset>
+                </wp:positionV>
+                <wp:extent cx="1530985" cy="2771775"/>
+                <wp:effectExtent l="38100" t="38100" r="31115" b="47625"/>
+                <wp:wrapNone/>
+                <wp:docPr id="31" name="Rectangle 31"/>
+                <wp:cNvGraphicFramePr/>
+                <a:graphic xmlns:a="http://schemas.openxmlformats.org/drawingml/2006/main">
+                  <a:graphicData uri="http://schemas.microsoft.com/office/word/2010/wordprocessingShape">
+                    <wps:wsp>
+                      <wps:cNvSpPr/>
+                      <wps:spPr>
+                        <a:xfrm>
+                          <a:off x="0" y="0"/>
+                          <a:ext cx="1530985" cy="2771775"/>
+                        </a:xfrm>
+                        <a:prstGeom prst="rect">
+                          <a:avLst/>
+                        </a:prstGeom>
+                        <a:pattFill prst="pct10">
+                          <a:fgClr>
+                            <a:schemeClr val="accent1"/>
+                          </a:fgClr>
+                          <a:bgClr>
+                            <a:schemeClr val="bg1"/>
+                          </a:bgClr>
+                        </a:pattFill>
+                        <a:ln w="76200"/>
+                      </wps:spPr>
+                      <wps:style>
+                        <a:lnRef idx="2">
+                          <a:schemeClr val="accent1">
+                            <a:shade val="50000"/>
+                          </a:schemeClr>
+                        </a:lnRef>
+                        <a:fillRef idx="1">
+                          <a:schemeClr val="accent1"/>
+                        </a:fillRef>
+                        <a:effectRef idx="0">
+                          <a:schemeClr val="accent1"/>
+                        </a:effectRef>
+                        <a:fontRef idx="minor">
+                          <a:schemeClr val="lt1"/>
+                        </a:fontRef>
+                      </wps:style>
+                      <wps:bodyPr rot="0" spcFirstLastPara="0" vertOverflow="overflow" horzOverflow="overflow" vert="horz" wrap="square" lIns="91440" tIns="45720" rIns="91440" bIns="45720" numCol="1" spcCol="0" rtlCol="0" fromWordArt="0" anchor="ctr" anchorCtr="0" forceAA="0" compatLnSpc="1">
+                        <a:prstTxWarp prst="textNoShape">
+                          <a:avLst/>
+                        </a:prstTxWarp>
+                        <a:noAutofit/>
+                      </wps:bodyPr>
+                    </wps:wsp>
+                  </a:graphicData>
+                </a:graphic>
+                <wp14:sizeRelH relativeFrom="margin">
+                  <wp14:pctWidth>0</wp14:pctWidth>
+                </wp14:sizeRelH>
+                <wp14:sizeRelV relativeFrom="margin">
+                  <wp14:pctHeight>0</wp14:pctHeight>
+                </wp14:sizeRelV>
+              </wp:anchor>
+            </w:drawing>
+          </mc:Choice>
+          <mc:Fallback>
+            <w:pict>
+              <v:rect w14:anchorId="74549646" id="Rectangle 31" o:spid="_x0000_s1026" style="position:absolute;margin-left:326.7pt;margin-top:.5pt;width:120.55pt;height:218.25pt;z-index:251672576;visibility:visible;mso-wrap-style:square;mso-width-percent:0;mso-height-percent:0;mso-wrap-distance-left:9pt;mso-wrap-distance-top:0;mso-wrap-distance-right:9pt;mso-wrap-distance-bottom:0;mso-position-horizontal:absolute;mso-position-horizontal-relative:margin;mso-position-vertical:absolute;mso-position-vertical-relative:text;mso-width-percent:0;mso-height-percent:0;mso-width-relative:margin;mso-height-relative:margin;v-text-anchor:middle" o:gfxdata="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" fillcolor="#4472c4 [3204]" strokecolor="#1f3763 [1604]" strokeweight="6pt">
+                <v:fill r:id="rId16" o:title="" color2="white [3212]" type="pattern"/>
+                <w10:wrap anchorx="margin"/>
+              </v:rect>
+            </w:pict>
+          </mc:Fallback>
+        </mc:AlternateContent>
+      </w:r>
+      <w:r>
+        <w:rPr>
+          <w:noProof/>
+        </w:rPr>
+        <mc:AlternateContent>
+          <mc:Choice Requires="wps">
+            <w:drawing>
+              <wp:anchor distT="0" distB="0" distL="114300" distR="114300" simplePos="0" relativeHeight="251667456" behindDoc="0" locked="0" layoutInCell="1" allowOverlap="1" wp14:anchorId="60E4395A" wp14:editId="5FA5865C">
+                <wp:simplePos x="0" y="0"/>
+                <wp:positionH relativeFrom="column">
+                  <wp:posOffset>360045</wp:posOffset>
+                </wp:positionH>
+                <wp:positionV relativeFrom="paragraph">
+                  <wp:posOffset>26823</wp:posOffset>
+                </wp:positionV>
+                <wp:extent cx="5938" cy="2749137"/>
+                <wp:effectExtent l="76200" t="38100" r="70485" b="51435"/>
+                <wp:wrapNone/>
+                <wp:docPr id="28" name="Connecteur droit avec flèche 28"/>
+                <wp:cNvGraphicFramePr/>
+                <a:graphic xmlns:a="http://schemas.openxmlformats.org/drawingml/2006/main">
+                  <a:graphicData uri="http://schemas.microsoft.com/office/word/2010/wordprocessingShape">
+                    <wps:wsp>
+                      <wps:cNvCnPr/>
+                      <wps:spPr>
+                        <a:xfrm flipH="1">
+                          <a:off x="0" y="0"/>
+                          <a:ext cx="5938" cy="2749137"/>
+                        </a:xfrm>
+                        <a:prstGeom prst="straightConnector1">
+                          <a:avLst/>
+                        </a:prstGeom>
+                        <a:ln>
+                          <a:solidFill>
+                            <a:schemeClr val="tx1"/>
+                          </a:solidFill>
+                          <a:headEnd type="triangle"/>
+                          <a:tailEnd type="triangle"/>
+                        </a:ln>
+                      </wps:spPr>
+                      <wps:style>
+                        <a:lnRef idx="1">
+                          <a:schemeClr val="accent1"/>
+                        </a:lnRef>
+                        <a:fillRef idx="0">
+                          <a:schemeClr val="accent1"/>
+                        </a:fillRef>
+                        <a:effectRef idx="0">
+                          <a:schemeClr val="accent1"/>
+                        </a:effectRef>
+                        <a:fontRef idx="minor">
+                          <a:schemeClr val="tx1"/>
+                        </a:fontRef>
+                      </wps:style>
+                      <wps:bodyPr/>
+                    </wps:wsp>
+                  </a:graphicData>
+                </a:graphic>
+              </wp:anchor>
+            </w:drawing>
+          </mc:Choice>
+          <mc:Fallback>
+            <w:pict>
+              <v:shapetype w14:anchorId="251F1A03" id="_x0000_t32" coordsize="21600,21600" o:spt="32" o:oned="t" path="m,l21600,21600e" filled="f">
+                <v:path arrowok="t" fillok="f" o:connecttype="none"/>
+                <o:lock v:ext="edit" shapetype="t"/>
+              </v:shapetype>
+              <v:shape id="Connecteur droit avec flèche 28" o:spid="_x0000_s1026" type="#_x0000_t32" style="position:absolute;margin-left:28.35pt;margin-top:2.1pt;width:.45pt;height:216.45pt;flip:x;z-index:251667456;visibility:visible;mso-wrap-style:square;mso-wrap-distance-left:9pt;mso-wrap-distance-top:0;mso-wrap-distance-right:9pt;mso-wrap-distance-bottom:0;mso-position-horizontal:absolute;mso-position-horizontal-relative:text;mso-position-vertical:absolute;mso-position-vertical-relative:text" o:gfxdata="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" strokecolor="black [3213]" strokeweight=".5pt">
+                <v:stroke startarrow="block" endarrow="block" joinstyle="miter"/>
+              </v:shape>
+            </w:pict>
+          </mc:Fallback>
+        </mc:AlternateContent>
+      </w:r>
+      <w:r>
+        <w:rPr>
+          <w:noProof/>
+        </w:rPr>
+        <mc:AlternateContent>
+          <mc:Choice Requires="wps">
+            <w:drawing>
+              <wp:anchor distT="0" distB="0" distL="114300" distR="114300" simplePos="0" relativeHeight="251674624" behindDoc="0" locked="0" layoutInCell="1" allowOverlap="1" wp14:anchorId="33DB6613" wp14:editId="2DB13E99">
+                <wp:simplePos x="0" y="0"/>
+                <wp:positionH relativeFrom="margin">
+                  <wp:posOffset>4134917</wp:posOffset>
+                </wp:positionH>
+                <wp:positionV relativeFrom="paragraph">
+                  <wp:posOffset>24486</wp:posOffset>
+                </wp:positionV>
+                <wp:extent cx="1530985" cy="2720644"/>
+                <wp:effectExtent l="0" t="0" r="12065" b="22860"/>
+                <wp:wrapNone/>
+                <wp:docPr id="32" name="Rectangle 32"/>
+                <wp:cNvGraphicFramePr/>
+                <a:graphic xmlns:a="http://schemas.openxmlformats.org/drawingml/2006/main">
+                  <a:graphicData uri="http://schemas.microsoft.com/office/word/2010/wordprocessingShape">
+                    <wps:wsp>
+                      <wps:cNvSpPr/>
+                      <wps:spPr>
+                        <a:xfrm>
+                          <a:off x="0" y="0"/>
+                          <a:ext cx="1530985" cy="2720644"/>
+                        </a:xfrm>
+                        <a:prstGeom prst="rect">
+                          <a:avLst/>
+                        </a:prstGeom>
+                        <a:pattFill prst="pct10">
+                          <a:fgClr>
+                            <a:schemeClr val="accent1"/>
+                          </a:fgClr>
+                          <a:bgClr>
+                            <a:schemeClr val="bg1"/>
+                          </a:bgClr>
+                        </a:pattFill>
+                        <a:ln w="25400"/>
+                      </wps:spPr>
+                      <wps:style>
+                        <a:lnRef idx="2">
+                          <a:schemeClr val="accent1">
+                            <a:shade val="50000"/>
+                          </a:schemeClr>
+                        </a:lnRef>
+                        <a:fillRef idx="1">
+                          <a:schemeClr val="accent1"/>
+                        </a:fillRef>
+                        <a:effectRef idx="0">
+                          <a:schemeClr val="accent1"/>
+                        </a:effectRef>
+                        <a:fontRef idx="minor">
+                          <a:schemeClr val="lt1"/>
+                        </a:fontRef>
+                      </wps:style>
+                      <wps:bodyPr rot="0" spcFirstLastPara="0" vertOverflow="overflow" horzOverflow="overflow" vert="horz" wrap="square" lIns="91440" tIns="45720" rIns="91440" bIns="45720" numCol="1" spcCol="0" rtlCol="0" fromWordArt="0" anchor="ctr" anchorCtr="0" forceAA="0" compatLnSpc="1">
+                        <a:prstTxWarp prst="textNoShape">
+                          <a:avLst/>
+                        </a:prstTxWarp>
+                        <a:noAutofit/>
+                      </wps:bodyPr>
+                    </wps:wsp>
+                  </a:graphicData>
+                </a:graphic>
+                <wp14:sizeRelH relativeFrom="margin">
+                  <wp14:pctWidth>0</wp14:pctWidth>
+                </wp14:sizeRelH>
+                <wp14:sizeRelV relativeFrom="margin">
+                  <wp14:pctHeight>0</wp14:pctHeight>
+                </wp14:sizeRelV>
+              </wp:anchor>
+            </w:drawing>
+          </mc:Choice>
+          <mc:Fallback>
+            <w:pict>
+              <v:rect w14:anchorId="23DE2DB6" id="Rectangle 32" o:spid="_x0000_s1026" style="position:absolute;margin-left:325.6pt;margin-top:1.95pt;width:120.55pt;height:214.2pt;z-index:251674624;visibility:visible;mso-wrap-style:square;mso-width-percent:0;mso-height-percent:0;mso-wrap-distance-left:9pt;mso-wrap-distance-top:0;mso-wrap-distance-right:9pt;mso-wrap-distance-bottom:0;mso-position-horizontal:absolute;mso-position-horizontal-relative:margin;mso-position-vertical:absolute;mso-position-vertical-relative:text;mso-width-percent:0;mso-height-percent:0;mso-width-relative:margin;mso-height-relative:margin;v-text-anchor:middle" o:gfxdata="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" fillcolor="#4472c4 [3204]" strokecolor="#1f3763 [1604]" strokeweight="2pt">
+                <v:fill r:id="rId16" o:title="" color2="white [3212]" type="pattern"/>
+                <w10:wrap anchorx="margin"/>
+              </v:rect>
+            </w:pict>
+          </mc:Fallback>
+        </mc:AlternateContent>
+      </w:r>
+      <w:r>
+        <w:rPr>
+          <w:noProof/>
+        </w:rPr>
+        <mc:AlternateContent>
+          <mc:Choice Requires="wps">
+            <w:drawing>
+              <wp:anchor distT="0" distB="0" distL="114300" distR="114300" simplePos="0" relativeHeight="251665408" behindDoc="0" locked="0" layoutInCell="1" allowOverlap="1" wp14:anchorId="4D38537D" wp14:editId="26CDE322">
+                <wp:simplePos x="0" y="0"/>
+                <wp:positionH relativeFrom="margin">
+                  <wp:posOffset>485521</wp:posOffset>
+                </wp:positionH>
+                <wp:positionV relativeFrom="paragraph">
+                  <wp:posOffset>6350</wp:posOffset>
+                </wp:positionV>
+                <wp:extent cx="3667125" cy="2771775"/>
+                <wp:effectExtent l="38100" t="38100" r="47625" b="47625"/>
+                <wp:wrapNone/>
+                <wp:docPr id="10" name="Rectangle 10"/>
+                <wp:cNvGraphicFramePr/>
+                <a:graphic xmlns:a="http://schemas.openxmlformats.org/drawingml/2006/main">
+                  <a:graphicData uri="http://schemas.microsoft.com/office/word/2010/wordprocessingShape">
+                    <wps:wsp>
+                      <wps:cNvSpPr/>
+                      <wps:spPr>
+                        <a:xfrm>
+                          <a:off x="0" y="0"/>
+                          <a:ext cx="3667125" cy="2771775"/>
+                        </a:xfrm>
+                        <a:prstGeom prst="rect">
+                          <a:avLst/>
+                        </a:prstGeom>
+                        <a:pattFill prst="pct10">
+                          <a:fgClr>
+                            <a:schemeClr val="accent1"/>
+                          </a:fgClr>
+                          <a:bgClr>
+                            <a:schemeClr val="bg1"/>
+                          </a:bgClr>
+                        </a:pattFill>
+                        <a:ln w="76200"/>
+                      </wps:spPr>
+                      <wps:style>
+                        <a:lnRef idx="2">
+                          <a:schemeClr val="accent1">
+                            <a:shade val="50000"/>
+                          </a:schemeClr>
+                        </a:lnRef>
+                        <a:fillRef idx="1">
+                          <a:schemeClr val="accent1"/>
+                        </a:fillRef>
+                        <a:effectRef idx="0">
+                          <a:schemeClr val="accent1"/>
+                        </a:effectRef>
+                        <a:fontRef idx="minor">
+                          <a:schemeClr val="lt1"/>
+                        </a:fontRef>
+                      </wps:style>
+                      <wps:bodyPr rot="0" spcFirstLastPara="0" vertOverflow="overflow" horzOverflow="overflow" vert="horz" wrap="square" lIns="91440" tIns="45720" rIns="91440" bIns="45720" numCol="1" spcCol="0" rtlCol="0" fromWordArt="0" anchor="ctr" anchorCtr="0" forceAA="0" compatLnSpc="1">
+                        <a:prstTxWarp prst="textNoShape">
+                          <a:avLst/>
+                        </a:prstTxWarp>
+                        <a:noAutofit/>
+                      </wps:bodyPr>
+                    </wps:wsp>
+                  </a:graphicData>
+                </a:graphic>
+                <wp14:sizeRelH relativeFrom="margin">
+                  <wp14:pctWidth>0</wp14:pctWidth>
+                </wp14:sizeRelH>
+                <wp14:sizeRelV relativeFrom="margin">
+                  <wp14:pctHeight>0</wp14:pctHeight>
+                </wp14:sizeRelV>
+              </wp:anchor>
+            </w:drawing>
+          </mc:Choice>
+          <mc:Fallback>
+            <w:pict>
+              <v:rect w14:anchorId="375BC6C4" id="Rectangle 10" o:spid="_x0000_s1026" style="position:absolute;margin-left:38.25pt;margin-top:.5pt;width:288.75pt;height:218.25pt;z-index:251665408;visibility:visible;mso-wrap-style:square;mso-width-percent:0;mso-height-percent:0;mso-wrap-distance-left:9pt;mso-wrap-distance-top:0;mso-wrap-distance-right:9pt;mso-wrap-distance-bottom:0;mso-position-horizontal:absolute;mso-position-horizontal-relative:margin;mso-position-vertical:absolute;mso-position-vertical-relative:text;mso-width-percent:0;mso-height-percent:0;mso-width-relative:margin;mso-height-relative:margin;v-text-anchor:middle" o:gfxdata="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" fillcolor="#4472c4 [3204]" strokecolor="#1f3763 [1604]" strokeweight="6pt">
+                <v:fill r:id="rId16" o:title="" color2="white [3212]" type="pattern"/>
+                <w10:wrap anchorx="margin"/>
+              </v:rect>
+            </w:pict>
+          </mc:Fallback>
+        </mc:AlternateContent>
+      </w:r>
+    </w:p>
+    <w:p/>
+    <w:p/>
+    <w:p>
+      <w:r>
+        <w:rPr>
+          <w:noProof/>
+        </w:rPr>
+        <mc:AlternateContent>
+          <mc:Choice Requires="wps">
+            <w:drawing>
+              <wp:anchor distT="0" distB="0" distL="114300" distR="114300" simplePos="0" relativeHeight="251683840" behindDoc="0" locked="0" layoutInCell="1" allowOverlap="1" wp14:anchorId="14CC9549" wp14:editId="1369335E">
+                <wp:simplePos x="0" y="0"/>
+                <wp:positionH relativeFrom="column">
+                  <wp:posOffset>4208044</wp:posOffset>
+                </wp:positionH>
+                <wp:positionV relativeFrom="paragraph">
+                  <wp:posOffset>169647</wp:posOffset>
+                </wp:positionV>
+                <wp:extent cx="1347318" cy="490119"/>
+                <wp:effectExtent l="0" t="0" r="0" b="5715"/>
+                <wp:wrapNone/>
+                <wp:docPr id="38" name="Zone de texte 38"/>
+                <wp:cNvGraphicFramePr/>
+                <a:graphic xmlns:a="http://schemas.openxmlformats.org/drawingml/2006/main">
+                  <a:graphicData uri="http://schemas.microsoft.com/office/word/2010/wordprocessingShape">
+                    <wps:wsp>
+                      <wps:cNvSpPr txBox="1"/>
+                      <wps:spPr>
+                        <a:xfrm>
+                          <a:off x="0" y="0"/>
+                          <a:ext cx="1347318" cy="490119"/>
+                        </a:xfrm>
+                        <a:prstGeom prst="rect">
+                          <a:avLst/>
+                        </a:prstGeom>
+                        <a:noFill/>
+                        <a:ln w="6350">
+                          <a:noFill/>
+                        </a:ln>
+                      </wps:spPr>
+                      <wps:txbx>
+                        <w:txbxContent>
+                          <w:p>
+                            <w:pPr>
+                              <w:jc w:val="center"/>
+                              <w:rPr>
+                                <w:i/>
+                                <w:iCs/>
+                                <w:sz w:val="24"/>
+                                <w:szCs w:val="24"/>
+                              </w:rPr>
+                            </w:pPr>
+                            <w:r>
+                              <w:rPr>
+                                <w:i/>
+                                <w:iCs/>
+                                <w:sz w:val="24"/>
+                                <w:szCs w:val="24"/>
+                              </w:rPr>
+                              <w:t xml:space="preserve">&lt;&lt; Salle </w:t>
+                            </w:r>
+                            <w:r>
+                              <w:rPr>
+                                <w:i/>
+                                <w:iCs/>
+                                <w:sz w:val="24"/>
+                                <w:szCs w:val="24"/>
+                              </w:rPr>
+                              <w:t>de supervision</w:t>
+                            </w:r>
+                            <w:r>
+                              <w:rPr>
+                                <w:i/>
+                                <w:iCs/>
+                                <w:sz w:val="24"/>
+                                <w:szCs w:val="24"/>
+                              </w:rPr>
+                              <w:t xml:space="preserve"> &gt;&gt;</w:t>
+                            </w:r>
+                          </w:p>
+                        </w:txbxContent>
+                      </wps:txbx>
+                      <wps:bodyPr rot="0" spcFirstLastPara="0" vertOverflow="overflow" horzOverflow="overflow" vert="horz" wrap="square" lIns="91440" tIns="45720" rIns="91440" bIns="45720" numCol="1" spcCol="0" rtlCol="0" fromWordArt="0" anchor="t" anchorCtr="0" forceAA="0" compatLnSpc="1">
+                        <a:prstTxWarp prst="textNoShape">
+                          <a:avLst/>
+                        </a:prstTxWarp>
+                        <a:noAutofit/>
+                      </wps:bodyPr>
+                    </wps:wsp>
+                  </a:graphicData>
+                </a:graphic>
+                <wp14:sizeRelH relativeFrom="margin">
+                  <wp14:pctWidth>0</wp14:pctWidth>
+                </wp14:sizeRelH>
+                <wp14:sizeRelV relativeFrom="margin">
+                  <wp14:pctHeight>0</wp14:pctHeight>
+                </wp14:sizeRelV>
+              </wp:anchor>
+            </w:drawing>
+          </mc:Choice>
+          <mc:Fallback>
+            <w:pict>
+              <v:shape w14:anchorId="14CC9549" id="Zone de texte 38" o:spid="_x0000_s1027" type="#_x0000_t202" style="position:absolute;margin-left:331.35pt;margin-top:13.35pt;width:106.1pt;height:38.6pt;z-index:251683840;visibility:visible;mso-wrap-style:square;mso-width-percent:0;mso-height-percent:0;mso-wrap-distance-left:9pt;mso-wrap-distance-top:0;mso-wrap-distance-right:9pt;mso-wrap-distance-bottom:0;mso-position-horizontal:absolute;mso-position-horizontal-relative:text;mso-position-vertical:absolute;mso-position-vertical-relative:text;mso-width-percent:0;mso-height-percent:0;mso-width-relative:margin;mso-height-relative:margin;v-text-anchor:top" o:gfxdata="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" filled="f" stroked="f" strokeweight=".5pt">
+                <v:textbox>
+                  <w:txbxContent>
+                    <w:p>
+                      <w:pPr>
+                        <w:jc w:val="center"/>
+                        <w:rPr>
+                          <w:i/>
+                          <w:iCs/>
+                          <w:sz w:val="24"/>
+                          <w:szCs w:val="24"/>
+                        </w:rPr>
+                      </w:pPr>
+                      <w:r>
+                        <w:rPr>
+                          <w:i/>
+                          <w:iCs/>
+                          <w:sz w:val="24"/>
+                          <w:szCs w:val="24"/>
+                        </w:rPr>
+                        <w:t xml:space="preserve">&lt;&lt; Salle </w:t>
+                      </w:r>
+                      <w:r>
+                        <w:rPr>
+                          <w:i/>
+                          <w:iCs/>
+                          <w:sz w:val="24"/>
+                          <w:szCs w:val="24"/>
+                        </w:rPr>
+                        <w:t>de supervision</w:t>
+                      </w:r>
+                      <w:r>
+                        <w:rPr>
+                          <w:i/>
+                          <w:iCs/>
+                          <w:sz w:val="24"/>
+                          <w:szCs w:val="24"/>
+                        </w:rPr>
+                        <w:t xml:space="preserve"> &gt;&gt;</w:t>
+                      </w:r>
+                    </w:p>
+                  </w:txbxContent>
+                </v:textbox>
+              </v:shape>
+            </w:pict>
+          </mc:Fallback>
+        </mc:AlternateContent>
+      </w:r>
+      <w:r>
+        <w:rPr>
+          <w:noProof/>
+        </w:rPr>
+        <mc:AlternateContent>
+          <mc:Choice Requires="wps">
+            <w:drawing>
+              <wp:anchor distT="0" distB="0" distL="114300" distR="114300" simplePos="0" relativeHeight="251668480" behindDoc="0" locked="0" layoutInCell="1" allowOverlap="1" wp14:anchorId="29730D68" wp14:editId="4720CB0E">
+                <wp:simplePos x="0" y="0"/>
+                <wp:positionH relativeFrom="margin">
+                  <wp:align>left</wp:align>
+                </wp:positionH>
+                <wp:positionV relativeFrom="paragraph">
+                  <wp:posOffset>247015</wp:posOffset>
+                </wp:positionV>
+                <wp:extent cx="439387" cy="273133"/>
+                <wp:effectExtent l="0" t="0" r="0" b="0"/>
+                <wp:wrapNone/>
+                <wp:docPr id="29" name="Zone de texte 29"/>
+                <wp:cNvGraphicFramePr/>
+                <a:graphic xmlns:a="http://schemas.openxmlformats.org/drawingml/2006/main">
+                  <a:graphicData uri="http://schemas.microsoft.com/office/word/2010/wordprocessingShape">
+                    <wps:wsp>
+                      <wps:cNvSpPr txBox="1"/>
+                      <wps:spPr>
+                        <a:xfrm>
+                          <a:off x="0" y="0"/>
+                          <a:ext cx="439387" cy="273133"/>
+                        </a:xfrm>
+                        <a:prstGeom prst="rect">
+                          <a:avLst/>
+                        </a:prstGeom>
+                        <a:noFill/>
+                        <a:ln w="6350">
+                          <a:noFill/>
+                        </a:ln>
+                      </wps:spPr>
+                      <wps:txbx>
+                        <w:txbxContent>
+                          <w:p>
+                            <w:pPr>
+                              <w:rPr>
+                                <w:i/>
+                                <w:iCs/>
+                              </w:rPr>
+                            </w:pPr>
+                            <w:r>
+                              <w:rPr>
+                                <w:i/>
+                                <w:iCs/>
+                              </w:rPr>
+                              <w:t>4m</w:t>
+                            </w:r>
+                          </w:p>
+                        </w:txbxContent>
+                      </wps:txbx>
+                      <wps:bodyPr rot="0" spcFirstLastPara="0" vertOverflow="overflow" horzOverflow="overflow" vert="horz" wrap="square" lIns="91440" tIns="45720" rIns="91440" bIns="45720" numCol="1" spcCol="0" rtlCol="0" fromWordArt="0" anchor="t" anchorCtr="0" forceAA="0" compatLnSpc="1">
+                        <a:prstTxWarp prst="textNoShape">
+                          <a:avLst/>
+                        </a:prstTxWarp>
+                        <a:noAutofit/>
+                      </wps:bodyPr>
+                    </wps:wsp>
+                  </a:graphicData>
+                </a:graphic>
+                <wp14:sizeRelH relativeFrom="margin">
+                  <wp14:pctWidth>0</wp14:pctWidth>
+                </wp14:sizeRelH>
+                <wp14:sizeRelV relativeFrom="margin">
+                  <wp14:pctHeight>0</wp14:pctHeight>
+                </wp14:sizeRelV>
+              </wp:anchor>
+            </w:drawing>
+          </mc:Choice>
+          <mc:Fallback>
+            <w:pict>
+              <v:shape w14:anchorId="29730D68" id="Zone de texte 29" o:spid="_x0000_s1028" type="#_x0000_t202" style="position:absolute;margin-left:0;margin-top:19.45pt;width:34.6pt;height:21.5pt;z-index:251668480;visibility:visible;mso-wrap-style:square;mso-width-percent:0;mso-height-percent:0;mso-wrap-distance-left:9pt;mso-wrap-distance-top:0;mso-wrap-distance-right:9pt;mso-wrap-distance-bottom:0;mso-position-horizontal:left;mso-position-horizontal-relative:margin;mso-position-vertical:absolute;mso-position-vertical-relative:text;mso-width-percent:0;mso-height-percent:0;mso-width-relative:margin;mso-height-relative:margin;v-text-anchor:top" o:gfxdata="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" filled="f" stroked="f" strokeweight=".5pt">
+                <v:textbox>
+                  <w:txbxContent>
+                    <w:p>
+                      <w:pPr>
+                        <w:rPr>
+                          <w:i/>
+                          <w:iCs/>
+                        </w:rPr>
+                      </w:pPr>
+                      <w:r>
+                        <w:rPr>
+                          <w:i/>
+                          <w:iCs/>
+                        </w:rPr>
+                        <w:t>4m</w:t>
+                      </w:r>
+                    </w:p>
+                  </w:txbxContent>
+                </v:textbox>
+                <w10:wrap anchorx="margin"/>
+              </v:shape>
+            </w:pict>
+          </mc:Fallback>
+        </mc:AlternateContent>
+      </w:r>
+    </w:p>
+    <w:p>
+      <w:r>
+        <w:rPr>
+          <w:noProof/>
+        </w:rPr>
+        <mc:AlternateContent>
+          <mc:Choice Requires="wps">
+            <w:drawing>
+              <wp:anchor distT="0" distB="0" distL="114300" distR="114300" simplePos="0" relativeHeight="251681792" behindDoc="0" locked="0" layoutInCell="1" allowOverlap="1" wp14:anchorId="58D26668" wp14:editId="5B500CA5">
+                <wp:simplePos x="0" y="0"/>
+                <wp:positionH relativeFrom="column">
+                  <wp:posOffset>1669339</wp:posOffset>
+                </wp:positionH>
+                <wp:positionV relativeFrom="paragraph">
+                  <wp:posOffset>22707</wp:posOffset>
+                </wp:positionV>
+                <wp:extent cx="1360627" cy="273133"/>
+                <wp:effectExtent l="0" t="0" r="0" b="0"/>
+                <wp:wrapNone/>
+                <wp:docPr id="37" name="Zone de texte 37"/>
+                <wp:cNvGraphicFramePr/>
+                <a:graphic xmlns:a="http://schemas.openxmlformats.org/drawingml/2006/main">
+                  <a:graphicData uri="http://schemas.microsoft.com/office/word/2010/wordprocessingShape">
+                    <wps:wsp>
+                      <wps:cNvSpPr txBox="1"/>
+                      <wps:spPr>
+                        <a:xfrm>
+                          <a:off x="0" y="0"/>
+                          <a:ext cx="1360627" cy="273133"/>
+                        </a:xfrm>
+                        <a:prstGeom prst="rect">
+                          <a:avLst/>
+                        </a:prstGeom>
+                        <a:noFill/>
+                        <a:ln w="6350">
+                          <a:noFill/>
+                        </a:ln>
+                      </wps:spPr>
+                      <wps:txbx>
+                        <w:txbxContent>
+                          <w:p>
+                            <w:pPr>
+                              <w:rPr>
+                                <w:i/>
+                                <w:iCs/>
+                                <w:sz w:val="24"/>
+                                <w:szCs w:val="24"/>
+                              </w:rPr>
+                            </w:pPr>
+                            <w:r>
+                              <w:rPr>
+                                <w:i/>
+                                <w:iCs/>
+                                <w:sz w:val="24"/>
+                                <w:szCs w:val="24"/>
+                              </w:rPr>
+                              <w:t>&lt;&lt; Salle de jeu &gt;&gt;</w:t>
+                            </w:r>
+                          </w:p>
+                        </w:txbxContent>
+                      </wps:txbx>
+                      <wps:bodyPr rot="0" spcFirstLastPara="0" vertOverflow="overflow" horzOverflow="overflow" vert="horz" wrap="square" lIns="91440" tIns="45720" rIns="91440" bIns="45720" numCol="1" spcCol="0" rtlCol="0" fromWordArt="0" anchor="t" anchorCtr="0" forceAA="0" compatLnSpc="1">
+                        <a:prstTxWarp prst="textNoShape">
+                          <a:avLst/>
+                        </a:prstTxWarp>
+                        <a:noAutofit/>
+                      </wps:bodyPr>
+                    </wps:wsp>
+                  </a:graphicData>
+                </a:graphic>
+                <wp14:sizeRelH relativeFrom="margin">
+                  <wp14:pctWidth>0</wp14:pctWidth>
+                </wp14:sizeRelH>
+                <wp14:sizeRelV relativeFrom="margin">
+                  <wp14:pctHeight>0</wp14:pctHeight>
+                </wp14:sizeRelV>
+              </wp:anchor>
+            </w:drawing>
+          </mc:Choice>
+          <mc:Fallback>
+            <w:pict>
+              <v:shape w14:anchorId="58D26668" id="Zone de texte 37" o:spid="_x0000_s1029" type="#_x0000_t202" style="position:absolute;margin-left:131.45pt;margin-top:1.8pt;width:107.15pt;height:21.5pt;z-index:251681792;visibility:visible;mso-wrap-style:square;mso-width-percent:0;mso-height-percent:0;mso-wrap-distance-left:9pt;mso-wrap-distance-top:0;mso-wrap-distance-right:9pt;mso-wrap-distance-bottom:0;mso-position-horizontal:absolute;mso-position-horizontal-relative:text;mso-position-vertical:absolute;mso-position-vertical-relative:text;mso-width-percent:0;mso-height-percent:0;mso-width-relative:margin;mso-height-relative:margin;v-text-anchor:top" o:gfxdata="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" filled="f" stroked="f" strokeweight=".5pt">
+                <v:textbox>
+                  <w:txbxContent>
+                    <w:p>
+                      <w:pPr>
+                        <w:rPr>
+                          <w:i/>
+                          <w:iCs/>
+                          <w:sz w:val="24"/>
+                          <w:szCs w:val="24"/>
+                        </w:rPr>
+                      </w:pPr>
+                      <w:r>
+                        <w:rPr>
+                          <w:i/>
+                          <w:iCs/>
+                          <w:sz w:val="24"/>
+                          <w:szCs w:val="24"/>
+                        </w:rPr>
+                        <w:t>&lt;&lt; Salle de jeu &gt;&gt;</w:t>
+                      </w:r>
+                    </w:p>
+                  </w:txbxContent>
+                </v:textbox>
+              </v:shape>
+            </w:pict>
+          </mc:Fallback>
+        </mc:AlternateContent>
+      </w:r>
+    </w:p>
+    <w:p/>
+    <w:p/>
+    <w:p/>
+    <w:p>
+      <w:r>
+        <w:rPr>
+          <w:noProof/>
+        </w:rPr>
+        <mc:AlternateContent>
+          <mc:Choice Requires="wps">
+            <w:drawing>
+              <wp:anchor distT="0" distB="0" distL="114300" distR="114300" simplePos="0" relativeHeight="251676672" behindDoc="0" locked="0" layoutInCell="1" allowOverlap="1" wp14:anchorId="26CE106B" wp14:editId="6F261874">
+                <wp:simplePos x="0" y="0"/>
+                <wp:positionH relativeFrom="column">
+                  <wp:posOffset>4126230</wp:posOffset>
+                </wp:positionH>
+                <wp:positionV relativeFrom="paragraph">
+                  <wp:posOffset>446405</wp:posOffset>
+                </wp:positionV>
+                <wp:extent cx="0" cy="227566"/>
+                <wp:effectExtent l="0" t="0" r="38100" b="20320"/>
+                <wp:wrapNone/>
+                <wp:docPr id="34" name="Connecteur droit 34"/>
+                <wp:cNvGraphicFramePr/>
+                <a:graphic xmlns:a="http://schemas.openxmlformats.org/drawingml/2006/main">
+                  <a:graphicData uri="http://schemas.microsoft.com/office/word/2010/wordprocessingShape">
+                    <wps:wsp>
+                      <wps:cNvCnPr/>
+                      <wps:spPr>
+                        <a:xfrm>
+                          <a:off x="0" y="0"/>
+                          <a:ext cx="0" cy="227566"/>
+                        </a:xfrm>
+                        <a:prstGeom prst="line">
+                          <a:avLst/>
+                        </a:prstGeom>
+                        <a:ln w="19050">
+                          <a:solidFill>
+                            <a:schemeClr val="tx1"/>
+                          </a:solidFill>
+                        </a:ln>
+                      </wps:spPr>
+                      <wps:style>
+                        <a:lnRef idx="1">
+                          <a:schemeClr val="accent1"/>
+                        </a:lnRef>
+                        <a:fillRef idx="0">
+                          <a:schemeClr val="accent1"/>
+                        </a:fillRef>
+                        <a:effectRef idx="0">
+                          <a:schemeClr val="accent1"/>
+                        </a:effectRef>
+                        <a:fontRef idx="minor">
+                          <a:schemeClr val="tx1"/>
+                        </a:fontRef>
+                      </wps:style>
+                      <wps:bodyPr/>
+                    </wps:wsp>
+                  </a:graphicData>
+                </a:graphic>
+              </wp:anchor>
+            </w:drawing>
+          </mc:Choice>
+          <mc:Fallback>
+            <w:pict>
+              <v:line w14:anchorId="069A7909" id="Connecteur droit 34" o:spid="_x0000_s1026" style="position:absolute;z-index:251676672;visibility:visible;mso-wrap-style:square;mso-wrap-distance-left:9pt;mso-wrap-distance-top:0;mso-wrap-distance-right:9pt;mso-wrap-distance-bottom:0;mso-position-horizontal:absolute;mso-position-horizontal-relative:text;mso-position-vertical:absolute;mso-position-vertical-relative:text" from="324.9pt,35.15pt" to="324.9pt,53.05pt" o:gfxdata="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" strokecolor="black [3213]" strokeweight="1.5pt">
+                <v:stroke joinstyle="miter"/>
+              </v:line>
+            </w:pict>
+          </mc:Fallback>
+        </mc:AlternateContent>
+      </w:r>
+      <w:r>
+        <w:rPr>
+          <w:noProof/>
+        </w:rPr>
+        <mc:AlternateContent>
+          <mc:Choice Requires="wps">
+            <w:drawing>
+              <wp:anchor distT="0" distB="0" distL="114300" distR="114300" simplePos="0" relativeHeight="251679744" behindDoc="0" locked="0" layoutInCell="1" allowOverlap="1" wp14:anchorId="1AC8BE08" wp14:editId="4E5D768B">
+                <wp:simplePos x="0" y="0"/>
+                <wp:positionH relativeFrom="column">
+                  <wp:posOffset>4780651</wp:posOffset>
+                </wp:positionH>
+                <wp:positionV relativeFrom="paragraph">
+                  <wp:posOffset>545580</wp:posOffset>
+                </wp:positionV>
+                <wp:extent cx="439387" cy="273133"/>
+                <wp:effectExtent l="0" t="0" r="0" b="0"/>
+                <wp:wrapNone/>
+                <wp:docPr id="36" name="Zone de texte 36"/>
+                <wp:cNvGraphicFramePr/>
+                <a:graphic xmlns:a="http://schemas.openxmlformats.org/drawingml/2006/main">
+                  <a:graphicData uri="http://schemas.microsoft.com/office/word/2010/wordprocessingShape">
+                    <wps:wsp>
+                      <wps:cNvSpPr txBox="1"/>
+                      <wps:spPr>
+                        <a:xfrm>
+                          <a:off x="0" y="0"/>
+                          <a:ext cx="439387" cy="273133"/>
+                        </a:xfrm>
+                        <a:prstGeom prst="rect">
+                          <a:avLst/>
+                        </a:prstGeom>
+                        <a:noFill/>
+                        <a:ln w="6350">
+                          <a:noFill/>
+                        </a:ln>
+                      </wps:spPr>
+                      <wps:txbx>
+                        <w:txbxContent>
+                          <w:p>
+                            <w:pPr>
+                              <w:rPr>
+                                <w:i/>
+                                <w:iCs/>
+                              </w:rPr>
+                            </w:pPr>
+                            <w:r>
+                              <w:rPr>
+                                <w:i/>
+                                <w:iCs/>
+                              </w:rPr>
+                              <w:t>2</w:t>
+                            </w:r>
+                            <w:r>
+                              <w:rPr>
+                                <w:i/>
+                                <w:iCs/>
+                              </w:rPr>
+                              <w:t>m</w:t>
+                            </w:r>
+                          </w:p>
+                        </w:txbxContent>
+                      </wps:txbx>
+                      <wps:bodyPr rot="0" spcFirstLastPara="0" vertOverflow="overflow" horzOverflow="overflow" vert="horz" wrap="square" lIns="91440" tIns="45720" rIns="91440" bIns="45720" numCol="1" spcCol="0" rtlCol="0" fromWordArt="0" anchor="t" anchorCtr="0" forceAA="0" compatLnSpc="1">
+                        <a:prstTxWarp prst="textNoShape">
+                          <a:avLst/>
+                        </a:prstTxWarp>
+                        <a:noAutofit/>
+                      </wps:bodyPr>
+                    </wps:wsp>
+                  </a:graphicData>
+                </a:graphic>
+                <wp14:sizeRelH relativeFrom="margin">
+                  <wp14:pctWidth>0</wp14:pctWidth>
+                </wp14:sizeRelH>
+                <wp14:sizeRelV relativeFrom="margin">
+                  <wp14:pctHeight>0</wp14:pctHeight>
+                </wp14:sizeRelV>
+              </wp:anchor>
+            </w:drawing>
+          </mc:Choice>
+          <mc:Fallback>
+            <w:pict>
+              <v:shape w14:anchorId="1AC8BE08" id="Zone de texte 36" o:spid="_x0000_s1030" type="#_x0000_t202" style="position:absolute;margin-left:376.45pt;margin-top:42.95pt;width:34.6pt;height:21.5pt;z-index:251679744;visibility:visible;mso-wrap-style:square;mso-width-percent:0;mso-height-percent:0;mso-wrap-distance-left:9pt;mso-wrap-distance-top:0;mso-wrap-distance-right:9pt;mso-wrap-distance-bottom:0;mso-position-horizontal:absolute;mso-position-horizontal-relative:text;mso-position-vertical:absolute;mso-position-vertical-relative:text;mso-width-percent:0;mso-height-percent:0;mso-width-relative:margin;mso-height-relative:margin;v-text-anchor:top" o:gfxdata="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" filled="f" stroked="f" strokeweight=".5pt">
+                <v:textbox>
+                  <w:txbxContent>
+                    <w:p>
+                      <w:pPr>
+                        <w:rPr>
+                          <w:i/>
+                          <w:iCs/>
+                        </w:rPr>
+                      </w:pPr>
+                      <w:r>
+                        <w:rPr>
+                          <w:i/>
+                          <w:iCs/>
+                        </w:rPr>
+                        <w:t>2</w:t>
+                      </w:r>
+                      <w:r>
+                        <w:rPr>
+                          <w:i/>
+                          <w:iCs/>
+                        </w:rPr>
+                        <w:t>m</w:t>
+                      </w:r>
+                    </w:p>
+                  </w:txbxContent>
+                </v:textbox>
+              </v:shape>
+            </w:pict>
+          </mc:Fallback>
+        </mc:AlternateContent>
+      </w:r>
+      <w:r>
+        <w:rPr>
+          <w:noProof/>
+        </w:rPr>
+        <mc:AlternateContent>
+          <mc:Choice Requires="wps">
+            <w:drawing>
+              <wp:anchor distT="0" distB="0" distL="114300" distR="114300" simplePos="0" relativeHeight="251675648" behindDoc="0" locked="0" layoutInCell="1" allowOverlap="1" wp14:anchorId="6C72AA21" wp14:editId="15D38CBC">
+                <wp:simplePos x="0" y="0"/>
+                <wp:positionH relativeFrom="column">
+                  <wp:posOffset>4176395</wp:posOffset>
+                </wp:positionH>
+                <wp:positionV relativeFrom="paragraph">
+                  <wp:posOffset>608965</wp:posOffset>
+                </wp:positionV>
+                <wp:extent cx="1559560" cy="0"/>
+                <wp:effectExtent l="38100" t="76200" r="21590" b="95250"/>
+                <wp:wrapNone/>
+                <wp:docPr id="33" name="Connecteur droit avec flèche 33"/>
+                <wp:cNvGraphicFramePr/>
+                <a:graphic xmlns:a="http://schemas.openxmlformats.org/drawingml/2006/main">
+                  <a:graphicData uri="http://schemas.microsoft.com/office/word/2010/wordprocessingShape">
+                    <wps:wsp>
+                      <wps:cNvCnPr/>
+                      <wps:spPr>
+                        <a:xfrm>
+                          <a:off x="0" y="0"/>
+                          <a:ext cx="1559560" cy="0"/>
+                        </a:xfrm>
+                        <a:prstGeom prst="straightConnector1">
+                          <a:avLst/>
+                        </a:prstGeom>
+                        <a:ln>
+                          <a:solidFill>
+                            <a:schemeClr val="tx1"/>
+                          </a:solidFill>
+                          <a:headEnd type="triangle"/>
+                          <a:tailEnd type="triangle"/>
+                        </a:ln>
+                      </wps:spPr>
+                      <wps:style>
+                        <a:lnRef idx="1">
+                          <a:schemeClr val="accent1"/>
+                        </a:lnRef>
+                        <a:fillRef idx="0">
+                          <a:schemeClr val="accent1"/>
+                        </a:fillRef>
+                        <a:effectRef idx="0">
+                          <a:schemeClr val="accent1"/>
+                        </a:effectRef>
+                        <a:fontRef idx="minor">
+                          <a:schemeClr val="tx1"/>
+                        </a:fontRef>
+                      </wps:style>
+                      <wps:bodyPr/>
+                    </wps:wsp>
+                  </a:graphicData>
+                </a:graphic>
+              </wp:anchor>
+            </w:drawing>
+          </mc:Choice>
+          <mc:Fallback>
+            <w:pict>
+              <v:shape w14:anchorId="280F7D64" id="Connecteur droit avec flèche 33" o:spid="_x0000_s1026" type="#_x0000_t32" style="position:absolute;margin-left:328.85pt;margin-top:47.95pt;width:122.8pt;height:0;z-index:251675648;visibility:visible;mso-wrap-style:square;mso-wrap-distance-left:9pt;mso-wrap-distance-top:0;mso-wrap-distance-right:9pt;mso-wrap-distance-bottom:0;mso-position-horizontal:absolute;mso-position-horizontal-relative:text;mso-position-vertical:absolute;mso-position-vertical-relative:text" o:gfxdata="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" strokecolor="black [3213]" strokeweight=".5pt">
+                <v:stroke startarrow="block" endarrow="block" joinstyle="miter"/>
+              </v:shape>
+            </w:pict>
+          </mc:Fallback>
+        </mc:AlternateContent>
+      </w:r>
+      <w:r>
+        <w:rPr>
+          <w:noProof/>
+        </w:rPr>
+        <mc:AlternateContent>
+          <mc:Choice Requires="wps">
+            <w:drawing>
+              <wp:anchor distT="0" distB="0" distL="114300" distR="114300" simplePos="0" relativeHeight="251670528" behindDoc="0" locked="0" layoutInCell="1" allowOverlap="1" wp14:anchorId="33B76524" wp14:editId="78D2375A">
+                <wp:simplePos x="0" y="0"/>
+                <wp:positionH relativeFrom="column">
+                  <wp:posOffset>2027199</wp:posOffset>
+                </wp:positionH>
+                <wp:positionV relativeFrom="paragraph">
+                  <wp:posOffset>556895</wp:posOffset>
+                </wp:positionV>
+                <wp:extent cx="439387" cy="273133"/>
+                <wp:effectExtent l="0" t="0" r="0" b="0"/>
+                <wp:wrapNone/>
+                <wp:docPr id="30" name="Zone de texte 30"/>
+                <wp:cNvGraphicFramePr/>
+                <a:graphic xmlns:a="http://schemas.openxmlformats.org/drawingml/2006/main">
+                  <a:graphicData uri="http://schemas.microsoft.com/office/word/2010/wordprocessingShape">
+                    <wps:wsp>
+                      <wps:cNvSpPr txBox="1"/>
+                      <wps:spPr>
+                        <a:xfrm>
+                          <a:off x="0" y="0"/>
+                          <a:ext cx="439387" cy="273133"/>
+                        </a:xfrm>
+                        <a:prstGeom prst="rect">
+                          <a:avLst/>
+                        </a:prstGeom>
+                        <a:noFill/>
+                        <a:ln w="6350">
+                          <a:noFill/>
+                        </a:ln>
+                      </wps:spPr>
+                      <wps:txbx>
+                        <w:txbxContent>
+                          <w:p>
+                            <w:pPr>
+                              <w:rPr>
+                                <w:i/>
+                                <w:iCs/>
+                              </w:rPr>
+                            </w:pPr>
+                            <w:r>
+                              <w:rPr>
+                                <w:i/>
+                                <w:iCs/>
+                              </w:rPr>
+                              <w:t>5</w:t>
+                            </w:r>
+                            <w:r>
+                              <w:rPr>
+                                <w:i/>
+                                <w:iCs/>
+                              </w:rPr>
+                              <w:t>m</w:t>
+                            </w:r>
+                          </w:p>
+                        </w:txbxContent>
+                      </wps:txbx>
+                      <wps:bodyPr rot="0" spcFirstLastPara="0" vertOverflow="overflow" horzOverflow="overflow" vert="horz" wrap="square" lIns="91440" tIns="45720" rIns="91440" bIns="45720" numCol="1" spcCol="0" rtlCol="0" fromWordArt="0" anchor="t" anchorCtr="0" forceAA="0" compatLnSpc="1">
+                        <a:prstTxWarp prst="textNoShape">
+                          <a:avLst/>
+                        </a:prstTxWarp>
+                        <a:noAutofit/>
+                      </wps:bodyPr>
+                    </wps:wsp>
+                  </a:graphicData>
+                </a:graphic>
+                <wp14:sizeRelH relativeFrom="margin">
+                  <wp14:pctWidth>0</wp14:pctWidth>
+                </wp14:sizeRelH>
+                <wp14:sizeRelV relativeFrom="margin">
+                  <wp14:pctHeight>0</wp14:pctHeight>
+                </wp14:sizeRelV>
+              </wp:anchor>
+            </w:drawing>
+          </mc:Choice>
+          <mc:Fallback>
+            <w:pict>
+              <v:shape w14:anchorId="33B76524" id="Zone de texte 30" o:spid="_x0000_s1031" type="#_x0000_t202" style="position:absolute;margin-left:159.6pt;margin-top:43.85pt;width:34.6pt;height:21.5pt;z-index:251670528;visibility:visible;mso-wrap-style:square;mso-width-percent:0;mso-height-percent:0;mso-wrap-distance-left:9pt;mso-wrap-distance-top:0;mso-wrap-distance-right:9pt;mso-wrap-distance-bottom:0;mso-position-horizontal:absolute;mso-position-horizontal-relative:text;mso-position-vertical:absolute;mso-position-vertical-relative:text;mso-width-percent:0;mso-height-percent:0;mso-width-relative:margin;mso-height-relative:margin;v-text-anchor:top" o:gfxdata="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" filled="f" stroked="f" strokeweight=".5pt">
+                <v:textbox>
+                  <w:txbxContent>
+                    <w:p>
+                      <w:pPr>
+                        <w:rPr>
+                          <w:i/>
+                          <w:iCs/>
+                        </w:rPr>
+                      </w:pPr>
+                      <w:r>
+                        <w:rPr>
+                          <w:i/>
+                          <w:iCs/>
+                        </w:rPr>
+                        <w:t>5</w:t>
+                      </w:r>
+                      <w:r>
+                        <w:rPr>
+                          <w:i/>
+                          <w:iCs/>
+                        </w:rPr>
+                        <w:t>m</w:t>
+                      </w:r>
+                    </w:p>
+                  </w:txbxContent>
+                </v:textbox>
+              </v:shape>
+            </w:pict>
+          </mc:Fallback>
+        </mc:AlternateContent>
+      </w:r>
+      <w:r>
+        <w:rPr>
+          <w:noProof/>
+        </w:rPr>
+        <mc:AlternateContent>
+          <mc:Choice Requires="wps">
+            <w:drawing>
+              <wp:anchor distT="0" distB="0" distL="114300" distR="114300" simplePos="0" relativeHeight="251666432" behindDoc="0" locked="0" layoutInCell="1" allowOverlap="1" wp14:anchorId="35F691C0" wp14:editId="4F751C90">
+                <wp:simplePos x="0" y="0"/>
+                <wp:positionH relativeFrom="column">
+                  <wp:posOffset>443662</wp:posOffset>
+                </wp:positionH>
+                <wp:positionV relativeFrom="paragraph">
+                  <wp:posOffset>607695</wp:posOffset>
+                </wp:positionV>
+                <wp:extent cx="3638550" cy="0"/>
+                <wp:effectExtent l="38100" t="76200" r="19050" b="95250"/>
+                <wp:wrapNone/>
+                <wp:docPr id="24" name="Connecteur droit avec flèche 24"/>
+                <wp:cNvGraphicFramePr/>
+                <a:graphic xmlns:a="http://schemas.openxmlformats.org/drawingml/2006/main">
+                  <a:graphicData uri="http://schemas.microsoft.com/office/word/2010/wordprocessingShape">
+                    <wps:wsp>
+                      <wps:cNvCnPr/>
+                      <wps:spPr>
+                        <a:xfrm>
+                          <a:off x="0" y="0"/>
+                          <a:ext cx="3638550" cy="0"/>
+                        </a:xfrm>
+                        <a:prstGeom prst="straightConnector1">
+                          <a:avLst/>
+                        </a:prstGeom>
+                        <a:ln>
+                          <a:solidFill>
+                            <a:schemeClr val="tx1"/>
+                          </a:solidFill>
+                          <a:headEnd type="triangle"/>
+                          <a:tailEnd type="triangle"/>
+                        </a:ln>
+                      </wps:spPr>
+                      <wps:style>
+                        <a:lnRef idx="1">
+                          <a:schemeClr val="accent1"/>
+                        </a:lnRef>
+                        <a:fillRef idx="0">
+                          <a:schemeClr val="accent1"/>
+                        </a:fillRef>
+                        <a:effectRef idx="0">
+                          <a:schemeClr val="accent1"/>
+                        </a:effectRef>
+                        <a:fontRef idx="minor">
+                          <a:schemeClr val="tx1"/>
+                        </a:fontRef>
+                      </wps:style>
+                      <wps:bodyPr/>
+                    </wps:wsp>
+                  </a:graphicData>
+                </a:graphic>
+              </wp:anchor>
+            </w:drawing>
+          </mc:Choice>
+          <mc:Fallback>
+            <w:pict>
+              <v:shape w14:anchorId="636DCFA7" id="Connecteur droit avec flèche 24" o:spid="_x0000_s1026" type="#_x0000_t32" style="position:absolute;margin-left:34.95pt;margin-top:47.85pt;width:286.5pt;height:0;z-index:251666432;visibility:visible;mso-wrap-style:square;mso-wrap-distance-left:9pt;mso-wrap-distance-top:0;mso-wrap-distance-right:9pt;mso-wrap-distance-bottom:0;mso-position-horizontal:absolute;mso-position-horizontal-relative:text;mso-position-vertical:absolute;mso-position-vertical-relative:text" o:gfxdata="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" strokecolor="black [3213]" strokeweight=".5pt">
+                <v:stroke startarrow="block" endarrow="block" joinstyle="miter"/>
+              </v:shape>
+            </w:pict>
+          </mc:Fallback>
+        </mc:AlternateContent>
+      </w:r>
+    </w:p>
     <w:p>
       <w:pPr>
         <w:pStyle w:val="Titre1"/>
@@ -2224,7 +3868,7 @@
                     <pic:cNvPicPr/>
                   </pic:nvPicPr>
                   <pic:blipFill>
-                    <a:blip r:embed="rId16"/>
+                    <a:blip r:embed="rId17"/>
                     <a:stretch>
                       <a:fillRect/>
                     </a:stretch>
@@ -2287,7 +3931,7 @@
                     <pic:cNvPicPr/>
                   </pic:nvPicPr>
                   <pic:blipFill>
-                    <a:blip r:embed="rId17">
+                    <a:blip r:embed="rId18">
                       <a:extLst>
                         <a:ext uri="{28A0092B-C50C-407E-A947-70E740481C1C}">
                           <a14:useLocalDpi xmlns:a14="http://schemas.microsoft.com/office/drawing/2010/main" val="0"/>
@@ -2386,7 +4030,7 @@
                     <pic:cNvPicPr/>
                   </pic:nvPicPr>
                   <pic:blipFill rotWithShape="1">
-                    <a:blip r:embed="rId18">
+                    <a:blip r:embed="rId19">
                       <a:extLst>
                         <a:ext uri="{28A0092B-C50C-407E-A947-70E740481C1C}">
                           <a14:useLocalDpi xmlns:a14="http://schemas.microsoft.com/office/drawing/2010/main" val="0"/>
@@ -2439,7 +4083,15 @@
         <w:t>on</w:t>
       </w:r>
       <w:r>
-        <w:t xml:space="preserve"> peut visualiser l’image en direct provenant de la caméra IP (située dans la salle de l’escape game), appeler la fenêtre d’envoi d’indice afin d’envoyer un indice à l’afficheur. Le superviseur a également la possibilité de surveiller le </w:t>
+        <w:t xml:space="preserve"> peut visualiser l’image en direct provenant de la caméra IP (située dans la salle de l’escape </w:t>
+      </w:r>
+      <w:proofErr w:type="spellStart"/>
+      <w:r>
+        <w:t>game</w:t>
+      </w:r>
+      <w:proofErr w:type="spellEnd"/>
+      <w:r>
+        <w:t xml:space="preserve">), appeler la fenêtre d’envoi d’indice afin d’envoyer un indice à l’afficheur. Le superviseur a également la possibilité de surveiller le </w:t>
       </w:r>
       <w:r>
         <w:t xml:space="preserve">chronomètre. </w:t>
@@ -2538,7 +4190,7 @@
           </mc:Choice>
           <mc:Fallback>
             <w:pict>
-              <v:rect w14:anchorId="2E20BEB0" id="Rectangle 13" o:spid="_x0000_s1027" style="position:absolute;margin-left:133pt;margin-top:38.9pt;width:373.5pt;height:208.5pt;z-index:251664384;visibility:visible;mso-wrap-style:square;mso-width-percent:0;mso-wrap-distance-left:9pt;mso-wrap-distance-top:0;mso-wrap-distance-right:9pt;mso-wrap-distance-bottom:0;mso-position-horizontal:absolute;mso-position-horizontal-relative:text;mso-position-vertical:absolute;mso-position-vertical-relative:text;mso-width-percent:0;mso-width-relative:margin;v-text-anchor:middle" o:gfxdata="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" fillcolor="#4472c4 [3204]" strokecolor="#1f3763 [1604]" strokeweight="1pt">
+              <v:rect w14:anchorId="2E20BEB0" id="Rectangle 13" o:spid="_x0000_s1032" style="position:absolute;margin-left:133pt;margin-top:38.9pt;width:373.5pt;height:208.5pt;z-index:251664384;visibility:visible;mso-wrap-style:square;mso-width-percent:0;mso-wrap-distance-left:9pt;mso-wrap-distance-top:0;mso-wrap-distance-right:9pt;mso-wrap-distance-bottom:0;mso-position-horizontal:absolute;mso-position-horizontal-relative:text;mso-position-vertical:absolute;mso-position-vertical-relative:text;mso-width-percent:0;mso-width-relative:margin;v-text-anchor:middle" o:gfxdata="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" fillcolor="#4472c4 [3204]" strokecolor="#1f3763 [1604]" strokeweight="1pt">
                 <v:textbox>
                   <w:txbxContent>
                     <w:p>
@@ -2593,6 +4245,7 @@
       <w:r>
         <w:t xml:space="preserve">Premièrement, j’utilise l’élément </w:t>
       </w:r>
+      <w:proofErr w:type="spellStart"/>
       <w:r>
         <w:rPr>
           <w:i/>
@@ -2601,6 +4254,7 @@
         </w:rPr>
         <w:t>WebBrowser</w:t>
       </w:r>
+      <w:proofErr w:type="spellEnd"/>
       <w:r>
         <w:t xml:space="preserve"> pour récupérer l’image de la caméra IP :</w:t>
       </w:r>
@@ -2614,6 +4268,7 @@
       <w:r>
         <w:t xml:space="preserve">L’image de la caméra D-Link est fournie par l’intermédiaire de son adresse IP. Afin de pouvoir l’afficher dans l’application, l’utilisation de l’élément </w:t>
       </w:r>
+      <w:proofErr w:type="spellStart"/>
       <w:r>
         <w:rPr>
           <w:i/>
@@ -2622,6 +4277,7 @@
         </w:rPr>
         <w:t>WebBrowser</w:t>
       </w:r>
+      <w:proofErr w:type="spellEnd"/>
       <w:r>
         <w:t xml:space="preserve"> est la plus adaptée. Il s’agit en effet d’un navigateur web simplifié et allégé fourni par Microsoft et facilement intégrable dans un code en XAML.</w:t>
       </w:r>
@@ -2652,7 +4308,7 @@
                     <pic:cNvPicPr/>
                   </pic:nvPicPr>
                   <pic:blipFill>
-                    <a:blip r:embed="rId19"/>
+                    <a:blip r:embed="rId20"/>
                     <a:stretch>
                       <a:fillRect/>
                     </a:stretch>
@@ -2709,7 +4365,7 @@
                     <pic:cNvPicPr/>
                   </pic:nvPicPr>
                   <pic:blipFill>
-                    <a:blip r:embed="rId20"/>
+                    <a:blip r:embed="rId21"/>
                     <a:stretch>
                       <a:fillRect/>
                     </a:stretch>
@@ -2756,7 +4412,7 @@
                     <pic:cNvPicPr/>
                   </pic:nvPicPr>
                   <pic:blipFill>
-                    <a:blip r:embed="rId21"/>
+                    <a:blip r:embed="rId22"/>
                     <a:stretch>
                       <a:fillRect/>
                     </a:stretch>
@@ -2805,6 +4461,7 @@
       <w:r>
         <w:t xml:space="preserve">En second lieu, le chronomètre utilise également la minuterie </w:t>
       </w:r>
+      <w:proofErr w:type="spellStart"/>
       <w:r>
         <w:rPr>
           <w:i/>
@@ -2813,6 +4470,7 @@
         </w:rPr>
         <w:t>DispatcherTimer</w:t>
       </w:r>
+      <w:proofErr w:type="spellEnd"/>
       <w:r>
         <w:t>.</w:t>
       </w:r>
@@ -2849,7 +4507,7 @@
                     <pic:cNvPicPr/>
                   </pic:nvPicPr>
                   <pic:blipFill>
-                    <a:blip r:embed="rId22"/>
+                    <a:blip r:embed="rId23"/>
                     <a:stretch>
                       <a:fillRect/>
                     </a:stretch>
@@ -2896,7 +4554,7 @@
                     <pic:cNvPicPr/>
                   </pic:nvPicPr>
                   <pic:blipFill>
-                    <a:blip r:embed="rId23"/>
+                    <a:blip r:embed="rId24"/>
                     <a:stretch>
                       <a:fillRect/>
                     </a:stretch>
@@ -2943,7 +4601,7 @@
                     <pic:cNvPicPr/>
                   </pic:nvPicPr>
                   <pic:blipFill rotWithShape="1">
-                    <a:blip r:embed="rId24"/>
+                    <a:blip r:embed="rId25"/>
                     <a:srcRect b="1604"/>
                     <a:stretch/>
                   </pic:blipFill>
@@ -3046,7 +4704,7 @@
                     <pic:cNvPicPr/>
                   </pic:nvPicPr>
                   <pic:blipFill>
-                    <a:blip r:embed="rId25"/>
+                    <a:blip r:embed="rId26"/>
                     <a:stretch>
                       <a:fillRect/>
                     </a:stretch>
@@ -3160,7 +4818,7 @@
                     <pic:cNvPicPr/>
                   </pic:nvPicPr>
                   <pic:blipFill>
-                    <a:blip r:embed="rId26"/>
+                    <a:blip r:embed="rId27"/>
                     <a:stretch>
                       <a:fillRect/>
                     </a:stretch>
@@ -3207,7 +4865,7 @@
                     <pic:cNvPicPr/>
                   </pic:nvPicPr>
                   <pic:blipFill>
-                    <a:blip r:embed="rId27"/>
+                    <a:blip r:embed="rId28"/>
                     <a:stretch>
                       <a:fillRect/>
                     </a:stretch>
@@ -3273,7 +4931,7 @@
                     <pic:cNvPicPr/>
                   </pic:nvPicPr>
                   <pic:blipFill>
-                    <a:blip r:embed="rId28"/>
+                    <a:blip r:embed="rId29"/>
                     <a:stretch>
                       <a:fillRect/>
                     </a:stretch>
@@ -3329,8 +4987,8 @@
       </w:r>
     </w:p>
     <w:sectPr>
-      <w:headerReference w:type="default" r:id="rId29"/>
-      <w:footerReference w:type="default" r:id="rId30"/>
+      <w:headerReference w:type="default" r:id="rId30"/>
+      <w:footerReference w:type="default" r:id="rId31"/>
       <w:pgSz w:w="11906" w:h="16838"/>
       <w:pgMar w:top="1440" w:right="1080" w:bottom="1440" w:left="1080" w:header="510" w:footer="567" w:gutter="0"/>
       <w:cols w:space="708"/>
@@ -3381,7 +5039,15 @@
       <w:jc w:val="center"/>
     </w:pPr>
     <w:r>
-      <w:t xml:space="preserve">C.DOHIN, G.MONVOISIN, N.GUIGAND                   </w:t>
+      <w:t xml:space="preserve">C.DOHIN, </w:t>
+    </w:r>
+    <w:proofErr w:type="gramStart"/>
+    <w:r>
+      <w:t>G.MONVOISIN</w:t>
+    </w:r>
+    <w:proofErr w:type="gramEnd"/>
+    <w:r>
+      <w:t xml:space="preserve">, N.GUIGAND                   </w:t>
     </w:r>
     <w:r>
       <w:tab/>
@@ -3409,7 +5075,7 @@
         <w:i/>
         <w:noProof/>
       </w:rPr>
-      <w:t>30/04/2020</w:t>
+      <w:t>11/05/2020</w:t>
     </w:r>
     <w:r>
       <w:rPr>
@@ -3421,7 +5087,7 @@
       <w:rPr>
         <w:i/>
       </w:rPr>
-      <w:t xml:space="preserve">                                                                       </w:t>
+      <w:t xml:space="preserve">                                                                     </w:t>
     </w:r>
     <w:r>
       <w:t xml:space="preserve">page </w:t>
@@ -4349,6 +6015,119 @@
     </w:lvl>
   </w:abstractNum>
   <w:abstractNum w:abstractNumId="6" w15:restartNumberingAfterBreak="0">
+    <w:nsid w:val="5C987914"/>
+    <w:multiLevelType w:val="hybridMultilevel"/>
+    <w:tmpl w:val="8AD6997C"/>
+    <w:lvl w:ilvl="0" w:tplc="040C000B">
+      <w:start w:val="1"/>
+      <w:numFmt w:val="bullet"/>
+      <w:lvlText w:val=""/>
+      <w:lvlJc w:val="left"/>
+      <w:pPr>
+        <w:ind w:left="720" w:hanging="360"/>
+      </w:pPr>
+      <w:rPr>
+        <w:rFonts w:ascii="Wingdings" w:hAnsi="Wingdings" w:hint="default"/>
+      </w:rPr>
+    </w:lvl>
+    <w:lvl w:ilvl="1" w:tplc="040C0003" w:tentative="1">
+      <w:start w:val="1"/>
+      <w:numFmt w:val="bullet"/>
+      <w:lvlText w:val="o"/>
+      <w:lvlJc w:val="left"/>
+      <w:pPr>
+        <w:ind w:left="1440" w:hanging="360"/>
+      </w:pPr>
+      <w:rPr>
+        <w:rFonts w:ascii="Courier New" w:hAnsi="Courier New" w:cs="Courier New" w:hint="default"/>
+      </w:rPr>
+    </w:lvl>
+    <w:lvl w:ilvl="2" w:tplc="040C0005" w:tentative="1">
+      <w:start w:val="1"/>
+      <w:numFmt w:val="bullet"/>
+      <w:lvlText w:val=""/>
+      <w:lvlJc w:val="left"/>
+      <w:pPr>
+        <w:ind w:left="2160" w:hanging="360"/>
+      </w:pPr>
+      <w:rPr>
+        <w:rFonts w:ascii="Wingdings" w:hAnsi="Wingdings" w:cs="Wingdings" w:hint="default"/>
+      </w:rPr>
+    </w:lvl>
+    <w:lvl w:ilvl="3" w:tplc="040C0001" w:tentative="1">
+      <w:start w:val="1"/>
+      <w:numFmt w:val="bullet"/>
+      <w:lvlText w:val=""/>
+      <w:lvlJc w:val="left"/>
+      <w:pPr>
+        <w:ind w:left="2880" w:hanging="360"/>
+      </w:pPr>
+      <w:rPr>
+        <w:rFonts w:ascii="Symbol" w:hAnsi="Symbol" w:cs="Symbol" w:hint="default"/>
+      </w:rPr>
+    </w:lvl>
+    <w:lvl w:ilvl="4" w:tplc="040C0003" w:tentative="1">
+      <w:start w:val="1"/>
+      <w:numFmt w:val="bullet"/>
+      <w:lvlText w:val="o"/>
+      <w:lvlJc w:val="left"/>
+      <w:pPr>
+        <w:ind w:left="3600" w:hanging="360"/>
+      </w:pPr>
+      <w:rPr>
+        <w:rFonts w:ascii="Courier New" w:hAnsi="Courier New" w:cs="Courier New" w:hint="default"/>
+      </w:rPr>
+    </w:lvl>
+    <w:lvl w:ilvl="5" w:tplc="040C0005" w:tentative="1">
+      <w:start w:val="1"/>
+      <w:numFmt w:val="bullet"/>
+      <w:lvlText w:val=""/>
+      <w:lvlJc w:val="left"/>
+      <w:pPr>
+        <w:ind w:left="4320" w:hanging="360"/>
+      </w:pPr>
+      <w:rPr>
+        <w:rFonts w:ascii="Wingdings" w:hAnsi="Wingdings" w:cs="Wingdings" w:hint="default"/>
+      </w:rPr>
+    </w:lvl>
+    <w:lvl w:ilvl="6" w:tplc="040C0001" w:tentative="1">
+      <w:start w:val="1"/>
+      <w:numFmt w:val="bullet"/>
+      <w:lvlText w:val=""/>
+      <w:lvlJc w:val="left"/>
+      <w:pPr>
+        <w:ind w:left="5040" w:hanging="360"/>
+      </w:pPr>
+      <w:rPr>
+        <w:rFonts w:ascii="Symbol" w:hAnsi="Symbol" w:cs="Symbol" w:hint="default"/>
+      </w:rPr>
+    </w:lvl>
+    <w:lvl w:ilvl="7" w:tplc="040C0003" w:tentative="1">
+      <w:start w:val="1"/>
+      <w:numFmt w:val="bullet"/>
+      <w:lvlText w:val="o"/>
+      <w:lvlJc w:val="left"/>
+      <w:pPr>
+        <w:ind w:left="5760" w:hanging="360"/>
+      </w:pPr>
+      <w:rPr>
+        <w:rFonts w:ascii="Courier New" w:hAnsi="Courier New" w:cs="Courier New" w:hint="default"/>
+      </w:rPr>
+    </w:lvl>
+    <w:lvl w:ilvl="8" w:tplc="040C0005" w:tentative="1">
+      <w:start w:val="1"/>
+      <w:numFmt w:val="bullet"/>
+      <w:lvlText w:val=""/>
+      <w:lvlJc w:val="left"/>
+      <w:pPr>
+        <w:ind w:left="6480" w:hanging="360"/>
+      </w:pPr>
+      <w:rPr>
+        <w:rFonts w:ascii="Wingdings" w:hAnsi="Wingdings" w:cs="Wingdings" w:hint="default"/>
+      </w:rPr>
+    </w:lvl>
+  </w:abstractNum>
+  <w:abstractNum w:abstractNumId="7" w15:restartNumberingAfterBreak="0">
     <w:nsid w:val="61C4559E"/>
     <w:multiLevelType w:val="hybridMultilevel"/>
     <w:tmpl w:val="D0D2B2D4"/>
@@ -4436,7 +6215,7 @@
     </w:lvl>
   </w:abstractNum>
   <w:num w:numId="1">
-    <w:abstractNumId w:val="6"/>
+    <w:abstractNumId w:val="7"/>
   </w:num>
   <w:num w:numId="2">
     <w:abstractNumId w:val="5"/>
@@ -4461,6 +6240,9 @@
     <w:lvlOverride w:ilvl="0">
       <w:startOverride w:val="1"/>
     </w:lvlOverride>
+  </w:num>
+  <w:num w:numId="9">
+    <w:abstractNumId w:val="6"/>
   </w:num>
 </w:numbering>
 </file>
@@ -5193,6 +6975,101 @@
       <w:color w:val="2F5496" w:themeColor="accent1" w:themeShade="BF"/>
     </w:rPr>
   </w:style>
+  <w:style w:type="table" w:styleId="Grilledutableau">
+    <w:name w:val="Table Grid"/>
+    <w:basedOn w:val="TableauNormal"/>
+    <w:uiPriority w:val="39"/>
+    <w:rsid w:val="00E27551"/>
+    <w:pPr>
+      <w:spacing w:after="0" w:line="240" w:lineRule="auto"/>
+    </w:pPr>
+    <w:tblPr>
+      <w:tblBorders>
+        <w:top w:val="single" w:sz="4" w:space="0" w:color="auto"/>
+        <w:left w:val="single" w:sz="4" w:space="0" w:color="auto"/>
+        <w:bottom w:val="single" w:sz="4" w:space="0" w:color="auto"/>
+        <w:right w:val="single" w:sz="4" w:space="0" w:color="auto"/>
+        <w:insideH w:val="single" w:sz="4" w:space="0" w:color="auto"/>
+        <w:insideV w:val="single" w:sz="4" w:space="0" w:color="auto"/>
+      </w:tblBorders>
+    </w:tblPr>
+  </w:style>
+  <w:style w:type="table" w:styleId="TableauGrille4-Accentuation1">
+    <w:name w:val="Grid Table 4 Accent 1"/>
+    <w:basedOn w:val="TableauNormal"/>
+    <w:uiPriority w:val="49"/>
+    <w:rsid w:val="00E27551"/>
+    <w:pPr>
+      <w:spacing w:after="0" w:line="240" w:lineRule="auto"/>
+    </w:pPr>
+    <w:tblPr>
+      <w:tblStyleRowBandSize w:val="1"/>
+      <w:tblStyleColBandSize w:val="1"/>
+      <w:tblBorders>
+        <w:top w:val="single" w:sz="4" w:space="0" w:color="8EAADB" w:themeColor="accent1" w:themeTint="99"/>
+        <w:left w:val="single" w:sz="4" w:space="0" w:color="8EAADB" w:themeColor="accent1" w:themeTint="99"/>
+        <w:bottom w:val="single" w:sz="4" w:space="0" w:color="8EAADB" w:themeColor="accent1" w:themeTint="99"/>
+        <w:right w:val="single" w:sz="4" w:space="0" w:color="8EAADB" w:themeColor="accent1" w:themeTint="99"/>
+        <w:insideH w:val="single" w:sz="4" w:space="0" w:color="8EAADB" w:themeColor="accent1" w:themeTint="99"/>
+        <w:insideV w:val="single" w:sz="4" w:space="0" w:color="8EAADB" w:themeColor="accent1" w:themeTint="99"/>
+      </w:tblBorders>
+    </w:tblPr>
+    <w:tblStylePr w:type="firstRow">
+      <w:rPr>
+        <w:b/>
+        <w:bCs/>
+        <w:color w:val="FFFFFF" w:themeColor="background1"/>
+      </w:rPr>
+      <w:tblPr/>
+      <w:tcPr>
+        <w:tcBorders>
+          <w:top w:val="single" w:sz="4" w:space="0" w:color="4472C4" w:themeColor="accent1"/>
+          <w:left w:val="single" w:sz="4" w:space="0" w:color="4472C4" w:themeColor="accent1"/>
+          <w:bottom w:val="single" w:sz="4" w:space="0" w:color="4472C4" w:themeColor="accent1"/>
+          <w:right w:val="single" w:sz="4" w:space="0" w:color="4472C4" w:themeColor="accent1"/>
+          <w:insideH w:val="nil"/>
+          <w:insideV w:val="nil"/>
+        </w:tcBorders>
+        <w:shd w:val="clear" w:color="auto" w:fill="4472C4" w:themeFill="accent1"/>
+      </w:tcPr>
+    </w:tblStylePr>
+    <w:tblStylePr w:type="lastRow">
+      <w:rPr>
+        <w:b/>
+        <w:bCs/>
+      </w:rPr>
+      <w:tblPr/>
+      <w:tcPr>
+        <w:tcBorders>
+          <w:top w:val="double" w:sz="4" w:space="0" w:color="4472C4" w:themeColor="accent1"/>
+        </w:tcBorders>
+      </w:tcPr>
+    </w:tblStylePr>
+    <w:tblStylePr w:type="firstCol">
+      <w:rPr>
+        <w:b/>
+        <w:bCs/>
+      </w:rPr>
+    </w:tblStylePr>
+    <w:tblStylePr w:type="lastCol">
+      <w:rPr>
+        <w:b/>
+        <w:bCs/>
+      </w:rPr>
+    </w:tblStylePr>
+    <w:tblStylePr w:type="band1Vert">
+      <w:tblPr/>
+      <w:tcPr>
+        <w:shd w:val="clear" w:color="auto" w:fill="D9E2F3" w:themeFill="accent1" w:themeFillTint="33"/>
+      </w:tcPr>
+    </w:tblStylePr>
+    <w:tblStylePr w:type="band1Horz">
+      <w:tblPr/>
+      <w:tcPr>
+        <w:shd w:val="clear" w:color="auto" w:fill="D9E2F3" w:themeFill="accent1" w:themeFillTint="33"/>
+      </w:tcPr>
+    </w:tblStylePr>
+  </w:style>
 </w:styles>
 </file>
 
@@ -5492,6 +7369,15 @@
 </file>
 
 <file path=customXml/item1.xml><?xml version="1.0" encoding="utf-8"?>
+<?mso-contentType ?>
+<FormTemplates xmlns="http://schemas.microsoft.com/sharepoint/v3/contenttype/forms">
+  <Display>DocumentLibraryForm</Display>
+  <Edit>DocumentLibraryForm</Edit>
+  <New>DocumentLibraryForm</New>
+</FormTemplates>
+</file>
+
+<file path=customXml/item2.xml><?xml version="1.0" encoding="utf-8"?>
 <ct:contentTypeSchema xmlns:ct="http://schemas.microsoft.com/office/2006/metadata/contentType" xmlns:ma="http://schemas.microsoft.com/office/2006/metadata/properties/metaAttributes" ct:_="" ma:_="" ma:contentTypeName="Document" ma:contentTypeID="0x01010078E12B7ED4F45F469A3BB4708EBA1047" ma:contentTypeVersion="10" ma:contentTypeDescription="Crée un document." ma:contentTypeScope="" ma:versionID="605e75f0a715e9af5c8f2e8e9084a287">
   <xsd:schema xmlns:xsd="http://www.w3.org/2001/XMLSchema" xmlns:xs="http://www.w3.org/2001/XMLSchema" xmlns:p="http://schemas.microsoft.com/office/2006/metadata/properties" xmlns:ns3="e2792e6f-ab6b-465c-b2e9-dbb542980a21" xmlns:ns4="2d532438-4350-4d82-8e3a-4f3dad757230" targetNamespace="http://schemas.microsoft.com/office/2006/metadata/properties" ma:root="true" ma:fieldsID="8c216af3487f2b5fdbd477b05d214516" ns3:_="" ns4:_="">
     <xsd:import namespace="e2792e6f-ab6b-465c-b2e9-dbb542980a21"/>
@@ -5694,15 +7580,6 @@
 </ct:contentTypeSchema>
 </file>
 
-<file path=customXml/item2.xml><?xml version="1.0" encoding="utf-8"?>
-<?mso-contentType ?>
-<FormTemplates xmlns="http://schemas.microsoft.com/sharepoint/v3/contenttype/forms">
-  <Display>DocumentLibraryForm</Display>
-  <Edit>DocumentLibraryForm</Edit>
-  <New>DocumentLibraryForm</New>
-</FormTemplates>
-</file>
-
 <file path=customXml/item3.xml><?xml version="1.0" encoding="utf-8"?>
 <p:properties xmlns:p="http://schemas.microsoft.com/office/2006/metadata/properties" xmlns:xsi="http://www.w3.org/2001/XMLSchema-instance" xmlns:pc="http://schemas.microsoft.com/office/infopath/2007/PartnerControls">
   <documentManagement/>
@@ -5714,6 +7591,14 @@
 </file>
 
 <file path=customXml/itemProps1.xml><?xml version="1.0" encoding="utf-8"?>
+<ds:datastoreItem xmlns:ds="http://schemas.openxmlformats.org/officeDocument/2006/customXml" ds:itemID="{C3B4C523-687B-4FDC-8E12-B9F6D57800C8}">
+  <ds:schemaRefs>
+    <ds:schemaRef ds:uri="http://schemas.microsoft.com/sharepoint/v3/contenttype/forms"/>
+  </ds:schemaRefs>
+</ds:datastoreItem>
+</file>
+
+<file path=customXml/itemProps2.xml><?xml version="1.0" encoding="utf-8"?>
 <ds:datastoreItem xmlns:ds="http://schemas.openxmlformats.org/officeDocument/2006/customXml" ds:itemID="{29070C2F-6E54-466C-95B6-A2E6097255B1}">
   <ds:schemaRefs>
     <ds:schemaRef ds:uri="http://schemas.microsoft.com/office/2006/metadata/contentType"/>
@@ -5732,14 +7617,6 @@
 </ds:datastoreItem>
 </file>
 
-<file path=customXml/itemProps2.xml><?xml version="1.0" encoding="utf-8"?>
-<ds:datastoreItem xmlns:ds="http://schemas.openxmlformats.org/officeDocument/2006/customXml" ds:itemID="{C3B4C523-687B-4FDC-8E12-B9F6D57800C8}">
-  <ds:schemaRefs>
-    <ds:schemaRef ds:uri="http://schemas.microsoft.com/sharepoint/v3/contenttype/forms"/>
-  </ds:schemaRefs>
-</ds:datastoreItem>
-</file>
-
 <file path=customXml/itemProps3.xml><?xml version="1.0" encoding="utf-8"?>
 <ds:datastoreItem xmlns:ds="http://schemas.openxmlformats.org/officeDocument/2006/customXml" ds:itemID="{D5C41169-7482-4FDB-88D8-F4CA27DA2671}">
   <ds:schemaRefs>
@@ -5750,7 +7627,7 @@
 </file>
 
 <file path=customXml/itemProps4.xml><?xml version="1.0" encoding="utf-8"?>
-<ds:datastoreItem xmlns:ds="http://schemas.openxmlformats.org/officeDocument/2006/customXml" ds:itemID="{F96A6671-9367-41EC-85FF-254506661FF1}">
+<ds:datastoreItem xmlns:ds="http://schemas.openxmlformats.org/officeDocument/2006/customXml" ds:itemID="{EB34DA64-FD83-4290-9671-D6641C9DF2F7}">
   <ds:schemaRefs>
     <ds:schemaRef ds:uri="http://schemas.openxmlformats.org/officeDocument/2006/bibliography"/>
   </ds:schemaRefs>

</xml_diff>

<commit_message>
Poursuite du rapport de conception (partie physique appliquée).
</commit_message>
<xml_diff>
--- a/Commun/Rapports/SFL6 - Conception - GUIGAND Nathan.docx
+++ b/Commun/Rapports/SFL6 - Conception - GUIGAND Nathan.docx
@@ -2231,16 +2231,25 @@
     </w:p>
     <w:p/>
     <w:p>
+      <w:pPr>
+        <w:jc w:val="both"/>
+      </w:pPr>
       <w:r>
         <w:t>Dans l’objectif d’intégrer les différents domaines scolaires au sein du projet, il m’est demandé de réaliser une étude du réseau Wi-Fi que je vais devoir mettre en place.</w:t>
       </w:r>
     </w:p>
     <w:p>
+      <w:pPr>
+        <w:jc w:val="both"/>
+      </w:pPr>
       <w:r>
         <w:t>La référence du routeur Wi-Fi auquel sera connecté : l’ordinateur de supervision, la caméra IP, l’adaptateur SOLLAE (afficheur LCD géant) et le Raspberry (sous-système médaillons) est Netgear WRN612.</w:t>
       </w:r>
     </w:p>
     <w:p>
+      <w:pPr>
+        <w:jc w:val="both"/>
+      </w:pPr>
       <w:r>
         <w:t>Je vais donc présenter ci-dessous le descriptif technique de l’antenne intégrée à ce matériel :</w:t>
       </w:r>
@@ -2252,6 +2261,7 @@
           <w:ilvl w:val="0"/>
           <w:numId w:val="9"/>
         </w:numPr>
+        <w:jc w:val="both"/>
         <w:rPr>
           <w:i/>
           <w:iCs/>
@@ -2265,14 +2275,31 @@
           <w:i/>
           <w:iCs/>
         </w:rPr>
-        <w:t xml:space="preserve">: </w:t>
-      </w:r>
-      <w:r>
+        <w:t>: IEEE 802.11n version 2.0, IEEE 802.11n, IEEE 802.11g, IEEE 802.11b 2.4 GHz</w:t>
+      </w:r>
+    </w:p>
+    <w:p>
+      <w:pPr>
+        <w:pStyle w:val="Paragraphedeliste"/>
+        <w:numPr>
+          <w:ilvl w:val="0"/>
+          <w:numId w:val="9"/>
+        </w:numPr>
+        <w:jc w:val="both"/>
         <w:rPr>
           <w:i/>
           <w:iCs/>
         </w:rPr>
-        <w:t>IEEE 802.11n version 2.0</w:t>
+      </w:pPr>
+      <w:r>
+        <w:t xml:space="preserve">Intervalles de fréquences : </w:t>
+      </w:r>
+      <w:r>
+        <w:rPr>
+          <w:i/>
+          <w:iCs/>
+        </w:rPr>
+        <w:t>2.412–2.462 GHz (US)</w:t>
       </w:r>
       <w:r>
         <w:rPr>
@@ -2286,48 +2313,18 @@
           <w:i/>
           <w:iCs/>
         </w:rPr>
-        <w:t>IEEE 802.11n, IEEE 802.11g, IEEE 802.11b 2.4 GHz</w:t>
-      </w:r>
-    </w:p>
-    <w:p>
-      <w:pPr>
-        <w:pStyle w:val="Paragraphedeliste"/>
-        <w:numPr>
-          <w:ilvl w:val="0"/>
-          <w:numId w:val="9"/>
-        </w:numPr>
-        <w:rPr>
-          <w:i/>
-          <w:iCs/>
-        </w:rPr>
-      </w:pPr>
-      <w:r>
-        <w:t xml:space="preserve">Intervalles de fréquences : </w:t>
-      </w:r>
-      <w:r>
-        <w:rPr>
-          <w:i/>
-          <w:iCs/>
-        </w:rPr>
-        <w:t>2.412–2.462 GHz (US)</w:t>
-      </w:r>
-      <w:r>
-        <w:rPr>
-          <w:i/>
-          <w:iCs/>
-        </w:rPr>
-        <w:t xml:space="preserve">, </w:t>
-      </w:r>
-      <w:r>
-        <w:rPr>
-          <w:i/>
-          <w:iCs/>
-        </w:rPr>
         <w:t>2.412–2.472 GHz (Europe ETSI)</w:t>
       </w:r>
     </w:p>
-    <w:p/>
-    <w:p>
+    <w:p>
+      <w:pPr>
+        <w:jc w:val="both"/>
+      </w:pPr>
+    </w:p>
+    <w:p>
+      <w:pPr>
+        <w:jc w:val="both"/>
+      </w:pPr>
       <w:r>
         <w:t xml:space="preserve">Afin de limiter les interférences </w:t>
       </w:r>
@@ -2641,6 +2638,9 @@
     </w:tbl>
     <w:p/>
     <w:p>
+      <w:pPr>
+        <w:jc w:val="both"/>
+      </w:pPr>
       <w:r>
         <w:t xml:space="preserve">En principe, aucun de ces éléments ne devrait </w:t>
       </w:r>
@@ -2655,6 +2655,9 @@
       </w:r>
     </w:p>
     <w:p>
+      <w:pPr>
+        <w:jc w:val="both"/>
+      </w:pPr>
       <w:r>
         <w:t>Un plan de la salle a donc été établi, celui-ci devrait être relativement proche de la réalité :</w:t>
       </w:r>
@@ -2667,7 +2670,315 @@
         <mc:AlternateContent>
           <mc:Choice Requires="wps">
             <w:drawing>
-              <wp:anchor distT="0" distB="0" distL="114300" distR="114300" simplePos="0" relativeHeight="251672576" behindDoc="0" locked="0" layoutInCell="1" allowOverlap="1" wp14:anchorId="49F7597B" wp14:editId="2D1372D9">
+              <wp:anchor distT="0" distB="0" distL="114300" distR="114300" simplePos="0" relativeHeight="251706368" behindDoc="0" locked="0" layoutInCell="1" allowOverlap="1" wp14:anchorId="55EB6E6D" wp14:editId="30722A7E">
+                <wp:simplePos x="0" y="0"/>
+                <wp:positionH relativeFrom="margin">
+                  <wp:posOffset>3130652</wp:posOffset>
+                </wp:positionH>
+                <wp:positionV relativeFrom="paragraph">
+                  <wp:posOffset>66344</wp:posOffset>
+                </wp:positionV>
+                <wp:extent cx="1031358" cy="446567"/>
+                <wp:effectExtent l="0" t="0" r="0" b="0"/>
+                <wp:wrapNone/>
+                <wp:docPr id="50" name="Zone de texte 50"/>
+                <wp:cNvGraphicFramePr/>
+                <a:graphic xmlns:a="http://schemas.openxmlformats.org/drawingml/2006/main">
+                  <a:graphicData uri="http://schemas.microsoft.com/office/word/2010/wordprocessingShape">
+                    <wps:wsp>
+                      <wps:cNvSpPr txBox="1"/>
+                      <wps:spPr>
+                        <a:xfrm>
+                          <a:off x="0" y="0"/>
+                          <a:ext cx="1031358" cy="446567"/>
+                        </a:xfrm>
+                        <a:prstGeom prst="rect">
+                          <a:avLst/>
+                        </a:prstGeom>
+                        <a:noFill/>
+                        <a:ln w="6350">
+                          <a:noFill/>
+                        </a:ln>
+                      </wps:spPr>
+                      <wps:txbx>
+                        <w:txbxContent>
+                          <w:p>
+                            <w:pPr>
+                              <w:rPr>
+                                <w:i/>
+                                <w:iCs/>
+                              </w:rPr>
+                            </w:pPr>
+                            <w:r>
+                              <w:rPr>
+                                <w:i/>
+                                <w:iCs/>
+                              </w:rPr>
+                              <w:t>Caméra IP</w:t>
+                            </w:r>
+                          </w:p>
+                        </w:txbxContent>
+                      </wps:txbx>
+                      <wps:bodyPr rot="0" spcFirstLastPara="0" vertOverflow="overflow" horzOverflow="overflow" vert="horz" wrap="square" lIns="91440" tIns="45720" rIns="91440" bIns="45720" numCol="1" spcCol="0" rtlCol="0" fromWordArt="0" anchor="t" anchorCtr="0" forceAA="0" compatLnSpc="1">
+                        <a:prstTxWarp prst="textNoShape">
+                          <a:avLst/>
+                        </a:prstTxWarp>
+                        <a:noAutofit/>
+                      </wps:bodyPr>
+                    </wps:wsp>
+                  </a:graphicData>
+                </a:graphic>
+                <wp14:sizeRelH relativeFrom="margin">
+                  <wp14:pctWidth>0</wp14:pctWidth>
+                </wp14:sizeRelH>
+                <wp14:sizeRelV relativeFrom="margin">
+                  <wp14:pctHeight>0</wp14:pctHeight>
+                </wp14:sizeRelV>
+              </wp:anchor>
+            </w:drawing>
+          </mc:Choice>
+          <mc:Fallback>
+            <w:pict>
+              <v:shape w14:anchorId="55EB6E6D" id="Zone de texte 50" o:spid="_x0000_s1027" type="#_x0000_t202" style="position:absolute;margin-left:246.5pt;margin-top:5.2pt;width:81.2pt;height:35.15pt;z-index:251706368;visibility:visible;mso-wrap-style:square;mso-width-percent:0;mso-height-percent:0;mso-wrap-distance-left:9pt;mso-wrap-distance-top:0;mso-wrap-distance-right:9pt;mso-wrap-distance-bottom:0;mso-position-horizontal:absolute;mso-position-horizontal-relative:margin;mso-position-vertical:absolute;mso-position-vertical-relative:text;mso-width-percent:0;mso-height-percent:0;mso-width-relative:margin;mso-height-relative:margin;v-text-anchor:top" o:gfxdata="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" filled="f" stroked="f" strokeweight=".5pt">
+                <v:textbox>
+                  <w:txbxContent>
+                    <w:p>
+                      <w:pPr>
+                        <w:rPr>
+                          <w:i/>
+                          <w:iCs/>
+                        </w:rPr>
+                      </w:pPr>
+                      <w:r>
+                        <w:rPr>
+                          <w:i/>
+                          <w:iCs/>
+                        </w:rPr>
+                        <w:t>Caméra IP</w:t>
+                      </w:r>
+                    </w:p>
+                  </w:txbxContent>
+                </v:textbox>
+                <w10:wrap anchorx="margin"/>
+              </v:shape>
+            </w:pict>
+          </mc:Fallback>
+        </mc:AlternateContent>
+      </w:r>
+      <w:r>
+        <w:rPr>
+          <w:noProof/>
+        </w:rPr>
+        <mc:AlternateContent>
+          <mc:Choice Requires="wps">
+            <w:drawing>
+              <wp:anchor distT="0" distB="0" distL="114300" distR="114300" simplePos="0" relativeHeight="251698176" behindDoc="0" locked="0" layoutInCell="1" allowOverlap="1" wp14:anchorId="765FFC26" wp14:editId="1106AA0F">
+                <wp:simplePos x="0" y="0"/>
+                <wp:positionH relativeFrom="column">
+                  <wp:posOffset>3857492</wp:posOffset>
+                </wp:positionH>
+                <wp:positionV relativeFrom="paragraph">
+                  <wp:posOffset>105514</wp:posOffset>
+                </wp:positionV>
+                <wp:extent cx="191386" cy="191386"/>
+                <wp:effectExtent l="0" t="0" r="18415" b="18415"/>
+                <wp:wrapNone/>
+                <wp:docPr id="46" name="Ellipse 46"/>
+                <wp:cNvGraphicFramePr/>
+                <a:graphic xmlns:a="http://schemas.openxmlformats.org/drawingml/2006/main">
+                  <a:graphicData uri="http://schemas.microsoft.com/office/word/2010/wordprocessingShape">
+                    <wps:wsp>
+                      <wps:cNvSpPr/>
+                      <wps:spPr>
+                        <a:xfrm>
+                          <a:off x="0" y="0"/>
+                          <a:ext cx="191386" cy="191386"/>
+                        </a:xfrm>
+                        <a:prstGeom prst="ellipse">
+                          <a:avLst/>
+                        </a:prstGeom>
+                        <a:solidFill>
+                          <a:schemeClr val="tx1"/>
+                        </a:solidFill>
+                        <a:ln>
+                          <a:solidFill>
+                            <a:srgbClr val="FFFF00"/>
+                          </a:solidFill>
+                        </a:ln>
+                      </wps:spPr>
+                      <wps:style>
+                        <a:lnRef idx="2">
+                          <a:schemeClr val="accent1">
+                            <a:shade val="50000"/>
+                          </a:schemeClr>
+                        </a:lnRef>
+                        <a:fillRef idx="1">
+                          <a:schemeClr val="accent1"/>
+                        </a:fillRef>
+                        <a:effectRef idx="0">
+                          <a:schemeClr val="accent1"/>
+                        </a:effectRef>
+                        <a:fontRef idx="minor">
+                          <a:schemeClr val="lt1"/>
+                        </a:fontRef>
+                      </wps:style>
+                      <wps:bodyPr rot="0" spcFirstLastPara="0" vertOverflow="overflow" horzOverflow="overflow" vert="horz" wrap="square" lIns="91440" tIns="45720" rIns="91440" bIns="45720" numCol="1" spcCol="0" rtlCol="0" fromWordArt="0" anchor="ctr" anchorCtr="0" forceAA="0" compatLnSpc="1">
+                        <a:prstTxWarp prst="textNoShape">
+                          <a:avLst/>
+                        </a:prstTxWarp>
+                        <a:noAutofit/>
+                      </wps:bodyPr>
+                    </wps:wsp>
+                  </a:graphicData>
+                </a:graphic>
+              </wp:anchor>
+            </w:drawing>
+          </mc:Choice>
+          <mc:Fallback>
+            <w:pict>
+              <v:oval w14:anchorId="3E4FFB8D" id="Ellipse 46" o:spid="_x0000_s1026" style="position:absolute;margin-left:303.75pt;margin-top:8.3pt;width:15.05pt;height:15.05pt;z-index:251698176;visibility:visible;mso-wrap-style:square;mso-wrap-distance-left:9pt;mso-wrap-distance-top:0;mso-wrap-distance-right:9pt;mso-wrap-distance-bottom:0;mso-position-horizontal:absolute;mso-position-horizontal-relative:text;mso-position-vertical:absolute;mso-position-vertical-relative:text;v-text-anchor:middle" o:gfxdata="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" fillcolor="black [3213]" strokecolor="yellow" strokeweight="1pt">
+                <v:stroke joinstyle="miter"/>
+              </v:oval>
+            </w:pict>
+          </mc:Fallback>
+        </mc:AlternateContent>
+      </w:r>
+      <w:r>
+        <w:drawing>
+          <wp:anchor distT="0" distB="0" distL="114300" distR="114300" simplePos="0" relativeHeight="251691008" behindDoc="0" locked="0" layoutInCell="1" allowOverlap="1" wp14:anchorId="56FE3DB6" wp14:editId="61E07853">
+            <wp:simplePos x="0" y="0"/>
+            <wp:positionH relativeFrom="column">
+              <wp:posOffset>5207460</wp:posOffset>
+            </wp:positionH>
+            <wp:positionV relativeFrom="paragraph">
+              <wp:posOffset>149070</wp:posOffset>
+            </wp:positionV>
+            <wp:extent cx="460375" cy="579120"/>
+            <wp:effectExtent l="0" t="2222" r="0" b="0"/>
+            <wp:wrapNone/>
+            <wp:docPr id="39" name="Image 39"/>
+            <wp:cNvGraphicFramePr>
+              <a:graphicFrameLocks xmlns:a="http://schemas.openxmlformats.org/drawingml/2006/main" noChangeAspect="1"/>
+            </wp:cNvGraphicFramePr>
+            <a:graphic xmlns:a="http://schemas.openxmlformats.org/drawingml/2006/main">
+              <a:graphicData uri="http://schemas.openxmlformats.org/drawingml/2006/picture">
+                <pic:pic xmlns:pic="http://schemas.openxmlformats.org/drawingml/2006/picture">
+                  <pic:nvPicPr>
+                    <pic:cNvPr id="1" name=""/>
+                    <pic:cNvPicPr/>
+                  </pic:nvPicPr>
+                  <pic:blipFill rotWithShape="1">
+                    <a:blip r:embed="rId16">
+                      <a:extLst>
+                        <a:ext uri="{28A0092B-C50C-407E-A947-70E740481C1C}">
+                          <a14:useLocalDpi xmlns:a14="http://schemas.microsoft.com/office/drawing/2010/main" val="0"/>
+                        </a:ext>
+                      </a:extLst>
+                    </a:blip>
+                    <a:srcRect l="4082" b="6795"/>
+                    <a:stretch/>
+                  </pic:blipFill>
+                  <pic:spPr bwMode="auto">
+                    <a:xfrm rot="5400000" flipV="1">
+                      <a:off x="0" y="0"/>
+                      <a:ext cx="460375" cy="579120"/>
+                    </a:xfrm>
+                    <a:prstGeom prst="rect">
+                      <a:avLst/>
+                    </a:prstGeom>
+                    <a:ln>
+                      <a:noFill/>
+                    </a:ln>
+                    <a:extLst>
+                      <a:ext uri="{53640926-AAD7-44D8-BBD7-CCE9431645EC}">
+                        <a14:shadowObscured xmlns:a14="http://schemas.microsoft.com/office/drawing/2010/main"/>
+                      </a:ext>
+                    </a:extLst>
+                  </pic:spPr>
+                </pic:pic>
+              </a:graphicData>
+            </a:graphic>
+            <wp14:sizeRelH relativeFrom="margin">
+              <wp14:pctWidth>0</wp14:pctWidth>
+            </wp14:sizeRelH>
+            <wp14:sizeRelV relativeFrom="margin">
+              <wp14:pctHeight>0</wp14:pctHeight>
+            </wp14:sizeRelV>
+          </wp:anchor>
+        </w:drawing>
+      </w:r>
+      <w:r>
+        <w:drawing>
+          <wp:anchor distT="0" distB="0" distL="114300" distR="114300" simplePos="0" relativeHeight="251686912" behindDoc="0" locked="0" layoutInCell="1" allowOverlap="1" wp14:anchorId="0015D776" wp14:editId="1E5DD355">
+            <wp:simplePos x="0" y="0"/>
+            <wp:positionH relativeFrom="column">
+              <wp:posOffset>505141</wp:posOffset>
+            </wp:positionH>
+            <wp:positionV relativeFrom="paragraph">
+              <wp:posOffset>39371</wp:posOffset>
+            </wp:positionV>
+            <wp:extent cx="460375" cy="581092"/>
+            <wp:effectExtent l="0" t="3175" r="0" b="0"/>
+            <wp:wrapNone/>
+            <wp:docPr id="27" name="Image 27"/>
+            <wp:cNvGraphicFramePr>
+              <a:graphicFrameLocks xmlns:a="http://schemas.openxmlformats.org/drawingml/2006/main" noChangeAspect="1"/>
+            </wp:cNvGraphicFramePr>
+            <a:graphic xmlns:a="http://schemas.openxmlformats.org/drawingml/2006/main">
+              <a:graphicData uri="http://schemas.openxmlformats.org/drawingml/2006/picture">
+                <pic:pic xmlns:pic="http://schemas.openxmlformats.org/drawingml/2006/picture">
+                  <pic:nvPicPr>
+                    <pic:cNvPr id="1" name=""/>
+                    <pic:cNvPicPr/>
+                  </pic:nvPicPr>
+                  <pic:blipFill rotWithShape="1">
+                    <a:blip r:embed="rId16">
+                      <a:extLst>
+                        <a:ext uri="{28A0092B-C50C-407E-A947-70E740481C1C}">
+                          <a14:useLocalDpi xmlns:a14="http://schemas.microsoft.com/office/drawing/2010/main" val="0"/>
+                        </a:ext>
+                      </a:extLst>
+                    </a:blip>
+                    <a:srcRect l="4082" t="-1" b="6622"/>
+                    <a:stretch/>
+                  </pic:blipFill>
+                  <pic:spPr bwMode="auto">
+                    <a:xfrm rot="5400000">
+                      <a:off x="0" y="0"/>
+                      <a:ext cx="460375" cy="581092"/>
+                    </a:xfrm>
+                    <a:prstGeom prst="rect">
+                      <a:avLst/>
+                    </a:prstGeom>
+                    <a:ln>
+                      <a:noFill/>
+                    </a:ln>
+                    <a:extLst>
+                      <a:ext uri="{53640926-AAD7-44D8-BBD7-CCE9431645EC}">
+                        <a14:shadowObscured xmlns:a14="http://schemas.microsoft.com/office/drawing/2010/main"/>
+                      </a:ext>
+                    </a:extLst>
+                  </pic:spPr>
+                </pic:pic>
+              </a:graphicData>
+            </a:graphic>
+            <wp14:sizeRelH relativeFrom="margin">
+              <wp14:pctWidth>0</wp14:pctWidth>
+            </wp14:sizeRelH>
+            <wp14:sizeRelV relativeFrom="margin">
+              <wp14:pctHeight>0</wp14:pctHeight>
+            </wp14:sizeRelV>
+          </wp:anchor>
+        </w:drawing>
+      </w:r>
+      <w:r>
+        <w:rPr>
+          <w:noProof/>
+        </w:rPr>
+        <mc:AlternateContent>
+          <mc:Choice Requires="wps">
+            <w:drawing>
+              <wp:anchor distT="0" distB="0" distL="114300" distR="114300" simplePos="0" relativeHeight="251672576" behindDoc="0" locked="0" layoutInCell="1" allowOverlap="1" wp14:anchorId="49F7597B" wp14:editId="0877BD83">
                 <wp:simplePos x="0" y="0"/>
                 <wp:positionH relativeFrom="margin">
                   <wp:posOffset>4149090</wp:posOffset>
@@ -2738,8 +3049,8 @@
           </mc:Choice>
           <mc:Fallback>
             <w:pict>
-              <v:rect w14:anchorId="74549646" id="Rectangle 31" o:spid="_x0000_s1026" style="position:absolute;margin-left:326.7pt;margin-top:.5pt;width:120.55pt;height:218.25pt;z-index:251672576;visibility:visible;mso-wrap-style:square;mso-width-percent:0;mso-height-percent:0;mso-wrap-distance-left:9pt;mso-wrap-distance-top:0;mso-wrap-distance-right:9pt;mso-wrap-distance-bottom:0;mso-position-horizontal:absolute;mso-position-horizontal-relative:margin;mso-position-vertical:absolute;mso-position-vertical-relative:text;mso-width-percent:0;mso-height-percent:0;mso-width-relative:margin;mso-height-relative:margin;v-text-anchor:middle" o:gfxdata="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" fillcolor="#4472c4 [3204]" strokecolor="#1f3763 [1604]" strokeweight="6pt">
-                <v:fill r:id="rId16" o:title="" color2="white [3212]" type="pattern"/>
+              <v:rect w14:anchorId="6592D0B3" id="Rectangle 31" o:spid="_x0000_s1026" style="position:absolute;margin-left:326.7pt;margin-top:.5pt;width:120.55pt;height:218.25pt;z-index:251672576;visibility:visible;mso-wrap-style:square;mso-width-percent:0;mso-height-percent:0;mso-wrap-distance-left:9pt;mso-wrap-distance-top:0;mso-wrap-distance-right:9pt;mso-wrap-distance-bottom:0;mso-position-horizontal:absolute;mso-position-horizontal-relative:margin;mso-position-vertical:absolute;mso-position-vertical-relative:text;mso-width-percent:0;mso-height-percent:0;mso-width-relative:margin;mso-height-relative:margin;v-text-anchor:middle" o:gfxdata="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" fillcolor="#4472c4 [3204]" strokecolor="#1f3763 [1604]" strokeweight="6pt">
+                <v:fill r:id="rId17" o:title="" color2="white [3212]" type="pattern"/>
                 <w10:wrap anchorx="margin"/>
               </v:rect>
             </w:pict>
@@ -2899,7 +3210,7 @@
           <mc:Fallback>
             <w:pict>
               <v:rect w14:anchorId="23DE2DB6" id="Rectangle 32" o:spid="_x0000_s1026" style="position:absolute;margin-left:325.6pt;margin-top:1.95pt;width:120.55pt;height:214.2pt;z-index:251674624;visibility:visible;mso-wrap-style:square;mso-width-percent:0;mso-height-percent:0;mso-wrap-distance-left:9pt;mso-wrap-distance-top:0;mso-wrap-distance-right:9pt;mso-wrap-distance-bottom:0;mso-position-horizontal:absolute;mso-position-horizontal-relative:margin;mso-position-vertical:absolute;mso-position-vertical-relative:text;mso-width-percent:0;mso-height-percent:0;mso-width-relative:margin;mso-height-relative:margin;v-text-anchor:middle" o:gfxdata="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" fillcolor="#4472c4 [3204]" strokecolor="#1f3763 [1604]" strokeweight="2pt">
-                <v:fill r:id="rId16" o:title="" color2="white [3212]" type="pattern"/>
+                <v:fill r:id="rId18" o:title="" color2="white [3212]" type="pattern"/>
                 <w10:wrap anchorx="margin"/>
               </v:rect>
             </w:pict>
@@ -2913,7 +3224,7 @@
         <mc:AlternateContent>
           <mc:Choice Requires="wps">
             <w:drawing>
-              <wp:anchor distT="0" distB="0" distL="114300" distR="114300" simplePos="0" relativeHeight="251665408" behindDoc="0" locked="0" layoutInCell="1" allowOverlap="1" wp14:anchorId="4D38537D" wp14:editId="26CDE322">
+              <wp:anchor distT="0" distB="0" distL="114300" distR="114300" simplePos="0" relativeHeight="251665408" behindDoc="0" locked="0" layoutInCell="1" allowOverlap="1" wp14:anchorId="4D38537D" wp14:editId="7C6BFA17">
                 <wp:simplePos x="0" y="0"/>
                 <wp:positionH relativeFrom="margin">
                   <wp:posOffset>485521</wp:posOffset>
@@ -2946,7 +3257,7 @@
                             <a:schemeClr val="bg1"/>
                           </a:bgClr>
                         </a:pattFill>
-                        <a:ln w="76200"/>
+                        <a:ln w="76200" cmpd="sng"/>
                       </wps:spPr>
                       <wps:style>
                         <a:lnRef idx="2">
@@ -2984,8 +3295,8 @@
           </mc:Choice>
           <mc:Fallback>
             <w:pict>
-              <v:rect w14:anchorId="375BC6C4" id="Rectangle 10" o:spid="_x0000_s1026" style="position:absolute;margin-left:38.25pt;margin-top:.5pt;width:288.75pt;height:218.25pt;z-index:251665408;visibility:visible;mso-wrap-style:square;mso-width-percent:0;mso-height-percent:0;mso-wrap-distance-left:9pt;mso-wrap-distance-top:0;mso-wrap-distance-right:9pt;mso-wrap-distance-bottom:0;mso-position-horizontal:absolute;mso-position-horizontal-relative:margin;mso-position-vertical:absolute;mso-position-vertical-relative:text;mso-width-percent:0;mso-height-percent:0;mso-width-relative:margin;mso-height-relative:margin;v-text-anchor:middle" o:gfxdata="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" fillcolor="#4472c4 [3204]" strokecolor="#1f3763 [1604]" strokeweight="6pt">
-                <v:fill r:id="rId16" o:title="" color2="white [3212]" type="pattern"/>
+              <v:rect w14:anchorId="0771A77D" id="Rectangle 10" o:spid="_x0000_s1026" style="position:absolute;margin-left:38.25pt;margin-top:.5pt;width:288.75pt;height:218.25pt;z-index:251665408;visibility:visible;mso-wrap-style:square;mso-width-percent:0;mso-height-percent:0;mso-wrap-distance-left:9pt;mso-wrap-distance-top:0;mso-wrap-distance-right:9pt;mso-wrap-distance-bottom:0;mso-position-horizontal:absolute;mso-position-horizontal-relative:margin;mso-position-vertical:absolute;mso-position-vertical-relative:text;mso-width-percent:0;mso-height-percent:0;mso-width-relative:margin;mso-height-relative:margin;v-text-anchor:middle" o:gfxdata="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" fillcolor="#4472c4 [3204]" strokecolor="#1f3763 [1604]" strokeweight="6pt">
+                <v:fill r:id="rId17" o:title="" color2="white [3212]" type="pattern"/>
                 <w10:wrap anchorx="margin"/>
               </v:rect>
             </w:pict>
@@ -3003,13 +3314,583 @@
         <mc:AlternateContent>
           <mc:Choice Requires="wps">
             <w:drawing>
-              <wp:anchor distT="0" distB="0" distL="114300" distR="114300" simplePos="0" relativeHeight="251683840" behindDoc="0" locked="0" layoutInCell="1" allowOverlap="1" wp14:anchorId="14CC9549" wp14:editId="1369335E">
+              <wp:anchor distT="0" distB="0" distL="114300" distR="114300" simplePos="0" relativeHeight="251702272" behindDoc="0" locked="0" layoutInCell="1" allowOverlap="1" wp14:anchorId="3F3AA457" wp14:editId="0D91B163">
+                <wp:simplePos x="0" y="0"/>
+                <wp:positionH relativeFrom="margin">
+                  <wp:posOffset>489585</wp:posOffset>
+                </wp:positionH>
+                <wp:positionV relativeFrom="paragraph">
+                  <wp:posOffset>10795</wp:posOffset>
+                </wp:positionV>
+                <wp:extent cx="1031358" cy="446567"/>
+                <wp:effectExtent l="0" t="0" r="0" b="0"/>
+                <wp:wrapNone/>
+                <wp:docPr id="48" name="Zone de texte 48"/>
+                <wp:cNvGraphicFramePr/>
+                <a:graphic xmlns:a="http://schemas.openxmlformats.org/drawingml/2006/main">
+                  <a:graphicData uri="http://schemas.microsoft.com/office/word/2010/wordprocessingShape">
+                    <wps:wsp>
+                      <wps:cNvSpPr txBox="1"/>
+                      <wps:spPr>
+                        <a:xfrm>
+                          <a:off x="0" y="0"/>
+                          <a:ext cx="1031358" cy="446567"/>
+                        </a:xfrm>
+                        <a:prstGeom prst="rect">
+                          <a:avLst/>
+                        </a:prstGeom>
+                        <a:noFill/>
+                        <a:ln w="6350">
+                          <a:noFill/>
+                        </a:ln>
+                      </wps:spPr>
+                      <wps:txbx>
+                        <w:txbxContent>
+                          <w:p>
+                            <w:pPr>
+                              <w:rPr>
+                                <w:i/>
+                                <w:iCs/>
+                              </w:rPr>
+                            </w:pPr>
+                            <w:r>
+                              <w:rPr>
+                                <w:i/>
+                                <w:iCs/>
+                              </w:rPr>
+                              <w:t>Afficheur LCD</w:t>
+                            </w:r>
+                          </w:p>
+                        </w:txbxContent>
+                      </wps:txbx>
+                      <wps:bodyPr rot="0" spcFirstLastPara="0" vertOverflow="overflow" horzOverflow="overflow" vert="horz" wrap="square" lIns="91440" tIns="45720" rIns="91440" bIns="45720" numCol="1" spcCol="0" rtlCol="0" fromWordArt="0" anchor="t" anchorCtr="0" forceAA="0" compatLnSpc="1">
+                        <a:prstTxWarp prst="textNoShape">
+                          <a:avLst/>
+                        </a:prstTxWarp>
+                        <a:noAutofit/>
+                      </wps:bodyPr>
+                    </wps:wsp>
+                  </a:graphicData>
+                </a:graphic>
+                <wp14:sizeRelH relativeFrom="margin">
+                  <wp14:pctWidth>0</wp14:pctWidth>
+                </wp14:sizeRelH>
+                <wp14:sizeRelV relativeFrom="margin">
+                  <wp14:pctHeight>0</wp14:pctHeight>
+                </wp14:sizeRelV>
+              </wp:anchor>
+            </w:drawing>
+          </mc:Choice>
+          <mc:Fallback>
+            <w:pict>
+              <v:shape w14:anchorId="3F3AA457" id="Zone de texte 48" o:spid="_x0000_s1028" type="#_x0000_t202" style="position:absolute;margin-left:38.55pt;margin-top:.85pt;width:81.2pt;height:35.15pt;z-index:251702272;visibility:visible;mso-wrap-style:square;mso-width-percent:0;mso-height-percent:0;mso-wrap-distance-left:9pt;mso-wrap-distance-top:0;mso-wrap-distance-right:9pt;mso-wrap-distance-bottom:0;mso-position-horizontal:absolute;mso-position-horizontal-relative:margin;mso-position-vertical:absolute;mso-position-vertical-relative:text;mso-width-percent:0;mso-height-percent:0;mso-width-relative:margin;mso-height-relative:margin;v-text-anchor:top" o:gfxdata="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" filled="f" stroked="f" strokeweight=".5pt">
+                <v:textbox>
+                  <w:txbxContent>
+                    <w:p>
+                      <w:pPr>
+                        <w:rPr>
+                          <w:i/>
+                          <w:iCs/>
+                        </w:rPr>
+                      </w:pPr>
+                      <w:r>
+                        <w:rPr>
+                          <w:i/>
+                          <w:iCs/>
+                        </w:rPr>
+                        <w:t>Afficheur LCD</w:t>
+                      </w:r>
+                    </w:p>
+                  </w:txbxContent>
+                </v:textbox>
+                <w10:wrap anchorx="margin"/>
+              </v:shape>
+            </w:pict>
+          </mc:Fallback>
+        </mc:AlternateContent>
+      </w:r>
+      <w:r>
+        <w:rPr>
+          <w:noProof/>
+        </w:rPr>
+        <w:drawing>
+          <wp:anchor distT="0" distB="0" distL="114300" distR="114300" simplePos="0" relativeHeight="251693056" behindDoc="0" locked="0" layoutInCell="1" allowOverlap="1" wp14:anchorId="31B4E6E8" wp14:editId="372A913D">
+            <wp:simplePos x="0" y="0"/>
+            <wp:positionH relativeFrom="column">
+              <wp:posOffset>4079240</wp:posOffset>
+            </wp:positionH>
+            <wp:positionV relativeFrom="paragraph">
+              <wp:posOffset>284480</wp:posOffset>
+            </wp:positionV>
+            <wp:extent cx="474453" cy="474453"/>
+            <wp:effectExtent l="0" t="0" r="0" b="1905"/>
+            <wp:wrapNone/>
+            <wp:docPr id="42" name="Graphique 42" descr="Antenne relais téléphonique"/>
+            <wp:cNvGraphicFramePr>
+              <a:graphicFrameLocks xmlns:a="http://schemas.openxmlformats.org/drawingml/2006/main" noChangeAspect="1"/>
+            </wp:cNvGraphicFramePr>
+            <a:graphic xmlns:a="http://schemas.openxmlformats.org/drawingml/2006/main">
+              <a:graphicData uri="http://schemas.openxmlformats.org/drawingml/2006/picture">
+                <pic:pic xmlns:pic="http://schemas.openxmlformats.org/drawingml/2006/picture">
+                  <pic:nvPicPr>
+                    <pic:cNvPr id="42" name="celltower.svg"/>
+                    <pic:cNvPicPr/>
+                  </pic:nvPicPr>
+                  <pic:blipFill>
+                    <a:blip r:embed="rId19">
+                      <a:extLst>
+                        <a:ext uri="{28A0092B-C50C-407E-A947-70E740481C1C}">
+                          <a14:useLocalDpi xmlns:a14="http://schemas.microsoft.com/office/drawing/2010/main" val="0"/>
+                        </a:ext>
+                        <a:ext uri="{96DAC541-7B7A-43D3-8B79-37D633B846F1}">
+                          <asvg:svgBlip xmlns:asvg="http://schemas.microsoft.com/office/drawing/2016/SVG/main" r:embed="rId20"/>
+                        </a:ext>
+                      </a:extLst>
+                    </a:blip>
+                    <a:stretch>
+                      <a:fillRect/>
+                    </a:stretch>
+                  </pic:blipFill>
+                  <pic:spPr>
+                    <a:xfrm>
+                      <a:off x="0" y="0"/>
+                      <a:ext cx="474453" cy="474453"/>
+                    </a:xfrm>
+                    <a:prstGeom prst="rect">
+                      <a:avLst/>
+                    </a:prstGeom>
+                  </pic:spPr>
+                </pic:pic>
+              </a:graphicData>
+            </a:graphic>
+            <wp14:sizeRelH relativeFrom="margin">
+              <wp14:pctWidth>0</wp14:pctWidth>
+            </wp14:sizeRelH>
+            <wp14:sizeRelV relativeFrom="margin">
+              <wp14:pctHeight>0</wp14:pctHeight>
+            </wp14:sizeRelV>
+          </wp:anchor>
+        </w:drawing>
+      </w:r>
+      <w:r>
+        <w:rPr>
+          <w:noProof/>
+        </w:rPr>
+        <mc:AlternateContent>
+          <mc:Choice Requires="wps">
+            <w:drawing>
+              <wp:anchor distT="0" distB="0" distL="114300" distR="114300" simplePos="0" relativeHeight="251668480" behindDoc="0" locked="0" layoutInCell="1" allowOverlap="1" wp14:anchorId="29730D68" wp14:editId="19FD0AAC">
+                <wp:simplePos x="0" y="0"/>
+                <wp:positionH relativeFrom="margin">
+                  <wp:align>left</wp:align>
+                </wp:positionH>
+                <wp:positionV relativeFrom="paragraph">
+                  <wp:posOffset>247015</wp:posOffset>
+                </wp:positionV>
+                <wp:extent cx="439387" cy="273133"/>
+                <wp:effectExtent l="0" t="0" r="0" b="0"/>
+                <wp:wrapNone/>
+                <wp:docPr id="29" name="Zone de texte 29"/>
+                <wp:cNvGraphicFramePr/>
+                <a:graphic xmlns:a="http://schemas.openxmlformats.org/drawingml/2006/main">
+                  <a:graphicData uri="http://schemas.microsoft.com/office/word/2010/wordprocessingShape">
+                    <wps:wsp>
+                      <wps:cNvSpPr txBox="1"/>
+                      <wps:spPr>
+                        <a:xfrm>
+                          <a:off x="0" y="0"/>
+                          <a:ext cx="439387" cy="273133"/>
+                        </a:xfrm>
+                        <a:prstGeom prst="rect">
+                          <a:avLst/>
+                        </a:prstGeom>
+                        <a:noFill/>
+                        <a:ln w="6350">
+                          <a:noFill/>
+                        </a:ln>
+                      </wps:spPr>
+                      <wps:txbx>
+                        <w:txbxContent>
+                          <w:p>
+                            <w:pPr>
+                              <w:rPr>
+                                <w:i/>
+                                <w:iCs/>
+                              </w:rPr>
+                            </w:pPr>
+                            <w:r>
+                              <w:rPr>
+                                <w:i/>
+                                <w:iCs/>
+                              </w:rPr>
+                              <w:t>4m</w:t>
+                            </w:r>
+                          </w:p>
+                        </w:txbxContent>
+                      </wps:txbx>
+                      <wps:bodyPr rot="0" spcFirstLastPara="0" vertOverflow="overflow" horzOverflow="overflow" vert="horz" wrap="square" lIns="91440" tIns="45720" rIns="91440" bIns="45720" numCol="1" spcCol="0" rtlCol="0" fromWordArt="0" anchor="t" anchorCtr="0" forceAA="0" compatLnSpc="1">
+                        <a:prstTxWarp prst="textNoShape">
+                          <a:avLst/>
+                        </a:prstTxWarp>
+                        <a:noAutofit/>
+                      </wps:bodyPr>
+                    </wps:wsp>
+                  </a:graphicData>
+                </a:graphic>
+                <wp14:sizeRelH relativeFrom="margin">
+                  <wp14:pctWidth>0</wp14:pctWidth>
+                </wp14:sizeRelH>
+                <wp14:sizeRelV relativeFrom="margin">
+                  <wp14:pctHeight>0</wp14:pctHeight>
+                </wp14:sizeRelV>
+              </wp:anchor>
+            </w:drawing>
+          </mc:Choice>
+          <mc:Fallback>
+            <w:pict>
+              <v:shape w14:anchorId="29730D68" id="Zone de texte 29" o:spid="_x0000_s1029" type="#_x0000_t202" style="position:absolute;margin-left:0;margin-top:19.45pt;width:34.6pt;height:21.5pt;z-index:251668480;visibility:visible;mso-wrap-style:square;mso-width-percent:0;mso-height-percent:0;mso-wrap-distance-left:9pt;mso-wrap-distance-top:0;mso-wrap-distance-right:9pt;mso-wrap-distance-bottom:0;mso-position-horizontal:left;mso-position-horizontal-relative:margin;mso-position-vertical:absolute;mso-position-vertical-relative:text;mso-width-percent:0;mso-height-percent:0;mso-width-relative:margin;mso-height-relative:margin;v-text-anchor:top" o:gfxdata="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" filled="f" stroked="f" strokeweight=".5pt">
+                <v:textbox>
+                  <w:txbxContent>
+                    <w:p>
+                      <w:pPr>
+                        <w:rPr>
+                          <w:i/>
+                          <w:iCs/>
+                        </w:rPr>
+                      </w:pPr>
+                      <w:r>
+                        <w:rPr>
+                          <w:i/>
+                          <w:iCs/>
+                        </w:rPr>
+                        <w:t>4m</w:t>
+                      </w:r>
+                    </w:p>
+                  </w:txbxContent>
+                </v:textbox>
+                <w10:wrap anchorx="margin"/>
+              </v:shape>
+            </w:pict>
+          </mc:Fallback>
+        </mc:AlternateContent>
+      </w:r>
+    </w:p>
+    <w:p>
+      <w:r>
+        <w:rPr>
+          <w:noProof/>
+        </w:rPr>
+        <mc:AlternateContent>
+          <mc:Choice Requires="wps">
+            <w:drawing>
+              <wp:anchor distT="0" distB="0" distL="114300" distR="114300" simplePos="0" relativeHeight="251708416" behindDoc="0" locked="0" layoutInCell="1" allowOverlap="1" wp14:anchorId="11AFB212" wp14:editId="3B54BDB3">
+                <wp:simplePos x="0" y="0"/>
+                <wp:positionH relativeFrom="margin">
+                  <wp:posOffset>4381704</wp:posOffset>
+                </wp:positionH>
+                <wp:positionV relativeFrom="paragraph">
+                  <wp:posOffset>145694</wp:posOffset>
+                </wp:positionV>
+                <wp:extent cx="1031358" cy="446567"/>
+                <wp:effectExtent l="0" t="0" r="0" b="0"/>
+                <wp:wrapNone/>
+                <wp:docPr id="51" name="Zone de texte 51"/>
+                <wp:cNvGraphicFramePr/>
+                <a:graphic xmlns:a="http://schemas.openxmlformats.org/drawingml/2006/main">
+                  <a:graphicData uri="http://schemas.microsoft.com/office/word/2010/wordprocessingShape">
+                    <wps:wsp>
+                      <wps:cNvSpPr txBox="1"/>
+                      <wps:spPr>
+                        <a:xfrm>
+                          <a:off x="0" y="0"/>
+                          <a:ext cx="1031358" cy="446567"/>
+                        </a:xfrm>
+                        <a:prstGeom prst="rect">
+                          <a:avLst/>
+                        </a:prstGeom>
+                        <a:noFill/>
+                        <a:ln w="6350">
+                          <a:noFill/>
+                        </a:ln>
+                      </wps:spPr>
+                      <wps:txbx>
+                        <w:txbxContent>
+                          <w:p>
+                            <w:pPr>
+                              <w:rPr>
+                                <w:b/>
+                                <w:bCs/>
+                                <w:i/>
+                                <w:iCs/>
+                              </w:rPr>
+                            </w:pPr>
+                            <w:r>
+                              <w:rPr>
+                                <w:b/>
+                                <w:bCs/>
+                                <w:i/>
+                                <w:iCs/>
+                              </w:rPr>
+                              <w:t>Routeur Wi-Fi</w:t>
+                            </w:r>
+                          </w:p>
+                        </w:txbxContent>
+                      </wps:txbx>
+                      <wps:bodyPr rot="0" spcFirstLastPara="0" vertOverflow="overflow" horzOverflow="overflow" vert="horz" wrap="square" lIns="91440" tIns="45720" rIns="91440" bIns="45720" numCol="1" spcCol="0" rtlCol="0" fromWordArt="0" anchor="t" anchorCtr="0" forceAA="0" compatLnSpc="1">
+                        <a:prstTxWarp prst="textNoShape">
+                          <a:avLst/>
+                        </a:prstTxWarp>
+                        <a:noAutofit/>
+                      </wps:bodyPr>
+                    </wps:wsp>
+                  </a:graphicData>
+                </a:graphic>
+                <wp14:sizeRelH relativeFrom="margin">
+                  <wp14:pctWidth>0</wp14:pctWidth>
+                </wp14:sizeRelH>
+                <wp14:sizeRelV relativeFrom="margin">
+                  <wp14:pctHeight>0</wp14:pctHeight>
+                </wp14:sizeRelV>
+              </wp:anchor>
+            </w:drawing>
+          </mc:Choice>
+          <mc:Fallback>
+            <w:pict>
+              <v:shape w14:anchorId="11AFB212" id="Zone de texte 51" o:spid="_x0000_s1030" type="#_x0000_t202" style="position:absolute;margin-left:345pt;margin-top:11.45pt;width:81.2pt;height:35.15pt;z-index:251708416;visibility:visible;mso-wrap-style:square;mso-width-percent:0;mso-height-percent:0;mso-wrap-distance-left:9pt;mso-wrap-distance-top:0;mso-wrap-distance-right:9pt;mso-wrap-distance-bottom:0;mso-position-horizontal:absolute;mso-position-horizontal-relative:margin;mso-position-vertical:absolute;mso-position-vertical-relative:text;mso-width-percent:0;mso-height-percent:0;mso-width-relative:margin;mso-height-relative:margin;v-text-anchor:top" o:gfxdata="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" filled="f" stroked="f" strokeweight=".5pt">
+                <v:textbox>
+                  <w:txbxContent>
+                    <w:p>
+                      <w:pPr>
+                        <w:rPr>
+                          <w:b/>
+                          <w:bCs/>
+                          <w:i/>
+                          <w:iCs/>
+                        </w:rPr>
+                      </w:pPr>
+                      <w:r>
+                        <w:rPr>
+                          <w:b/>
+                          <w:bCs/>
+                          <w:i/>
+                          <w:iCs/>
+                        </w:rPr>
+                        <w:t>Routeur Wi-Fi</w:t>
+                      </w:r>
+                    </w:p>
+                  </w:txbxContent>
+                </v:textbox>
+                <w10:wrap anchorx="margin"/>
+              </v:shape>
+            </w:pict>
+          </mc:Fallback>
+        </mc:AlternateContent>
+      </w:r>
+      <w:r>
+        <w:rPr>
+          <w:noProof/>
+        </w:rPr>
+        <mc:AlternateContent>
+          <mc:Choice Requires="wps">
+            <w:drawing>
+              <wp:anchor distT="0" distB="0" distL="114300" distR="114300" simplePos="0" relativeHeight="251696128" behindDoc="0" locked="0" layoutInCell="1" allowOverlap="1" wp14:anchorId="6E84355E" wp14:editId="1EB70A83">
                 <wp:simplePos x="0" y="0"/>
                 <wp:positionH relativeFrom="column">
-                  <wp:posOffset>4208044</wp:posOffset>
+                  <wp:posOffset>579445</wp:posOffset>
                 </wp:positionH>
                 <wp:positionV relativeFrom="paragraph">
-                  <wp:posOffset>169647</wp:posOffset>
+                  <wp:posOffset>22860</wp:posOffset>
+                </wp:positionV>
+                <wp:extent cx="191386" cy="191386"/>
+                <wp:effectExtent l="0" t="0" r="18415" b="18415"/>
+                <wp:wrapNone/>
+                <wp:docPr id="45" name="Ellipse 45"/>
+                <wp:cNvGraphicFramePr/>
+                <a:graphic xmlns:a="http://schemas.openxmlformats.org/drawingml/2006/main">
+                  <a:graphicData uri="http://schemas.microsoft.com/office/word/2010/wordprocessingShape">
+                    <wps:wsp>
+                      <wps:cNvSpPr/>
+                      <wps:spPr>
+                        <a:xfrm>
+                          <a:off x="0" y="0"/>
+                          <a:ext cx="191386" cy="191386"/>
+                        </a:xfrm>
+                        <a:prstGeom prst="ellipse">
+                          <a:avLst/>
+                        </a:prstGeom>
+                        <a:solidFill>
+                          <a:schemeClr val="tx1"/>
+                        </a:solidFill>
+                        <a:ln>
+                          <a:solidFill>
+                            <a:srgbClr val="FFFF00"/>
+                          </a:solidFill>
+                        </a:ln>
+                      </wps:spPr>
+                      <wps:style>
+                        <a:lnRef idx="2">
+                          <a:schemeClr val="accent1">
+                            <a:shade val="50000"/>
+                          </a:schemeClr>
+                        </a:lnRef>
+                        <a:fillRef idx="1">
+                          <a:schemeClr val="accent1"/>
+                        </a:fillRef>
+                        <a:effectRef idx="0">
+                          <a:schemeClr val="accent1"/>
+                        </a:effectRef>
+                        <a:fontRef idx="minor">
+                          <a:schemeClr val="lt1"/>
+                        </a:fontRef>
+                      </wps:style>
+                      <wps:bodyPr rot="0" spcFirstLastPara="0" vertOverflow="overflow" horzOverflow="overflow" vert="horz" wrap="square" lIns="91440" tIns="45720" rIns="91440" bIns="45720" numCol="1" spcCol="0" rtlCol="0" fromWordArt="0" anchor="ctr" anchorCtr="0" forceAA="0" compatLnSpc="1">
+                        <a:prstTxWarp prst="textNoShape">
+                          <a:avLst/>
+                        </a:prstTxWarp>
+                        <a:noAutofit/>
+                      </wps:bodyPr>
+                    </wps:wsp>
+                  </a:graphicData>
+                </a:graphic>
+              </wp:anchor>
+            </w:drawing>
+          </mc:Choice>
+          <mc:Fallback>
+            <w:pict>
+              <v:oval w14:anchorId="5E4C5E1B" id="Ellipse 45" o:spid="_x0000_s1026" style="position:absolute;margin-left:45.65pt;margin-top:1.8pt;width:15.05pt;height:15.05pt;z-index:251696128;visibility:visible;mso-wrap-style:square;mso-wrap-distance-left:9pt;mso-wrap-distance-top:0;mso-wrap-distance-right:9pt;mso-wrap-distance-bottom:0;mso-position-horizontal:absolute;mso-position-horizontal-relative:text;mso-position-vertical:absolute;mso-position-vertical-relative:text;v-text-anchor:middle" o:gfxdata="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" fillcolor="black [3213]" strokecolor="yellow" strokeweight="1pt">
+                <v:stroke joinstyle="miter"/>
+              </v:oval>
+            </w:pict>
+          </mc:Fallback>
+        </mc:AlternateContent>
+      </w:r>
+      <w:r>
+        <w:rPr>
+          <w:noProof/>
+        </w:rPr>
+        <mc:AlternateContent>
+          <mc:Choice Requires="wps">
+            <w:drawing>
+              <wp:anchor distT="0" distB="0" distL="114300" distR="114300" simplePos="0" relativeHeight="251681792" behindDoc="0" locked="0" layoutInCell="1" allowOverlap="1" wp14:anchorId="58D26668" wp14:editId="1EDF8BCB">
+                <wp:simplePos x="0" y="0"/>
+                <wp:positionH relativeFrom="column">
+                  <wp:posOffset>1669339</wp:posOffset>
+                </wp:positionH>
+                <wp:positionV relativeFrom="paragraph">
+                  <wp:posOffset>22707</wp:posOffset>
+                </wp:positionV>
+                <wp:extent cx="1360627" cy="273133"/>
+                <wp:effectExtent l="0" t="0" r="0" b="0"/>
+                <wp:wrapNone/>
+                <wp:docPr id="37" name="Zone de texte 37"/>
+                <wp:cNvGraphicFramePr/>
+                <a:graphic xmlns:a="http://schemas.openxmlformats.org/drawingml/2006/main">
+                  <a:graphicData uri="http://schemas.microsoft.com/office/word/2010/wordprocessingShape">
+                    <wps:wsp>
+                      <wps:cNvSpPr txBox="1"/>
+                      <wps:spPr>
+                        <a:xfrm>
+                          <a:off x="0" y="0"/>
+                          <a:ext cx="1360627" cy="273133"/>
+                        </a:xfrm>
+                        <a:prstGeom prst="rect">
+                          <a:avLst/>
+                        </a:prstGeom>
+                        <a:noFill/>
+                        <a:ln w="6350">
+                          <a:noFill/>
+                        </a:ln>
+                      </wps:spPr>
+                      <wps:txbx>
+                        <w:txbxContent>
+                          <w:p>
+                            <w:pPr>
+                              <w:rPr>
+                                <w:i/>
+                                <w:iCs/>
+                                <w:sz w:val="24"/>
+                                <w:szCs w:val="24"/>
+                              </w:rPr>
+                            </w:pPr>
+                            <w:r>
+                              <w:rPr>
+                                <w:i/>
+                                <w:iCs/>
+                                <w:sz w:val="24"/>
+                                <w:szCs w:val="24"/>
+                              </w:rPr>
+                              <w:t>&lt;&lt; Salle de jeu &gt;&gt;</w:t>
+                            </w:r>
+                          </w:p>
+                        </w:txbxContent>
+                      </wps:txbx>
+                      <wps:bodyPr rot="0" spcFirstLastPara="0" vertOverflow="overflow" horzOverflow="overflow" vert="horz" wrap="square" lIns="91440" tIns="45720" rIns="91440" bIns="45720" numCol="1" spcCol="0" rtlCol="0" fromWordArt="0" anchor="t" anchorCtr="0" forceAA="0" compatLnSpc="1">
+                        <a:prstTxWarp prst="textNoShape">
+                          <a:avLst/>
+                        </a:prstTxWarp>
+                        <a:noAutofit/>
+                      </wps:bodyPr>
+                    </wps:wsp>
+                  </a:graphicData>
+                </a:graphic>
+                <wp14:sizeRelH relativeFrom="margin">
+                  <wp14:pctWidth>0</wp14:pctWidth>
+                </wp14:sizeRelH>
+                <wp14:sizeRelV relativeFrom="margin">
+                  <wp14:pctHeight>0</wp14:pctHeight>
+                </wp14:sizeRelV>
+              </wp:anchor>
+            </w:drawing>
+          </mc:Choice>
+          <mc:Fallback>
+            <w:pict>
+              <v:shape w14:anchorId="58D26668" id="Zone de texte 37" o:spid="_x0000_s1031" type="#_x0000_t202" style="position:absolute;margin-left:131.45pt;margin-top:1.8pt;width:107.15pt;height:21.5pt;z-index:251681792;visibility:visible;mso-wrap-style:square;mso-width-percent:0;mso-height-percent:0;mso-wrap-distance-left:9pt;mso-wrap-distance-top:0;mso-wrap-distance-right:9pt;mso-wrap-distance-bottom:0;mso-position-horizontal:absolute;mso-position-horizontal-relative:text;mso-position-vertical:absolute;mso-position-vertical-relative:text;mso-width-percent:0;mso-height-percent:0;mso-width-relative:margin;mso-height-relative:margin;v-text-anchor:top" o:gfxdata="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" filled="f" stroked="f" strokeweight=".5pt">
+                <v:textbox>
+                  <w:txbxContent>
+                    <w:p>
+                      <w:pPr>
+                        <w:rPr>
+                          <w:i/>
+                          <w:iCs/>
+                          <w:sz w:val="24"/>
+                          <w:szCs w:val="24"/>
+                        </w:rPr>
+                      </w:pPr>
+                      <w:r>
+                        <w:rPr>
+                          <w:i/>
+                          <w:iCs/>
+                          <w:sz w:val="24"/>
+                          <w:szCs w:val="24"/>
+                        </w:rPr>
+                        <w:t>&lt;&lt; Salle de jeu &gt;&gt;</w:t>
+                      </w:r>
+                    </w:p>
+                  </w:txbxContent>
+                </v:textbox>
+              </v:shape>
+            </w:pict>
+          </mc:Fallback>
+        </mc:AlternateContent>
+      </w:r>
+    </w:p>
+    <w:p/>
+    <w:p/>
+    <w:p>
+      <w:r>
+        <w:rPr>
+          <w:noProof/>
+        </w:rPr>
+        <mc:AlternateContent>
+          <mc:Choice Requires="wps">
+            <w:drawing>
+              <wp:anchor distT="0" distB="0" distL="114300" distR="114300" simplePos="0" relativeHeight="251683840" behindDoc="0" locked="0" layoutInCell="1" allowOverlap="1" wp14:anchorId="14CC9549" wp14:editId="2DD597D5">
+                <wp:simplePos x="0" y="0"/>
+                <wp:positionH relativeFrom="column">
+                  <wp:posOffset>4198883</wp:posOffset>
+                </wp:positionH>
+                <wp:positionV relativeFrom="paragraph">
+                  <wp:posOffset>10592</wp:posOffset>
                 </wp:positionV>
                 <wp:extent cx="1347318" cy="490119"/>
                 <wp:effectExtent l="0" t="0" r="0" b="5715"/>
@@ -3095,7 +3976,7 @@
           </mc:Choice>
           <mc:Fallback>
             <w:pict>
-              <v:shape w14:anchorId="14CC9549" id="Zone de texte 38" o:spid="_x0000_s1027" type="#_x0000_t202" style="position:absolute;margin-left:331.35pt;margin-top:13.35pt;width:106.1pt;height:38.6pt;z-index:251683840;visibility:visible;mso-wrap-style:square;mso-width-percent:0;mso-height-percent:0;mso-wrap-distance-left:9pt;mso-wrap-distance-top:0;mso-wrap-distance-right:9pt;mso-wrap-distance-bottom:0;mso-position-horizontal:absolute;mso-position-horizontal-relative:text;mso-position-vertical:absolute;mso-position-vertical-relative:text;mso-width-percent:0;mso-height-percent:0;mso-width-relative:margin;mso-height-relative:margin;v-text-anchor:top" o:gfxdata="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" filled="f" stroked="f" strokeweight=".5pt">
+              <v:shape w14:anchorId="14CC9549" id="Zone de texte 38" o:spid="_x0000_s1032" type="#_x0000_t202" style="position:absolute;margin-left:330.6pt;margin-top:.85pt;width:106.1pt;height:38.6pt;z-index:251683840;visibility:visible;mso-wrap-style:square;mso-width-percent:0;mso-height-percent:0;mso-wrap-distance-left:9pt;mso-wrap-distance-top:0;mso-wrap-distance-right:9pt;mso-wrap-distance-bottom:0;mso-position-horizontal:absolute;mso-position-horizontal-relative:text;mso-position-vertical:absolute;mso-position-vertical-relative:text;mso-width-percent:0;mso-height-percent:0;mso-width-relative:margin;mso-height-relative:margin;v-text-anchor:top" o:gfxdata="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" filled="f" stroked="f" strokeweight=".5pt">
                 <v:textbox>
                   <w:txbxContent>
                     <w:p>
@@ -3144,24 +4025,154 @@
         </mc:AlternateContent>
       </w:r>
       <w:r>
+        <w:drawing>
+          <wp:anchor distT="0" distB="0" distL="114300" distR="114300" simplePos="0" relativeHeight="251684864" behindDoc="0" locked="0" layoutInCell="1" allowOverlap="1" wp14:anchorId="5C6B0819" wp14:editId="2C3E9123">
+            <wp:simplePos x="0" y="0"/>
+            <wp:positionH relativeFrom="column">
+              <wp:posOffset>700646</wp:posOffset>
+            </wp:positionH>
+            <wp:positionV relativeFrom="paragraph">
+              <wp:posOffset>245888</wp:posOffset>
+            </wp:positionV>
+            <wp:extent cx="460375" cy="575945"/>
+            <wp:effectExtent l="0" t="0" r="0" b="0"/>
+            <wp:wrapNone/>
+            <wp:docPr id="26" name="Image 26"/>
+            <wp:cNvGraphicFramePr>
+              <a:graphicFrameLocks xmlns:a="http://schemas.openxmlformats.org/drawingml/2006/main" noChangeAspect="1"/>
+            </wp:cNvGraphicFramePr>
+            <a:graphic xmlns:a="http://schemas.openxmlformats.org/drawingml/2006/main">
+              <a:graphicData uri="http://schemas.openxmlformats.org/drawingml/2006/picture">
+                <pic:pic xmlns:pic="http://schemas.openxmlformats.org/drawingml/2006/picture">
+                  <pic:nvPicPr>
+                    <pic:cNvPr id="1" name=""/>
+                    <pic:cNvPicPr/>
+                  </pic:nvPicPr>
+                  <pic:blipFill rotWithShape="1">
+                    <a:blip r:embed="rId16">
+                      <a:extLst>
+                        <a:ext uri="{28A0092B-C50C-407E-A947-70E740481C1C}">
+                          <a14:useLocalDpi xmlns:a14="http://schemas.microsoft.com/office/drawing/2010/main" val="0"/>
+                        </a:ext>
+                      </a:extLst>
+                    </a:blip>
+                    <a:srcRect l="4082" b="7382"/>
+                    <a:stretch/>
+                  </pic:blipFill>
+                  <pic:spPr bwMode="auto">
+                    <a:xfrm>
+                      <a:off x="0" y="0"/>
+                      <a:ext cx="460375" cy="575945"/>
+                    </a:xfrm>
+                    <a:prstGeom prst="rect">
+                      <a:avLst/>
+                    </a:prstGeom>
+                    <a:ln>
+                      <a:noFill/>
+                    </a:ln>
+                    <a:extLst>
+                      <a:ext uri="{53640926-AAD7-44D8-BBD7-CCE9431645EC}">
+                        <a14:shadowObscured xmlns:a14="http://schemas.microsoft.com/office/drawing/2010/main"/>
+                      </a:ext>
+                    </a:extLst>
+                  </pic:spPr>
+                </pic:pic>
+              </a:graphicData>
+            </a:graphic>
+            <wp14:sizeRelH relativeFrom="margin">
+              <wp14:pctWidth>0</wp14:pctWidth>
+            </wp14:sizeRelH>
+            <wp14:sizeRelV relativeFrom="margin">
+              <wp14:pctHeight>0</wp14:pctHeight>
+            </wp14:sizeRelV>
+          </wp:anchor>
+        </w:drawing>
+      </w:r>
+      <w:r>
+        <w:drawing>
+          <wp:anchor distT="0" distB="0" distL="114300" distR="114300" simplePos="0" relativeHeight="251688960" behindDoc="0" locked="0" layoutInCell="1" allowOverlap="1" wp14:anchorId="7A61B3E1" wp14:editId="6976F4C1">
+            <wp:simplePos x="0" y="0"/>
+            <wp:positionH relativeFrom="column">
+              <wp:posOffset>3649174</wp:posOffset>
+            </wp:positionH>
+            <wp:positionV relativeFrom="paragraph">
+              <wp:posOffset>121167</wp:posOffset>
+            </wp:positionV>
+            <wp:extent cx="460375" cy="541186"/>
+            <wp:effectExtent l="0" t="2222" r="0" b="0"/>
+            <wp:wrapNone/>
+            <wp:docPr id="35" name="Image 35"/>
+            <wp:cNvGraphicFramePr>
+              <a:graphicFrameLocks xmlns:a="http://schemas.openxmlformats.org/drawingml/2006/main" noChangeAspect="1"/>
+            </wp:cNvGraphicFramePr>
+            <a:graphic xmlns:a="http://schemas.openxmlformats.org/drawingml/2006/main">
+              <a:graphicData uri="http://schemas.openxmlformats.org/drawingml/2006/picture">
+                <pic:pic xmlns:pic="http://schemas.openxmlformats.org/drawingml/2006/picture">
+                  <pic:nvPicPr>
+                    <pic:cNvPr id="1" name=""/>
+                    <pic:cNvPicPr/>
+                  </pic:nvPicPr>
+                  <pic:blipFill rotWithShape="1">
+                    <a:blip r:embed="rId16">
+                      <a:extLst>
+                        <a:ext uri="{28A0092B-C50C-407E-A947-70E740481C1C}">
+                          <a14:useLocalDpi xmlns:a14="http://schemas.microsoft.com/office/drawing/2010/main" val="0"/>
+                        </a:ext>
+                      </a:extLst>
+                    </a:blip>
+                    <a:srcRect l="4082" b="12992"/>
+                    <a:stretch/>
+                  </pic:blipFill>
+                  <pic:spPr bwMode="auto">
+                    <a:xfrm rot="16200000">
+                      <a:off x="0" y="0"/>
+                      <a:ext cx="460375" cy="541186"/>
+                    </a:xfrm>
+                    <a:prstGeom prst="rect">
+                      <a:avLst/>
+                    </a:prstGeom>
+                    <a:ln>
+                      <a:noFill/>
+                    </a:ln>
+                    <a:extLst>
+                      <a:ext uri="{53640926-AAD7-44D8-BBD7-CCE9431645EC}">
+                        <a14:shadowObscured xmlns:a14="http://schemas.microsoft.com/office/drawing/2010/main"/>
+                      </a:ext>
+                    </a:extLst>
+                  </pic:spPr>
+                </pic:pic>
+              </a:graphicData>
+            </a:graphic>
+            <wp14:sizeRelH relativeFrom="margin">
+              <wp14:pctWidth>0</wp14:pctWidth>
+            </wp14:sizeRelH>
+            <wp14:sizeRelV relativeFrom="margin">
+              <wp14:pctHeight>0</wp14:pctHeight>
+            </wp14:sizeRelV>
+          </wp:anchor>
+        </w:drawing>
+      </w:r>
+    </w:p>
+    <w:p>
+      <w:r>
         <w:rPr>
           <w:noProof/>
         </w:rPr>
         <mc:AlternateContent>
           <mc:Choice Requires="wps">
             <w:drawing>
-              <wp:anchor distT="0" distB="0" distL="114300" distR="114300" simplePos="0" relativeHeight="251668480" behindDoc="0" locked="0" layoutInCell="1" allowOverlap="1" wp14:anchorId="29730D68" wp14:editId="4720CB0E">
+              <wp:anchor distT="0" distB="0" distL="114300" distR="114300" simplePos="0" relativeHeight="251704320" behindDoc="0" locked="0" layoutInCell="1" allowOverlap="1" wp14:anchorId="1E48F16D" wp14:editId="18A91D06">
                 <wp:simplePos x="0" y="0"/>
                 <wp:positionH relativeFrom="margin">
-                  <wp:align>left</wp:align>
+                  <wp:posOffset>2084401</wp:posOffset>
                 </wp:positionH>
                 <wp:positionV relativeFrom="paragraph">
-                  <wp:posOffset>247015</wp:posOffset>
+                  <wp:posOffset>12065</wp:posOffset>
                 </wp:positionV>
-                <wp:extent cx="439387" cy="273133"/>
+                <wp:extent cx="1031358" cy="446567"/>
                 <wp:effectExtent l="0" t="0" r="0" b="0"/>
                 <wp:wrapNone/>
-                <wp:docPr id="29" name="Zone de texte 29"/>
+                <wp:docPr id="49" name="Zone de texte 49"/>
                 <wp:cNvGraphicFramePr/>
                 <a:graphic xmlns:a="http://schemas.openxmlformats.org/drawingml/2006/main">
                   <a:graphicData uri="http://schemas.microsoft.com/office/word/2010/wordprocessingShape">
@@ -3170,7 +4181,7 @@
                       <wps:spPr>
                         <a:xfrm>
                           <a:off x="0" y="0"/>
-                          <a:ext cx="439387" cy="273133"/>
+                          <a:ext cx="1031358" cy="446567"/>
                         </a:xfrm>
                         <a:prstGeom prst="rect">
                           <a:avLst/>
@@ -3194,7 +4205,7 @@
                                 <w:i/>
                                 <w:iCs/>
                               </w:rPr>
-                              <w:t>4m</w:t>
+                              <w:t>Sous-système médaillons</w:t>
                             </w:r>
                           </w:p>
                         </w:txbxContent>
@@ -3219,7 +4230,7 @@
           </mc:Choice>
           <mc:Fallback>
             <w:pict>
-              <v:shape w14:anchorId="29730D68" id="Zone de texte 29" o:spid="_x0000_s1028" type="#_x0000_t202" style="position:absolute;margin-left:0;margin-top:19.45pt;width:34.6pt;height:21.5pt;z-index:251668480;visibility:visible;mso-wrap-style:square;mso-width-percent:0;mso-height-percent:0;mso-wrap-distance-left:9pt;mso-wrap-distance-top:0;mso-wrap-distance-right:9pt;mso-wrap-distance-bottom:0;mso-position-horizontal:left;mso-position-horizontal-relative:margin;mso-position-vertical:absolute;mso-position-vertical-relative:text;mso-width-percent:0;mso-height-percent:0;mso-width-relative:margin;mso-height-relative:margin;v-text-anchor:top" o:gfxdata="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" filled="f" stroked="f" strokeweight=".5pt">
+              <v:shape w14:anchorId="1E48F16D" id="Zone de texte 49" o:spid="_x0000_s1033" type="#_x0000_t202" style="position:absolute;margin-left:164.15pt;margin-top:.95pt;width:81.2pt;height:35.15pt;z-index:251704320;visibility:visible;mso-wrap-style:square;mso-width-percent:0;mso-height-percent:0;mso-wrap-distance-left:9pt;mso-wrap-distance-top:0;mso-wrap-distance-right:9pt;mso-wrap-distance-bottom:0;mso-position-horizontal:absolute;mso-position-horizontal-relative:margin;mso-position-vertical:absolute;mso-position-vertical-relative:text;mso-width-percent:0;mso-height-percent:0;mso-width-relative:margin;mso-height-relative:margin;v-text-anchor:top" o:gfxdata="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" filled="f" stroked="f" strokeweight=".5pt">
                 <v:textbox>
                   <w:txbxContent>
                     <w:p>
@@ -3234,7 +4245,7 @@
                           <w:i/>
                           <w:iCs/>
                         </w:rPr>
-                        <w:t>4m</w:t>
+                        <w:t>Sous-système médaillons</w:t>
                       </w:r>
                     </w:p>
                   </w:txbxContent>
@@ -3245,8 +4256,6 @@
           </mc:Fallback>
         </mc:AlternateContent>
       </w:r>
-    </w:p>
-    <w:p>
       <w:r>
         <w:rPr>
           <w:noProof/>
@@ -3254,60 +4263,57 @@
         <mc:AlternateContent>
           <mc:Choice Requires="wps">
             <w:drawing>
-              <wp:anchor distT="0" distB="0" distL="114300" distR="114300" simplePos="0" relativeHeight="251681792" behindDoc="0" locked="0" layoutInCell="1" allowOverlap="1" wp14:anchorId="58D26668" wp14:editId="5B500CA5">
+              <wp:anchor distT="0" distB="0" distL="114300" distR="114300" simplePos="0" relativeHeight="251700224" behindDoc="0" locked="0" layoutInCell="1" allowOverlap="1" wp14:anchorId="598D1465" wp14:editId="176EE8C7">
                 <wp:simplePos x="0" y="0"/>
                 <wp:positionH relativeFrom="column">
-                  <wp:posOffset>1669339</wp:posOffset>
+                  <wp:posOffset>1972386</wp:posOffset>
                 </wp:positionH>
                 <wp:positionV relativeFrom="paragraph">
-                  <wp:posOffset>22707</wp:posOffset>
+                  <wp:posOffset>195605</wp:posOffset>
                 </wp:positionV>
-                <wp:extent cx="1360627" cy="273133"/>
-                <wp:effectExtent l="0" t="0" r="0" b="0"/>
+                <wp:extent cx="191386" cy="191386"/>
+                <wp:effectExtent l="0" t="0" r="18415" b="18415"/>
                 <wp:wrapNone/>
-                <wp:docPr id="37" name="Zone de texte 37"/>
+                <wp:docPr id="47" name="Ellipse 47"/>
                 <wp:cNvGraphicFramePr/>
                 <a:graphic xmlns:a="http://schemas.openxmlformats.org/drawingml/2006/main">
                   <a:graphicData uri="http://schemas.microsoft.com/office/word/2010/wordprocessingShape">
                     <wps:wsp>
-                      <wps:cNvSpPr txBox="1"/>
+                      <wps:cNvSpPr/>
                       <wps:spPr>
                         <a:xfrm>
                           <a:off x="0" y="0"/>
-                          <a:ext cx="1360627" cy="273133"/>
+                          <a:ext cx="191386" cy="191386"/>
                         </a:xfrm>
-                        <a:prstGeom prst="rect">
+                        <a:prstGeom prst="ellipse">
                           <a:avLst/>
                         </a:prstGeom>
-                        <a:noFill/>
-                        <a:ln w="6350">
-                          <a:noFill/>
+                        <a:solidFill>
+                          <a:schemeClr val="tx1"/>
+                        </a:solidFill>
+                        <a:ln>
+                          <a:solidFill>
+                            <a:srgbClr val="FFFF00"/>
+                          </a:solidFill>
                         </a:ln>
                       </wps:spPr>
-                      <wps:txbx>
-                        <w:txbxContent>
-                          <w:p>
-                            <w:pPr>
-                              <w:rPr>
-                                <w:i/>
-                                <w:iCs/>
-                                <w:sz w:val="24"/>
-                                <w:szCs w:val="24"/>
-                              </w:rPr>
-                            </w:pPr>
-                            <w:r>
-                              <w:rPr>
-                                <w:i/>
-                                <w:iCs/>
-                                <w:sz w:val="24"/>
-                                <w:szCs w:val="24"/>
-                              </w:rPr>
-                              <w:t>&lt;&lt; Salle de jeu &gt;&gt;</w:t>
-                            </w:r>
-                          </w:p>
-                        </w:txbxContent>
-                      </wps:txbx>
-                      <wps:bodyPr rot="0" spcFirstLastPara="0" vertOverflow="overflow" horzOverflow="overflow" vert="horz" wrap="square" lIns="91440" tIns="45720" rIns="91440" bIns="45720" numCol="1" spcCol="0" rtlCol="0" fromWordArt="0" anchor="t" anchorCtr="0" forceAA="0" compatLnSpc="1">
+                      <wps:style>
+                        <a:lnRef idx="2">
+                          <a:schemeClr val="accent1">
+                            <a:shade val="50000"/>
+                          </a:schemeClr>
+                        </a:lnRef>
+                        <a:fillRef idx="1">
+                          <a:schemeClr val="accent1"/>
+                        </a:fillRef>
+                        <a:effectRef idx="0">
+                          <a:schemeClr val="accent1"/>
+                        </a:effectRef>
+                        <a:fontRef idx="minor">
+                          <a:schemeClr val="lt1"/>
+                        </a:fontRef>
+                      </wps:style>
+                      <wps:bodyPr rot="0" spcFirstLastPara="0" vertOverflow="overflow" horzOverflow="overflow" vert="horz" wrap="square" lIns="91440" tIns="45720" rIns="91440" bIns="45720" numCol="1" spcCol="0" rtlCol="0" fromWordArt="0" anchor="ctr" anchorCtr="0" forceAA="0" compatLnSpc="1">
                         <a:prstTxWarp prst="textNoShape">
                           <a:avLst/>
                         </a:prstTxWarp>
@@ -3316,51 +4322,18 @@
                     </wps:wsp>
                   </a:graphicData>
                 </a:graphic>
-                <wp14:sizeRelH relativeFrom="margin">
-                  <wp14:pctWidth>0</wp14:pctWidth>
-                </wp14:sizeRelH>
-                <wp14:sizeRelV relativeFrom="margin">
-                  <wp14:pctHeight>0</wp14:pctHeight>
-                </wp14:sizeRelV>
               </wp:anchor>
             </w:drawing>
           </mc:Choice>
           <mc:Fallback>
             <w:pict>
-              <v:shape w14:anchorId="58D26668" id="Zone de texte 37" o:spid="_x0000_s1029" type="#_x0000_t202" style="position:absolute;margin-left:131.45pt;margin-top:1.8pt;width:107.15pt;height:21.5pt;z-index:251681792;visibility:visible;mso-wrap-style:square;mso-width-percent:0;mso-height-percent:0;mso-wrap-distance-left:9pt;mso-wrap-distance-top:0;mso-wrap-distance-right:9pt;mso-wrap-distance-bottom:0;mso-position-horizontal:absolute;mso-position-horizontal-relative:text;mso-position-vertical:absolute;mso-position-vertical-relative:text;mso-width-percent:0;mso-height-percent:0;mso-width-relative:margin;mso-height-relative:margin;v-text-anchor:top" o:gfxdata="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" filled="f" stroked="f" strokeweight=".5pt">
-                <v:textbox>
-                  <w:txbxContent>
-                    <w:p>
-                      <w:pPr>
-                        <w:rPr>
-                          <w:i/>
-                          <w:iCs/>
-                          <w:sz w:val="24"/>
-                          <w:szCs w:val="24"/>
-                        </w:rPr>
-                      </w:pPr>
-                      <w:r>
-                        <w:rPr>
-                          <w:i/>
-                          <w:iCs/>
-                          <w:sz w:val="24"/>
-                          <w:szCs w:val="24"/>
-                        </w:rPr>
-                        <w:t>&lt;&lt; Salle de jeu &gt;&gt;</w:t>
-                      </w:r>
-                    </w:p>
-                  </w:txbxContent>
-                </v:textbox>
-              </v:shape>
+              <v:oval w14:anchorId="195F9D45" id="Ellipse 47" o:spid="_x0000_s1026" style="position:absolute;margin-left:155.3pt;margin-top:15.4pt;width:15.05pt;height:15.05pt;z-index:251700224;visibility:visible;mso-wrap-style:square;mso-wrap-distance-left:9pt;mso-wrap-distance-top:0;mso-wrap-distance-right:9pt;mso-wrap-distance-bottom:0;mso-position-horizontal:absolute;mso-position-horizontal-relative:text;mso-position-vertical:absolute;mso-position-vertical-relative:text;v-text-anchor:middle" o:gfxdata="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" fillcolor="black [3213]" strokecolor="yellow" strokeweight="1pt">
+                <v:stroke joinstyle="miter"/>
+              </v:oval>
             </w:pict>
           </mc:Fallback>
         </mc:AlternateContent>
       </w:r>
-    </w:p>
-    <w:p/>
-    <w:p/>
-    <w:p/>
-    <w:p>
       <w:r>
         <w:rPr>
           <w:noProof/>
@@ -3799,12 +4772,1967 @@
           </mc:Fallback>
         </mc:AlternateContent>
       </w:r>
-    </w:p>
+      <w:bookmarkStart w:id="7" w:name="_Toc39128994"/>
+    </w:p>
+    <w:p/>
+    <w:p>
+      <w:pPr>
+        <w:pStyle w:val="Titre2"/>
+        <w:numPr>
+          <w:ilvl w:val="0"/>
+          <w:numId w:val="10"/>
+        </w:numPr>
+        <w:ind w:left="284" w:hanging="284"/>
+      </w:pPr>
+      <w:r>
+        <w:lastRenderedPageBreak/>
+        <w:t>L’antenne du routeur :</w:t>
+      </w:r>
+    </w:p>
+    <w:p>
+      <w:pPr>
+        <w:jc w:val="both"/>
+      </w:pPr>
+      <w:r>
+        <w:t xml:space="preserve">L’antenne intégrée à ce routeur est de type </w:t>
+      </w:r>
+      <w:r>
+        <w:rPr>
+          <w:b/>
+          <w:bCs/>
+        </w:rPr>
+        <w:t>ANT2511AC</w:t>
+      </w:r>
+      <w:r>
+        <w:t>.</w:t>
+      </w:r>
+    </w:p>
+    <w:p>
+      <w:pPr>
+        <w:jc w:val="both"/>
+      </w:pPr>
+      <w:r>
+        <w:t>Elle dispose de caractéristiques plus détaillées que celles du routeur. Après plusieurs recherches sur l’antenne individuelle, les informations techniques sont recueillies dans le tableau ci-dessous :</w:t>
+      </w:r>
+    </w:p>
+    <w:tbl>
+      <w:tblPr>
+        <w:tblStyle w:val="Grilledutableau"/>
+        <w:tblW w:w="0" w:type="auto"/>
+        <w:jc w:val="center"/>
+        <w:tblLook w:val="04A0" w:firstRow="1" w:lastRow="0" w:firstColumn="1" w:lastColumn="0" w:noHBand="0" w:noVBand="1"/>
+      </w:tblPr>
+      <w:tblGrid>
+        <w:gridCol w:w="4022"/>
+        <w:gridCol w:w="3774"/>
+      </w:tblGrid>
+      <w:tr>
+        <w:trPr>
+          <w:jc w:val="center"/>
+        </w:trPr>
+        <w:tc>
+          <w:tcPr>
+            <w:tcW w:w="4022" w:type="dxa"/>
+          </w:tcPr>
+          <w:p>
+            <w:pPr>
+              <w:jc w:val="center"/>
+            </w:pPr>
+            <w:r>
+              <w:t>Mode Wi-Fi :</w:t>
+            </w:r>
+          </w:p>
+        </w:tc>
+        <w:tc>
+          <w:tcPr>
+            <w:tcW w:w="3774" w:type="dxa"/>
+          </w:tcPr>
+          <w:p>
+            <w:pPr>
+              <w:jc w:val="center"/>
+            </w:pPr>
+            <w:r>
+              <w:t>802.11 a/b/g/n/</w:t>
+            </w:r>
+            <w:proofErr w:type="spellStart"/>
+            <w:r>
+              <w:t>ac</w:t>
+            </w:r>
+            <w:proofErr w:type="spellEnd"/>
+          </w:p>
+        </w:tc>
+      </w:tr>
+      <w:tr>
+        <w:trPr>
+          <w:jc w:val="center"/>
+        </w:trPr>
+        <w:tc>
+          <w:tcPr>
+            <w:tcW w:w="4022" w:type="dxa"/>
+          </w:tcPr>
+          <w:p>
+            <w:pPr>
+              <w:jc w:val="center"/>
+            </w:pPr>
+            <w:r>
+              <w:t>Plage de fréquences :</w:t>
+            </w:r>
+          </w:p>
+        </w:tc>
+        <w:tc>
+          <w:tcPr>
+            <w:tcW w:w="3774" w:type="dxa"/>
+          </w:tcPr>
+          <w:p>
+            <w:pPr>
+              <w:jc w:val="center"/>
+            </w:pPr>
+            <w:r>
+              <w:t>2,4 à 2,5 GHz et 4,9 à 5,85 GHz</w:t>
+            </w:r>
+          </w:p>
+        </w:tc>
+      </w:tr>
+      <w:tr>
+        <w:trPr>
+          <w:jc w:val="center"/>
+        </w:trPr>
+        <w:tc>
+          <w:tcPr>
+            <w:tcW w:w="4022" w:type="dxa"/>
+          </w:tcPr>
+          <w:p>
+            <w:pPr>
+              <w:jc w:val="center"/>
+            </w:pPr>
+            <w:r>
+              <w:t>Gain :</w:t>
+            </w:r>
+          </w:p>
+        </w:tc>
+        <w:tc>
+          <w:tcPr>
+            <w:tcW w:w="3774" w:type="dxa"/>
+          </w:tcPr>
+          <w:p>
+            <w:pPr>
+              <w:jc w:val="center"/>
+            </w:pPr>
+            <w:r>
+              <w:t xml:space="preserve">2,5 </w:t>
+            </w:r>
+            <w:proofErr w:type="spellStart"/>
+            <w:r>
+              <w:t>dBi</w:t>
+            </w:r>
+            <w:proofErr w:type="spellEnd"/>
+            <w:r>
+              <w:t xml:space="preserve"> (2,4 GHz) et 4 </w:t>
+            </w:r>
+            <w:proofErr w:type="spellStart"/>
+            <w:r>
+              <w:t>dBi</w:t>
+            </w:r>
+            <w:proofErr w:type="spellEnd"/>
+            <w:r>
+              <w:t xml:space="preserve"> (5 GHz)</w:t>
+            </w:r>
+          </w:p>
+        </w:tc>
+      </w:tr>
+      <w:tr>
+        <w:trPr>
+          <w:jc w:val="center"/>
+        </w:trPr>
+        <w:tc>
+          <w:tcPr>
+            <w:tcW w:w="4022" w:type="dxa"/>
+          </w:tcPr>
+          <w:p>
+            <w:pPr>
+              <w:jc w:val="center"/>
+            </w:pPr>
+            <w:r>
+              <w:t>Puissance d’émission :</w:t>
+            </w:r>
+          </w:p>
+        </w:tc>
+        <w:tc>
+          <w:tcPr>
+            <w:tcW w:w="3774" w:type="dxa"/>
+          </w:tcPr>
+          <w:p>
+            <w:pPr>
+              <w:jc w:val="center"/>
+            </w:pPr>
+            <w:r>
+              <w:t>20 dBm</w:t>
+            </w:r>
+          </w:p>
+        </w:tc>
+      </w:tr>
+      <w:tr>
+        <w:trPr>
+          <w:jc w:val="center"/>
+        </w:trPr>
+        <w:tc>
+          <w:tcPr>
+            <w:tcW w:w="4022" w:type="dxa"/>
+          </w:tcPr>
+          <w:p>
+            <w:pPr>
+              <w:jc w:val="center"/>
+            </w:pPr>
+            <w:r>
+              <w:t>Rayon d’ajustement :</w:t>
+            </w:r>
+          </w:p>
+        </w:tc>
+        <w:tc>
+          <w:tcPr>
+            <w:tcW w:w="3774" w:type="dxa"/>
+          </w:tcPr>
+          <w:p>
+            <w:pPr>
+              <w:jc w:val="center"/>
+            </w:pPr>
+            <w:r>
+              <w:t>Horizontal 360</w:t>
+            </w:r>
+            <w:r>
+              <w:t>°</w:t>
+            </w:r>
+            <w:r>
+              <w:t xml:space="preserve"> Vertical 75</w:t>
+            </w:r>
+            <w:r>
+              <w:t>°</w:t>
+            </w:r>
+            <w:r>
+              <w:t xml:space="preserve"> (2.4 GHz) et Horizontal 360</w:t>
+            </w:r>
+            <w:r>
+              <w:t>°</w:t>
+            </w:r>
+            <w:r>
+              <w:t xml:space="preserve"> Vertical 22,5</w:t>
+            </w:r>
+            <w:r>
+              <w:t>°</w:t>
+            </w:r>
+            <w:r>
+              <w:t xml:space="preserve"> (5 GHz)</w:t>
+            </w:r>
+          </w:p>
+        </w:tc>
+      </w:tr>
+      <w:tr>
+        <w:trPr>
+          <w:jc w:val="center"/>
+        </w:trPr>
+        <w:tc>
+          <w:tcPr>
+            <w:tcW w:w="4022" w:type="dxa"/>
+          </w:tcPr>
+          <w:p>
+            <w:pPr>
+              <w:jc w:val="center"/>
+            </w:pPr>
+            <w:r>
+              <w:t>Polarisation :</w:t>
+            </w:r>
+          </w:p>
+        </w:tc>
+        <w:tc>
+          <w:tcPr>
+            <w:tcW w:w="3774" w:type="dxa"/>
+          </w:tcPr>
+          <w:p>
+            <w:pPr>
+              <w:jc w:val="center"/>
+            </w:pPr>
+            <w:r>
+              <w:t>Linéaire ; Verticale</w:t>
+            </w:r>
+          </w:p>
+        </w:tc>
+      </w:tr>
+      <w:tr>
+        <w:trPr>
+          <w:jc w:val="center"/>
+        </w:trPr>
+        <w:tc>
+          <w:tcPr>
+            <w:tcW w:w="4022" w:type="dxa"/>
+          </w:tcPr>
+          <w:p>
+            <w:pPr>
+              <w:jc w:val="center"/>
+            </w:pPr>
+            <w:r>
+              <w:t>Connecteurs :</w:t>
+            </w:r>
+          </w:p>
+        </w:tc>
+        <w:tc>
+          <w:tcPr>
+            <w:tcW w:w="3774" w:type="dxa"/>
+          </w:tcPr>
+          <w:p>
+            <w:pPr>
+              <w:jc w:val="center"/>
+            </w:pPr>
+            <w:r>
+              <w:t>Prise RP-SMA (SMA inversé mâle)</w:t>
+            </w:r>
+          </w:p>
+        </w:tc>
+      </w:tr>
+      <w:tr>
+        <w:trPr>
+          <w:jc w:val="center"/>
+        </w:trPr>
+        <w:tc>
+          <w:tcPr>
+            <w:tcW w:w="4022" w:type="dxa"/>
+          </w:tcPr>
+          <w:p>
+            <w:pPr>
+              <w:jc w:val="center"/>
+            </w:pPr>
+            <w:r>
+              <w:t>Direction :</w:t>
+            </w:r>
+          </w:p>
+        </w:tc>
+        <w:tc>
+          <w:tcPr>
+            <w:tcW w:w="3774" w:type="dxa"/>
+          </w:tcPr>
+          <w:p>
+            <w:pPr>
+              <w:jc w:val="center"/>
+            </w:pPr>
+            <w:r>
+              <w:t>Omnidirectionnelle.</w:t>
+            </w:r>
+          </w:p>
+        </w:tc>
+      </w:tr>
+    </w:tbl>
+    <w:p/>
+    <w:p>
+      <w:pPr>
+        <w:jc w:val="both"/>
+      </w:pPr>
+      <w:r>
+        <w:t>Premièrement, nous allons étudier la directivité de l’antenne. Il s’agit de la portée d’émission des ces ondes (et parallèlement de réception). Comme pour les microphones, il existe plusieurs types de directivités.</w:t>
+      </w:r>
+    </w:p>
+    <w:p>
+      <w:r>
+        <w:t>Voici les principaux :</w:t>
+      </w:r>
+    </w:p>
+    <w:p>
+      <w:pPr>
+        <w:jc w:val="center"/>
+      </w:pPr>
+      <w:r>
+        <w:drawing>
+          <wp:anchor distT="0" distB="0" distL="114300" distR="114300" simplePos="0" relativeHeight="251692032" behindDoc="1" locked="0" layoutInCell="1" allowOverlap="1" wp14:anchorId="53E7609C" wp14:editId="007CEA57">
+            <wp:simplePos x="0" y="0"/>
+            <wp:positionH relativeFrom="margin">
+              <wp:posOffset>857238</wp:posOffset>
+            </wp:positionH>
+            <wp:positionV relativeFrom="paragraph">
+              <wp:posOffset>3810</wp:posOffset>
+            </wp:positionV>
+            <wp:extent cx="5172797" cy="3343742"/>
+            <wp:effectExtent l="0" t="0" r="8890" b="9525"/>
+            <wp:wrapNone/>
+            <wp:docPr id="41" name="Image 41"/>
+            <wp:cNvGraphicFramePr>
+              <a:graphicFrameLocks xmlns:a="http://schemas.openxmlformats.org/drawingml/2006/main" noChangeAspect="1"/>
+            </wp:cNvGraphicFramePr>
+            <a:graphic xmlns:a="http://schemas.openxmlformats.org/drawingml/2006/main">
+              <a:graphicData uri="http://schemas.openxmlformats.org/drawingml/2006/picture">
+                <pic:pic xmlns:pic="http://schemas.openxmlformats.org/drawingml/2006/picture">
+                  <pic:nvPicPr>
+                    <pic:cNvPr id="1" name=""/>
+                    <pic:cNvPicPr/>
+                  </pic:nvPicPr>
+                  <pic:blipFill>
+                    <a:blip r:embed="rId21">
+                      <a:extLst>
+                        <a:ext uri="{28A0092B-C50C-407E-A947-70E740481C1C}">
+                          <a14:useLocalDpi xmlns:a14="http://schemas.microsoft.com/office/drawing/2010/main" val="0"/>
+                        </a:ext>
+                      </a:extLst>
+                    </a:blip>
+                    <a:stretch>
+                      <a:fillRect/>
+                    </a:stretch>
+                  </pic:blipFill>
+                  <pic:spPr>
+                    <a:xfrm>
+                      <a:off x="0" y="0"/>
+                      <a:ext cx="5172797" cy="3343742"/>
+                    </a:xfrm>
+                    <a:prstGeom prst="rect">
+                      <a:avLst/>
+                    </a:prstGeom>
+                  </pic:spPr>
+                </pic:pic>
+              </a:graphicData>
+            </a:graphic>
+          </wp:anchor>
+        </w:drawing>
+      </w:r>
+    </w:p>
+    <w:p>
+      <w:pPr>
+        <w:jc w:val="center"/>
+      </w:pPr>
+    </w:p>
+    <w:p>
+      <w:pPr>
+        <w:jc w:val="center"/>
+      </w:pPr>
+    </w:p>
+    <w:p>
+      <w:pPr>
+        <w:jc w:val="center"/>
+      </w:pPr>
+    </w:p>
+    <w:p>
+      <w:pPr>
+        <w:jc w:val="center"/>
+      </w:pPr>
+    </w:p>
+    <w:p>
+      <w:pPr>
+        <w:jc w:val="center"/>
+      </w:pPr>
+    </w:p>
+    <w:p>
+      <w:pPr>
+        <w:jc w:val="center"/>
+      </w:pPr>
+    </w:p>
+    <w:p/>
+    <w:p/>
+    <w:p/>
+    <w:p/>
+    <w:p/>
+    <w:tbl>
+      <w:tblPr>
+        <w:tblStyle w:val="Grilledutableau"/>
+        <w:tblpPr w:leftFromText="141" w:rightFromText="141" w:vertAnchor="page" w:horzAnchor="margin" w:tblpY="10420"/>
+        <w:tblW w:w="0" w:type="auto"/>
+        <w:tblLook w:val="04A0" w:firstRow="1" w:lastRow="0" w:firstColumn="1" w:lastColumn="0" w:noHBand="0" w:noVBand="1"/>
+      </w:tblPr>
+      <w:tblGrid>
+        <w:gridCol w:w="562"/>
+        <w:gridCol w:w="1753"/>
+      </w:tblGrid>
+      <w:tr>
+        <w:tc>
+          <w:tcPr>
+            <w:tcW w:w="562" w:type="dxa"/>
+          </w:tcPr>
+          <w:p>
+            <w:pPr>
+              <w:jc w:val="center"/>
+              <w:rPr>
+                <w:b/>
+                <w:bCs/>
+              </w:rPr>
+            </w:pPr>
+            <w:r>
+              <w:rPr>
+                <w:b/>
+                <w:bCs/>
+              </w:rPr>
+              <w:t>1</w:t>
+            </w:r>
+          </w:p>
+        </w:tc>
+        <w:tc>
+          <w:tcPr>
+            <w:tcW w:w="1701" w:type="dxa"/>
+          </w:tcPr>
+          <w:p>
+            <w:pPr>
+              <w:jc w:val="center"/>
+              <w:rPr>
+                <w:i/>
+                <w:iCs/>
+              </w:rPr>
+            </w:pPr>
+            <w:r>
+              <w:rPr>
+                <w:i/>
+                <w:iCs/>
+              </w:rPr>
+              <w:t>Omnidirectionnel</w:t>
+            </w:r>
+          </w:p>
+        </w:tc>
+      </w:tr>
+      <w:tr>
+        <w:tc>
+          <w:tcPr>
+            <w:tcW w:w="562" w:type="dxa"/>
+          </w:tcPr>
+          <w:p>
+            <w:pPr>
+              <w:jc w:val="center"/>
+              <w:rPr>
+                <w:b/>
+                <w:bCs/>
+              </w:rPr>
+            </w:pPr>
+            <w:r>
+              <w:rPr>
+                <w:b/>
+                <w:bCs/>
+              </w:rPr>
+              <w:t>2</w:t>
+            </w:r>
+          </w:p>
+        </w:tc>
+        <w:tc>
+          <w:tcPr>
+            <w:tcW w:w="1701" w:type="dxa"/>
+          </w:tcPr>
+          <w:p>
+            <w:pPr>
+              <w:jc w:val="center"/>
+              <w:rPr>
+                <w:i/>
+                <w:iCs/>
+              </w:rPr>
+            </w:pPr>
+            <w:r>
+              <w:rPr>
+                <w:i/>
+                <w:iCs/>
+              </w:rPr>
+              <w:t>Cardioïde</w:t>
+            </w:r>
+          </w:p>
+        </w:tc>
+      </w:tr>
+      <w:tr>
+        <w:tc>
+          <w:tcPr>
+            <w:tcW w:w="562" w:type="dxa"/>
+          </w:tcPr>
+          <w:p>
+            <w:pPr>
+              <w:jc w:val="center"/>
+              <w:rPr>
+                <w:b/>
+                <w:bCs/>
+              </w:rPr>
+            </w:pPr>
+            <w:r>
+              <w:rPr>
+                <w:b/>
+                <w:bCs/>
+              </w:rPr>
+              <w:t>3</w:t>
+            </w:r>
+          </w:p>
+        </w:tc>
+        <w:tc>
+          <w:tcPr>
+            <w:tcW w:w="1701" w:type="dxa"/>
+          </w:tcPr>
+          <w:p>
+            <w:pPr>
+              <w:jc w:val="center"/>
+              <w:rPr>
+                <w:i/>
+                <w:iCs/>
+              </w:rPr>
+            </w:pPr>
+            <w:proofErr w:type="spellStart"/>
+            <w:r>
+              <w:rPr>
+                <w:i/>
+                <w:iCs/>
+              </w:rPr>
+              <w:t>Supercardioïde</w:t>
+            </w:r>
+            <w:proofErr w:type="spellEnd"/>
+          </w:p>
+        </w:tc>
+      </w:tr>
+      <w:tr>
+        <w:tc>
+          <w:tcPr>
+            <w:tcW w:w="562" w:type="dxa"/>
+          </w:tcPr>
+          <w:p>
+            <w:pPr>
+              <w:jc w:val="center"/>
+              <w:rPr>
+                <w:b/>
+                <w:bCs/>
+              </w:rPr>
+            </w:pPr>
+            <w:r>
+              <w:rPr>
+                <w:b/>
+                <w:bCs/>
+              </w:rPr>
+              <w:t>4</w:t>
+            </w:r>
+          </w:p>
+        </w:tc>
+        <w:tc>
+          <w:tcPr>
+            <w:tcW w:w="1701" w:type="dxa"/>
+          </w:tcPr>
+          <w:p>
+            <w:pPr>
+              <w:jc w:val="center"/>
+              <w:rPr>
+                <w:i/>
+                <w:iCs/>
+              </w:rPr>
+            </w:pPr>
+            <w:proofErr w:type="spellStart"/>
+            <w:r>
+              <w:rPr>
+                <w:i/>
+                <w:iCs/>
+              </w:rPr>
+              <w:t>Hypercardioïde</w:t>
+            </w:r>
+            <w:proofErr w:type="spellEnd"/>
+          </w:p>
+        </w:tc>
+      </w:tr>
+      <w:tr>
+        <w:tc>
+          <w:tcPr>
+            <w:tcW w:w="562" w:type="dxa"/>
+          </w:tcPr>
+          <w:p>
+            <w:pPr>
+              <w:jc w:val="center"/>
+              <w:rPr>
+                <w:b/>
+                <w:bCs/>
+              </w:rPr>
+            </w:pPr>
+            <w:r>
+              <w:rPr>
+                <w:b/>
+                <w:bCs/>
+              </w:rPr>
+              <w:t>5</w:t>
+            </w:r>
+          </w:p>
+        </w:tc>
+        <w:tc>
+          <w:tcPr>
+            <w:tcW w:w="1701" w:type="dxa"/>
+          </w:tcPr>
+          <w:p>
+            <w:pPr>
+              <w:jc w:val="center"/>
+              <w:rPr>
+                <w:i/>
+                <w:iCs/>
+              </w:rPr>
+            </w:pPr>
+            <w:r>
+              <w:rPr>
+                <w:i/>
+                <w:iCs/>
+              </w:rPr>
+              <w:t>Bidirectionnel</w:t>
+            </w:r>
+          </w:p>
+        </w:tc>
+      </w:tr>
+    </w:tbl>
+    <w:p/>
+    <w:p>
+      <w:pPr>
+        <w:jc w:val="both"/>
+      </w:pPr>
+      <w:r>
+        <w:t xml:space="preserve">Ces diagrammes nous permettent de déterminer l’endroit idéal pour placer l’antenne. Notre antenne étant </w:t>
+      </w:r>
+      <w:r>
+        <w:rPr>
+          <w:u w:val="single"/>
+        </w:rPr>
+        <w:t>omnidirectionnelle</w:t>
+      </w:r>
+      <w:r>
+        <w:t xml:space="preserve">, il serait plus judicieux de la placée au centre de la pièce. </w:t>
+      </w:r>
+    </w:p>
+    <w:p>
+      <w:pPr>
+        <w:jc w:val="both"/>
+      </w:pPr>
+      <w:r>
+        <w:t xml:space="preserve">Deux plages de fréquences sont disponibles avec cette antenne, le 2,4 GHz ou le 5 GHz. Cependant, celle-ci ayant destination dans un bâtiment public (mairie), il est probable que d’autres équipements fonctionnent sur le 5 GHz (alarme intrusion, vidéosurveillance, alarme incendie…). De plus, tous les appareils informatiques </w:t>
+      </w:r>
+      <w:r>
+        <w:lastRenderedPageBreak/>
+        <w:t xml:space="preserve">n’acceptent pas le 5 GHz. Le choix de la plage de fréquence se porte ainsi sur le 2,4 GHz pour des raisons de perturbations et de compatibilité. </w:t>
+      </w:r>
+    </w:p>
+    <w:p>
+      <w:pPr>
+        <w:jc w:val="both"/>
+      </w:pPr>
+      <w:r>
+        <w:drawing>
+          <wp:anchor distT="0" distB="0" distL="114300" distR="114300" simplePos="0" relativeHeight="251694080" behindDoc="0" locked="0" layoutInCell="1" allowOverlap="1" wp14:anchorId="707B0FA8" wp14:editId="08463598">
+            <wp:simplePos x="0" y="0"/>
+            <wp:positionH relativeFrom="margin">
+              <wp:posOffset>-230505</wp:posOffset>
+            </wp:positionH>
+            <wp:positionV relativeFrom="paragraph">
+              <wp:posOffset>393700</wp:posOffset>
+            </wp:positionV>
+            <wp:extent cx="2423795" cy="2246630"/>
+            <wp:effectExtent l="0" t="0" r="0" b="1270"/>
+            <wp:wrapNone/>
+            <wp:docPr id="43" name="Image 43"/>
+            <wp:cNvGraphicFramePr>
+              <a:graphicFrameLocks xmlns:a="http://schemas.openxmlformats.org/drawingml/2006/main" noChangeAspect="1"/>
+            </wp:cNvGraphicFramePr>
+            <a:graphic xmlns:a="http://schemas.openxmlformats.org/drawingml/2006/main">
+              <a:graphicData uri="http://schemas.openxmlformats.org/drawingml/2006/picture">
+                <pic:pic xmlns:pic="http://schemas.openxmlformats.org/drawingml/2006/picture">
+                  <pic:nvPicPr>
+                    <pic:cNvPr id="1" name=""/>
+                    <pic:cNvPicPr/>
+                  </pic:nvPicPr>
+                  <pic:blipFill>
+                    <a:blip r:embed="rId22">
+                      <a:extLst>
+                        <a:ext uri="{28A0092B-C50C-407E-A947-70E740481C1C}">
+                          <a14:useLocalDpi xmlns:a14="http://schemas.microsoft.com/office/drawing/2010/main" val="0"/>
+                        </a:ext>
+                      </a:extLst>
+                    </a:blip>
+                    <a:stretch>
+                      <a:fillRect/>
+                    </a:stretch>
+                  </pic:blipFill>
+                  <pic:spPr>
+                    <a:xfrm>
+                      <a:off x="0" y="0"/>
+                      <a:ext cx="2423795" cy="2246630"/>
+                    </a:xfrm>
+                    <a:prstGeom prst="rect">
+                      <a:avLst/>
+                    </a:prstGeom>
+                  </pic:spPr>
+                </pic:pic>
+              </a:graphicData>
+            </a:graphic>
+            <wp14:sizeRelH relativeFrom="margin">
+              <wp14:pctWidth>0</wp14:pctWidth>
+            </wp14:sizeRelH>
+            <wp14:sizeRelV relativeFrom="margin">
+              <wp14:pctHeight>0</wp14:pctHeight>
+            </wp14:sizeRelV>
+          </wp:anchor>
+        </w:drawing>
+      </w:r>
+      <w:r>
+        <w:t>Nous allons désormais chercher à savoir si tous les appareils ayant besoin du Wi-Fi le recevront correctement. Pour ce faire, il est nécessaire d’utiliser les faits ci-dessous :</w:t>
+      </w:r>
+    </w:p>
+    <w:p>
+      <w:pPr>
+        <w:jc w:val="both"/>
+      </w:pPr>
+    </w:p>
+    <w:p>
+      <w:r>
+        <w:rPr>
+          <w:noProof/>
+        </w:rPr>
+        <mc:AlternateContent>
+          <mc:Choice Requires="wps">
+            <w:drawing>
+              <wp:anchor distT="0" distB="0" distL="114300" distR="114300" simplePos="0" relativeHeight="251695104" behindDoc="0" locked="0" layoutInCell="1" allowOverlap="1" wp14:anchorId="3611BC73" wp14:editId="5CAD1AB3">
+                <wp:simplePos x="0" y="0"/>
+                <wp:positionH relativeFrom="margin">
+                  <wp:posOffset>2458720</wp:posOffset>
+                </wp:positionH>
+                <wp:positionV relativeFrom="paragraph">
+                  <wp:posOffset>30607</wp:posOffset>
+                </wp:positionV>
+                <wp:extent cx="3883099" cy="714597"/>
+                <wp:effectExtent l="19050" t="19050" r="22225" b="28575"/>
+                <wp:wrapNone/>
+                <wp:docPr id="44" name="Rectangle 44"/>
+                <wp:cNvGraphicFramePr/>
+                <a:graphic xmlns:a="http://schemas.openxmlformats.org/drawingml/2006/main">
+                  <a:graphicData uri="http://schemas.microsoft.com/office/word/2010/wordprocessingShape">
+                    <wps:wsp>
+                      <wps:cNvSpPr/>
+                      <wps:spPr>
+                        <a:xfrm>
+                          <a:off x="0" y="0"/>
+                          <a:ext cx="3883099" cy="714597"/>
+                        </a:xfrm>
+                        <a:prstGeom prst="rect">
+                          <a:avLst/>
+                        </a:prstGeom>
+                        <a:solidFill>
+                          <a:schemeClr val="accent4">
+                            <a:lumMod val="60000"/>
+                            <a:lumOff val="40000"/>
+                          </a:schemeClr>
+                        </a:solidFill>
+                        <a:ln w="31750">
+                          <a:solidFill>
+                            <a:srgbClr val="FF0000"/>
+                          </a:solidFill>
+                        </a:ln>
+                      </wps:spPr>
+                      <wps:style>
+                        <a:lnRef idx="2">
+                          <a:schemeClr val="accent1">
+                            <a:shade val="50000"/>
+                          </a:schemeClr>
+                        </a:lnRef>
+                        <a:fillRef idx="1">
+                          <a:schemeClr val="accent1"/>
+                        </a:fillRef>
+                        <a:effectRef idx="0">
+                          <a:schemeClr val="accent1"/>
+                        </a:effectRef>
+                        <a:fontRef idx="minor">
+                          <a:schemeClr val="lt1"/>
+                        </a:fontRef>
+                      </wps:style>
+                      <wps:txbx>
+                        <w:txbxContent>
+                          <w:p>
+                            <w:pPr>
+                              <w:jc w:val="center"/>
+                              <w:rPr>
+                                <w:i/>
+                                <w:iCs/>
+                                <w:color w:val="FF0000"/>
+                                <w:sz w:val="24"/>
+                                <w:szCs w:val="24"/>
+                              </w:rPr>
+                            </w:pPr>
+                            <w:r>
+                              <w:rPr>
+                                <w:i/>
+                                <w:iCs/>
+                                <w:color w:val="FF0000"/>
+                                <w:sz w:val="24"/>
+                                <w:szCs w:val="24"/>
+                              </w:rPr>
+                              <w:t xml:space="preserve">Formule de calcul d’atténuation en fonction de la distance : </w:t>
+                            </w:r>
+                          </w:p>
+                          <w:p>
+                            <w:pPr>
+                              <w:jc w:val="center"/>
+                              <w:rPr>
+                                <w:b/>
+                                <w:bCs/>
+                                <w:color w:val="FF0000"/>
+                                <w:sz w:val="24"/>
+                                <w:szCs w:val="24"/>
+                              </w:rPr>
+                            </w:pPr>
+                            <w:r>
+                              <w:rPr>
+                                <w:b/>
+                                <w:bCs/>
+                                <w:color w:val="FF0000"/>
+                                <w:sz w:val="24"/>
+                                <w:szCs w:val="24"/>
+                              </w:rPr>
+                              <w:t>92,45+20*LOG10(</w:t>
+                            </w:r>
+                            <w:proofErr w:type="spellStart"/>
+                            <w:r>
+                              <w:rPr>
+                                <w:b/>
+                                <w:bCs/>
+                                <w:i/>
+                                <w:iCs/>
+                                <w:color w:val="FF0000"/>
+                                <w:sz w:val="24"/>
+                                <w:szCs w:val="24"/>
+                              </w:rPr>
+                              <w:t>Freq</w:t>
+                            </w:r>
+                            <w:proofErr w:type="spellEnd"/>
+                            <w:r>
+                              <w:rPr>
+                                <w:b/>
+                                <w:bCs/>
+                                <w:i/>
+                                <w:iCs/>
+                                <w:color w:val="FF0000"/>
+                                <w:sz w:val="24"/>
+                                <w:szCs w:val="24"/>
+                              </w:rPr>
+                              <w:t xml:space="preserve"> en </w:t>
+                            </w:r>
+                            <w:proofErr w:type="gramStart"/>
+                            <w:r>
+                              <w:rPr>
+                                <w:b/>
+                                <w:bCs/>
+                                <w:i/>
+                                <w:iCs/>
+                                <w:color w:val="FF0000"/>
+                                <w:sz w:val="24"/>
+                                <w:szCs w:val="24"/>
+                              </w:rPr>
+                              <w:t>GHz</w:t>
+                            </w:r>
+                            <w:r>
+                              <w:rPr>
+                                <w:b/>
+                                <w:bCs/>
+                                <w:color w:val="FF0000"/>
+                                <w:sz w:val="24"/>
+                                <w:szCs w:val="24"/>
+                              </w:rPr>
+                              <w:t>)+</w:t>
+                            </w:r>
+                            <w:proofErr w:type="gramEnd"/>
+                            <w:r>
+                              <w:rPr>
+                                <w:b/>
+                                <w:bCs/>
+                                <w:color w:val="FF0000"/>
+                                <w:sz w:val="24"/>
+                                <w:szCs w:val="24"/>
+                              </w:rPr>
+                              <w:t>20*LOG10(</w:t>
+                            </w:r>
+                            <w:proofErr w:type="spellStart"/>
+                            <w:r>
+                              <w:rPr>
+                                <w:b/>
+                                <w:bCs/>
+                                <w:i/>
+                                <w:iCs/>
+                                <w:color w:val="FF0000"/>
+                                <w:sz w:val="24"/>
+                                <w:szCs w:val="24"/>
+                              </w:rPr>
+                              <w:t>Dist</w:t>
+                            </w:r>
+                            <w:proofErr w:type="spellEnd"/>
+                            <w:r>
+                              <w:rPr>
+                                <w:b/>
+                                <w:bCs/>
+                                <w:i/>
+                                <w:iCs/>
+                                <w:color w:val="FF0000"/>
+                                <w:sz w:val="24"/>
+                                <w:szCs w:val="24"/>
+                              </w:rPr>
+                              <w:t xml:space="preserve"> en km</w:t>
+                            </w:r>
+                            <w:r>
+                              <w:rPr>
+                                <w:b/>
+                                <w:bCs/>
+                                <w:color w:val="FF0000"/>
+                                <w:sz w:val="24"/>
+                                <w:szCs w:val="24"/>
+                              </w:rPr>
+                              <w:t>)</w:t>
+                            </w:r>
+                          </w:p>
+                        </w:txbxContent>
+                      </wps:txbx>
+                      <wps:bodyPr rot="0" spcFirstLastPara="0" vertOverflow="overflow" horzOverflow="overflow" vert="horz" wrap="square" lIns="91440" tIns="45720" rIns="91440" bIns="45720" numCol="1" spcCol="0" rtlCol="0" fromWordArt="0" anchor="ctr" anchorCtr="0" forceAA="0" compatLnSpc="1">
+                        <a:prstTxWarp prst="textNoShape">
+                          <a:avLst/>
+                        </a:prstTxWarp>
+                        <a:noAutofit/>
+                      </wps:bodyPr>
+                    </wps:wsp>
+                  </a:graphicData>
+                </a:graphic>
+                <wp14:sizeRelH relativeFrom="margin">
+                  <wp14:pctWidth>0</wp14:pctWidth>
+                </wp14:sizeRelH>
+                <wp14:sizeRelV relativeFrom="margin">
+                  <wp14:pctHeight>0</wp14:pctHeight>
+                </wp14:sizeRelV>
+              </wp:anchor>
+            </w:drawing>
+          </mc:Choice>
+          <mc:Fallback>
+            <w:pict>
+              <v:rect w14:anchorId="3611BC73" id="Rectangle 44" o:spid="_x0000_s1036" style="position:absolute;margin-left:193.6pt;margin-top:2.4pt;width:305.75pt;height:56.25pt;z-index:251695104;visibility:visible;mso-wrap-style:square;mso-width-percent:0;mso-height-percent:0;mso-wrap-distance-left:9pt;mso-wrap-distance-top:0;mso-wrap-distance-right:9pt;mso-wrap-distance-bottom:0;mso-position-horizontal:absolute;mso-position-horizontal-relative:margin;mso-position-vertical:absolute;mso-position-vertical-relative:text;mso-width-percent:0;mso-height-percent:0;mso-width-relative:margin;mso-height-relative:margin;v-text-anchor:middle" o:gfxdata="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" fillcolor="#ffd966 [1943]" strokecolor="red" strokeweight="2.5pt">
+                <v:textbox>
+                  <w:txbxContent>
+                    <w:p>
+                      <w:pPr>
+                        <w:jc w:val="center"/>
+                        <w:rPr>
+                          <w:i/>
+                          <w:iCs/>
+                          <w:color w:val="FF0000"/>
+                          <w:sz w:val="24"/>
+                          <w:szCs w:val="24"/>
+                        </w:rPr>
+                      </w:pPr>
+                      <w:r>
+                        <w:rPr>
+                          <w:i/>
+                          <w:iCs/>
+                          <w:color w:val="FF0000"/>
+                          <w:sz w:val="24"/>
+                          <w:szCs w:val="24"/>
+                        </w:rPr>
+                        <w:t xml:space="preserve">Formule de calcul d’atténuation en fonction de la distance : </w:t>
+                      </w:r>
+                    </w:p>
+                    <w:p>
+                      <w:pPr>
+                        <w:jc w:val="center"/>
+                        <w:rPr>
+                          <w:b/>
+                          <w:bCs/>
+                          <w:color w:val="FF0000"/>
+                          <w:sz w:val="24"/>
+                          <w:szCs w:val="24"/>
+                        </w:rPr>
+                      </w:pPr>
+                      <w:r>
+                        <w:rPr>
+                          <w:b/>
+                          <w:bCs/>
+                          <w:color w:val="FF0000"/>
+                          <w:sz w:val="24"/>
+                          <w:szCs w:val="24"/>
+                        </w:rPr>
+                        <w:t>92,45+20*LOG10(</w:t>
+                      </w:r>
+                      <w:proofErr w:type="spellStart"/>
+                      <w:r>
+                        <w:rPr>
+                          <w:b/>
+                          <w:bCs/>
+                          <w:i/>
+                          <w:iCs/>
+                          <w:color w:val="FF0000"/>
+                          <w:sz w:val="24"/>
+                          <w:szCs w:val="24"/>
+                        </w:rPr>
+                        <w:t>Freq</w:t>
+                      </w:r>
+                      <w:proofErr w:type="spellEnd"/>
+                      <w:r>
+                        <w:rPr>
+                          <w:b/>
+                          <w:bCs/>
+                          <w:i/>
+                          <w:iCs/>
+                          <w:color w:val="FF0000"/>
+                          <w:sz w:val="24"/>
+                          <w:szCs w:val="24"/>
+                        </w:rPr>
+                        <w:t xml:space="preserve"> en </w:t>
+                      </w:r>
+                      <w:proofErr w:type="gramStart"/>
+                      <w:r>
+                        <w:rPr>
+                          <w:b/>
+                          <w:bCs/>
+                          <w:i/>
+                          <w:iCs/>
+                          <w:color w:val="FF0000"/>
+                          <w:sz w:val="24"/>
+                          <w:szCs w:val="24"/>
+                        </w:rPr>
+                        <w:t>GHz</w:t>
+                      </w:r>
+                      <w:r>
+                        <w:rPr>
+                          <w:b/>
+                          <w:bCs/>
+                          <w:color w:val="FF0000"/>
+                          <w:sz w:val="24"/>
+                          <w:szCs w:val="24"/>
+                        </w:rPr>
+                        <w:t>)+</w:t>
+                      </w:r>
+                      <w:proofErr w:type="gramEnd"/>
+                      <w:r>
+                        <w:rPr>
+                          <w:b/>
+                          <w:bCs/>
+                          <w:color w:val="FF0000"/>
+                          <w:sz w:val="24"/>
+                          <w:szCs w:val="24"/>
+                        </w:rPr>
+                        <w:t>20*LOG10(</w:t>
+                      </w:r>
+                      <w:proofErr w:type="spellStart"/>
+                      <w:r>
+                        <w:rPr>
+                          <w:b/>
+                          <w:bCs/>
+                          <w:i/>
+                          <w:iCs/>
+                          <w:color w:val="FF0000"/>
+                          <w:sz w:val="24"/>
+                          <w:szCs w:val="24"/>
+                        </w:rPr>
+                        <w:t>Dist</w:t>
+                      </w:r>
+                      <w:proofErr w:type="spellEnd"/>
+                      <w:r>
+                        <w:rPr>
+                          <w:b/>
+                          <w:bCs/>
+                          <w:i/>
+                          <w:iCs/>
+                          <w:color w:val="FF0000"/>
+                          <w:sz w:val="24"/>
+                          <w:szCs w:val="24"/>
+                        </w:rPr>
+                        <w:t xml:space="preserve"> en km</w:t>
+                      </w:r>
+                      <w:r>
+                        <w:rPr>
+                          <w:b/>
+                          <w:bCs/>
+                          <w:color w:val="FF0000"/>
+                          <w:sz w:val="24"/>
+                          <w:szCs w:val="24"/>
+                        </w:rPr>
+                        <w:t>)</w:t>
+                      </w:r>
+                    </w:p>
+                  </w:txbxContent>
+                </v:textbox>
+                <w10:wrap anchorx="margin"/>
+              </v:rect>
+            </w:pict>
+          </mc:Fallback>
+        </mc:AlternateContent>
+      </w:r>
+    </w:p>
+    <w:p/>
+    <w:p/>
+    <w:tbl>
+      <w:tblPr>
+        <w:tblStyle w:val="Grilledutableau"/>
+        <w:tblW w:w="0" w:type="auto"/>
+        <w:tblInd w:w="5239" w:type="dxa"/>
+        <w:tblLook w:val="04A0" w:firstRow="1" w:lastRow="0" w:firstColumn="1" w:lastColumn="0" w:noHBand="0" w:noVBand="1"/>
+      </w:tblPr>
+      <w:tblGrid>
+        <w:gridCol w:w="2553"/>
+      </w:tblGrid>
+      <w:tr>
+        <w:tc>
+          <w:tcPr>
+            <w:tcW w:w="2553" w:type="dxa"/>
+          </w:tcPr>
+          <w:p>
+            <w:pPr>
+              <w:jc w:val="center"/>
+            </w:pPr>
+            <w:r>
+              <w:t>Interprétation du bilan :</w:t>
+            </w:r>
+          </w:p>
+        </w:tc>
+      </w:tr>
+      <w:tr>
+        <w:tc>
+          <w:tcPr>
+            <w:tcW w:w="2553" w:type="dxa"/>
+            <w:shd w:val="clear" w:color="auto" w:fill="33CC33"/>
+          </w:tcPr>
+          <w:p>
+            <w:pPr>
+              <w:jc w:val="center"/>
+            </w:pPr>
+            <w:r>
+              <w:t>-</w:t>
+            </w:r>
+            <w:r>
+              <w:t>10</w:t>
+            </w:r>
+            <w:r>
+              <w:t xml:space="preserve"> à -77 Excellent</w:t>
+            </w:r>
+          </w:p>
+        </w:tc>
+      </w:tr>
+      <w:tr>
+        <w:tc>
+          <w:tcPr>
+            <w:tcW w:w="2553" w:type="dxa"/>
+            <w:shd w:val="clear" w:color="auto" w:fill="FFFF00"/>
+          </w:tcPr>
+          <w:p>
+            <w:pPr>
+              <w:jc w:val="center"/>
+            </w:pPr>
+            <w:r>
+              <w:t>-78 à -86 Bon</w:t>
+            </w:r>
+          </w:p>
+        </w:tc>
+      </w:tr>
+      <w:tr>
+        <w:tc>
+          <w:tcPr>
+            <w:tcW w:w="2553" w:type="dxa"/>
+            <w:shd w:val="clear" w:color="auto" w:fill="EEA616"/>
+          </w:tcPr>
+          <w:p>
+            <w:pPr>
+              <w:jc w:val="center"/>
+            </w:pPr>
+            <w:r>
+              <w:t>-87 à -92 Faible</w:t>
+            </w:r>
+          </w:p>
+        </w:tc>
+      </w:tr>
+      <w:tr>
+        <w:tc>
+          <w:tcPr>
+            <w:tcW w:w="2553" w:type="dxa"/>
+            <w:shd w:val="clear" w:color="auto" w:fill="FF0000"/>
+          </w:tcPr>
+          <w:p>
+            <w:pPr>
+              <w:jc w:val="center"/>
+            </w:pPr>
+            <w:r>
+              <w:t>&lt;-93 Nul</w:t>
+            </w:r>
+          </w:p>
+        </w:tc>
+      </w:tr>
+    </w:tbl>
+    <w:p/>
+    <w:p>
+      <w:pPr>
+        <w:jc w:val="both"/>
+      </w:pPr>
+      <w:r>
+        <w:t xml:space="preserve">Sur le plan de la salle représenté en page précédente, les trois points (sous-système médaillons, caméra IP et afficheur LCD) ont besoin d’une connectivité suffisante au Wi-Fi. </w:t>
+      </w:r>
+    </w:p>
+    <w:p>
+      <w:pPr>
+        <w:jc w:val="both"/>
+      </w:pPr>
+      <w:r>
+        <w:t>Afin de valider cela, nous allons calculer leur atténuation comme il suit :</w:t>
+      </w:r>
+    </w:p>
+    <w:p>
+      <w:pPr>
+        <w:pStyle w:val="Titre4"/>
+      </w:pPr>
+      <w:r>
+        <w:t>Caméra IP</w:t>
+      </w:r>
+      <w:r>
+        <w:t> :</w:t>
+      </w:r>
+    </w:p>
+    <w:p>
+      <w:r>
+        <w:t xml:space="preserve"> </w:t>
+      </w:r>
+      <w:r>
+        <w:t xml:space="preserve">Atténuation en l’air sec : </w:t>
+      </w:r>
+      <w:r>
+        <w:t>92,45+20*LOG10(</w:t>
+      </w:r>
+      <w:r>
+        <w:rPr>
+          <w:b/>
+          <w:bCs/>
+        </w:rPr>
+        <w:t>2,</w:t>
+      </w:r>
+      <w:proofErr w:type="gramStart"/>
+      <w:r>
+        <w:rPr>
+          <w:b/>
+          <w:bCs/>
+        </w:rPr>
+        <w:t>4</w:t>
+      </w:r>
+      <w:r>
+        <w:t>)+</w:t>
+      </w:r>
+      <w:proofErr w:type="gramEnd"/>
+      <w:r>
+        <w:t>20*LOG10(</w:t>
+      </w:r>
+      <w:r>
+        <w:rPr>
+          <w:b/>
+          <w:bCs/>
+        </w:rPr>
+        <w:t>0,00</w:t>
+      </w:r>
+      <w:r>
+        <w:rPr>
+          <w:b/>
+          <w:bCs/>
+        </w:rPr>
+        <w:t>2</w:t>
+      </w:r>
+      <w:r>
+        <w:t>)</w:t>
+      </w:r>
+      <w:r>
+        <w:t xml:space="preserve"> = </w:t>
+      </w:r>
+      <w:r>
+        <w:rPr>
+          <w:b/>
+          <w:bCs/>
+        </w:rPr>
+        <w:t>4</w:t>
+      </w:r>
+      <w:r>
+        <w:rPr>
+          <w:b/>
+          <w:bCs/>
+        </w:rPr>
+        <w:t>6 dBm</w:t>
+      </w:r>
+    </w:p>
+    <w:tbl>
+      <w:tblPr>
+        <w:tblStyle w:val="Grilledutableau"/>
+        <w:tblW w:w="0" w:type="auto"/>
+        <w:jc w:val="center"/>
+        <w:tblLook w:val="04A0" w:firstRow="1" w:lastRow="0" w:firstColumn="1" w:lastColumn="0" w:noHBand="0" w:noVBand="1"/>
+      </w:tblPr>
+      <w:tblGrid>
+        <w:gridCol w:w="1838"/>
+        <w:gridCol w:w="1701"/>
+      </w:tblGrid>
+      <w:tr>
+        <w:trPr>
+          <w:jc w:val="center"/>
+        </w:trPr>
+        <w:tc>
+          <w:tcPr>
+            <w:tcW w:w="1838" w:type="dxa"/>
+            <w:shd w:val="clear" w:color="auto" w:fill="D0CECE" w:themeFill="background2" w:themeFillShade="E6"/>
+          </w:tcPr>
+          <w:p>
+            <w:r>
+              <w:t>Source</w:t>
+            </w:r>
+          </w:p>
+        </w:tc>
+        <w:tc>
+          <w:tcPr>
+            <w:tcW w:w="1701" w:type="dxa"/>
+            <w:shd w:val="clear" w:color="auto" w:fill="D0CECE" w:themeFill="background2" w:themeFillShade="E6"/>
+          </w:tcPr>
+          <w:p>
+            <w:r>
+              <w:t>20 dBm</w:t>
+            </w:r>
+          </w:p>
+        </w:tc>
+      </w:tr>
+      <w:tr>
+        <w:trPr>
+          <w:jc w:val="center"/>
+        </w:trPr>
+        <w:tc>
+          <w:tcPr>
+            <w:tcW w:w="1838" w:type="dxa"/>
+          </w:tcPr>
+          <w:p>
+            <w:r>
+              <w:t>2</w:t>
+            </w:r>
+            <w:r>
+              <w:t xml:space="preserve">m d’air </w:t>
+            </w:r>
+          </w:p>
+        </w:tc>
+        <w:tc>
+          <w:tcPr>
+            <w:tcW w:w="1701" w:type="dxa"/>
+          </w:tcPr>
+          <w:p>
+            <w:r>
+              <w:t>-46 dBm</w:t>
+            </w:r>
+          </w:p>
+        </w:tc>
+      </w:tr>
+      <w:tr>
+        <w:trPr>
+          <w:jc w:val="center"/>
+        </w:trPr>
+        <w:tc>
+          <w:tcPr>
+            <w:tcW w:w="1838" w:type="dxa"/>
+          </w:tcPr>
+          <w:p>
+            <w:r>
+              <w:t>Mur en brique</w:t>
+            </w:r>
+          </w:p>
+        </w:tc>
+        <w:tc>
+          <w:tcPr>
+            <w:tcW w:w="1701" w:type="dxa"/>
+          </w:tcPr>
+          <w:p>
+            <w:r>
+              <w:t>-6 dBm</w:t>
+            </w:r>
+          </w:p>
+        </w:tc>
+      </w:tr>
+      <w:tr>
+        <w:trPr>
+          <w:jc w:val="center"/>
+        </w:trPr>
+        <w:tc>
+          <w:tcPr>
+            <w:tcW w:w="1838" w:type="dxa"/>
+          </w:tcPr>
+          <w:p>
+            <w:r>
+              <w:t>Bilan</w:t>
+            </w:r>
+          </w:p>
+        </w:tc>
+        <w:tc>
+          <w:tcPr>
+            <w:tcW w:w="1701" w:type="dxa"/>
+          </w:tcPr>
+          <w:p>
+            <w:r>
+              <w:t>-32 dBm</w:t>
+            </w:r>
+          </w:p>
+        </w:tc>
+      </w:tr>
+      <w:tr>
+        <w:trPr>
+          <w:jc w:val="center"/>
+        </w:trPr>
+        <w:tc>
+          <w:tcPr>
+            <w:tcW w:w="1838" w:type="dxa"/>
+          </w:tcPr>
+          <w:p>
+            <w:r>
+              <w:t>Qualité du signal</w:t>
+            </w:r>
+          </w:p>
+        </w:tc>
+        <w:tc>
+          <w:tcPr>
+            <w:tcW w:w="1701" w:type="dxa"/>
+            <w:shd w:val="clear" w:color="auto" w:fill="33CC33"/>
+          </w:tcPr>
+          <w:p>
+            <w:r>
+              <w:t>Excellent</w:t>
+            </w:r>
+          </w:p>
+        </w:tc>
+      </w:tr>
+    </w:tbl>
+    <w:p/>
+    <w:p>
+      <w:pPr>
+        <w:pStyle w:val="Titre4"/>
+      </w:pPr>
+      <w:r>
+        <w:t>Afficheur LCD :</w:t>
+      </w:r>
+    </w:p>
+    <w:p>
+      <w:r>
+        <w:t xml:space="preserve">Atténuation en l’air sec : </w:t>
+      </w:r>
+      <w:r>
+        <w:t>92,45+20*LOG10(</w:t>
+      </w:r>
+      <w:r>
+        <w:rPr>
+          <w:b/>
+          <w:bCs/>
+        </w:rPr>
+        <w:t>2,</w:t>
+      </w:r>
+      <w:proofErr w:type="gramStart"/>
+      <w:r>
+        <w:rPr>
+          <w:b/>
+          <w:bCs/>
+        </w:rPr>
+        <w:t>4</w:t>
+      </w:r>
+      <w:r>
+        <w:t>)+</w:t>
+      </w:r>
+      <w:proofErr w:type="gramEnd"/>
+      <w:r>
+        <w:t>20*LOG10(</w:t>
+      </w:r>
+      <w:r>
+        <w:rPr>
+          <w:b/>
+          <w:bCs/>
+        </w:rPr>
+        <w:t>0,00</w:t>
+      </w:r>
+      <w:r>
+        <w:rPr>
+          <w:b/>
+          <w:bCs/>
+        </w:rPr>
+        <w:t>5</w:t>
+      </w:r>
+      <w:r>
+        <w:t>)</w:t>
+      </w:r>
+      <w:r>
+        <w:t xml:space="preserve"> = </w:t>
+      </w:r>
+      <w:r>
+        <w:rPr>
+          <w:b/>
+          <w:bCs/>
+        </w:rPr>
+        <w:t>54 dBm</w:t>
+      </w:r>
+    </w:p>
+    <w:tbl>
+      <w:tblPr>
+        <w:tblStyle w:val="Grilledutableau"/>
+        <w:tblW w:w="0" w:type="auto"/>
+        <w:jc w:val="center"/>
+        <w:tblLook w:val="04A0" w:firstRow="1" w:lastRow="0" w:firstColumn="1" w:lastColumn="0" w:noHBand="0" w:noVBand="1"/>
+      </w:tblPr>
+      <w:tblGrid>
+        <w:gridCol w:w="1838"/>
+        <w:gridCol w:w="1701"/>
+      </w:tblGrid>
+      <w:tr>
+        <w:trPr>
+          <w:jc w:val="center"/>
+        </w:trPr>
+        <w:tc>
+          <w:tcPr>
+            <w:tcW w:w="1838" w:type="dxa"/>
+            <w:shd w:val="clear" w:color="auto" w:fill="D0CECE" w:themeFill="background2" w:themeFillShade="E6"/>
+          </w:tcPr>
+          <w:p>
+            <w:r>
+              <w:t>Source</w:t>
+            </w:r>
+          </w:p>
+        </w:tc>
+        <w:tc>
+          <w:tcPr>
+            <w:tcW w:w="1701" w:type="dxa"/>
+            <w:shd w:val="clear" w:color="auto" w:fill="D0CECE" w:themeFill="background2" w:themeFillShade="E6"/>
+          </w:tcPr>
+          <w:p>
+            <w:r>
+              <w:t>20 dBm</w:t>
+            </w:r>
+          </w:p>
+        </w:tc>
+      </w:tr>
+      <w:tr>
+        <w:trPr>
+          <w:jc w:val="center"/>
+        </w:trPr>
+        <w:tc>
+          <w:tcPr>
+            <w:tcW w:w="1838" w:type="dxa"/>
+          </w:tcPr>
+          <w:p>
+            <w:r>
+              <w:t>5</w:t>
+            </w:r>
+            <w:r>
+              <w:t xml:space="preserve">m d’air </w:t>
+            </w:r>
+          </w:p>
+        </w:tc>
+        <w:tc>
+          <w:tcPr>
+            <w:tcW w:w="1701" w:type="dxa"/>
+          </w:tcPr>
+          <w:p>
+            <w:r>
+              <w:t>-</w:t>
+            </w:r>
+            <w:r>
+              <w:t>54</w:t>
+            </w:r>
+            <w:r>
+              <w:t xml:space="preserve"> dBm</w:t>
+            </w:r>
+          </w:p>
+        </w:tc>
+      </w:tr>
+      <w:tr>
+        <w:trPr>
+          <w:jc w:val="center"/>
+        </w:trPr>
+        <w:tc>
+          <w:tcPr>
+            <w:tcW w:w="1838" w:type="dxa"/>
+          </w:tcPr>
+          <w:p>
+            <w:r>
+              <w:t>Mur en brique</w:t>
+            </w:r>
+          </w:p>
+        </w:tc>
+        <w:tc>
+          <w:tcPr>
+            <w:tcW w:w="1701" w:type="dxa"/>
+          </w:tcPr>
+          <w:p>
+            <w:r>
+              <w:t>-6 dBm</w:t>
+            </w:r>
+          </w:p>
+        </w:tc>
+      </w:tr>
+      <w:tr>
+        <w:trPr>
+          <w:jc w:val="center"/>
+        </w:trPr>
+        <w:tc>
+          <w:tcPr>
+            <w:tcW w:w="1838" w:type="dxa"/>
+          </w:tcPr>
+          <w:p>
+            <w:r>
+              <w:t>Bilan</w:t>
+            </w:r>
+          </w:p>
+        </w:tc>
+        <w:tc>
+          <w:tcPr>
+            <w:tcW w:w="1701" w:type="dxa"/>
+          </w:tcPr>
+          <w:p>
+            <w:r>
+              <w:t>-</w:t>
+            </w:r>
+            <w:r>
+              <w:t>40</w:t>
+            </w:r>
+            <w:r>
+              <w:t xml:space="preserve"> dBm</w:t>
+            </w:r>
+          </w:p>
+        </w:tc>
+      </w:tr>
+      <w:tr>
+        <w:trPr>
+          <w:trHeight w:val="56"/>
+          <w:jc w:val="center"/>
+        </w:trPr>
+        <w:tc>
+          <w:tcPr>
+            <w:tcW w:w="1838" w:type="dxa"/>
+          </w:tcPr>
+          <w:p>
+            <w:r>
+              <w:t>Qualité du signal</w:t>
+            </w:r>
+          </w:p>
+        </w:tc>
+        <w:tc>
+          <w:tcPr>
+            <w:tcW w:w="1701" w:type="dxa"/>
+            <w:shd w:val="clear" w:color="auto" w:fill="33CC33"/>
+          </w:tcPr>
+          <w:p>
+            <w:r>
+              <w:t>Excellent</w:t>
+            </w:r>
+          </w:p>
+        </w:tc>
+      </w:tr>
+    </w:tbl>
+    <w:p>
+      <w:pPr>
+        <w:pStyle w:val="Titre4"/>
+      </w:pPr>
+    </w:p>
+    <w:p>
+      <w:pPr>
+        <w:pStyle w:val="Titre4"/>
+      </w:pPr>
+      <w:r>
+        <w:t xml:space="preserve">Sous-système médaillons : </w:t>
+      </w:r>
+    </w:p>
+    <w:p>
+      <w:r>
+        <w:t xml:space="preserve">Atténuation en l’air sec : </w:t>
+      </w:r>
+      <w:r>
+        <w:t>92,45+20*LOG10(</w:t>
+      </w:r>
+      <w:r>
+        <w:rPr>
+          <w:b/>
+          <w:bCs/>
+        </w:rPr>
+        <w:t>2,</w:t>
+      </w:r>
+      <w:proofErr w:type="gramStart"/>
+      <w:r>
+        <w:rPr>
+          <w:b/>
+          <w:bCs/>
+        </w:rPr>
+        <w:t>4</w:t>
+      </w:r>
+      <w:r>
+        <w:t>)+</w:t>
+      </w:r>
+      <w:proofErr w:type="gramEnd"/>
+      <w:r>
+        <w:t>20*LOG10(</w:t>
+      </w:r>
+      <w:r>
+        <w:rPr>
+          <w:b/>
+          <w:bCs/>
+        </w:rPr>
+        <w:t>0,00</w:t>
+      </w:r>
+      <w:r>
+        <w:rPr>
+          <w:b/>
+          <w:bCs/>
+        </w:rPr>
+        <w:t>3</w:t>
+      </w:r>
+      <w:r>
+        <w:t>)</w:t>
+      </w:r>
+      <w:r>
+        <w:t xml:space="preserve"> = </w:t>
+      </w:r>
+      <w:r>
+        <w:rPr>
+          <w:b/>
+          <w:bCs/>
+        </w:rPr>
+        <w:t>49</w:t>
+      </w:r>
+      <w:r>
+        <w:rPr>
+          <w:b/>
+          <w:bCs/>
+        </w:rPr>
+        <w:t xml:space="preserve"> dBm</w:t>
+      </w:r>
+    </w:p>
+    <w:tbl>
+      <w:tblPr>
+        <w:tblStyle w:val="Grilledutableau"/>
+        <w:tblW w:w="0" w:type="auto"/>
+        <w:jc w:val="center"/>
+        <w:tblLook w:val="04A0" w:firstRow="1" w:lastRow="0" w:firstColumn="1" w:lastColumn="0" w:noHBand="0" w:noVBand="1"/>
+      </w:tblPr>
+      <w:tblGrid>
+        <w:gridCol w:w="1838"/>
+        <w:gridCol w:w="1701"/>
+      </w:tblGrid>
+      <w:tr>
+        <w:trPr>
+          <w:jc w:val="center"/>
+        </w:trPr>
+        <w:tc>
+          <w:tcPr>
+            <w:tcW w:w="1838" w:type="dxa"/>
+            <w:shd w:val="clear" w:color="auto" w:fill="D0CECE" w:themeFill="background2" w:themeFillShade="E6"/>
+          </w:tcPr>
+          <w:p>
+            <w:r>
+              <w:t>Source</w:t>
+            </w:r>
+          </w:p>
+        </w:tc>
+        <w:tc>
+          <w:tcPr>
+            <w:tcW w:w="1701" w:type="dxa"/>
+            <w:shd w:val="clear" w:color="auto" w:fill="D0CECE" w:themeFill="background2" w:themeFillShade="E6"/>
+          </w:tcPr>
+          <w:p>
+            <w:r>
+              <w:t>20 dBm</w:t>
+            </w:r>
+          </w:p>
+        </w:tc>
+      </w:tr>
+      <w:tr>
+        <w:trPr>
+          <w:jc w:val="center"/>
+        </w:trPr>
+        <w:tc>
+          <w:tcPr>
+            <w:tcW w:w="1838" w:type="dxa"/>
+          </w:tcPr>
+          <w:p>
+            <w:r>
+              <w:t>3</w:t>
+            </w:r>
+            <w:r>
+              <w:t xml:space="preserve">m d’air </w:t>
+            </w:r>
+          </w:p>
+        </w:tc>
+        <w:tc>
+          <w:tcPr>
+            <w:tcW w:w="1701" w:type="dxa"/>
+          </w:tcPr>
+          <w:p>
+            <w:r>
+              <w:t>-</w:t>
+            </w:r>
+            <w:r>
+              <w:t>49</w:t>
+            </w:r>
+            <w:r>
+              <w:t xml:space="preserve"> dBm</w:t>
+            </w:r>
+          </w:p>
+        </w:tc>
+      </w:tr>
+      <w:tr>
+        <w:trPr>
+          <w:jc w:val="center"/>
+        </w:trPr>
+        <w:tc>
+          <w:tcPr>
+            <w:tcW w:w="1838" w:type="dxa"/>
+          </w:tcPr>
+          <w:p>
+            <w:r>
+              <w:t>Mur en brique</w:t>
+            </w:r>
+          </w:p>
+        </w:tc>
+        <w:tc>
+          <w:tcPr>
+            <w:tcW w:w="1701" w:type="dxa"/>
+          </w:tcPr>
+          <w:p>
+            <w:r>
+              <w:t>-6 dBm</w:t>
+            </w:r>
+          </w:p>
+        </w:tc>
+      </w:tr>
+      <w:tr>
+        <w:trPr>
+          <w:jc w:val="center"/>
+        </w:trPr>
+        <w:tc>
+          <w:tcPr>
+            <w:tcW w:w="1838" w:type="dxa"/>
+          </w:tcPr>
+          <w:p>
+            <w:r>
+              <w:t>Bilan</w:t>
+            </w:r>
+          </w:p>
+        </w:tc>
+        <w:tc>
+          <w:tcPr>
+            <w:tcW w:w="1701" w:type="dxa"/>
+          </w:tcPr>
+          <w:p>
+            <w:r>
+              <w:t>-</w:t>
+            </w:r>
+            <w:r>
+              <w:t>35</w:t>
+            </w:r>
+            <w:r>
+              <w:t xml:space="preserve"> dBm</w:t>
+            </w:r>
+          </w:p>
+        </w:tc>
+      </w:tr>
+      <w:tr>
+        <w:trPr>
+          <w:jc w:val="center"/>
+        </w:trPr>
+        <w:tc>
+          <w:tcPr>
+            <w:tcW w:w="1838" w:type="dxa"/>
+          </w:tcPr>
+          <w:p>
+            <w:r>
+              <w:t>Qualité du signal</w:t>
+            </w:r>
+          </w:p>
+        </w:tc>
+        <w:tc>
+          <w:tcPr>
+            <w:tcW w:w="1701" w:type="dxa"/>
+            <w:shd w:val="clear" w:color="auto" w:fill="33CC33"/>
+          </w:tcPr>
+          <w:p>
+            <w:r>
+              <w:t>Excellent</w:t>
+            </w:r>
+          </w:p>
+        </w:tc>
+      </w:tr>
+    </w:tbl>
+    <w:p/>
     <w:p>
       <w:pPr>
         <w:pStyle w:val="Titre1"/>
       </w:pPr>
-      <w:bookmarkStart w:id="7" w:name="_Toc39128994"/>
       <w:r>
         <w:lastRenderedPageBreak/>
         <w:t>Réalisation de l’application de supervision :</w:t>
@@ -3868,7 +6796,7 @@
                     <pic:cNvPicPr/>
                   </pic:nvPicPr>
                   <pic:blipFill>
-                    <a:blip r:embed="rId17"/>
+                    <a:blip r:embed="rId23"/>
                     <a:stretch>
                       <a:fillRect/>
                     </a:stretch>
@@ -3931,7 +6859,7 @@
                     <pic:cNvPicPr/>
                   </pic:nvPicPr>
                   <pic:blipFill>
-                    <a:blip r:embed="rId18">
+                    <a:blip r:embed="rId24">
                       <a:extLst>
                         <a:ext uri="{28A0092B-C50C-407E-A947-70E740481C1C}">
                           <a14:useLocalDpi xmlns:a14="http://schemas.microsoft.com/office/drawing/2010/main" val="0"/>
@@ -4030,7 +6958,7 @@
                     <pic:cNvPicPr/>
                   </pic:nvPicPr>
                   <pic:blipFill rotWithShape="1">
-                    <a:blip r:embed="rId19">
+                    <a:blip r:embed="rId25">
                       <a:extLst>
                         <a:ext uri="{28A0092B-C50C-407E-A947-70E740481C1C}">
                           <a14:useLocalDpi xmlns:a14="http://schemas.microsoft.com/office/drawing/2010/main" val="0"/>
@@ -4308,7 +7236,7 @@
                     <pic:cNvPicPr/>
                   </pic:nvPicPr>
                   <pic:blipFill>
-                    <a:blip r:embed="rId20"/>
+                    <a:blip r:embed="rId26"/>
                     <a:stretch>
                       <a:fillRect/>
                     </a:stretch>
@@ -4365,7 +7293,7 @@
                     <pic:cNvPicPr/>
                   </pic:nvPicPr>
                   <pic:blipFill>
-                    <a:blip r:embed="rId21"/>
+                    <a:blip r:embed="rId27"/>
                     <a:stretch>
                       <a:fillRect/>
                     </a:stretch>
@@ -4412,7 +7340,7 @@
                     <pic:cNvPicPr/>
                   </pic:nvPicPr>
                   <pic:blipFill>
-                    <a:blip r:embed="rId22"/>
+                    <a:blip r:embed="rId28"/>
                     <a:stretch>
                       <a:fillRect/>
                     </a:stretch>
@@ -4507,7 +7435,7 @@
                     <pic:cNvPicPr/>
                   </pic:nvPicPr>
                   <pic:blipFill>
-                    <a:blip r:embed="rId23"/>
+                    <a:blip r:embed="rId29"/>
                     <a:stretch>
                       <a:fillRect/>
                     </a:stretch>
@@ -4554,7 +7482,7 @@
                     <pic:cNvPicPr/>
                   </pic:nvPicPr>
                   <pic:blipFill>
-                    <a:blip r:embed="rId24"/>
+                    <a:blip r:embed="rId30"/>
                     <a:stretch>
                       <a:fillRect/>
                     </a:stretch>
@@ -4601,7 +7529,7 @@
                     <pic:cNvPicPr/>
                   </pic:nvPicPr>
                   <pic:blipFill rotWithShape="1">
-                    <a:blip r:embed="rId25"/>
+                    <a:blip r:embed="rId31"/>
                     <a:srcRect b="1604"/>
                     <a:stretch/>
                   </pic:blipFill>
@@ -4704,7 +7632,7 @@
                     <pic:cNvPicPr/>
                   </pic:nvPicPr>
                   <pic:blipFill>
-                    <a:blip r:embed="rId26"/>
+                    <a:blip r:embed="rId32"/>
                     <a:stretch>
                       <a:fillRect/>
                     </a:stretch>
@@ -4818,7 +7746,7 @@
                     <pic:cNvPicPr/>
                   </pic:nvPicPr>
                   <pic:blipFill>
-                    <a:blip r:embed="rId27"/>
+                    <a:blip r:embed="rId33"/>
                     <a:stretch>
                       <a:fillRect/>
                     </a:stretch>
@@ -4865,7 +7793,7 @@
                     <pic:cNvPicPr/>
                   </pic:nvPicPr>
                   <pic:blipFill>
-                    <a:blip r:embed="rId28"/>
+                    <a:blip r:embed="rId34"/>
                     <a:stretch>
                       <a:fillRect/>
                     </a:stretch>
@@ -4931,7 +7859,7 @@
                     <pic:cNvPicPr/>
                   </pic:nvPicPr>
                   <pic:blipFill>
-                    <a:blip r:embed="rId29"/>
+                    <a:blip r:embed="rId35"/>
                     <a:stretch>
                       <a:fillRect/>
                     </a:stretch>
@@ -4987,8 +7915,8 @@
       </w:r>
     </w:p>
     <w:sectPr>
-      <w:headerReference w:type="default" r:id="rId30"/>
-      <w:footerReference w:type="default" r:id="rId31"/>
+      <w:headerReference w:type="default" r:id="rId36"/>
+      <w:footerReference w:type="default" r:id="rId37"/>
       <w:pgSz w:w="11906" w:h="16838"/>
       <w:pgMar w:top="1440" w:right="1080" w:bottom="1440" w:left="1080" w:header="510" w:footer="567" w:gutter="0"/>
       <w:cols w:space="708"/>
@@ -5075,7 +8003,7 @@
         <w:i/>
         <w:noProof/>
       </w:rPr>
-      <w:t>11/05/2020</w:t>
+      <w:t>12/05/2020</w:t>
     </w:r>
     <w:r>
       <w:rPr>
@@ -6243,6 +9171,12 @@
   </w:num>
   <w:num w:numId="9">
     <w:abstractNumId w:val="6"/>
+  </w:num>
+  <w:num w:numId="10">
+    <w:abstractNumId w:val="5"/>
+    <w:lvlOverride w:ilvl="0">
+      <w:startOverride w:val="1"/>
+    </w:lvlOverride>
   </w:num>
 </w:numbering>
 </file>
@@ -7369,12 +10303,9 @@
 </file>
 
 <file path=customXml/item1.xml><?xml version="1.0" encoding="utf-8"?>
-<?mso-contentType ?>
-<FormTemplates xmlns="http://schemas.microsoft.com/sharepoint/v3/contenttype/forms">
-  <Display>DocumentLibraryForm</Display>
-  <Edit>DocumentLibraryForm</Edit>
-  <New>DocumentLibraryForm</New>
-</FormTemplates>
+<p:properties xmlns:p="http://schemas.microsoft.com/office/2006/metadata/properties" xmlns:xsi="http://www.w3.org/2001/XMLSchema-instance" xmlns:pc="http://schemas.microsoft.com/office/infopath/2007/PartnerControls">
+  <documentManagement/>
+</p:properties>
 </file>
 
 <file path=customXml/item2.xml><?xml version="1.0" encoding="utf-8"?>
@@ -7581,9 +10512,12 @@
 </file>
 
 <file path=customXml/item3.xml><?xml version="1.0" encoding="utf-8"?>
-<p:properties xmlns:p="http://schemas.microsoft.com/office/2006/metadata/properties" xmlns:xsi="http://www.w3.org/2001/XMLSchema-instance" xmlns:pc="http://schemas.microsoft.com/office/infopath/2007/PartnerControls">
-  <documentManagement/>
-</p:properties>
+<?mso-contentType ?>
+<FormTemplates xmlns="http://schemas.microsoft.com/sharepoint/v3/contenttype/forms">
+  <Display>DocumentLibraryForm</Display>
+  <Edit>DocumentLibraryForm</Edit>
+  <New>DocumentLibraryForm</New>
+</FormTemplates>
 </file>
 
 <file path=customXml/item4.xml><?xml version="1.0" encoding="utf-8"?>
@@ -7591,9 +10525,10 @@
 </file>
 
 <file path=customXml/itemProps1.xml><?xml version="1.0" encoding="utf-8"?>
-<ds:datastoreItem xmlns:ds="http://schemas.openxmlformats.org/officeDocument/2006/customXml" ds:itemID="{C3B4C523-687B-4FDC-8E12-B9F6D57800C8}">
+<ds:datastoreItem xmlns:ds="http://schemas.openxmlformats.org/officeDocument/2006/customXml" ds:itemID="{D5C41169-7482-4FDB-88D8-F4CA27DA2671}">
   <ds:schemaRefs>
-    <ds:schemaRef ds:uri="http://schemas.microsoft.com/sharepoint/v3/contenttype/forms"/>
+    <ds:schemaRef ds:uri="http://schemas.microsoft.com/office/2006/metadata/properties"/>
+    <ds:schemaRef ds:uri="http://schemas.microsoft.com/office/infopath/2007/PartnerControls"/>
   </ds:schemaRefs>
 </ds:datastoreItem>
 </file>
@@ -7618,16 +10553,15 @@
 </file>
 
 <file path=customXml/itemProps3.xml><?xml version="1.0" encoding="utf-8"?>
-<ds:datastoreItem xmlns:ds="http://schemas.openxmlformats.org/officeDocument/2006/customXml" ds:itemID="{D5C41169-7482-4FDB-88D8-F4CA27DA2671}">
+<ds:datastoreItem xmlns:ds="http://schemas.openxmlformats.org/officeDocument/2006/customXml" ds:itemID="{C3B4C523-687B-4FDC-8E12-B9F6D57800C8}">
   <ds:schemaRefs>
-    <ds:schemaRef ds:uri="http://schemas.microsoft.com/office/2006/metadata/properties"/>
-    <ds:schemaRef ds:uri="http://schemas.microsoft.com/office/infopath/2007/PartnerControls"/>
+    <ds:schemaRef ds:uri="http://schemas.microsoft.com/sharepoint/v3/contenttype/forms"/>
   </ds:schemaRefs>
 </ds:datastoreItem>
 </file>
 
 <file path=customXml/itemProps4.xml><?xml version="1.0" encoding="utf-8"?>
-<ds:datastoreItem xmlns:ds="http://schemas.openxmlformats.org/officeDocument/2006/customXml" ds:itemID="{EB34DA64-FD83-4290-9671-D6641C9DF2F7}">
+<ds:datastoreItem xmlns:ds="http://schemas.openxmlformats.org/officeDocument/2006/customXml" ds:itemID="{A842889B-5273-44B8-AA30-E3BD7C27F25C}">
   <ds:schemaRefs>
     <ds:schemaRef ds:uri="http://schemas.openxmlformats.org/officeDocument/2006/bibliography"/>
   </ds:schemaRefs>

</xml_diff>

<commit_message>
Mise à jour de l'application de supervision et poursuite du rapport de conception.
</commit_message>
<xml_diff>
--- a/Commun/Rapports/SFL6 - Conception - GUIGAND Nathan.docx
+++ b/Commun/Rapports/SFL6 - Conception - GUIGAND Nathan.docx
@@ -6916,6 +6916,9 @@
         <w:t>Lancement :</w:t>
       </w:r>
       <w:bookmarkEnd w:id="10"/>
+      <w:r>
+        <w:t xml:space="preserve"> </w:t>
+      </w:r>
     </w:p>
     <w:p/>
     <w:p>
@@ -6928,14 +6931,19 @@
         <w:jc w:val="center"/>
       </w:pPr>
       <w:r>
-        <w:rPr>
-          <w:noProof/>
-        </w:rPr>
         <w:drawing>
-          <wp:inline distT="0" distB="0" distL="0" distR="0" wp14:anchorId="34FBDD2E" wp14:editId="6971CBB1">
-            <wp:extent cx="2873712" cy="3686175"/>
-            <wp:effectExtent l="152400" t="152400" r="365125" b="352425"/>
-            <wp:docPr id="5" name="Image 5"/>
+          <wp:anchor distT="0" distB="0" distL="114300" distR="114300" simplePos="0" relativeHeight="251709440" behindDoc="0" locked="0" layoutInCell="1" allowOverlap="1" wp14:anchorId="4AD53F85" wp14:editId="1CA6D505">
+            <wp:simplePos x="0" y="0"/>
+            <wp:positionH relativeFrom="margin">
+              <wp:align>center</wp:align>
+            </wp:positionH>
+            <wp:positionV relativeFrom="paragraph">
+              <wp:posOffset>143510</wp:posOffset>
+            </wp:positionV>
+            <wp:extent cx="2724150" cy="3465195"/>
+            <wp:effectExtent l="152400" t="152400" r="361950" b="363855"/>
+            <wp:wrapSquare wrapText="bothSides"/>
+            <wp:docPr id="25" name="Image 25"/>
             <wp:cNvGraphicFramePr>
               <a:graphicFrameLocks xmlns:a="http://schemas.openxmlformats.org/drawingml/2006/main" noChangeAspect="1"/>
             </wp:cNvGraphicFramePr>
@@ -6947,7 +6955,13 @@
                     <pic:cNvPicPr/>
                   </pic:nvPicPr>
                   <pic:blipFill>
-                    <a:blip r:embed="rId23"/>
+                    <a:blip r:embed="rId23">
+                      <a:extLst>
+                        <a:ext uri="{28A0092B-C50C-407E-A947-70E740481C1C}">
+                          <a14:useLocalDpi xmlns:a14="http://schemas.microsoft.com/office/drawing/2010/main" val="0"/>
+                        </a:ext>
+                      </a:extLst>
+                    </a:blip>
                     <a:stretch>
                       <a:fillRect/>
                     </a:stretch>
@@ -6955,7 +6969,7 @@
                   <pic:spPr>
                     <a:xfrm>
                       <a:off x="0" y="0"/>
-                      <a:ext cx="2889140" cy="3705965"/>
+                      <a:ext cx="2724150" cy="3465195"/>
                     </a:xfrm>
                     <a:prstGeom prst="rect">
                       <a:avLst/>
@@ -6974,9 +6988,147 @@
                 </pic:pic>
               </a:graphicData>
             </a:graphic>
-          </wp:inline>
+            <wp14:sizeRelH relativeFrom="margin">
+              <wp14:pctWidth>0</wp14:pctWidth>
+            </wp14:sizeRelH>
+            <wp14:sizeRelV relativeFrom="margin">
+              <wp14:pctHeight>0</wp14:pctHeight>
+            </wp14:sizeRelV>
+          </wp:anchor>
         </w:drawing>
       </w:r>
+    </w:p>
+    <w:p>
+      <w:pPr>
+        <w:jc w:val="center"/>
+      </w:pPr>
+    </w:p>
+    <w:p>
+      <w:pPr>
+        <w:jc w:val="center"/>
+      </w:pPr>
+    </w:p>
+    <w:p>
+      <w:pPr>
+        <w:jc w:val="center"/>
+      </w:pPr>
+    </w:p>
+    <w:p>
+      <w:pPr>
+        <w:jc w:val="center"/>
+      </w:pPr>
+    </w:p>
+    <w:p>
+      <w:pPr>
+        <w:jc w:val="center"/>
+      </w:pPr>
+      <w:r>
+        <w:rPr>
+          <w:noProof/>
+        </w:rPr>
+        <w:drawing>
+          <wp:anchor distT="0" distB="0" distL="114300" distR="114300" simplePos="0" relativeHeight="251714560" behindDoc="0" locked="0" layoutInCell="1" allowOverlap="1" wp14:anchorId="4BE3E30A" wp14:editId="793C08A7">
+            <wp:simplePos x="0" y="0"/>
+            <wp:positionH relativeFrom="margin">
+              <wp:align>left</wp:align>
+            </wp:positionH>
+            <wp:positionV relativeFrom="paragraph">
+              <wp:posOffset>11430</wp:posOffset>
+            </wp:positionV>
+            <wp:extent cx="895350" cy="860466"/>
+            <wp:effectExtent l="0" t="0" r="0" b="0"/>
+            <wp:wrapNone/>
+            <wp:docPr id="55" name="Image 55"/>
+            <wp:cNvGraphicFramePr>
+              <a:graphicFrameLocks xmlns:a="http://schemas.openxmlformats.org/drawingml/2006/main" noChangeAspect="1"/>
+            </wp:cNvGraphicFramePr>
+            <a:graphic xmlns:a="http://schemas.openxmlformats.org/drawingml/2006/main">
+              <a:graphicData uri="http://schemas.openxmlformats.org/drawingml/2006/picture">
+                <pic:pic xmlns:pic="http://schemas.openxmlformats.org/drawingml/2006/picture">
+                  <pic:nvPicPr>
+                    <pic:cNvPr id="0" name="Picture 1"/>
+                    <pic:cNvPicPr>
+                      <a:picLocks noChangeAspect="1" noChangeArrowheads="1"/>
+                    </pic:cNvPicPr>
+                  </pic:nvPicPr>
+                  <pic:blipFill>
+                    <a:blip r:embed="rId24" cstate="print">
+                      <a:extLst>
+                        <a:ext uri="{28A0092B-C50C-407E-A947-70E740481C1C}">
+                          <a14:useLocalDpi xmlns:a14="http://schemas.microsoft.com/office/drawing/2010/main" val="0"/>
+                        </a:ext>
+                      </a:extLst>
+                    </a:blip>
+                    <a:srcRect/>
+                    <a:stretch>
+                      <a:fillRect/>
+                    </a:stretch>
+                  </pic:blipFill>
+                  <pic:spPr bwMode="auto">
+                    <a:xfrm>
+                      <a:off x="0" y="0"/>
+                      <a:ext cx="895350" cy="860466"/>
+                    </a:xfrm>
+                    <a:prstGeom prst="rect">
+                      <a:avLst/>
+                    </a:prstGeom>
+                    <a:noFill/>
+                    <a:ln>
+                      <a:noFill/>
+                    </a:ln>
+                  </pic:spPr>
+                </pic:pic>
+              </a:graphicData>
+            </a:graphic>
+            <wp14:sizeRelH relativeFrom="margin">
+              <wp14:pctWidth>0</wp14:pctWidth>
+            </wp14:sizeRelH>
+            <wp14:sizeRelV relativeFrom="margin">
+              <wp14:pctHeight>0</wp14:pctHeight>
+            </wp14:sizeRelV>
+          </wp:anchor>
+        </w:drawing>
+      </w:r>
+    </w:p>
+    <w:p>
+      <w:pPr>
+        <w:jc w:val="center"/>
+      </w:pPr>
+    </w:p>
+    <w:p>
+      <w:pPr>
+        <w:jc w:val="center"/>
+      </w:pPr>
+    </w:p>
+    <w:p>
+      <w:pPr>
+        <w:jc w:val="center"/>
+      </w:pPr>
+    </w:p>
+    <w:p>
+      <w:pPr>
+        <w:jc w:val="center"/>
+      </w:pPr>
+    </w:p>
+    <w:p>
+      <w:pPr>
+        <w:jc w:val="center"/>
+      </w:pPr>
+    </w:p>
+    <w:p>
+      <w:pPr>
+        <w:jc w:val="center"/>
+      </w:pPr>
+    </w:p>
+    <w:p>
+      <w:pPr>
+        <w:jc w:val="center"/>
+      </w:pPr>
+    </w:p>
+    <w:p>
+      <w:pPr>
+        <w:jc w:val="center"/>
+      </w:pPr>
     </w:p>
     <w:p>
       <w:pPr>
@@ -7010,7 +7162,7 @@
                     <pic:cNvPicPr/>
                   </pic:nvPicPr>
                   <pic:blipFill>
-                    <a:blip r:embed="rId24">
+                    <a:blip r:embed="rId25">
                       <a:extLst>
                         <a:ext uri="{28A0092B-C50C-407E-A947-70E740481C1C}">
                           <a14:useLocalDpi xmlns:a14="http://schemas.microsoft.com/office/drawing/2010/main" val="0"/>
@@ -7109,7 +7261,7 @@
                     <pic:cNvPicPr/>
                   </pic:nvPicPr>
                   <pic:blipFill rotWithShape="1">
-                    <a:blip r:embed="rId25">
+                    <a:blip r:embed="rId26">
                       <a:extLst>
                         <a:ext uri="{28A0092B-C50C-407E-A947-70E740481C1C}">
                           <a14:useLocalDpi xmlns:a14="http://schemas.microsoft.com/office/drawing/2010/main" val="0"/>
@@ -7387,7 +7539,7 @@
                     <pic:cNvPicPr/>
                   </pic:nvPicPr>
                   <pic:blipFill>
-                    <a:blip r:embed="rId26"/>
+                    <a:blip r:embed="rId27"/>
                     <a:stretch>
                       <a:fillRect/>
                     </a:stretch>
@@ -7444,7 +7596,7 @@
                     <pic:cNvPicPr/>
                   </pic:nvPicPr>
                   <pic:blipFill>
-                    <a:blip r:embed="rId27"/>
+                    <a:blip r:embed="rId28"/>
                     <a:stretch>
                       <a:fillRect/>
                     </a:stretch>
@@ -7491,7 +7643,7 @@
                     <pic:cNvPicPr/>
                   </pic:nvPicPr>
                   <pic:blipFill>
-                    <a:blip r:embed="rId28"/>
+                    <a:blip r:embed="rId29"/>
                     <a:stretch>
                       <a:fillRect/>
                     </a:stretch>
@@ -7586,7 +7738,7 @@
                     <pic:cNvPicPr/>
                   </pic:nvPicPr>
                   <pic:blipFill>
-                    <a:blip r:embed="rId29"/>
+                    <a:blip r:embed="rId30"/>
                     <a:stretch>
                       <a:fillRect/>
                     </a:stretch>
@@ -7633,7 +7785,7 @@
                     <pic:cNvPicPr/>
                   </pic:nvPicPr>
                   <pic:blipFill>
-                    <a:blip r:embed="rId30"/>
+                    <a:blip r:embed="rId31"/>
                     <a:stretch>
                       <a:fillRect/>
                     </a:stretch>
@@ -7680,7 +7832,7 @@
                     <pic:cNvPicPr/>
                   </pic:nvPicPr>
                   <pic:blipFill rotWithShape="1">
-                    <a:blip r:embed="rId31"/>
+                    <a:blip r:embed="rId32"/>
                     <a:srcRect b="1604"/>
                     <a:stretch/>
                   </pic:blipFill>
@@ -7720,155 +7872,19 @@
         <w:tabs>
           <w:tab w:val="left" w:pos="1978"/>
         </w:tabs>
-        <w:jc w:val="both"/>
-      </w:pPr>
-      <w:r>
-        <w:t>Ensuite, le bouton « </w:t>
-      </w:r>
-      <w:r>
-        <w:rPr>
-          <w:b/>
-          <w:bCs/>
-        </w:rPr>
-        <w:t>Envoyer un indice</w:t>
-      </w:r>
-      <w:r>
-        <w:t xml:space="preserve"> » appel une nouvelle fenêtre qui elle permet de sélectionner un indice prédéfini ou d’en saisir un nouveau. Se référer à la partie </w:t>
-      </w:r>
-      <w:r>
-        <w:rPr>
-          <w:u w:val="single"/>
-        </w:rPr>
-        <w:t>« Envoi d’indice</w:t>
-      </w:r>
-      <w:r>
-        <w:t> ».</w:t>
-      </w:r>
+      </w:pPr>
     </w:p>
     <w:p>
       <w:pPr>
         <w:tabs>
           <w:tab w:val="left" w:pos="1978"/>
         </w:tabs>
-        <w:jc w:val="both"/>
-      </w:pPr>
-      <w:r>
-        <w:t>Ci-dessous le code qui est appelé lors du clic sur ce bouton :</w:t>
-      </w:r>
-    </w:p>
-    <w:p>
-      <w:pPr>
-        <w:tabs>
-          <w:tab w:val="left" w:pos="1978"/>
-        </w:tabs>
-        <w:jc w:val="both"/>
-      </w:pPr>
-      <w:r>
-        <w:rPr>
-          <w:noProof/>
-        </w:rPr>
-        <w:drawing>
-          <wp:inline distT="0" distB="0" distL="0" distR="0" wp14:anchorId="7D4953F8" wp14:editId="5015827C">
-            <wp:extent cx="4284921" cy="1081879"/>
-            <wp:effectExtent l="0" t="0" r="1905" b="4445"/>
-            <wp:docPr id="20" name="Image 20"/>
-            <wp:cNvGraphicFramePr>
-              <a:graphicFrameLocks xmlns:a="http://schemas.openxmlformats.org/drawingml/2006/main" noChangeAspect="1"/>
-            </wp:cNvGraphicFramePr>
-            <a:graphic xmlns:a="http://schemas.openxmlformats.org/drawingml/2006/main">
-              <a:graphicData uri="http://schemas.openxmlformats.org/drawingml/2006/picture">
-                <pic:pic xmlns:pic="http://schemas.openxmlformats.org/drawingml/2006/picture">
-                  <pic:nvPicPr>
-                    <pic:cNvPr id="1" name=""/>
-                    <pic:cNvPicPr/>
-                  </pic:nvPicPr>
-                  <pic:blipFill>
-                    <a:blip r:embed="rId32"/>
-                    <a:stretch>
-                      <a:fillRect/>
-                    </a:stretch>
-                  </pic:blipFill>
-                  <pic:spPr>
-                    <a:xfrm>
-                      <a:off x="0" y="0"/>
-                      <a:ext cx="4326831" cy="1092461"/>
-                    </a:xfrm>
-                    <a:prstGeom prst="rect">
-                      <a:avLst/>
-                    </a:prstGeom>
-                  </pic:spPr>
-                </pic:pic>
-              </a:graphicData>
-            </a:graphic>
-          </wp:inline>
-        </w:drawing>
-      </w:r>
-    </w:p>
-    <w:p>
-      <w:pPr>
-        <w:tabs>
-          <w:tab w:val="left" w:pos="1978"/>
-        </w:tabs>
-        <w:jc w:val="both"/>
-      </w:pPr>
-      <w:r>
-        <w:t>Sous ce bouton, se trouve une zone qui permet d’afficher le dernier indice envoyé à l’afficheur. Le code est présent ci-dessous :</w:t>
-      </w:r>
-    </w:p>
-    <w:p>
-      <w:pPr>
-        <w:tabs>
-          <w:tab w:val="left" w:pos="1978"/>
-        </w:tabs>
-      </w:pPr>
-    </w:p>
-    <w:p>
-      <w:pPr>
-        <w:tabs>
-          <w:tab w:val="left" w:pos="1978"/>
-        </w:tabs>
-      </w:pPr>
-    </w:p>
-    <w:p>
-      <w:pPr>
-        <w:tabs>
-          <w:tab w:val="left" w:pos="1978"/>
-        </w:tabs>
-      </w:pPr>
-    </w:p>
-    <w:p>
-      <w:pPr>
-        <w:tabs>
-          <w:tab w:val="left" w:pos="1978"/>
-        </w:tabs>
-      </w:pPr>
-      <w:r>
-        <w:lastRenderedPageBreak/>
-        <w:t>* CODE RECUPERATION DE L’INDICE ENVOYE *</w:t>
-      </w:r>
-    </w:p>
-    <w:p>
-      <w:pPr>
-        <w:tabs>
-          <w:tab w:val="left" w:pos="1978"/>
-        </w:tabs>
-      </w:pPr>
-    </w:p>
-    <w:p>
-      <w:pPr>
-        <w:tabs>
-          <w:tab w:val="left" w:pos="1978"/>
-        </w:tabs>
-      </w:pPr>
-    </w:p>
-    <w:p>
-      <w:pPr>
-        <w:tabs>
-          <w:tab w:val="left" w:pos="1978"/>
-        </w:tabs>
-      </w:pPr>
-      <w:r>
-        <w:t>De même, le nom de l’équipe est récupéré en haut de la fenêtre. Pour ce faire, j’utilise la communication avec la base de données suivante :</w:t>
+      </w:pPr>
+      <w:r>
+        <w:t>Afin de permettre la récupération du nom de l’équipe et son inscription en haut de la fenêtre principale</w:t>
+      </w:r>
+      <w:r>
+        <w:t>, j’utilise la communication avec la base de données suivante :</w:t>
       </w:r>
     </w:p>
     <w:p>
@@ -7967,6 +7983,13 @@
     </w:p>
     <w:p>
       <w:pPr>
+        <w:tabs>
+          <w:tab w:val="left" w:pos="1978"/>
+        </w:tabs>
+      </w:pPr>
+    </w:p>
+    <w:p>
+      <w:pPr>
         <w:jc w:val="both"/>
       </w:pPr>
       <w:r>
@@ -7994,8 +8017,9 @@
         <w:rPr>
           <w:noProof/>
         </w:rPr>
+        <w:lastRenderedPageBreak/>
         <w:drawing>
-          <wp:inline distT="0" distB="0" distL="0" distR="0" wp14:anchorId="7D6FD56A" wp14:editId="30528FD1">
+          <wp:inline distT="0" distB="0" distL="0" distR="0" wp14:anchorId="7D6FD56A" wp14:editId="4F5DB50A">
             <wp:extent cx="3705742" cy="1857634"/>
             <wp:effectExtent l="152400" t="152400" r="371475" b="371475"/>
             <wp:docPr id="23" name="Image 23"/>
@@ -8065,9 +8089,604 @@
         <w:t>.</w:t>
       </w:r>
     </w:p>
+    <w:p>
+      <w:pPr>
+        <w:jc w:val="both"/>
+      </w:pPr>
+    </w:p>
+    <w:p>
+      <w:pPr>
+        <w:jc w:val="both"/>
+      </w:pPr>
+    </w:p>
+    <w:p>
+      <w:pPr>
+        <w:tabs>
+          <w:tab w:val="left" w:pos="1978"/>
+        </w:tabs>
+        <w:jc w:val="both"/>
+      </w:pPr>
+      <w:r>
+        <w:t>Ensuite, le bouton « </w:t>
+      </w:r>
+      <w:r>
+        <w:rPr>
+          <w:b/>
+          <w:bCs/>
+        </w:rPr>
+        <w:t>Envoyer un indice</w:t>
+      </w:r>
+      <w:r>
+        <w:t xml:space="preserve"> » appel une nouvelle fenêtre qui elle permet de sélectionner un indice prédéfini ou d’en saisir un nouveau. Se référer à la partie </w:t>
+      </w:r>
+      <w:r>
+        <w:rPr>
+          <w:u w:val="single"/>
+        </w:rPr>
+        <w:t>« Envoi d’indice</w:t>
+      </w:r>
+      <w:r>
+        <w:t> ».</w:t>
+      </w:r>
+    </w:p>
+    <w:p>
+      <w:pPr>
+        <w:tabs>
+          <w:tab w:val="left" w:pos="1978"/>
+        </w:tabs>
+        <w:jc w:val="both"/>
+      </w:pPr>
+      <w:r>
+        <w:t>Ci-dessous le code qui est appelé lors du clic sur ce bouton :</w:t>
+      </w:r>
+    </w:p>
+    <w:p>
+      <w:pPr>
+        <w:tabs>
+          <w:tab w:val="left" w:pos="1978"/>
+        </w:tabs>
+        <w:jc w:val="both"/>
+      </w:pPr>
+      <w:r>
+        <w:rPr>
+          <w:noProof/>
+        </w:rPr>
+        <w:drawing>
+          <wp:inline distT="0" distB="0" distL="0" distR="0" wp14:anchorId="706E1C68" wp14:editId="7A31CEA6">
+            <wp:extent cx="4284921" cy="1081879"/>
+            <wp:effectExtent l="0" t="0" r="1905" b="4445"/>
+            <wp:docPr id="20" name="Image 20"/>
+            <wp:cNvGraphicFramePr>
+              <a:graphicFrameLocks xmlns:a="http://schemas.openxmlformats.org/drawingml/2006/main" noChangeAspect="1"/>
+            </wp:cNvGraphicFramePr>
+            <a:graphic xmlns:a="http://schemas.openxmlformats.org/drawingml/2006/main">
+              <a:graphicData uri="http://schemas.openxmlformats.org/drawingml/2006/picture">
+                <pic:pic xmlns:pic="http://schemas.openxmlformats.org/drawingml/2006/picture">
+                  <pic:nvPicPr>
+                    <pic:cNvPr id="1" name=""/>
+                    <pic:cNvPicPr/>
+                  </pic:nvPicPr>
+                  <pic:blipFill>
+                    <a:blip r:embed="rId36"/>
+                    <a:stretch>
+                      <a:fillRect/>
+                    </a:stretch>
+                  </pic:blipFill>
+                  <pic:spPr>
+                    <a:xfrm>
+                      <a:off x="0" y="0"/>
+                      <a:ext cx="4326831" cy="1092461"/>
+                    </a:xfrm>
+                    <a:prstGeom prst="rect">
+                      <a:avLst/>
+                    </a:prstGeom>
+                  </pic:spPr>
+                </pic:pic>
+              </a:graphicData>
+            </a:graphic>
+          </wp:inline>
+        </w:drawing>
+      </w:r>
+    </w:p>
+    <w:p>
+      <w:pPr>
+        <w:tabs>
+          <w:tab w:val="left" w:pos="1978"/>
+        </w:tabs>
+      </w:pPr>
+    </w:p>
+    <w:p>
+      <w:pPr>
+        <w:pStyle w:val="Titre2"/>
+      </w:pPr>
+      <w:r>
+        <w:t>Envoyer un indice :</w:t>
+      </w:r>
+    </w:p>
+    <w:p>
+      <w:pPr>
+        <w:tabs>
+          <w:tab w:val="left" w:pos="1978"/>
+        </w:tabs>
+        <w:jc w:val="both"/>
+      </w:pPr>
+      <w:r>
+        <w:t xml:space="preserve">Le code qui permet d’envoyer un indice sur une adresse IP et ensuite décodé par l’adaptateur Wi-Fi/RS232 n’est actuellement pas présent dans ce rapport. En effet, celui-ci ne pourra se faire avant un retour en classe et l’aide d’un des professeurs. Je ne dispose pas du code ni de la trame requise. Cependant, l’ajout de ce code dans l’ensemble de l’application se fera dans un temps réduis. </w:t>
+      </w:r>
+    </w:p>
+    <w:p>
+      <w:pPr>
+        <w:tabs>
+          <w:tab w:val="left" w:pos="1978"/>
+        </w:tabs>
+        <w:jc w:val="both"/>
+      </w:pPr>
+      <w:r>
+        <w:t>Deux options sont alors possibles, l’envoi d’un indice existant en le sélectionnant et l’envoyant. Mais également la création d’un nouvel indice, son enregistrement dans la base de données et l’envoi à l’afficheur. Ce nouvel indice est désormais disponible dans les indices prédéfinis après une réouverture de la fenêtre.</w:t>
+      </w:r>
+    </w:p>
+    <w:p>
+      <w:pPr>
+        <w:jc w:val="center"/>
+      </w:pPr>
+    </w:p>
+    <w:p>
+      <w:pPr>
+        <w:jc w:val="center"/>
+      </w:pPr>
+    </w:p>
+    <w:p>
+      <w:pPr>
+        <w:jc w:val="center"/>
+      </w:pPr>
+    </w:p>
+    <w:p>
+      <w:pPr>
+        <w:jc w:val="center"/>
+      </w:pPr>
+    </w:p>
+    <w:p>
+      <w:pPr>
+        <w:jc w:val="center"/>
+      </w:pPr>
+      <w:r>
+        <w:lastRenderedPageBreak/>
+        <w:drawing>
+          <wp:anchor distT="0" distB="0" distL="114300" distR="114300" simplePos="0" relativeHeight="251710464" behindDoc="0" locked="0" layoutInCell="1" allowOverlap="1" wp14:anchorId="62F12FF3" wp14:editId="0D866163">
+            <wp:simplePos x="0" y="0"/>
+            <wp:positionH relativeFrom="margin">
+              <wp:align>center</wp:align>
+            </wp:positionH>
+            <wp:positionV relativeFrom="paragraph">
+              <wp:posOffset>-276225</wp:posOffset>
+            </wp:positionV>
+            <wp:extent cx="2981325" cy="3849597"/>
+            <wp:effectExtent l="152400" t="152400" r="352425" b="360680"/>
+            <wp:wrapNone/>
+            <wp:docPr id="40" name="Image 40"/>
+            <wp:cNvGraphicFramePr>
+              <a:graphicFrameLocks xmlns:a="http://schemas.openxmlformats.org/drawingml/2006/main" noChangeAspect="1"/>
+            </wp:cNvGraphicFramePr>
+            <a:graphic xmlns:a="http://schemas.openxmlformats.org/drawingml/2006/main">
+              <a:graphicData uri="http://schemas.openxmlformats.org/drawingml/2006/picture">
+                <pic:pic xmlns:pic="http://schemas.openxmlformats.org/drawingml/2006/picture">
+                  <pic:nvPicPr>
+                    <pic:cNvPr id="1" name=""/>
+                    <pic:cNvPicPr/>
+                  </pic:nvPicPr>
+                  <pic:blipFill>
+                    <a:blip r:embed="rId37">
+                      <a:extLst>
+                        <a:ext uri="{28A0092B-C50C-407E-A947-70E740481C1C}">
+                          <a14:useLocalDpi xmlns:a14="http://schemas.microsoft.com/office/drawing/2010/main" val="0"/>
+                        </a:ext>
+                      </a:extLst>
+                    </a:blip>
+                    <a:stretch>
+                      <a:fillRect/>
+                    </a:stretch>
+                  </pic:blipFill>
+                  <pic:spPr>
+                    <a:xfrm>
+                      <a:off x="0" y="0"/>
+                      <a:ext cx="2981325" cy="3849597"/>
+                    </a:xfrm>
+                    <a:prstGeom prst="rect">
+                      <a:avLst/>
+                    </a:prstGeom>
+                    <a:ln>
+                      <a:noFill/>
+                    </a:ln>
+                    <a:effectLst>
+                      <a:outerShdw blurRad="292100" dist="139700" dir="2700000" algn="tl" rotWithShape="0">
+                        <a:srgbClr val="333333">
+                          <a:alpha val="65000"/>
+                        </a:srgbClr>
+                      </a:outerShdw>
+                    </a:effectLst>
+                  </pic:spPr>
+                </pic:pic>
+              </a:graphicData>
+            </a:graphic>
+          </wp:anchor>
+        </w:drawing>
+      </w:r>
+    </w:p>
+    <w:p>
+      <w:pPr>
+        <w:jc w:val="center"/>
+      </w:pPr>
+    </w:p>
+    <w:p>
+      <w:pPr>
+        <w:jc w:val="center"/>
+      </w:pPr>
+    </w:p>
+    <w:p>
+      <w:pPr>
+        <w:jc w:val="center"/>
+      </w:pPr>
+    </w:p>
+    <w:p>
+      <w:pPr>
+        <w:jc w:val="center"/>
+      </w:pPr>
+    </w:p>
+    <w:p>
+      <w:pPr>
+        <w:jc w:val="center"/>
+      </w:pPr>
+    </w:p>
+    <w:p>
+      <w:pPr>
+        <w:jc w:val="center"/>
+      </w:pPr>
+    </w:p>
+    <w:p>
+      <w:pPr>
+        <w:jc w:val="center"/>
+      </w:pPr>
+    </w:p>
+    <w:p>
+      <w:pPr>
+        <w:jc w:val="center"/>
+      </w:pPr>
+    </w:p>
+    <w:p>
+      <w:pPr>
+        <w:jc w:val="center"/>
+      </w:pPr>
+    </w:p>
+    <w:p>
+      <w:pPr>
+        <w:jc w:val="center"/>
+      </w:pPr>
+    </w:p>
+    <w:p>
+      <w:pPr>
+        <w:jc w:val="center"/>
+      </w:pPr>
+    </w:p>
+    <w:p>
+      <w:pPr>
+        <w:jc w:val="center"/>
+      </w:pPr>
+    </w:p>
+    <w:p>
+      <w:pPr>
+        <w:jc w:val="center"/>
+      </w:pPr>
+    </w:p>
+    <w:p>
+      <w:pPr>
+        <w:pStyle w:val="Titre2"/>
+      </w:pPr>
+      <w:r>
+        <w:t xml:space="preserve">Finaliser la partie : </w:t>
+      </w:r>
+    </w:p>
+    <w:p>
+      <w:pPr>
+        <w:jc w:val="both"/>
+      </w:pPr>
+      <w:r>
+        <w:t>La fin de la partie pouvant être provoquée par trois systèmes (la fermeture volontaire depuis le bouton « Stopper la partie », le gain de celle-ci par la réception de l’ordre de fin de partie ou l’échec de celle-ci par l’écoulement du chronomètre), une fenêtre de fin de partie est nécessaire.</w:t>
+      </w:r>
+    </w:p>
+    <w:p>
+      <w:r>
+        <w:drawing>
+          <wp:anchor distT="0" distB="0" distL="114300" distR="114300" simplePos="0" relativeHeight="251711488" behindDoc="0" locked="0" layoutInCell="1" allowOverlap="1" wp14:anchorId="62A8807E" wp14:editId="0D0EF5AD">
+            <wp:simplePos x="0" y="0"/>
+            <wp:positionH relativeFrom="margin">
+              <wp:align>center</wp:align>
+            </wp:positionH>
+            <wp:positionV relativeFrom="paragraph">
+              <wp:posOffset>86995</wp:posOffset>
+            </wp:positionV>
+            <wp:extent cx="2762250" cy="3529148"/>
+            <wp:effectExtent l="152400" t="152400" r="361950" b="357505"/>
+            <wp:wrapSquare wrapText="bothSides"/>
+            <wp:docPr id="52" name="Image 52"/>
+            <wp:cNvGraphicFramePr>
+              <a:graphicFrameLocks xmlns:a="http://schemas.openxmlformats.org/drawingml/2006/main" noChangeAspect="1"/>
+            </wp:cNvGraphicFramePr>
+            <a:graphic xmlns:a="http://schemas.openxmlformats.org/drawingml/2006/main">
+              <a:graphicData uri="http://schemas.openxmlformats.org/drawingml/2006/picture">
+                <pic:pic xmlns:pic="http://schemas.openxmlformats.org/drawingml/2006/picture">
+                  <pic:nvPicPr>
+                    <pic:cNvPr id="1" name=""/>
+                    <pic:cNvPicPr/>
+                  </pic:nvPicPr>
+                  <pic:blipFill>
+                    <a:blip r:embed="rId38">
+                      <a:extLst>
+                        <a:ext uri="{28A0092B-C50C-407E-A947-70E740481C1C}">
+                          <a14:useLocalDpi xmlns:a14="http://schemas.microsoft.com/office/drawing/2010/main" val="0"/>
+                        </a:ext>
+                      </a:extLst>
+                    </a:blip>
+                    <a:stretch>
+                      <a:fillRect/>
+                    </a:stretch>
+                  </pic:blipFill>
+                  <pic:spPr>
+                    <a:xfrm>
+                      <a:off x="0" y="0"/>
+                      <a:ext cx="2762250" cy="3529148"/>
+                    </a:xfrm>
+                    <a:prstGeom prst="rect">
+                      <a:avLst/>
+                    </a:prstGeom>
+                    <a:ln>
+                      <a:noFill/>
+                    </a:ln>
+                    <a:effectLst>
+                      <a:outerShdw blurRad="292100" dist="139700" dir="2700000" algn="tl" rotWithShape="0">
+                        <a:srgbClr val="333333">
+                          <a:alpha val="65000"/>
+                        </a:srgbClr>
+                      </a:outerShdw>
+                    </a:effectLst>
+                  </pic:spPr>
+                </pic:pic>
+              </a:graphicData>
+            </a:graphic>
+            <wp14:sizeRelH relativeFrom="margin">
+              <wp14:pctWidth>0</wp14:pctWidth>
+            </wp14:sizeRelH>
+            <wp14:sizeRelV relativeFrom="margin">
+              <wp14:pctHeight>0</wp14:pctHeight>
+            </wp14:sizeRelV>
+          </wp:anchor>
+        </w:drawing>
+      </w:r>
+    </w:p>
+    <w:p/>
+    <w:p/>
+    <w:p/>
+    <w:p/>
+    <w:p/>
+    <w:p/>
+    <w:p/>
+    <w:p/>
+    <w:p/>
+    <w:p/>
+    <w:p/>
+    <w:p/>
+    <w:p/>
+    <w:p>
+      <w:pPr>
+        <w:pStyle w:val="Titre2"/>
+      </w:pPr>
+      <w:r>
+        <w:lastRenderedPageBreak/>
+        <w:t>Classer les équipes :</w:t>
+      </w:r>
+    </w:p>
+    <w:p>
+      <w:pPr>
+        <w:jc w:val="both"/>
+      </w:pPr>
+      <w:r>
+        <w:t xml:space="preserve">En fin de partie, il était demandé d’afficher un classement des équipes précédentes triées par leur score décroissant. Pour réaliser celui-ci, j’ai choisi de créer une nouvelle </w:t>
+      </w:r>
+      <w:proofErr w:type="spellStart"/>
+      <w:r>
+        <w:rPr>
+          <w:i/>
+          <w:iCs/>
+          <w:color w:val="FF0000"/>
+        </w:rPr>
+        <w:t>Form</w:t>
+      </w:r>
+      <w:proofErr w:type="spellEnd"/>
+      <w:r>
+        <w:t xml:space="preserve"> qui permet d’intégrer un élément tableau de type </w:t>
+      </w:r>
+      <w:proofErr w:type="spellStart"/>
+      <w:r>
+        <w:rPr>
+          <w:i/>
+          <w:iCs/>
+          <w:color w:val="002060"/>
+        </w:rPr>
+        <w:t>ListView</w:t>
+      </w:r>
+      <w:proofErr w:type="spellEnd"/>
+      <w:r>
+        <w:t>. Celui-ci se rempli avec les éléments récupérés par la base de données. Ci-dessous le code qui permet de lister les équipes :</w:t>
+      </w:r>
+    </w:p>
+    <w:p>
+      <w:pPr>
+        <w:jc w:val="both"/>
+      </w:pPr>
+      <w:r>
+        <w:drawing>
+          <wp:anchor distT="0" distB="0" distL="114300" distR="114300" simplePos="0" relativeHeight="251712512" behindDoc="0" locked="0" layoutInCell="1" allowOverlap="1" wp14:anchorId="6FAE9DA6" wp14:editId="6322E29A">
+            <wp:simplePos x="0" y="0"/>
+            <wp:positionH relativeFrom="margin">
+              <wp:align>left</wp:align>
+            </wp:positionH>
+            <wp:positionV relativeFrom="paragraph">
+              <wp:posOffset>194945</wp:posOffset>
+            </wp:positionV>
+            <wp:extent cx="6134956" cy="2934109"/>
+            <wp:effectExtent l="0" t="0" r="0" b="0"/>
+            <wp:wrapSquare wrapText="bothSides"/>
+            <wp:docPr id="53" name="Image 53"/>
+            <wp:cNvGraphicFramePr>
+              <a:graphicFrameLocks xmlns:a="http://schemas.openxmlformats.org/drawingml/2006/main" noChangeAspect="1"/>
+            </wp:cNvGraphicFramePr>
+            <a:graphic xmlns:a="http://schemas.openxmlformats.org/drawingml/2006/main">
+              <a:graphicData uri="http://schemas.openxmlformats.org/drawingml/2006/picture">
+                <pic:pic xmlns:pic="http://schemas.openxmlformats.org/drawingml/2006/picture">
+                  <pic:nvPicPr>
+                    <pic:cNvPr id="1" name=""/>
+                    <pic:cNvPicPr/>
+                  </pic:nvPicPr>
+                  <pic:blipFill>
+                    <a:blip r:embed="rId39">
+                      <a:extLst>
+                        <a:ext uri="{28A0092B-C50C-407E-A947-70E740481C1C}">
+                          <a14:useLocalDpi xmlns:a14="http://schemas.microsoft.com/office/drawing/2010/main" val="0"/>
+                        </a:ext>
+                      </a:extLst>
+                    </a:blip>
+                    <a:stretch>
+                      <a:fillRect/>
+                    </a:stretch>
+                  </pic:blipFill>
+                  <pic:spPr>
+                    <a:xfrm>
+                      <a:off x="0" y="0"/>
+                      <a:ext cx="6134956" cy="2934109"/>
+                    </a:xfrm>
+                    <a:prstGeom prst="rect">
+                      <a:avLst/>
+                    </a:prstGeom>
+                  </pic:spPr>
+                </pic:pic>
+              </a:graphicData>
+            </a:graphic>
+          </wp:anchor>
+        </w:drawing>
+      </w:r>
+    </w:p>
+    <w:p/>
+    <w:p>
+      <w:r>
+        <w:t>Après l’appel depuis la fenêtre de fin de partie, voici la fenêtre de classement :</w:t>
+      </w:r>
+    </w:p>
+    <w:p>
+      <w:r>
+        <w:drawing>
+          <wp:anchor distT="0" distB="0" distL="114300" distR="114300" simplePos="0" relativeHeight="251713536" behindDoc="0" locked="0" layoutInCell="1" allowOverlap="1" wp14:anchorId="307DB2BB" wp14:editId="577C90FE">
+            <wp:simplePos x="0" y="0"/>
+            <wp:positionH relativeFrom="margin">
+              <wp:align>center</wp:align>
+            </wp:positionH>
+            <wp:positionV relativeFrom="paragraph">
+              <wp:posOffset>75565</wp:posOffset>
+            </wp:positionV>
+            <wp:extent cx="3324225" cy="3979781"/>
+            <wp:effectExtent l="152400" t="152400" r="352425" b="363855"/>
+            <wp:wrapNone/>
+            <wp:docPr id="54" name="Image 54"/>
+            <wp:cNvGraphicFramePr>
+              <a:graphicFrameLocks xmlns:a="http://schemas.openxmlformats.org/drawingml/2006/main" noChangeAspect="1"/>
+            </wp:cNvGraphicFramePr>
+            <a:graphic xmlns:a="http://schemas.openxmlformats.org/drawingml/2006/main">
+              <a:graphicData uri="http://schemas.openxmlformats.org/drawingml/2006/picture">
+                <pic:pic xmlns:pic="http://schemas.openxmlformats.org/drawingml/2006/picture">
+                  <pic:nvPicPr>
+                    <pic:cNvPr id="1" name=""/>
+                    <pic:cNvPicPr/>
+                  </pic:nvPicPr>
+                  <pic:blipFill>
+                    <a:blip r:embed="rId40">
+                      <a:extLst>
+                        <a:ext uri="{28A0092B-C50C-407E-A947-70E740481C1C}">
+                          <a14:useLocalDpi xmlns:a14="http://schemas.microsoft.com/office/drawing/2010/main" val="0"/>
+                        </a:ext>
+                      </a:extLst>
+                    </a:blip>
+                    <a:stretch>
+                      <a:fillRect/>
+                    </a:stretch>
+                  </pic:blipFill>
+                  <pic:spPr>
+                    <a:xfrm>
+                      <a:off x="0" y="0"/>
+                      <a:ext cx="3324225" cy="3979781"/>
+                    </a:xfrm>
+                    <a:prstGeom prst="rect">
+                      <a:avLst/>
+                    </a:prstGeom>
+                    <a:ln>
+                      <a:noFill/>
+                    </a:ln>
+                    <a:effectLst>
+                      <a:outerShdw blurRad="292100" dist="139700" dir="2700000" algn="tl" rotWithShape="0">
+                        <a:srgbClr val="333333">
+                          <a:alpha val="65000"/>
+                        </a:srgbClr>
+                      </a:outerShdw>
+                    </a:effectLst>
+                  </pic:spPr>
+                </pic:pic>
+              </a:graphicData>
+            </a:graphic>
+            <wp14:sizeRelH relativeFrom="margin">
+              <wp14:pctWidth>0</wp14:pctWidth>
+            </wp14:sizeRelH>
+            <wp14:sizeRelV relativeFrom="margin">
+              <wp14:pctHeight>0</wp14:pctHeight>
+            </wp14:sizeRelV>
+          </wp:anchor>
+        </w:drawing>
+      </w:r>
+    </w:p>
+    <w:p/>
+    <w:p/>
+    <w:p/>
+    <w:p/>
+    <w:p/>
+    <w:p/>
+    <w:p/>
+    <w:p/>
+    <w:p/>
+    <w:p/>
+    <w:p/>
+    <w:p>
+      <w:pPr>
+        <w:tabs>
+          <w:tab w:val="left" w:pos="8475"/>
+        </w:tabs>
+      </w:pPr>
+      <w:r>
+        <w:tab/>
+      </w:r>
+    </w:p>
+    <w:p>
+      <w:pPr>
+        <w:tabs>
+          <w:tab w:val="left" w:pos="8475"/>
+        </w:tabs>
+      </w:pPr>
+    </w:p>
+    <w:p>
+      <w:pPr>
+        <w:tabs>
+          <w:tab w:val="left" w:pos="8475"/>
+        </w:tabs>
+      </w:pPr>
+    </w:p>
     <w:sectPr>
-      <w:headerReference w:type="default" r:id="rId36"/>
-      <w:footerReference w:type="default" r:id="rId37"/>
+      <w:headerReference w:type="default" r:id="rId41"/>
+      <w:footerReference w:type="default" r:id="rId42"/>
       <w:pgSz w:w="11906" w:h="16838"/>
       <w:pgMar w:top="1440" w:right="1080" w:bottom="1440" w:left="1080" w:header="510" w:footer="567" w:gutter="0"/>
       <w:cols w:space="708"/>
@@ -8154,7 +8773,7 @@
         <w:i/>
         <w:noProof/>
       </w:rPr>
-      <w:t>12/05/2020</w:t>
+      <w:t>15/05/2020</w:t>
     </w:r>
     <w:r>
       <w:rPr>
@@ -8166,7 +8785,7 @@
       <w:rPr>
         <w:i/>
       </w:rPr>
-      <w:t xml:space="preserve">                                                                     </w:t>
+      <w:t xml:space="preserve">                                                                   </w:t>
     </w:r>
     <w:r>
       <w:t xml:space="preserve">page </w:t>
@@ -9007,7 +9626,7 @@
   <w:abstractNum w:abstractNumId="5" w15:restartNumberingAfterBreak="0">
     <w:nsid w:val="570522A9"/>
     <w:multiLevelType w:val="hybridMultilevel"/>
-    <w:tmpl w:val="FF66724C"/>
+    <w:tmpl w:val="10C2485C"/>
     <w:lvl w:ilvl="0" w:tplc="3D6E23F8">
       <w:start w:val="1"/>
       <w:numFmt w:val="lowerLetter"/>
@@ -9324,6 +9943,12 @@
     <w:abstractNumId w:val="6"/>
   </w:num>
   <w:num w:numId="10">
+    <w:abstractNumId w:val="5"/>
+    <w:lvlOverride w:ilvl="0">
+      <w:startOverride w:val="1"/>
+    </w:lvlOverride>
+  </w:num>
+  <w:num w:numId="11">
     <w:abstractNumId w:val="5"/>
     <w:lvlOverride w:ilvl="0">
       <w:startOverride w:val="1"/>
@@ -9775,7 +10400,6 @@
         <w:numId w:val="2"/>
       </w:numPr>
       <w:spacing w:before="40" w:after="0"/>
-      <w:ind w:left="426" w:hanging="284"/>
       <w:outlineLvl w:val="1"/>
     </w:pPr>
     <w:rPr>
@@ -10454,6 +11078,21 @@
 </file>
 
 <file path=customXml/item1.xml><?xml version="1.0" encoding="utf-8"?>
+<?mso-contentType ?>
+<FormTemplates xmlns="http://schemas.microsoft.com/sharepoint/v3/contenttype/forms">
+  <Display>DocumentLibraryForm</Display>
+  <Edit>DocumentLibraryForm</Edit>
+  <New>DocumentLibraryForm</New>
+</FormTemplates>
+</file>
+
+<file path=customXml/item2.xml><?xml version="1.0" encoding="utf-8"?>
+<p:properties xmlns:p="http://schemas.microsoft.com/office/2006/metadata/properties" xmlns:xsi="http://www.w3.org/2001/XMLSchema-instance" xmlns:pc="http://schemas.microsoft.com/office/infopath/2007/PartnerControls">
+  <documentManagement/>
+</p:properties>
+</file>
+
+<file path=customXml/item3.xml><?xml version="1.0" encoding="utf-8"?>
 <ct:contentTypeSchema xmlns:ct="http://schemas.microsoft.com/office/2006/metadata/contentType" xmlns:ma="http://schemas.microsoft.com/office/2006/metadata/properties/metaAttributes" ct:_="" ma:_="" ma:contentTypeName="Document" ma:contentTypeID="0x01010078E12B7ED4F45F469A3BB4708EBA1047" ma:contentTypeVersion="10" ma:contentTypeDescription="Crée un document." ma:contentTypeScope="" ma:versionID="605e75f0a715e9af5c8f2e8e9084a287">
   <xsd:schema xmlns:xsd="http://www.w3.org/2001/XMLSchema" xmlns:xs="http://www.w3.org/2001/XMLSchema" xmlns:p="http://schemas.microsoft.com/office/2006/metadata/properties" xmlns:ns3="e2792e6f-ab6b-465c-b2e9-dbb542980a21" xmlns:ns4="2d532438-4350-4d82-8e3a-4f3dad757230" targetNamespace="http://schemas.microsoft.com/office/2006/metadata/properties" ma:root="true" ma:fieldsID="8c216af3487f2b5fdbd477b05d214516" ns3:_="" ns4:_="">
     <xsd:import namespace="e2792e6f-ab6b-465c-b2e9-dbb542980a21"/>
@@ -10656,26 +11295,28 @@
 </ct:contentTypeSchema>
 </file>
 
-<file path=customXml/item2.xml><?xml version="1.0" encoding="utf-8"?>
-<p:properties xmlns:p="http://schemas.microsoft.com/office/2006/metadata/properties" xmlns:xsi="http://www.w3.org/2001/XMLSchema-instance" xmlns:pc="http://schemas.microsoft.com/office/infopath/2007/PartnerControls">
-  <documentManagement/>
-</p:properties>
-</file>
-
-<file path=customXml/item3.xml><?xml version="1.0" encoding="utf-8"?>
-<?mso-contentType ?>
-<FormTemplates xmlns="http://schemas.microsoft.com/sharepoint/v3/contenttype/forms">
-  <Display>DocumentLibraryForm</Display>
-  <Edit>DocumentLibraryForm</Edit>
-  <New>DocumentLibraryForm</New>
-</FormTemplates>
-</file>
-
 <file path=customXml/item4.xml><?xml version="1.0" encoding="utf-8"?>
 <b:Sources xmlns:b="http://schemas.openxmlformats.org/officeDocument/2006/bibliography" xmlns="http://schemas.openxmlformats.org/officeDocument/2006/bibliography" SelectedStyle="\APASixthEditionOfficeOnline.xsl" StyleName="APA" Version="6"/>
 </file>
 
 <file path=customXml/itemProps1.xml><?xml version="1.0" encoding="utf-8"?>
+<ds:datastoreItem xmlns:ds="http://schemas.openxmlformats.org/officeDocument/2006/customXml" ds:itemID="{C3B4C523-687B-4FDC-8E12-B9F6D57800C8}">
+  <ds:schemaRefs>
+    <ds:schemaRef ds:uri="http://schemas.microsoft.com/sharepoint/v3/contenttype/forms"/>
+  </ds:schemaRefs>
+</ds:datastoreItem>
+</file>
+
+<file path=customXml/itemProps2.xml><?xml version="1.0" encoding="utf-8"?>
+<ds:datastoreItem xmlns:ds="http://schemas.openxmlformats.org/officeDocument/2006/customXml" ds:itemID="{D5C41169-7482-4FDB-88D8-F4CA27DA2671}">
+  <ds:schemaRefs>
+    <ds:schemaRef ds:uri="http://schemas.microsoft.com/office/2006/metadata/properties"/>
+    <ds:schemaRef ds:uri="http://schemas.microsoft.com/office/infopath/2007/PartnerControls"/>
+  </ds:schemaRefs>
+</ds:datastoreItem>
+</file>
+
+<file path=customXml/itemProps3.xml><?xml version="1.0" encoding="utf-8"?>
 <ds:datastoreItem xmlns:ds="http://schemas.openxmlformats.org/officeDocument/2006/customXml" ds:itemID="{29070C2F-6E54-466C-95B6-A2E6097255B1}">
   <ds:schemaRefs>
     <ds:schemaRef ds:uri="http://schemas.microsoft.com/office/2006/metadata/contentType"/>
@@ -10694,25 +11335,8 @@
 </ds:datastoreItem>
 </file>
 
-<file path=customXml/itemProps2.xml><?xml version="1.0" encoding="utf-8"?>
-<ds:datastoreItem xmlns:ds="http://schemas.openxmlformats.org/officeDocument/2006/customXml" ds:itemID="{D5C41169-7482-4FDB-88D8-F4CA27DA2671}">
-  <ds:schemaRefs>
-    <ds:schemaRef ds:uri="http://schemas.microsoft.com/office/2006/metadata/properties"/>
-    <ds:schemaRef ds:uri="http://schemas.microsoft.com/office/infopath/2007/PartnerControls"/>
-  </ds:schemaRefs>
-</ds:datastoreItem>
-</file>
-
-<file path=customXml/itemProps3.xml><?xml version="1.0" encoding="utf-8"?>
-<ds:datastoreItem xmlns:ds="http://schemas.openxmlformats.org/officeDocument/2006/customXml" ds:itemID="{C3B4C523-687B-4FDC-8E12-B9F6D57800C8}">
-  <ds:schemaRefs>
-    <ds:schemaRef ds:uri="http://schemas.microsoft.com/sharepoint/v3/contenttype/forms"/>
-  </ds:schemaRefs>
-</ds:datastoreItem>
-</file>
-
 <file path=customXml/itemProps4.xml><?xml version="1.0" encoding="utf-8"?>
-<ds:datastoreItem xmlns:ds="http://schemas.openxmlformats.org/officeDocument/2006/customXml" ds:itemID="{BCEFC5A9-C9A4-466B-A6FF-D68410C20578}">
+<ds:datastoreItem xmlns:ds="http://schemas.openxmlformats.org/officeDocument/2006/customXml" ds:itemID="{C42817D0-5600-4DF0-862B-37A5A172DFFB}">
   <ds:schemaRefs>
     <ds:schemaRef ds:uri="http://schemas.openxmlformats.org/officeDocument/2006/bibliography"/>
   </ds:schemaRefs>

</xml_diff>

<commit_message>
Poursuite du rapport de conception avec la création d'un test unitaire.
</commit_message>
<xml_diff>
--- a/Commun/Rapports/SFL6 - Conception - GUIGAND Nathan.docx
+++ b/Commun/Rapports/SFL6 - Conception - GUIGAND Nathan.docx
@@ -8734,23 +8734,19 @@
       <w:pPr>
         <w:jc w:val="center"/>
       </w:pPr>
-    </w:p>
-    <w:p>
-      <w:pPr>
-        <w:jc w:val="center"/>
-      </w:pPr>
       <w:r>
         <w:rPr>
           <w:noProof/>
         </w:rPr>
+        <w:lastRenderedPageBreak/>
         <w:drawing>
-          <wp:anchor distT="0" distB="0" distL="114300" distR="114300" simplePos="0" relativeHeight="251710464" behindDoc="0" locked="0" layoutInCell="1" allowOverlap="1" wp14:anchorId="62F12FF3" wp14:editId="0D866163">
+          <wp:anchor distT="0" distB="0" distL="114300" distR="114300" simplePos="0" relativeHeight="251710464" behindDoc="0" locked="0" layoutInCell="1" allowOverlap="1" wp14:anchorId="62F12FF3" wp14:editId="245AFB9F">
             <wp:simplePos x="0" y="0"/>
             <wp:positionH relativeFrom="margin">
               <wp:align>center</wp:align>
             </wp:positionH>
             <wp:positionV relativeFrom="paragraph">
-              <wp:posOffset>-276225</wp:posOffset>
+              <wp:posOffset>-200025</wp:posOffset>
             </wp:positionV>
             <wp:extent cx="2981325" cy="3849597"/>
             <wp:effectExtent l="152400" t="152400" r="352425" b="360680"/>
@@ -8864,11 +8860,7 @@
         <w:jc w:val="center"/>
       </w:pPr>
     </w:p>
-    <w:p>
-      <w:pPr>
-        <w:jc w:val="center"/>
-      </w:pPr>
-    </w:p>
+    <w:p/>
     <w:p>
       <w:pPr>
         <w:pStyle w:val="Titre2"/>
@@ -8895,7 +8887,6 @@
         <w:rPr>
           <w:noProof/>
         </w:rPr>
-        <w:lastRenderedPageBreak/>
         <w:drawing>
           <wp:anchor distT="0" distB="0" distL="114300" distR="114300" simplePos="0" relativeHeight="251711488" behindDoc="0" locked="0" layoutInCell="1" allowOverlap="1" wp14:anchorId="62A8807E" wp14:editId="0D0EF5AD">
             <wp:simplePos x="0" y="0"/>
@@ -8982,6 +8973,7 @@
       </w:pPr>
       <w:bookmarkStart w:id="14" w:name="_Toc40430983"/>
       <w:r>
+        <w:lastRenderedPageBreak/>
         <w:t>Classer les équipes :</w:t>
       </w:r>
       <w:bookmarkEnd w:id="14"/>
@@ -9090,7 +9082,6 @@
         <w:rPr>
           <w:noProof/>
         </w:rPr>
-        <w:lastRenderedPageBreak/>
         <w:drawing>
           <wp:anchor distT="0" distB="0" distL="114300" distR="114300" simplePos="0" relativeHeight="251713536" behindDoc="0" locked="0" layoutInCell="1" allowOverlap="1" wp14:anchorId="307DB2BB" wp14:editId="577C90FE">
             <wp:simplePos x="0" y="0"/>
@@ -9186,6 +9177,1539 @@
         </w:tabs>
       </w:pPr>
     </w:p>
+    <w:p>
+      <w:pPr>
+        <w:pStyle w:val="Titre1"/>
+      </w:pPr>
+      <w:r>
+        <w:lastRenderedPageBreak/>
+        <w:t>Test unitaire :</w:t>
+      </w:r>
+    </w:p>
+    <w:p>
+      <w:pPr>
+        <w:jc w:val="both"/>
+      </w:pPr>
+      <w:r>
+        <w:t>Pour garantir la fiabilité de l’application, un test unitaire a été mis en place. Il permet de confirmer la présence d’une valeur dans la base de données actant la bonne communication entre la base de données et l’application de supervision.</w:t>
+      </w:r>
+    </w:p>
+    <w:tbl>
+      <w:tblPr>
+        <w:tblW w:w="9640" w:type="dxa"/>
+        <w:tblCellMar>
+          <w:left w:w="70" w:type="dxa"/>
+          <w:right w:w="70" w:type="dxa"/>
+        </w:tblCellMar>
+        <w:tblLook w:val="04A0" w:firstRow="1" w:lastRow="0" w:firstColumn="1" w:lastColumn="0" w:noHBand="0" w:noVBand="1"/>
+      </w:tblPr>
+      <w:tblGrid>
+        <w:gridCol w:w="3020"/>
+        <w:gridCol w:w="2700"/>
+        <w:gridCol w:w="2620"/>
+        <w:gridCol w:w="1300"/>
+      </w:tblGrid>
+      <w:tr>
+        <w:trPr>
+          <w:trHeight w:val="522"/>
+        </w:trPr>
+        <w:tc>
+          <w:tcPr>
+            <w:tcW w:w="3020" w:type="dxa"/>
+            <w:tcBorders>
+              <w:top w:val="single" w:sz="4" w:space="0" w:color="auto"/>
+              <w:left w:val="single" w:sz="4" w:space="0" w:color="auto"/>
+              <w:bottom w:val="single" w:sz="4" w:space="0" w:color="auto"/>
+              <w:right w:val="single" w:sz="4" w:space="0" w:color="auto"/>
+            </w:tcBorders>
+            <w:shd w:val="clear" w:color="000000" w:fill="BFBFBF"/>
+            <w:noWrap/>
+            <w:vAlign w:val="center"/>
+            <w:hideMark/>
+          </w:tcPr>
+          <w:p>
+            <w:pPr>
+              <w:spacing w:after="0" w:line="240" w:lineRule="auto"/>
+              <w:jc w:val="center"/>
+              <w:rPr>
+                <w:rFonts w:ascii="Calibri" w:eastAsia="Times New Roman" w:hAnsi="Calibri" w:cs="Calibri"/>
+                <w:color w:val="000000"/>
+                <w:lang w:eastAsia="fr-FR"/>
+              </w:rPr>
+            </w:pPr>
+            <w:r>
+              <w:rPr>
+                <w:rFonts w:ascii="Calibri" w:eastAsia="Times New Roman" w:hAnsi="Calibri" w:cs="Calibri"/>
+                <w:color w:val="000000"/>
+                <w:lang w:eastAsia="fr-FR"/>
+              </w:rPr>
+              <w:t>Elément</w:t>
+            </w:r>
+            <w:r>
+              <w:rPr>
+                <w:rFonts w:ascii="Calibri" w:eastAsia="Times New Roman" w:hAnsi="Calibri" w:cs="Calibri"/>
+                <w:color w:val="000000"/>
+                <w:lang w:eastAsia="fr-FR"/>
+              </w:rPr>
+              <w:t xml:space="preserve"> testé :</w:t>
+            </w:r>
+          </w:p>
+        </w:tc>
+        <w:tc>
+          <w:tcPr>
+            <w:tcW w:w="6620" w:type="dxa"/>
+            <w:gridSpan w:val="3"/>
+            <w:tcBorders>
+              <w:top w:val="single" w:sz="4" w:space="0" w:color="auto"/>
+              <w:left w:val="nil"/>
+              <w:bottom w:val="single" w:sz="4" w:space="0" w:color="auto"/>
+              <w:right w:val="single" w:sz="4" w:space="0" w:color="auto"/>
+            </w:tcBorders>
+            <w:shd w:val="clear" w:color="auto" w:fill="auto"/>
+            <w:vAlign w:val="center"/>
+            <w:hideMark/>
+          </w:tcPr>
+          <w:p>
+            <w:pPr>
+              <w:spacing w:after="0" w:line="240" w:lineRule="auto"/>
+              <w:jc w:val="center"/>
+              <w:rPr>
+                <w:rFonts w:ascii="Calibri" w:eastAsia="Times New Roman" w:hAnsi="Calibri" w:cs="Calibri"/>
+                <w:b/>
+                <w:bCs/>
+                <w:color w:val="000000"/>
+                <w:u w:val="single"/>
+                <w:lang w:eastAsia="fr-FR"/>
+              </w:rPr>
+            </w:pPr>
+            <w:r>
+              <w:rPr>
+                <w:rFonts w:ascii="Calibri" w:eastAsia="Times New Roman" w:hAnsi="Calibri" w:cs="Calibri"/>
+                <w:b/>
+                <w:bCs/>
+                <w:color w:val="000000"/>
+                <w:u w:val="single"/>
+                <w:lang w:eastAsia="fr-FR"/>
+              </w:rPr>
+              <w:t>Enregistrement d'une nouvelle équipe dans la base de données</w:t>
+            </w:r>
+          </w:p>
+        </w:tc>
+      </w:tr>
+      <w:tr>
+        <w:trPr>
+          <w:trHeight w:val="999"/>
+        </w:trPr>
+        <w:tc>
+          <w:tcPr>
+            <w:tcW w:w="3020" w:type="dxa"/>
+            <w:tcBorders>
+              <w:top w:val="nil"/>
+              <w:left w:val="single" w:sz="4" w:space="0" w:color="auto"/>
+              <w:bottom w:val="single" w:sz="4" w:space="0" w:color="auto"/>
+              <w:right w:val="single" w:sz="4" w:space="0" w:color="auto"/>
+            </w:tcBorders>
+            <w:shd w:val="clear" w:color="000000" w:fill="BFBFBF"/>
+            <w:noWrap/>
+            <w:vAlign w:val="center"/>
+            <w:hideMark/>
+          </w:tcPr>
+          <w:p>
+            <w:pPr>
+              <w:spacing w:after="0" w:line="240" w:lineRule="auto"/>
+              <w:jc w:val="center"/>
+              <w:rPr>
+                <w:rFonts w:ascii="Calibri" w:eastAsia="Times New Roman" w:hAnsi="Calibri" w:cs="Calibri"/>
+                <w:color w:val="000000"/>
+                <w:lang w:eastAsia="fr-FR"/>
+              </w:rPr>
+            </w:pPr>
+            <w:r>
+              <w:rPr>
+                <w:rFonts w:ascii="Calibri" w:eastAsia="Times New Roman" w:hAnsi="Calibri" w:cs="Calibri"/>
+                <w:color w:val="000000"/>
+                <w:lang w:eastAsia="fr-FR"/>
+              </w:rPr>
+              <w:t>Objectif du test :</w:t>
+            </w:r>
+          </w:p>
+        </w:tc>
+        <w:tc>
+          <w:tcPr>
+            <w:tcW w:w="6620" w:type="dxa"/>
+            <w:gridSpan w:val="3"/>
+            <w:tcBorders>
+              <w:top w:val="single" w:sz="4" w:space="0" w:color="auto"/>
+              <w:left w:val="nil"/>
+              <w:bottom w:val="single" w:sz="4" w:space="0" w:color="auto"/>
+              <w:right w:val="single" w:sz="4" w:space="0" w:color="auto"/>
+            </w:tcBorders>
+            <w:shd w:val="clear" w:color="auto" w:fill="auto"/>
+            <w:vAlign w:val="center"/>
+            <w:hideMark/>
+          </w:tcPr>
+          <w:p>
+            <w:pPr>
+              <w:spacing w:after="0" w:line="240" w:lineRule="auto"/>
+              <w:jc w:val="center"/>
+              <w:rPr>
+                <w:rFonts w:ascii="Calibri" w:eastAsia="Times New Roman" w:hAnsi="Calibri" w:cs="Calibri"/>
+                <w:color w:val="000000"/>
+                <w:lang w:eastAsia="fr-FR"/>
+              </w:rPr>
+            </w:pPr>
+            <w:r>
+              <w:rPr>
+                <w:rFonts w:ascii="Calibri" w:eastAsia="Times New Roman" w:hAnsi="Calibri" w:cs="Calibri"/>
+                <w:color w:val="000000"/>
+                <w:lang w:eastAsia="fr-FR"/>
+              </w:rPr>
+              <w:t>S'assurer que la communication et la création d'une nouvelle équipe dans la base de données depuis l'application de supervision soit correcte.</w:t>
+            </w:r>
+          </w:p>
+        </w:tc>
+      </w:tr>
+      <w:tr>
+        <w:trPr>
+          <w:trHeight w:val="345"/>
+        </w:trPr>
+        <w:tc>
+          <w:tcPr>
+            <w:tcW w:w="3020" w:type="dxa"/>
+            <w:tcBorders>
+              <w:top w:val="nil"/>
+              <w:left w:val="single" w:sz="4" w:space="0" w:color="auto"/>
+              <w:bottom w:val="single" w:sz="4" w:space="0" w:color="auto"/>
+              <w:right w:val="single" w:sz="4" w:space="0" w:color="auto"/>
+            </w:tcBorders>
+            <w:shd w:val="clear" w:color="000000" w:fill="BFBFBF"/>
+            <w:noWrap/>
+            <w:vAlign w:val="center"/>
+            <w:hideMark/>
+          </w:tcPr>
+          <w:p>
+            <w:pPr>
+              <w:spacing w:after="0" w:line="240" w:lineRule="auto"/>
+              <w:jc w:val="center"/>
+              <w:rPr>
+                <w:rFonts w:ascii="Calibri" w:eastAsia="Times New Roman" w:hAnsi="Calibri" w:cs="Calibri"/>
+                <w:color w:val="000000"/>
+                <w:lang w:eastAsia="fr-FR"/>
+              </w:rPr>
+            </w:pPr>
+            <w:r>
+              <w:rPr>
+                <w:rFonts w:ascii="Calibri" w:eastAsia="Times New Roman" w:hAnsi="Calibri" w:cs="Calibri"/>
+                <w:color w:val="000000"/>
+                <w:lang w:eastAsia="fr-FR"/>
+              </w:rPr>
+              <w:t xml:space="preserve">Nom du testeur : </w:t>
+            </w:r>
+          </w:p>
+        </w:tc>
+        <w:tc>
+          <w:tcPr>
+            <w:tcW w:w="2700" w:type="dxa"/>
+            <w:tcBorders>
+              <w:top w:val="nil"/>
+              <w:left w:val="nil"/>
+              <w:bottom w:val="single" w:sz="4" w:space="0" w:color="auto"/>
+              <w:right w:val="single" w:sz="4" w:space="0" w:color="auto"/>
+            </w:tcBorders>
+            <w:shd w:val="clear" w:color="auto" w:fill="auto"/>
+            <w:noWrap/>
+            <w:vAlign w:val="center"/>
+            <w:hideMark/>
+          </w:tcPr>
+          <w:p>
+            <w:pPr>
+              <w:spacing w:after="0" w:line="240" w:lineRule="auto"/>
+              <w:jc w:val="center"/>
+              <w:rPr>
+                <w:rFonts w:ascii="Calibri" w:eastAsia="Times New Roman" w:hAnsi="Calibri" w:cs="Calibri"/>
+                <w:b/>
+                <w:bCs/>
+                <w:color w:val="000000"/>
+                <w:lang w:eastAsia="fr-FR"/>
+              </w:rPr>
+            </w:pPr>
+            <w:r>
+              <w:rPr>
+                <w:rFonts w:ascii="Calibri" w:eastAsia="Times New Roman" w:hAnsi="Calibri" w:cs="Calibri"/>
+                <w:b/>
+                <w:bCs/>
+                <w:color w:val="000000"/>
+                <w:lang w:eastAsia="fr-FR"/>
+              </w:rPr>
+              <w:t>Nathan GUIGAND</w:t>
+            </w:r>
+          </w:p>
+        </w:tc>
+        <w:tc>
+          <w:tcPr>
+            <w:tcW w:w="2620" w:type="dxa"/>
+            <w:tcBorders>
+              <w:top w:val="nil"/>
+              <w:left w:val="nil"/>
+              <w:bottom w:val="single" w:sz="4" w:space="0" w:color="auto"/>
+              <w:right w:val="single" w:sz="4" w:space="0" w:color="auto"/>
+            </w:tcBorders>
+            <w:shd w:val="clear" w:color="000000" w:fill="BFBFBF"/>
+            <w:noWrap/>
+            <w:vAlign w:val="center"/>
+            <w:hideMark/>
+          </w:tcPr>
+          <w:p>
+            <w:pPr>
+              <w:spacing w:after="0" w:line="240" w:lineRule="auto"/>
+              <w:jc w:val="center"/>
+              <w:rPr>
+                <w:rFonts w:ascii="Calibri" w:eastAsia="Times New Roman" w:hAnsi="Calibri" w:cs="Calibri"/>
+                <w:color w:val="000000"/>
+                <w:lang w:eastAsia="fr-FR"/>
+              </w:rPr>
+            </w:pPr>
+            <w:r>
+              <w:rPr>
+                <w:rFonts w:ascii="Calibri" w:eastAsia="Times New Roman" w:hAnsi="Calibri" w:cs="Calibri"/>
+                <w:color w:val="000000"/>
+                <w:lang w:eastAsia="fr-FR"/>
+              </w:rPr>
+              <w:t>Date du test :</w:t>
+            </w:r>
+          </w:p>
+        </w:tc>
+        <w:tc>
+          <w:tcPr>
+            <w:tcW w:w="1300" w:type="dxa"/>
+            <w:tcBorders>
+              <w:top w:val="nil"/>
+              <w:left w:val="nil"/>
+              <w:bottom w:val="single" w:sz="4" w:space="0" w:color="auto"/>
+              <w:right w:val="single" w:sz="4" w:space="0" w:color="auto"/>
+            </w:tcBorders>
+            <w:shd w:val="clear" w:color="auto" w:fill="auto"/>
+            <w:noWrap/>
+            <w:vAlign w:val="center"/>
+            <w:hideMark/>
+          </w:tcPr>
+          <w:p>
+            <w:pPr>
+              <w:spacing w:after="0" w:line="240" w:lineRule="auto"/>
+              <w:jc w:val="center"/>
+              <w:rPr>
+                <w:rFonts w:ascii="Calibri" w:eastAsia="Times New Roman" w:hAnsi="Calibri" w:cs="Calibri"/>
+                <w:color w:val="000000"/>
+                <w:lang w:eastAsia="fr-FR"/>
+              </w:rPr>
+            </w:pPr>
+            <w:r>
+              <w:rPr>
+                <w:rFonts w:ascii="Calibri" w:eastAsia="Times New Roman" w:hAnsi="Calibri" w:cs="Calibri"/>
+                <w:color w:val="000000"/>
+                <w:lang w:eastAsia="fr-FR"/>
+              </w:rPr>
+              <w:t>15/05/2020</w:t>
+            </w:r>
+          </w:p>
+        </w:tc>
+      </w:tr>
+      <w:tr>
+        <w:trPr>
+          <w:trHeight w:val="300"/>
+        </w:trPr>
+        <w:tc>
+          <w:tcPr>
+            <w:tcW w:w="9640" w:type="dxa"/>
+            <w:gridSpan w:val="4"/>
+            <w:tcBorders>
+              <w:top w:val="single" w:sz="4" w:space="0" w:color="auto"/>
+              <w:left w:val="single" w:sz="4" w:space="0" w:color="auto"/>
+              <w:bottom w:val="single" w:sz="4" w:space="0" w:color="auto"/>
+              <w:right w:val="single" w:sz="4" w:space="0" w:color="auto"/>
+            </w:tcBorders>
+            <w:shd w:val="clear" w:color="000000" w:fill="FFFFFF"/>
+            <w:noWrap/>
+            <w:vAlign w:val="center"/>
+            <w:hideMark/>
+          </w:tcPr>
+          <w:p>
+            <w:pPr>
+              <w:spacing w:after="0" w:line="240" w:lineRule="auto"/>
+              <w:jc w:val="center"/>
+              <w:rPr>
+                <w:rFonts w:ascii="Calibri" w:eastAsia="Times New Roman" w:hAnsi="Calibri" w:cs="Calibri"/>
+                <w:color w:val="000000"/>
+                <w:lang w:eastAsia="fr-FR"/>
+              </w:rPr>
+            </w:pPr>
+            <w:r>
+              <w:rPr>
+                <w:rFonts w:ascii="Calibri" w:eastAsia="Times New Roman" w:hAnsi="Calibri" w:cs="Calibri"/>
+                <w:color w:val="000000"/>
+                <w:lang w:eastAsia="fr-FR"/>
+              </w:rPr>
+              <w:t> </w:t>
+            </w:r>
+          </w:p>
+        </w:tc>
+      </w:tr>
+      <w:tr>
+        <w:trPr>
+          <w:trHeight w:val="300"/>
+        </w:trPr>
+        <w:tc>
+          <w:tcPr>
+            <w:tcW w:w="9640" w:type="dxa"/>
+            <w:gridSpan w:val="4"/>
+            <w:tcBorders>
+              <w:top w:val="single" w:sz="4" w:space="0" w:color="auto"/>
+              <w:left w:val="single" w:sz="4" w:space="0" w:color="auto"/>
+              <w:bottom w:val="single" w:sz="4" w:space="0" w:color="auto"/>
+              <w:right w:val="single" w:sz="4" w:space="0" w:color="auto"/>
+            </w:tcBorders>
+            <w:shd w:val="clear" w:color="000000" w:fill="BFBFBF"/>
+            <w:noWrap/>
+            <w:vAlign w:val="center"/>
+            <w:hideMark/>
+          </w:tcPr>
+          <w:p>
+            <w:pPr>
+              <w:spacing w:after="0" w:line="240" w:lineRule="auto"/>
+              <w:jc w:val="center"/>
+              <w:rPr>
+                <w:rFonts w:ascii="Calibri" w:eastAsia="Times New Roman" w:hAnsi="Calibri" w:cs="Calibri"/>
+                <w:b/>
+                <w:bCs/>
+                <w:i/>
+                <w:iCs/>
+                <w:color w:val="000000"/>
+                <w:lang w:eastAsia="fr-FR"/>
+              </w:rPr>
+            </w:pPr>
+            <w:r>
+              <w:rPr>
+                <w:rFonts w:ascii="Calibri" w:eastAsia="Times New Roman" w:hAnsi="Calibri" w:cs="Calibri"/>
+                <w:b/>
+                <w:bCs/>
+                <w:i/>
+                <w:iCs/>
+                <w:color w:val="000000"/>
+                <w:lang w:eastAsia="fr-FR"/>
+              </w:rPr>
+              <w:t>Procédure de test :</w:t>
+            </w:r>
+          </w:p>
+        </w:tc>
+      </w:tr>
+      <w:tr>
+        <w:trPr>
+          <w:trHeight w:val="600"/>
+        </w:trPr>
+        <w:tc>
+          <w:tcPr>
+            <w:tcW w:w="3020" w:type="dxa"/>
+            <w:tcBorders>
+              <w:top w:val="nil"/>
+              <w:left w:val="single" w:sz="4" w:space="0" w:color="auto"/>
+              <w:bottom w:val="single" w:sz="4" w:space="0" w:color="auto"/>
+              <w:right w:val="single" w:sz="4" w:space="0" w:color="auto"/>
+            </w:tcBorders>
+            <w:shd w:val="clear" w:color="000000" w:fill="BFBFBF"/>
+            <w:vAlign w:val="center"/>
+            <w:hideMark/>
+          </w:tcPr>
+          <w:p>
+            <w:pPr>
+              <w:spacing w:after="0" w:line="240" w:lineRule="auto"/>
+              <w:jc w:val="center"/>
+              <w:rPr>
+                <w:rFonts w:ascii="Calibri" w:eastAsia="Times New Roman" w:hAnsi="Calibri" w:cs="Calibri"/>
+                <w:color w:val="000000"/>
+                <w:lang w:eastAsia="fr-FR"/>
+              </w:rPr>
+            </w:pPr>
+            <w:r>
+              <w:rPr>
+                <w:rFonts w:ascii="Calibri" w:eastAsia="Times New Roman" w:hAnsi="Calibri" w:cs="Calibri"/>
+                <w:color w:val="000000"/>
+                <w:lang w:eastAsia="fr-FR"/>
+              </w:rPr>
+              <w:t>Description du vecteur de test :</w:t>
+            </w:r>
+          </w:p>
+        </w:tc>
+        <w:tc>
+          <w:tcPr>
+            <w:tcW w:w="2700" w:type="dxa"/>
+            <w:tcBorders>
+              <w:top w:val="nil"/>
+              <w:left w:val="nil"/>
+              <w:bottom w:val="single" w:sz="4" w:space="0" w:color="auto"/>
+              <w:right w:val="single" w:sz="4" w:space="0" w:color="auto"/>
+            </w:tcBorders>
+            <w:shd w:val="clear" w:color="000000" w:fill="BFBFBF"/>
+            <w:vAlign w:val="center"/>
+            <w:hideMark/>
+          </w:tcPr>
+          <w:p>
+            <w:pPr>
+              <w:spacing w:after="0" w:line="240" w:lineRule="auto"/>
+              <w:jc w:val="center"/>
+              <w:rPr>
+                <w:rFonts w:ascii="Calibri" w:eastAsia="Times New Roman" w:hAnsi="Calibri" w:cs="Calibri"/>
+                <w:color w:val="000000"/>
+                <w:lang w:eastAsia="fr-FR"/>
+              </w:rPr>
+            </w:pPr>
+            <w:r>
+              <w:rPr>
+                <w:rFonts w:ascii="Calibri" w:eastAsia="Times New Roman" w:hAnsi="Calibri" w:cs="Calibri"/>
+                <w:color w:val="000000"/>
+                <w:lang w:eastAsia="fr-FR"/>
+              </w:rPr>
+              <w:t>Résultat attendu :</w:t>
+            </w:r>
+          </w:p>
+        </w:tc>
+        <w:tc>
+          <w:tcPr>
+            <w:tcW w:w="2620" w:type="dxa"/>
+            <w:tcBorders>
+              <w:top w:val="nil"/>
+              <w:left w:val="nil"/>
+              <w:bottom w:val="single" w:sz="4" w:space="0" w:color="auto"/>
+              <w:right w:val="single" w:sz="4" w:space="0" w:color="auto"/>
+            </w:tcBorders>
+            <w:shd w:val="clear" w:color="000000" w:fill="BFBFBF"/>
+            <w:vAlign w:val="center"/>
+            <w:hideMark/>
+          </w:tcPr>
+          <w:p>
+            <w:pPr>
+              <w:spacing w:after="0" w:line="240" w:lineRule="auto"/>
+              <w:jc w:val="center"/>
+              <w:rPr>
+                <w:rFonts w:ascii="Calibri" w:eastAsia="Times New Roman" w:hAnsi="Calibri" w:cs="Calibri"/>
+                <w:color w:val="000000"/>
+                <w:lang w:eastAsia="fr-FR"/>
+              </w:rPr>
+            </w:pPr>
+            <w:r>
+              <w:rPr>
+                <w:rFonts w:ascii="Calibri" w:eastAsia="Times New Roman" w:hAnsi="Calibri" w:cs="Calibri"/>
+                <w:color w:val="000000"/>
+                <w:lang w:eastAsia="fr-FR"/>
+              </w:rPr>
+              <w:t>Résultat obtenu :</w:t>
+            </w:r>
+          </w:p>
+        </w:tc>
+        <w:tc>
+          <w:tcPr>
+            <w:tcW w:w="1300" w:type="dxa"/>
+            <w:tcBorders>
+              <w:top w:val="nil"/>
+              <w:left w:val="nil"/>
+              <w:bottom w:val="single" w:sz="4" w:space="0" w:color="auto"/>
+              <w:right w:val="single" w:sz="4" w:space="0" w:color="auto"/>
+            </w:tcBorders>
+            <w:shd w:val="clear" w:color="000000" w:fill="BFBFBF"/>
+            <w:vAlign w:val="center"/>
+            <w:hideMark/>
+          </w:tcPr>
+          <w:p>
+            <w:pPr>
+              <w:spacing w:after="0" w:line="240" w:lineRule="auto"/>
+              <w:jc w:val="center"/>
+              <w:rPr>
+                <w:rFonts w:ascii="Calibri" w:eastAsia="Times New Roman" w:hAnsi="Calibri" w:cs="Calibri"/>
+                <w:color w:val="000000"/>
+                <w:lang w:eastAsia="fr-FR"/>
+              </w:rPr>
+            </w:pPr>
+            <w:r>
+              <w:rPr>
+                <w:rFonts w:ascii="Calibri" w:eastAsia="Times New Roman" w:hAnsi="Calibri" w:cs="Calibri"/>
+                <w:color w:val="000000"/>
+                <w:lang w:eastAsia="fr-FR"/>
+              </w:rPr>
+              <w:t>Validation :</w:t>
+            </w:r>
+          </w:p>
+        </w:tc>
+      </w:tr>
+      <w:tr>
+        <w:trPr>
+          <w:trHeight w:val="1376"/>
+        </w:trPr>
+        <w:tc>
+          <w:tcPr>
+            <w:tcW w:w="3020" w:type="dxa"/>
+            <w:tcBorders>
+              <w:top w:val="nil"/>
+              <w:left w:val="single" w:sz="4" w:space="0" w:color="auto"/>
+              <w:bottom w:val="single" w:sz="4" w:space="0" w:color="auto"/>
+              <w:right w:val="single" w:sz="4" w:space="0" w:color="auto"/>
+            </w:tcBorders>
+            <w:shd w:val="clear" w:color="auto" w:fill="auto"/>
+            <w:vAlign w:val="center"/>
+            <w:hideMark/>
+          </w:tcPr>
+          <w:p>
+            <w:pPr>
+              <w:spacing w:after="0" w:line="240" w:lineRule="auto"/>
+              <w:jc w:val="center"/>
+              <w:rPr>
+                <w:rFonts w:ascii="Calibri" w:eastAsia="Times New Roman" w:hAnsi="Calibri" w:cs="Calibri"/>
+                <w:color w:val="000000"/>
+                <w:lang w:eastAsia="fr-FR"/>
+              </w:rPr>
+            </w:pPr>
+            <w:r>
+              <w:rPr>
+                <w:rFonts w:ascii="Calibri" w:eastAsia="Times New Roman" w:hAnsi="Calibri" w:cs="Calibri"/>
+                <w:color w:val="000000"/>
+                <w:lang w:eastAsia="fr-FR"/>
+              </w:rPr>
+              <w:t>Dès lors que l'utilisateur se situe dans le répertoire du projet, on lance l'application "Superviser l'Escape Game.exe"</w:t>
+            </w:r>
+          </w:p>
+        </w:tc>
+        <w:tc>
+          <w:tcPr>
+            <w:tcW w:w="2700" w:type="dxa"/>
+            <w:tcBorders>
+              <w:top w:val="nil"/>
+              <w:left w:val="nil"/>
+              <w:bottom w:val="single" w:sz="4" w:space="0" w:color="auto"/>
+              <w:right w:val="single" w:sz="4" w:space="0" w:color="auto"/>
+            </w:tcBorders>
+            <w:shd w:val="clear" w:color="auto" w:fill="auto"/>
+            <w:vAlign w:val="center"/>
+            <w:hideMark/>
+          </w:tcPr>
+          <w:p>
+            <w:pPr>
+              <w:spacing w:after="0" w:line="240" w:lineRule="auto"/>
+              <w:jc w:val="center"/>
+              <w:rPr>
+                <w:rFonts w:ascii="Calibri" w:eastAsia="Times New Roman" w:hAnsi="Calibri" w:cs="Calibri"/>
+                <w:color w:val="000000"/>
+                <w:lang w:eastAsia="fr-FR"/>
+              </w:rPr>
+            </w:pPr>
+            <w:r>
+              <w:rPr>
+                <w:rFonts w:ascii="Calibri" w:eastAsia="Times New Roman" w:hAnsi="Calibri" w:cs="Calibri"/>
+                <w:color w:val="000000"/>
+                <w:lang w:eastAsia="fr-FR"/>
+              </w:rPr>
+              <w:t>L'application de supervision s'ouvre et demande de saisir un nom d'équipe ainsi qu'un nombre de joueurs.</w:t>
+            </w:r>
+          </w:p>
+        </w:tc>
+        <w:tc>
+          <w:tcPr>
+            <w:tcW w:w="2620" w:type="dxa"/>
+            <w:tcBorders>
+              <w:top w:val="nil"/>
+              <w:left w:val="nil"/>
+              <w:bottom w:val="single" w:sz="4" w:space="0" w:color="auto"/>
+              <w:right w:val="single" w:sz="4" w:space="0" w:color="auto"/>
+            </w:tcBorders>
+            <w:shd w:val="clear" w:color="auto" w:fill="auto"/>
+            <w:vAlign w:val="center"/>
+            <w:hideMark/>
+          </w:tcPr>
+          <w:p>
+            <w:pPr>
+              <w:spacing w:after="0" w:line="240" w:lineRule="auto"/>
+              <w:jc w:val="center"/>
+              <w:rPr>
+                <w:rFonts w:ascii="Calibri" w:eastAsia="Times New Roman" w:hAnsi="Calibri" w:cs="Calibri"/>
+                <w:i/>
+                <w:iCs/>
+                <w:color w:val="000000"/>
+                <w:lang w:eastAsia="fr-FR"/>
+              </w:rPr>
+            </w:pPr>
+            <w:r>
+              <w:rPr>
+                <w:rFonts w:ascii="Calibri" w:eastAsia="Times New Roman" w:hAnsi="Calibri" w:cs="Calibri"/>
+                <w:i/>
+                <w:iCs/>
+                <w:color w:val="000000"/>
+                <w:lang w:eastAsia="fr-FR"/>
+              </w:rPr>
+              <w:t xml:space="preserve">L'application est ouverte et l'on </w:t>
+            </w:r>
+            <w:r>
+              <w:rPr>
+                <w:rFonts w:ascii="Calibri" w:eastAsia="Times New Roman" w:hAnsi="Calibri" w:cs="Calibri"/>
+                <w:i/>
+                <w:iCs/>
+                <w:color w:val="000000"/>
+                <w:lang w:eastAsia="fr-FR"/>
+              </w:rPr>
+              <w:t>saisit</w:t>
+            </w:r>
+            <w:r>
+              <w:rPr>
+                <w:rFonts w:ascii="Calibri" w:eastAsia="Times New Roman" w:hAnsi="Calibri" w:cs="Calibri"/>
+                <w:i/>
+                <w:iCs/>
+                <w:color w:val="000000"/>
+                <w:lang w:eastAsia="fr-FR"/>
+              </w:rPr>
+              <w:t xml:space="preserve"> un nom d'équipe avec le nombre de joueurs.</w:t>
+            </w:r>
+          </w:p>
+        </w:tc>
+        <w:tc>
+          <w:tcPr>
+            <w:tcW w:w="1300" w:type="dxa"/>
+            <w:tcBorders>
+              <w:top w:val="nil"/>
+              <w:left w:val="nil"/>
+              <w:bottom w:val="single" w:sz="4" w:space="0" w:color="auto"/>
+              <w:right w:val="single" w:sz="4" w:space="0" w:color="auto"/>
+            </w:tcBorders>
+            <w:shd w:val="clear" w:color="auto" w:fill="auto"/>
+            <w:noWrap/>
+            <w:vAlign w:val="center"/>
+            <w:hideMark/>
+          </w:tcPr>
+          <w:p>
+            <w:pPr>
+              <w:spacing w:after="0" w:line="240" w:lineRule="auto"/>
+              <w:jc w:val="center"/>
+              <w:rPr>
+                <w:rFonts w:ascii="Calibri" w:eastAsia="Times New Roman" w:hAnsi="Calibri" w:cs="Calibri"/>
+                <w:color w:val="000000"/>
+                <w:lang w:eastAsia="fr-FR"/>
+              </w:rPr>
+            </w:pPr>
+            <w:r>
+              <w:rPr>
+                <w:rFonts w:ascii="Segoe UI Symbol" w:eastAsia="Times New Roman" w:hAnsi="Segoe UI Symbol" w:cs="Segoe UI Symbol"/>
+                <w:color w:val="000000"/>
+                <w:lang w:eastAsia="fr-FR"/>
+              </w:rPr>
+              <w:t>❑</w:t>
+            </w:r>
+          </w:p>
+        </w:tc>
+      </w:tr>
+      <w:tr>
+        <w:trPr>
+          <w:trHeight w:val="1409"/>
+        </w:trPr>
+        <w:tc>
+          <w:tcPr>
+            <w:tcW w:w="3020" w:type="dxa"/>
+            <w:tcBorders>
+              <w:top w:val="nil"/>
+              <w:left w:val="single" w:sz="4" w:space="0" w:color="auto"/>
+              <w:bottom w:val="single" w:sz="4" w:space="0" w:color="auto"/>
+              <w:right w:val="single" w:sz="4" w:space="0" w:color="auto"/>
+            </w:tcBorders>
+            <w:shd w:val="clear" w:color="auto" w:fill="auto"/>
+            <w:vAlign w:val="center"/>
+            <w:hideMark/>
+          </w:tcPr>
+          <w:p>
+            <w:pPr>
+              <w:spacing w:after="0" w:line="240" w:lineRule="auto"/>
+              <w:jc w:val="center"/>
+              <w:rPr>
+                <w:rFonts w:ascii="Calibri" w:eastAsia="Times New Roman" w:hAnsi="Calibri" w:cs="Calibri"/>
+                <w:color w:val="000000"/>
+                <w:lang w:eastAsia="fr-FR"/>
+              </w:rPr>
+            </w:pPr>
+            <w:r>
+              <w:rPr>
+                <w:rFonts w:ascii="Calibri" w:eastAsia="Times New Roman" w:hAnsi="Calibri" w:cs="Calibri"/>
+                <w:color w:val="000000"/>
+                <w:lang w:eastAsia="fr-FR"/>
+              </w:rPr>
+              <w:t>La saisie du nom et du nombre de joueurs étant effectuées par l'utilisateur, on valide par le clic sur "Lancer la partie !"</w:t>
+            </w:r>
+          </w:p>
+        </w:tc>
+        <w:tc>
+          <w:tcPr>
+            <w:tcW w:w="2700" w:type="dxa"/>
+            <w:tcBorders>
+              <w:top w:val="nil"/>
+              <w:left w:val="nil"/>
+              <w:bottom w:val="single" w:sz="4" w:space="0" w:color="auto"/>
+              <w:right w:val="single" w:sz="4" w:space="0" w:color="auto"/>
+            </w:tcBorders>
+            <w:shd w:val="clear" w:color="auto" w:fill="auto"/>
+            <w:vAlign w:val="center"/>
+            <w:hideMark/>
+          </w:tcPr>
+          <w:p>
+            <w:pPr>
+              <w:spacing w:after="0" w:line="240" w:lineRule="auto"/>
+              <w:jc w:val="center"/>
+              <w:rPr>
+                <w:rFonts w:ascii="Calibri" w:eastAsia="Times New Roman" w:hAnsi="Calibri" w:cs="Calibri"/>
+                <w:color w:val="000000"/>
+                <w:lang w:eastAsia="fr-FR"/>
+              </w:rPr>
+            </w:pPr>
+            <w:r>
+              <w:rPr>
+                <w:rFonts w:ascii="Calibri" w:eastAsia="Times New Roman" w:hAnsi="Calibri" w:cs="Calibri"/>
+                <w:color w:val="000000"/>
+                <w:lang w:eastAsia="fr-FR"/>
+              </w:rPr>
+              <w:t>La fenêtre de supervision s'ouvre et permet au superviseur le contrôle de la partie en cours.</w:t>
+            </w:r>
+          </w:p>
+        </w:tc>
+        <w:tc>
+          <w:tcPr>
+            <w:tcW w:w="2620" w:type="dxa"/>
+            <w:tcBorders>
+              <w:top w:val="nil"/>
+              <w:left w:val="nil"/>
+              <w:bottom w:val="single" w:sz="4" w:space="0" w:color="auto"/>
+              <w:right w:val="single" w:sz="4" w:space="0" w:color="auto"/>
+            </w:tcBorders>
+            <w:shd w:val="clear" w:color="auto" w:fill="auto"/>
+            <w:vAlign w:val="center"/>
+            <w:hideMark/>
+          </w:tcPr>
+          <w:p>
+            <w:pPr>
+              <w:spacing w:after="0" w:line="240" w:lineRule="auto"/>
+              <w:jc w:val="center"/>
+              <w:rPr>
+                <w:rFonts w:ascii="Calibri" w:eastAsia="Times New Roman" w:hAnsi="Calibri" w:cs="Calibri"/>
+                <w:i/>
+                <w:iCs/>
+                <w:color w:val="000000"/>
+                <w:lang w:eastAsia="fr-FR"/>
+              </w:rPr>
+            </w:pPr>
+            <w:r>
+              <w:rPr>
+                <w:rFonts w:ascii="Calibri" w:eastAsia="Times New Roman" w:hAnsi="Calibri" w:cs="Calibri"/>
+                <w:i/>
+                <w:iCs/>
+                <w:color w:val="000000"/>
+                <w:lang w:eastAsia="fr-FR"/>
+              </w:rPr>
+              <w:t xml:space="preserve">Une nouvelle fenêtre s'est </w:t>
+            </w:r>
+            <w:r>
+              <w:rPr>
+                <w:rFonts w:ascii="Calibri" w:eastAsia="Times New Roman" w:hAnsi="Calibri" w:cs="Calibri"/>
+                <w:i/>
+                <w:iCs/>
+                <w:color w:val="000000"/>
+                <w:lang w:eastAsia="fr-FR"/>
+              </w:rPr>
+              <w:t>exécutée</w:t>
+            </w:r>
+            <w:r>
+              <w:rPr>
+                <w:rFonts w:ascii="Calibri" w:eastAsia="Times New Roman" w:hAnsi="Calibri" w:cs="Calibri"/>
+                <w:i/>
+                <w:iCs/>
+                <w:color w:val="000000"/>
+                <w:lang w:eastAsia="fr-FR"/>
+              </w:rPr>
+              <w:t>. Elle gère la supervision de la partie.</w:t>
+            </w:r>
+          </w:p>
+        </w:tc>
+        <w:tc>
+          <w:tcPr>
+            <w:tcW w:w="1300" w:type="dxa"/>
+            <w:tcBorders>
+              <w:top w:val="nil"/>
+              <w:left w:val="nil"/>
+              <w:bottom w:val="single" w:sz="4" w:space="0" w:color="auto"/>
+              <w:right w:val="single" w:sz="4" w:space="0" w:color="auto"/>
+            </w:tcBorders>
+            <w:shd w:val="clear" w:color="auto" w:fill="auto"/>
+            <w:noWrap/>
+            <w:vAlign w:val="center"/>
+            <w:hideMark/>
+          </w:tcPr>
+          <w:p>
+            <w:pPr>
+              <w:spacing w:after="0" w:line="240" w:lineRule="auto"/>
+              <w:jc w:val="center"/>
+              <w:rPr>
+                <w:rFonts w:ascii="Calibri" w:eastAsia="Times New Roman" w:hAnsi="Calibri" w:cs="Calibri"/>
+                <w:color w:val="000000"/>
+                <w:lang w:eastAsia="fr-FR"/>
+              </w:rPr>
+            </w:pPr>
+            <w:r>
+              <w:rPr>
+                <w:rFonts w:ascii="Segoe UI Symbol" w:eastAsia="Times New Roman" w:hAnsi="Segoe UI Symbol" w:cs="Segoe UI Symbol"/>
+                <w:color w:val="000000"/>
+                <w:lang w:eastAsia="fr-FR"/>
+              </w:rPr>
+              <w:t>❑</w:t>
+            </w:r>
+          </w:p>
+        </w:tc>
+      </w:tr>
+      <w:tr>
+        <w:trPr>
+          <w:trHeight w:val="1542"/>
+        </w:trPr>
+        <w:tc>
+          <w:tcPr>
+            <w:tcW w:w="3020" w:type="dxa"/>
+            <w:tcBorders>
+              <w:top w:val="nil"/>
+              <w:left w:val="single" w:sz="4" w:space="0" w:color="auto"/>
+              <w:bottom w:val="single" w:sz="4" w:space="0" w:color="auto"/>
+              <w:right w:val="single" w:sz="4" w:space="0" w:color="auto"/>
+            </w:tcBorders>
+            <w:shd w:val="clear" w:color="auto" w:fill="auto"/>
+            <w:vAlign w:val="center"/>
+            <w:hideMark/>
+          </w:tcPr>
+          <w:p>
+            <w:pPr>
+              <w:spacing w:after="0" w:line="240" w:lineRule="auto"/>
+              <w:jc w:val="center"/>
+              <w:rPr>
+                <w:rFonts w:ascii="Calibri" w:eastAsia="Times New Roman" w:hAnsi="Calibri" w:cs="Calibri"/>
+                <w:color w:val="000000"/>
+                <w:lang w:eastAsia="fr-FR"/>
+              </w:rPr>
+            </w:pPr>
+            <w:r>
+              <w:rPr>
+                <w:rFonts w:ascii="Calibri" w:eastAsia="Times New Roman" w:hAnsi="Calibri" w:cs="Calibri"/>
+                <w:color w:val="000000"/>
+                <w:lang w:eastAsia="fr-FR"/>
+              </w:rPr>
+              <w:t>Connexion à l'interface de PhpMyAdmin pour accéder à la base de données. (</w:t>
+            </w:r>
+            <w:proofErr w:type="gramStart"/>
+            <w:r>
+              <w:rPr>
+                <w:rFonts w:ascii="Calibri" w:eastAsia="Times New Roman" w:hAnsi="Calibri" w:cs="Calibri"/>
+                <w:color w:val="000000"/>
+                <w:lang w:eastAsia="fr-FR"/>
+              </w:rPr>
+              <w:t>id</w:t>
+            </w:r>
+            <w:proofErr w:type="gramEnd"/>
+            <w:r>
+              <w:rPr>
+                <w:rFonts w:ascii="Calibri" w:eastAsia="Times New Roman" w:hAnsi="Calibri" w:cs="Calibri"/>
+                <w:color w:val="000000"/>
+                <w:lang w:eastAsia="fr-FR"/>
+              </w:rPr>
+              <w:t xml:space="preserve"> : superviseur, mot de passe : Nantes44)</w:t>
+            </w:r>
+          </w:p>
+        </w:tc>
+        <w:tc>
+          <w:tcPr>
+            <w:tcW w:w="2700" w:type="dxa"/>
+            <w:tcBorders>
+              <w:top w:val="nil"/>
+              <w:left w:val="nil"/>
+              <w:bottom w:val="single" w:sz="4" w:space="0" w:color="auto"/>
+              <w:right w:val="single" w:sz="4" w:space="0" w:color="auto"/>
+            </w:tcBorders>
+            <w:shd w:val="clear" w:color="auto" w:fill="auto"/>
+            <w:vAlign w:val="center"/>
+            <w:hideMark/>
+          </w:tcPr>
+          <w:p>
+            <w:pPr>
+              <w:spacing w:after="0" w:line="240" w:lineRule="auto"/>
+              <w:jc w:val="center"/>
+              <w:rPr>
+                <w:rFonts w:ascii="Calibri" w:eastAsia="Times New Roman" w:hAnsi="Calibri" w:cs="Calibri"/>
+                <w:color w:val="000000"/>
+                <w:lang w:eastAsia="fr-FR"/>
+              </w:rPr>
+            </w:pPr>
+            <w:r>
+              <w:rPr>
+                <w:rFonts w:ascii="Calibri" w:eastAsia="Times New Roman" w:hAnsi="Calibri" w:cs="Calibri"/>
+                <w:color w:val="000000"/>
+                <w:lang w:eastAsia="fr-FR"/>
+              </w:rPr>
+              <w:t xml:space="preserve">Interface de PhpMyAdmin ouverte dans un </w:t>
+            </w:r>
+            <w:r>
+              <w:rPr>
+                <w:rFonts w:ascii="Calibri" w:eastAsia="Times New Roman" w:hAnsi="Calibri" w:cs="Calibri"/>
+                <w:color w:val="000000"/>
+                <w:lang w:eastAsia="fr-FR"/>
+              </w:rPr>
+              <w:t>navigateur</w:t>
+            </w:r>
+            <w:r>
+              <w:rPr>
+                <w:rFonts w:ascii="Calibri" w:eastAsia="Times New Roman" w:hAnsi="Calibri" w:cs="Calibri"/>
+                <w:color w:val="000000"/>
+                <w:lang w:eastAsia="fr-FR"/>
+              </w:rPr>
+              <w:t xml:space="preserve"> web.</w:t>
+            </w:r>
+          </w:p>
+        </w:tc>
+        <w:tc>
+          <w:tcPr>
+            <w:tcW w:w="2620" w:type="dxa"/>
+            <w:tcBorders>
+              <w:top w:val="nil"/>
+              <w:left w:val="nil"/>
+              <w:bottom w:val="single" w:sz="4" w:space="0" w:color="auto"/>
+              <w:right w:val="single" w:sz="4" w:space="0" w:color="auto"/>
+            </w:tcBorders>
+            <w:shd w:val="clear" w:color="auto" w:fill="auto"/>
+            <w:vAlign w:val="center"/>
+            <w:hideMark/>
+          </w:tcPr>
+          <w:p>
+            <w:pPr>
+              <w:spacing w:after="0" w:line="240" w:lineRule="auto"/>
+              <w:jc w:val="center"/>
+              <w:rPr>
+                <w:rFonts w:ascii="Calibri" w:eastAsia="Times New Roman" w:hAnsi="Calibri" w:cs="Calibri"/>
+                <w:i/>
+                <w:iCs/>
+                <w:color w:val="000000"/>
+                <w:lang w:eastAsia="fr-FR"/>
+              </w:rPr>
+            </w:pPr>
+            <w:r>
+              <w:rPr>
+                <w:rFonts w:ascii="Calibri" w:eastAsia="Times New Roman" w:hAnsi="Calibri" w:cs="Calibri"/>
+                <w:i/>
+                <w:iCs/>
+                <w:color w:val="000000"/>
+                <w:lang w:eastAsia="fr-FR"/>
+              </w:rPr>
+              <w:t>Se référer à l'annexe …</w:t>
+            </w:r>
+          </w:p>
+        </w:tc>
+        <w:tc>
+          <w:tcPr>
+            <w:tcW w:w="1300" w:type="dxa"/>
+            <w:tcBorders>
+              <w:top w:val="nil"/>
+              <w:left w:val="nil"/>
+              <w:bottom w:val="single" w:sz="4" w:space="0" w:color="auto"/>
+              <w:right w:val="single" w:sz="4" w:space="0" w:color="auto"/>
+            </w:tcBorders>
+            <w:shd w:val="clear" w:color="auto" w:fill="auto"/>
+            <w:noWrap/>
+            <w:vAlign w:val="center"/>
+            <w:hideMark/>
+          </w:tcPr>
+          <w:p>
+            <w:pPr>
+              <w:spacing w:after="0" w:line="240" w:lineRule="auto"/>
+              <w:jc w:val="center"/>
+              <w:rPr>
+                <w:rFonts w:ascii="Calibri" w:eastAsia="Times New Roman" w:hAnsi="Calibri" w:cs="Calibri"/>
+                <w:color w:val="000000"/>
+                <w:lang w:eastAsia="fr-FR"/>
+              </w:rPr>
+            </w:pPr>
+            <w:r>
+              <w:rPr>
+                <w:rFonts w:ascii="Segoe UI Symbol" w:eastAsia="Times New Roman" w:hAnsi="Segoe UI Symbol" w:cs="Segoe UI Symbol"/>
+                <w:color w:val="000000"/>
+                <w:lang w:eastAsia="fr-FR"/>
+              </w:rPr>
+              <w:t>❑</w:t>
+            </w:r>
+          </w:p>
+        </w:tc>
+      </w:tr>
+      <w:tr>
+        <w:trPr>
+          <w:trHeight w:val="1423"/>
+        </w:trPr>
+        <w:tc>
+          <w:tcPr>
+            <w:tcW w:w="3020" w:type="dxa"/>
+            <w:tcBorders>
+              <w:top w:val="nil"/>
+              <w:left w:val="single" w:sz="4" w:space="0" w:color="auto"/>
+              <w:bottom w:val="single" w:sz="4" w:space="0" w:color="auto"/>
+              <w:right w:val="single" w:sz="4" w:space="0" w:color="auto"/>
+            </w:tcBorders>
+            <w:shd w:val="clear" w:color="auto" w:fill="auto"/>
+            <w:vAlign w:val="center"/>
+            <w:hideMark/>
+          </w:tcPr>
+          <w:p>
+            <w:pPr>
+              <w:spacing w:after="0" w:line="240" w:lineRule="auto"/>
+              <w:jc w:val="center"/>
+              <w:rPr>
+                <w:rFonts w:ascii="Calibri" w:eastAsia="Times New Roman" w:hAnsi="Calibri" w:cs="Calibri"/>
+                <w:color w:val="000000"/>
+                <w:lang w:eastAsia="fr-FR"/>
+              </w:rPr>
+            </w:pPr>
+            <w:r>
+              <w:rPr>
+                <w:rFonts w:ascii="Calibri" w:eastAsia="Times New Roman" w:hAnsi="Calibri" w:cs="Calibri"/>
+                <w:color w:val="000000"/>
+                <w:lang w:eastAsia="fr-FR"/>
+              </w:rPr>
+              <w:t>Se déplacer dans la base "</w:t>
+            </w:r>
+            <w:proofErr w:type="spellStart"/>
+            <w:r>
+              <w:rPr>
+                <w:rFonts w:ascii="Calibri" w:eastAsia="Times New Roman" w:hAnsi="Calibri" w:cs="Calibri"/>
+                <w:color w:val="000000"/>
+                <w:lang w:eastAsia="fr-FR"/>
+              </w:rPr>
+              <w:t>dbsupervision</w:t>
+            </w:r>
+            <w:proofErr w:type="spellEnd"/>
+            <w:r>
+              <w:rPr>
+                <w:rFonts w:ascii="Calibri" w:eastAsia="Times New Roman" w:hAnsi="Calibri" w:cs="Calibri"/>
+                <w:color w:val="000000"/>
+                <w:lang w:eastAsia="fr-FR"/>
+              </w:rPr>
+              <w:t>" puis dans la table "</w:t>
+            </w:r>
+            <w:proofErr w:type="spellStart"/>
+            <w:r>
+              <w:rPr>
+                <w:rFonts w:ascii="Calibri" w:eastAsia="Times New Roman" w:hAnsi="Calibri" w:cs="Calibri"/>
+                <w:color w:val="000000"/>
+                <w:lang w:eastAsia="fr-FR"/>
+              </w:rPr>
+              <w:t>tbequipe</w:t>
+            </w:r>
+            <w:proofErr w:type="spellEnd"/>
+            <w:r>
+              <w:rPr>
+                <w:rFonts w:ascii="Calibri" w:eastAsia="Times New Roman" w:hAnsi="Calibri" w:cs="Calibri"/>
+                <w:color w:val="000000"/>
+                <w:lang w:eastAsia="fr-FR"/>
+              </w:rPr>
+              <w:t>"</w:t>
+            </w:r>
+          </w:p>
+        </w:tc>
+        <w:tc>
+          <w:tcPr>
+            <w:tcW w:w="2700" w:type="dxa"/>
+            <w:tcBorders>
+              <w:top w:val="nil"/>
+              <w:left w:val="nil"/>
+              <w:bottom w:val="single" w:sz="4" w:space="0" w:color="auto"/>
+              <w:right w:val="single" w:sz="4" w:space="0" w:color="auto"/>
+            </w:tcBorders>
+            <w:shd w:val="clear" w:color="auto" w:fill="auto"/>
+            <w:vAlign w:val="center"/>
+            <w:hideMark/>
+          </w:tcPr>
+          <w:p>
+            <w:pPr>
+              <w:spacing w:after="0" w:line="240" w:lineRule="auto"/>
+              <w:jc w:val="center"/>
+              <w:rPr>
+                <w:rFonts w:ascii="Calibri" w:eastAsia="Times New Roman" w:hAnsi="Calibri" w:cs="Calibri"/>
+                <w:color w:val="000000"/>
+                <w:lang w:eastAsia="fr-FR"/>
+              </w:rPr>
+            </w:pPr>
+            <w:r>
+              <w:rPr>
+                <w:rFonts w:ascii="Calibri" w:eastAsia="Times New Roman" w:hAnsi="Calibri" w:cs="Calibri"/>
+                <w:color w:val="000000"/>
+                <w:lang w:eastAsia="fr-FR"/>
+              </w:rPr>
+              <w:t>On retrouve la table "</w:t>
+            </w:r>
+            <w:proofErr w:type="spellStart"/>
+            <w:r>
+              <w:rPr>
+                <w:rFonts w:ascii="Calibri" w:eastAsia="Times New Roman" w:hAnsi="Calibri" w:cs="Calibri"/>
+                <w:color w:val="000000"/>
+                <w:lang w:eastAsia="fr-FR"/>
+              </w:rPr>
+              <w:t>tbequipe</w:t>
+            </w:r>
+            <w:proofErr w:type="spellEnd"/>
+            <w:r>
+              <w:rPr>
+                <w:rFonts w:ascii="Calibri" w:eastAsia="Times New Roman" w:hAnsi="Calibri" w:cs="Calibri"/>
+                <w:color w:val="000000"/>
+                <w:lang w:eastAsia="fr-FR"/>
+              </w:rPr>
+              <w:t>" dans la base "</w:t>
+            </w:r>
+            <w:proofErr w:type="spellStart"/>
+            <w:r>
+              <w:rPr>
+                <w:rFonts w:ascii="Calibri" w:eastAsia="Times New Roman" w:hAnsi="Calibri" w:cs="Calibri"/>
+                <w:color w:val="000000"/>
+                <w:lang w:eastAsia="fr-FR"/>
+              </w:rPr>
+              <w:t>dbsupervision</w:t>
+            </w:r>
+            <w:proofErr w:type="spellEnd"/>
+            <w:r>
+              <w:rPr>
+                <w:rFonts w:ascii="Calibri" w:eastAsia="Times New Roman" w:hAnsi="Calibri" w:cs="Calibri"/>
+                <w:color w:val="000000"/>
+                <w:lang w:eastAsia="fr-FR"/>
+              </w:rPr>
+              <w:t>". Des lignes de données sont déjà présentes.</w:t>
+            </w:r>
+          </w:p>
+        </w:tc>
+        <w:tc>
+          <w:tcPr>
+            <w:tcW w:w="2620" w:type="dxa"/>
+            <w:tcBorders>
+              <w:top w:val="nil"/>
+              <w:left w:val="nil"/>
+              <w:bottom w:val="single" w:sz="4" w:space="0" w:color="auto"/>
+              <w:right w:val="single" w:sz="4" w:space="0" w:color="auto"/>
+            </w:tcBorders>
+            <w:shd w:val="clear" w:color="auto" w:fill="auto"/>
+            <w:vAlign w:val="center"/>
+            <w:hideMark/>
+          </w:tcPr>
+          <w:p>
+            <w:pPr>
+              <w:spacing w:after="0" w:line="240" w:lineRule="auto"/>
+              <w:jc w:val="center"/>
+              <w:rPr>
+                <w:rFonts w:ascii="Calibri" w:eastAsia="Times New Roman" w:hAnsi="Calibri" w:cs="Calibri"/>
+                <w:i/>
+                <w:iCs/>
+                <w:color w:val="000000"/>
+                <w:lang w:eastAsia="fr-FR"/>
+              </w:rPr>
+            </w:pPr>
+            <w:r>
+              <w:rPr>
+                <w:rFonts w:ascii="Calibri" w:eastAsia="Times New Roman" w:hAnsi="Calibri" w:cs="Calibri"/>
+                <w:i/>
+                <w:iCs/>
+                <w:color w:val="000000"/>
+                <w:lang w:eastAsia="fr-FR"/>
+              </w:rPr>
+              <w:t>Se référer à l'annexe …</w:t>
+            </w:r>
+          </w:p>
+        </w:tc>
+        <w:tc>
+          <w:tcPr>
+            <w:tcW w:w="1300" w:type="dxa"/>
+            <w:tcBorders>
+              <w:top w:val="nil"/>
+              <w:left w:val="nil"/>
+              <w:bottom w:val="single" w:sz="4" w:space="0" w:color="auto"/>
+              <w:right w:val="single" w:sz="4" w:space="0" w:color="auto"/>
+            </w:tcBorders>
+            <w:shd w:val="clear" w:color="auto" w:fill="auto"/>
+            <w:noWrap/>
+            <w:vAlign w:val="center"/>
+            <w:hideMark/>
+          </w:tcPr>
+          <w:p>
+            <w:pPr>
+              <w:spacing w:after="0" w:line="240" w:lineRule="auto"/>
+              <w:jc w:val="center"/>
+              <w:rPr>
+                <w:rFonts w:ascii="Calibri" w:eastAsia="Times New Roman" w:hAnsi="Calibri" w:cs="Calibri"/>
+                <w:color w:val="000000"/>
+                <w:lang w:eastAsia="fr-FR"/>
+              </w:rPr>
+            </w:pPr>
+            <w:r>
+              <w:rPr>
+                <w:rFonts w:ascii="Segoe UI Symbol" w:eastAsia="Times New Roman" w:hAnsi="Segoe UI Symbol" w:cs="Segoe UI Symbol"/>
+                <w:color w:val="000000"/>
+                <w:lang w:eastAsia="fr-FR"/>
+              </w:rPr>
+              <w:t>❑</w:t>
+            </w:r>
+          </w:p>
+        </w:tc>
+      </w:tr>
+      <w:tr>
+        <w:trPr>
+          <w:trHeight w:val="1968"/>
+        </w:trPr>
+        <w:tc>
+          <w:tcPr>
+            <w:tcW w:w="3020" w:type="dxa"/>
+            <w:tcBorders>
+              <w:top w:val="nil"/>
+              <w:left w:val="single" w:sz="4" w:space="0" w:color="auto"/>
+              <w:bottom w:val="single" w:sz="4" w:space="0" w:color="auto"/>
+              <w:right w:val="single" w:sz="4" w:space="0" w:color="auto"/>
+            </w:tcBorders>
+            <w:shd w:val="clear" w:color="auto" w:fill="auto"/>
+            <w:vAlign w:val="center"/>
+            <w:hideMark/>
+          </w:tcPr>
+          <w:p>
+            <w:pPr>
+              <w:spacing w:after="0" w:line="240" w:lineRule="auto"/>
+              <w:jc w:val="center"/>
+              <w:rPr>
+                <w:rFonts w:ascii="Calibri" w:eastAsia="Times New Roman" w:hAnsi="Calibri" w:cs="Calibri"/>
+                <w:color w:val="000000"/>
+                <w:lang w:eastAsia="fr-FR"/>
+              </w:rPr>
+            </w:pPr>
+            <w:r>
+              <w:rPr>
+                <w:rFonts w:ascii="Calibri" w:eastAsia="Times New Roman" w:hAnsi="Calibri" w:cs="Calibri"/>
+                <w:color w:val="000000"/>
+                <w:lang w:eastAsia="fr-FR"/>
+              </w:rPr>
+              <w:t xml:space="preserve">Recherche du champ correspondant à l'équipe </w:t>
+            </w:r>
+            <w:r>
+              <w:rPr>
+                <w:rFonts w:ascii="Calibri" w:eastAsia="Times New Roman" w:hAnsi="Calibri" w:cs="Calibri"/>
+                <w:color w:val="000000"/>
+                <w:lang w:eastAsia="fr-FR"/>
+              </w:rPr>
+              <w:t>précédemment</w:t>
+            </w:r>
+            <w:r>
+              <w:rPr>
+                <w:rFonts w:ascii="Calibri" w:eastAsia="Times New Roman" w:hAnsi="Calibri" w:cs="Calibri"/>
+                <w:color w:val="000000"/>
+                <w:lang w:eastAsia="fr-FR"/>
+              </w:rPr>
+              <w:t xml:space="preserve"> saisie.</w:t>
+            </w:r>
+          </w:p>
+        </w:tc>
+        <w:tc>
+          <w:tcPr>
+            <w:tcW w:w="2700" w:type="dxa"/>
+            <w:tcBorders>
+              <w:top w:val="nil"/>
+              <w:left w:val="nil"/>
+              <w:bottom w:val="single" w:sz="4" w:space="0" w:color="auto"/>
+              <w:right w:val="single" w:sz="4" w:space="0" w:color="auto"/>
+            </w:tcBorders>
+            <w:shd w:val="clear" w:color="auto" w:fill="auto"/>
+            <w:vAlign w:val="center"/>
+            <w:hideMark/>
+          </w:tcPr>
+          <w:p>
+            <w:pPr>
+              <w:spacing w:after="0" w:line="240" w:lineRule="auto"/>
+              <w:jc w:val="center"/>
+              <w:rPr>
+                <w:rFonts w:ascii="Calibri" w:eastAsia="Times New Roman" w:hAnsi="Calibri" w:cs="Calibri"/>
+                <w:color w:val="000000"/>
+                <w:lang w:eastAsia="fr-FR"/>
+              </w:rPr>
+            </w:pPr>
+            <w:r>
+              <w:rPr>
+                <w:rFonts w:ascii="Calibri" w:eastAsia="Times New Roman" w:hAnsi="Calibri" w:cs="Calibri"/>
+                <w:color w:val="000000"/>
+                <w:lang w:eastAsia="fr-FR"/>
+              </w:rPr>
+              <w:t xml:space="preserve">L'équipe </w:t>
+            </w:r>
+            <w:r>
+              <w:rPr>
+                <w:rFonts w:ascii="Calibri" w:eastAsia="Times New Roman" w:hAnsi="Calibri" w:cs="Calibri"/>
+                <w:color w:val="000000"/>
+                <w:lang w:eastAsia="fr-FR"/>
+              </w:rPr>
+              <w:t>précédemment</w:t>
+            </w:r>
+            <w:r>
+              <w:rPr>
+                <w:rFonts w:ascii="Calibri" w:eastAsia="Times New Roman" w:hAnsi="Calibri" w:cs="Calibri"/>
+                <w:color w:val="000000"/>
+                <w:lang w:eastAsia="fr-FR"/>
+              </w:rPr>
+              <w:t xml:space="preserve"> saisie est présente ainsi que son nombre de joueur. Le serveur de BDD a automatiquement complété l'heure de début de partie.</w:t>
+            </w:r>
+          </w:p>
+        </w:tc>
+        <w:tc>
+          <w:tcPr>
+            <w:tcW w:w="2620" w:type="dxa"/>
+            <w:tcBorders>
+              <w:top w:val="nil"/>
+              <w:left w:val="nil"/>
+              <w:bottom w:val="single" w:sz="4" w:space="0" w:color="auto"/>
+              <w:right w:val="single" w:sz="4" w:space="0" w:color="auto"/>
+            </w:tcBorders>
+            <w:shd w:val="clear" w:color="auto" w:fill="auto"/>
+            <w:vAlign w:val="center"/>
+            <w:hideMark/>
+          </w:tcPr>
+          <w:p>
+            <w:pPr>
+              <w:spacing w:after="0" w:line="240" w:lineRule="auto"/>
+              <w:jc w:val="center"/>
+              <w:rPr>
+                <w:rFonts w:ascii="Calibri" w:eastAsia="Times New Roman" w:hAnsi="Calibri" w:cs="Calibri"/>
+                <w:i/>
+                <w:iCs/>
+                <w:color w:val="000000"/>
+                <w:lang w:eastAsia="fr-FR"/>
+              </w:rPr>
+            </w:pPr>
+            <w:r>
+              <w:rPr>
+                <w:rFonts w:ascii="Calibri" w:eastAsia="Times New Roman" w:hAnsi="Calibri" w:cs="Calibri"/>
+                <w:i/>
+                <w:iCs/>
+                <w:color w:val="000000"/>
+                <w:lang w:eastAsia="fr-FR"/>
+              </w:rPr>
+              <w:t>Le nom de l'équipe ainsi que son nombre de joueur est effectivement présent. L'heure de début de partie correspond au clic sur "Lancer la partie !".</w:t>
+            </w:r>
+          </w:p>
+        </w:tc>
+        <w:tc>
+          <w:tcPr>
+            <w:tcW w:w="1300" w:type="dxa"/>
+            <w:tcBorders>
+              <w:top w:val="nil"/>
+              <w:left w:val="nil"/>
+              <w:bottom w:val="single" w:sz="4" w:space="0" w:color="auto"/>
+              <w:right w:val="single" w:sz="4" w:space="0" w:color="auto"/>
+            </w:tcBorders>
+            <w:shd w:val="clear" w:color="auto" w:fill="auto"/>
+            <w:noWrap/>
+            <w:vAlign w:val="center"/>
+            <w:hideMark/>
+          </w:tcPr>
+          <w:p>
+            <w:pPr>
+              <w:spacing w:after="0" w:line="240" w:lineRule="auto"/>
+              <w:jc w:val="center"/>
+              <w:rPr>
+                <w:rFonts w:ascii="Calibri" w:eastAsia="Times New Roman" w:hAnsi="Calibri" w:cs="Calibri"/>
+                <w:color w:val="000000"/>
+                <w:lang w:eastAsia="fr-FR"/>
+              </w:rPr>
+            </w:pPr>
+            <w:r>
+              <w:rPr>
+                <w:rFonts w:ascii="Segoe UI Symbol" w:eastAsia="Times New Roman" w:hAnsi="Segoe UI Symbol" w:cs="Segoe UI Symbol"/>
+                <w:color w:val="000000"/>
+                <w:lang w:eastAsia="fr-FR"/>
+              </w:rPr>
+              <w:t>❑</w:t>
+            </w:r>
+          </w:p>
+        </w:tc>
+      </w:tr>
+      <w:tr>
+        <w:trPr>
+          <w:trHeight w:val="300"/>
+        </w:trPr>
+        <w:tc>
+          <w:tcPr>
+            <w:tcW w:w="3020" w:type="dxa"/>
+            <w:tcBorders>
+              <w:top w:val="nil"/>
+              <w:left w:val="single" w:sz="4" w:space="0" w:color="auto"/>
+              <w:bottom w:val="single" w:sz="4" w:space="0" w:color="auto"/>
+              <w:right w:val="single" w:sz="4" w:space="0" w:color="auto"/>
+            </w:tcBorders>
+            <w:shd w:val="clear" w:color="000000" w:fill="D9D9D9"/>
+            <w:noWrap/>
+            <w:vAlign w:val="center"/>
+            <w:hideMark/>
+          </w:tcPr>
+          <w:p>
+            <w:pPr>
+              <w:spacing w:after="0" w:line="240" w:lineRule="auto"/>
+              <w:jc w:val="center"/>
+              <w:rPr>
+                <w:rFonts w:ascii="Calibri" w:eastAsia="Times New Roman" w:hAnsi="Calibri" w:cs="Calibri"/>
+                <w:color w:val="000000"/>
+                <w:lang w:eastAsia="fr-FR"/>
+              </w:rPr>
+            </w:pPr>
+            <w:r>
+              <w:rPr>
+                <w:rFonts w:ascii="Calibri" w:eastAsia="Times New Roman" w:hAnsi="Calibri" w:cs="Calibri"/>
+                <w:color w:val="000000"/>
+                <w:lang w:eastAsia="fr-FR"/>
+              </w:rPr>
+              <w:t xml:space="preserve">Conclusion du test : </w:t>
+            </w:r>
+          </w:p>
+        </w:tc>
+        <w:tc>
+          <w:tcPr>
+            <w:tcW w:w="6620" w:type="dxa"/>
+            <w:gridSpan w:val="3"/>
+            <w:tcBorders>
+              <w:top w:val="single" w:sz="4" w:space="0" w:color="auto"/>
+              <w:left w:val="nil"/>
+              <w:bottom w:val="single" w:sz="4" w:space="0" w:color="auto"/>
+              <w:right w:val="single" w:sz="4" w:space="0" w:color="000000"/>
+            </w:tcBorders>
+            <w:shd w:val="clear" w:color="auto" w:fill="auto"/>
+            <w:noWrap/>
+            <w:vAlign w:val="center"/>
+            <w:hideMark/>
+          </w:tcPr>
+          <w:p>
+            <w:pPr>
+              <w:spacing w:after="0" w:line="240" w:lineRule="auto"/>
+              <w:jc w:val="center"/>
+              <w:rPr>
+                <w:rFonts w:ascii="Calibri" w:eastAsia="Times New Roman" w:hAnsi="Calibri" w:cs="Calibri"/>
+                <w:color w:val="000000"/>
+                <w:lang w:eastAsia="fr-FR"/>
+              </w:rPr>
+            </w:pPr>
+            <w:r>
+              <w:rPr>
+                <w:rFonts w:ascii="Calibri" w:eastAsia="Times New Roman" w:hAnsi="Calibri" w:cs="Calibri"/>
+                <w:color w:val="000000"/>
+                <w:lang w:eastAsia="fr-FR"/>
+              </w:rPr>
+              <w:t>Les différentes étapes se sont réalisées correctement. Le résultat est conforme à l’attente et l’équipe saisie est correctement sauvegardée dans la base de données.</w:t>
+            </w:r>
+            <w:r>
+              <w:rPr>
+                <w:rFonts w:ascii="Calibri" w:eastAsia="Times New Roman" w:hAnsi="Calibri" w:cs="Calibri"/>
+                <w:color w:val="000000"/>
+                <w:lang w:eastAsia="fr-FR"/>
+              </w:rPr>
+              <w:t> </w:t>
+            </w:r>
+          </w:p>
+        </w:tc>
+      </w:tr>
+    </w:tbl>
     <w:p>
       <w:pPr>
         <w:tabs>
@@ -10871,9 +12395,10 @@
     <w:basedOn w:val="Normal"/>
     <w:next w:val="Normal"/>
     <w:link w:val="Titre1Car"/>
+    <w:autoRedefine/>
     <w:uiPriority w:val="9"/>
     <w:qFormat/>
-    <w:rsid w:val="00ED5C56"/>
+    <w:rsid w:val="004A66A6"/>
     <w:pPr>
       <w:keepNext/>
       <w:keepLines/>
@@ -10882,6 +12407,7 @@
       </w:numPr>
       <w:spacing w:before="240" w:after="0"/>
       <w:ind w:left="284" w:hanging="142"/>
+      <w:jc w:val="center"/>
       <w:outlineLvl w:val="0"/>
     </w:pPr>
     <w:rPr>
@@ -11041,7 +12567,7 @@
     <w:basedOn w:val="Policepardfaut"/>
     <w:link w:val="Titre1"/>
     <w:uiPriority w:val="9"/>
-    <w:rsid w:val="00ED5C56"/>
+    <w:rsid w:val="004A66A6"/>
     <w:rPr>
       <w:rFonts w:ascii="Palatino Linotype" w:eastAsiaTheme="majorEastAsia" w:hAnsi="Palatino Linotype" w:cstheme="majorBidi"/>
       <w:b/>
@@ -11287,6 +12813,22 @@
         <w:shd w:val="clear" w:color="auto" w:fill="D9E2F3" w:themeFill="accent1" w:themeFillTint="33"/>
       </w:tcPr>
     </w:tblStylePr>
+  </w:style>
+  <w:style w:type="paragraph" w:customStyle="1" w:styleId="Default">
+    <w:name w:val="Default"/>
+    <w:rsid w:val="004A66A6"/>
+    <w:pPr>
+      <w:autoSpaceDE w:val="0"/>
+      <w:autoSpaceDN w:val="0"/>
+      <w:adjustRightInd w:val="0"/>
+      <w:spacing w:after="0" w:line="240" w:lineRule="auto"/>
+    </w:pPr>
+    <w:rPr>
+      <w:rFonts w:ascii="Calibri" w:hAnsi="Calibri" w:cs="Calibri"/>
+      <w:color w:val="000000"/>
+      <w:sz w:val="24"/>
+      <w:szCs w:val="24"/>
+    </w:rPr>
   </w:style>
 </w:styles>
 </file>
@@ -11587,21 +13129,6 @@
 </file>
 
 <file path=customXml/item1.xml><?xml version="1.0" encoding="utf-8"?>
-<?mso-contentType ?>
-<FormTemplates xmlns="http://schemas.microsoft.com/sharepoint/v3/contenttype/forms">
-  <Display>DocumentLibraryForm</Display>
-  <Edit>DocumentLibraryForm</Edit>
-  <New>DocumentLibraryForm</New>
-</FormTemplates>
-</file>
-
-<file path=customXml/item2.xml><?xml version="1.0" encoding="utf-8"?>
-<p:properties xmlns:p="http://schemas.microsoft.com/office/2006/metadata/properties" xmlns:xsi="http://www.w3.org/2001/XMLSchema-instance" xmlns:pc="http://schemas.microsoft.com/office/infopath/2007/PartnerControls">
-  <documentManagement/>
-</p:properties>
-</file>
-
-<file path=customXml/item3.xml><?xml version="1.0" encoding="utf-8"?>
 <ct:contentTypeSchema xmlns:ct="http://schemas.microsoft.com/office/2006/metadata/contentType" xmlns:ma="http://schemas.microsoft.com/office/2006/metadata/properties/metaAttributes" ct:_="" ma:_="" ma:contentTypeName="Document" ma:contentTypeID="0x01010078E12B7ED4F45F469A3BB4708EBA1047" ma:contentTypeVersion="10" ma:contentTypeDescription="Crée un document." ma:contentTypeScope="" ma:versionID="605e75f0a715e9af5c8f2e8e9084a287">
   <xsd:schema xmlns:xsd="http://www.w3.org/2001/XMLSchema" xmlns:xs="http://www.w3.org/2001/XMLSchema" xmlns:p="http://schemas.microsoft.com/office/2006/metadata/properties" xmlns:ns3="e2792e6f-ab6b-465c-b2e9-dbb542980a21" xmlns:ns4="2d532438-4350-4d82-8e3a-4f3dad757230" targetNamespace="http://schemas.microsoft.com/office/2006/metadata/properties" ma:root="true" ma:fieldsID="8c216af3487f2b5fdbd477b05d214516" ns3:_="" ns4:_="">
     <xsd:import namespace="e2792e6f-ab6b-465c-b2e9-dbb542980a21"/>
@@ -11804,28 +13331,26 @@
 </ct:contentTypeSchema>
 </file>
 
+<file path=customXml/item2.xml><?xml version="1.0" encoding="utf-8"?>
+<p:properties xmlns:p="http://schemas.microsoft.com/office/2006/metadata/properties" xmlns:xsi="http://www.w3.org/2001/XMLSchema-instance" xmlns:pc="http://schemas.microsoft.com/office/infopath/2007/PartnerControls">
+  <documentManagement/>
+</p:properties>
+</file>
+
+<file path=customXml/item3.xml><?xml version="1.0" encoding="utf-8"?>
+<?mso-contentType ?>
+<FormTemplates xmlns="http://schemas.microsoft.com/sharepoint/v3/contenttype/forms">
+  <Display>DocumentLibraryForm</Display>
+  <Edit>DocumentLibraryForm</Edit>
+  <New>DocumentLibraryForm</New>
+</FormTemplates>
+</file>
+
 <file path=customXml/item4.xml><?xml version="1.0" encoding="utf-8"?>
 <b:Sources xmlns:b="http://schemas.openxmlformats.org/officeDocument/2006/bibliography" xmlns="http://schemas.openxmlformats.org/officeDocument/2006/bibliography" SelectedStyle="\APASixthEditionOfficeOnline.xsl" StyleName="APA" Version="6"/>
 </file>
 
 <file path=customXml/itemProps1.xml><?xml version="1.0" encoding="utf-8"?>
-<ds:datastoreItem xmlns:ds="http://schemas.openxmlformats.org/officeDocument/2006/customXml" ds:itemID="{C3B4C523-687B-4FDC-8E12-B9F6D57800C8}">
-  <ds:schemaRefs>
-    <ds:schemaRef ds:uri="http://schemas.microsoft.com/sharepoint/v3/contenttype/forms"/>
-  </ds:schemaRefs>
-</ds:datastoreItem>
-</file>
-
-<file path=customXml/itemProps2.xml><?xml version="1.0" encoding="utf-8"?>
-<ds:datastoreItem xmlns:ds="http://schemas.openxmlformats.org/officeDocument/2006/customXml" ds:itemID="{D5C41169-7482-4FDB-88D8-F4CA27DA2671}">
-  <ds:schemaRefs>
-    <ds:schemaRef ds:uri="http://schemas.microsoft.com/office/2006/metadata/properties"/>
-    <ds:schemaRef ds:uri="http://schemas.microsoft.com/office/infopath/2007/PartnerControls"/>
-  </ds:schemaRefs>
-</ds:datastoreItem>
-</file>
-
-<file path=customXml/itemProps3.xml><?xml version="1.0" encoding="utf-8"?>
 <ds:datastoreItem xmlns:ds="http://schemas.openxmlformats.org/officeDocument/2006/customXml" ds:itemID="{29070C2F-6E54-466C-95B6-A2E6097255B1}">
   <ds:schemaRefs>
     <ds:schemaRef ds:uri="http://schemas.microsoft.com/office/2006/metadata/contentType"/>
@@ -11844,8 +13369,25 @@
 </ds:datastoreItem>
 </file>
 
+<file path=customXml/itemProps2.xml><?xml version="1.0" encoding="utf-8"?>
+<ds:datastoreItem xmlns:ds="http://schemas.openxmlformats.org/officeDocument/2006/customXml" ds:itemID="{D5C41169-7482-4FDB-88D8-F4CA27DA2671}">
+  <ds:schemaRefs>
+    <ds:schemaRef ds:uri="http://schemas.microsoft.com/office/2006/metadata/properties"/>
+    <ds:schemaRef ds:uri="http://schemas.microsoft.com/office/infopath/2007/PartnerControls"/>
+  </ds:schemaRefs>
+</ds:datastoreItem>
+</file>
+
+<file path=customXml/itemProps3.xml><?xml version="1.0" encoding="utf-8"?>
+<ds:datastoreItem xmlns:ds="http://schemas.openxmlformats.org/officeDocument/2006/customXml" ds:itemID="{C3B4C523-687B-4FDC-8E12-B9F6D57800C8}">
+  <ds:schemaRefs>
+    <ds:schemaRef ds:uri="http://schemas.microsoft.com/sharepoint/v3/contenttype/forms"/>
+  </ds:schemaRefs>
+</ds:datastoreItem>
+</file>
+
 <file path=customXml/itemProps4.xml><?xml version="1.0" encoding="utf-8"?>
-<ds:datastoreItem xmlns:ds="http://schemas.openxmlformats.org/officeDocument/2006/customXml" ds:itemID="{DD97AF36-0C5C-46C4-968D-5D827BD404C6}">
+<ds:datastoreItem xmlns:ds="http://schemas.openxmlformats.org/officeDocument/2006/customXml" ds:itemID="{D44B5488-145D-49C4-9AC2-67785BFF62EC}">
   <ds:schemaRefs>
     <ds:schemaRef ds:uri="http://schemas.openxmlformats.org/officeDocument/2006/bibliography"/>
   </ds:schemaRefs>

</xml_diff>